<commit_message>
Completing iftmus home page
Changed padding to percentages, working on glossary of characters, put
"return to top" breaks in
</commit_message>
<xml_diff>
--- a/glossaries/Iftmus Glossary of Charactors.docx
+++ b/glossaries/Iftmus Glossary of Charactors.docx
@@ -1693,1957 +1693,2252 @@
         </w:rPr>
         <w:t xml:space="preserve"> to the third division of The Council Legion.  A Denrus Trolya Warrior sworn to protect the Sanchean Fayra and personally bound to Lere'yll their queen. The "warrior" from the second world Axtoph, fulfilling and taking his place among the prophesied nine.</w:t>
       </w:r>
+    </w:p>
+    <w:p>
+      <w:pPr>
+        <w:jc w:val="both"/>
+        <w:rPr>
+          <w:rFonts w:ascii="Century Schoolbook" w:hAnsi="Century Schoolbook"/>
+          <w:sz w:val="24"/>
+        </w:rPr>
+      </w:pPr>
+    </w:p>
+    <w:p>
+      <w:pPr>
+        <w:jc w:val="both"/>
+        <w:rPr>
+          <w:rFonts w:ascii="Century Schoolbook" w:hAnsi="Century Schoolbook"/>
+          <w:sz w:val="24"/>
+        </w:rPr>
+      </w:pPr>
+      <w:proofErr w:type="spellStart"/>
+      <w:r>
+        <w:rPr>
+          <w:rFonts w:ascii="Lucida Calligraphy" w:hAnsi="Lucida Calligraphy"/>
+          <w:sz w:val="32"/>
+          <w:highlight w:val="yellow"/>
+        </w:rPr>
+        <w:t>Che-kaw</w:t>
+      </w:r>
+      <w:proofErr w:type="spellEnd"/>
+      <w:proofErr w:type="gramStart"/>
+      <w:r>
+        <w:rPr>
+          <w:rFonts w:ascii="Monotype Corsiva" w:hAnsi="Monotype Corsiva"/>
+          <w:sz w:val="36"/>
+          <w:highlight w:val="yellow"/>
+        </w:rPr>
+        <w:t>...</w:t>
+      </w:r>
+      <w:r>
+        <w:rPr>
+          <w:rFonts w:ascii="Century Schoolbook" w:hAnsi="Century Schoolbook"/>
+          <w:i/>
+          <w:sz w:val="24"/>
+          <w:highlight w:val="yellow"/>
+        </w:rPr>
+        <w:t>(</w:t>
+      </w:r>
+      <w:proofErr w:type="gramEnd"/>
+      <w:r>
+        <w:rPr>
+          <w:rFonts w:ascii="Century Schoolbook" w:hAnsi="Century Schoolbook"/>
+          <w:i/>
+          <w:sz w:val="24"/>
+          <w:highlight w:val="yellow"/>
+        </w:rPr>
+        <w:t>Cha-</w:t>
+      </w:r>
+      <w:proofErr w:type="spellStart"/>
+      <w:r>
+        <w:rPr>
+          <w:rFonts w:ascii="Century Schoolbook" w:hAnsi="Century Schoolbook"/>
+          <w:i/>
+          <w:sz w:val="24"/>
+          <w:highlight w:val="yellow"/>
+        </w:rPr>
+        <w:t>kah</w:t>
+      </w:r>
+      <w:proofErr w:type="spellEnd"/>
+      <w:r>
+        <w:rPr>
+          <w:rFonts w:ascii="Century Schoolbook" w:hAnsi="Century Schoolbook"/>
+          <w:i/>
+          <w:sz w:val="24"/>
+          <w:highlight w:val="yellow"/>
+        </w:rPr>
+        <w:t xml:space="preserve">) </w:t>
+      </w:r>
+      <w:r>
+        <w:rPr>
+          <w:rFonts w:ascii="Century Schoolbook" w:hAnsi="Century Schoolbook"/>
+          <w:sz w:val="24"/>
+          <w:highlight w:val="yellow"/>
+        </w:rPr>
+        <w:t>Present day Shi-</w:t>
+      </w:r>
+      <w:proofErr w:type="spellStart"/>
+      <w:r>
+        <w:rPr>
+          <w:rFonts w:ascii="Century Schoolbook" w:hAnsi="Century Schoolbook"/>
+          <w:sz w:val="24"/>
+          <w:highlight w:val="yellow"/>
+        </w:rPr>
+        <w:t>kauti</w:t>
+      </w:r>
+      <w:proofErr w:type="spellEnd"/>
+      <w:r>
+        <w:rPr>
+          <w:rFonts w:ascii="Century Schoolbook" w:hAnsi="Century Schoolbook"/>
+          <w:sz w:val="24"/>
+          <w:highlight w:val="yellow"/>
+        </w:rPr>
+        <w:t xml:space="preserve"> on </w:t>
+      </w:r>
+      <w:proofErr w:type="spellStart"/>
+      <w:r>
+        <w:rPr>
+          <w:rFonts w:ascii="Century Schoolbook" w:hAnsi="Century Schoolbook"/>
+          <w:sz w:val="24"/>
+          <w:highlight w:val="yellow"/>
+        </w:rPr>
+        <w:t>Iftmus</w:t>
+      </w:r>
+      <w:proofErr w:type="spellEnd"/>
+      <w:r>
+        <w:rPr>
+          <w:rFonts w:ascii="Century Schoolbook" w:hAnsi="Century Schoolbook"/>
+          <w:sz w:val="24"/>
+          <w:highlight w:val="yellow"/>
+        </w:rPr>
+        <w:t xml:space="preserve">, </w:t>
+      </w:r>
+      <w:proofErr w:type="spellStart"/>
+      <w:r>
+        <w:rPr>
+          <w:rFonts w:ascii="Century Schoolbook" w:hAnsi="Century Schoolbook"/>
+          <w:sz w:val="24"/>
+          <w:highlight w:val="yellow"/>
+        </w:rPr>
+        <w:t>Lingst</w:t>
+      </w:r>
+      <w:proofErr w:type="spellEnd"/>
+      <w:r>
+        <w:rPr>
+          <w:rFonts w:ascii="Century Schoolbook" w:hAnsi="Century Schoolbook"/>
+          <w:sz w:val="24"/>
+          <w:highlight w:val="yellow"/>
+        </w:rPr>
+        <w:t xml:space="preserve"> cat from the Province of La-</w:t>
+      </w:r>
+      <w:proofErr w:type="spellStart"/>
+      <w:r>
+        <w:rPr>
+          <w:rFonts w:ascii="Century Schoolbook" w:hAnsi="Century Schoolbook"/>
+          <w:sz w:val="24"/>
+          <w:highlight w:val="yellow"/>
+        </w:rPr>
+        <w:t>mor.</w:t>
+      </w:r>
+      <w:proofErr w:type="spellEnd"/>
+    </w:p>
+    <w:p>
+      <w:pPr>
+        <w:jc w:val="both"/>
+        <w:rPr>
+          <w:rFonts w:ascii="Century Schoolbook" w:hAnsi="Century Schoolbook"/>
+          <w:b/>
+          <w:sz w:val="24"/>
+        </w:rPr>
+      </w:pPr>
+    </w:p>
+    <w:p>
+      <w:pPr>
+        <w:jc w:val="both"/>
+        <w:rPr>
+          <w:rFonts w:ascii="Century Schoolbook" w:hAnsi="Century Schoolbook"/>
+          <w:iCs/>
+          <w:sz w:val="24"/>
+        </w:rPr>
+      </w:pPr>
+      <w:proofErr w:type="spellStart"/>
+      <w:r>
+        <w:rPr>
+          <w:rFonts w:ascii="Lucida Calligraphy" w:hAnsi="Lucida Calligraphy"/>
+          <w:sz w:val="32"/>
+          <w:highlight w:val="yellow"/>
+        </w:rPr>
+        <w:t>Chikoma</w:t>
+      </w:r>
+      <w:proofErr w:type="spellEnd"/>
+      <w:proofErr w:type="gramStart"/>
+      <w:r>
+        <w:rPr>
+          <w:rFonts w:ascii="Monotype Corsiva" w:hAnsi="Monotype Corsiva"/>
+          <w:sz w:val="36"/>
+          <w:highlight w:val="yellow"/>
+        </w:rPr>
+        <w:t>...</w:t>
+      </w:r>
+      <w:r>
+        <w:rPr>
+          <w:rFonts w:ascii="Century Schoolbook" w:hAnsi="Century Schoolbook"/>
+          <w:i/>
+          <w:sz w:val="24"/>
+          <w:highlight w:val="yellow"/>
+        </w:rPr>
+        <w:t>(</w:t>
+      </w:r>
+      <w:proofErr w:type="gramEnd"/>
+      <w:r>
+        <w:rPr>
+          <w:rFonts w:ascii="Century Schoolbook" w:hAnsi="Century Schoolbook"/>
+          <w:i/>
+          <w:sz w:val="24"/>
+          <w:highlight w:val="yellow"/>
+        </w:rPr>
+        <w:t xml:space="preserve">Sha-come-ah) </w:t>
+      </w:r>
+      <w:r>
+        <w:rPr>
+          <w:rFonts w:ascii="Century Schoolbook" w:hAnsi="Century Schoolbook"/>
+          <w:iCs/>
+          <w:sz w:val="24"/>
+          <w:highlight w:val="yellow"/>
+        </w:rPr>
+        <w:t xml:space="preserve">The name given by the </w:t>
+      </w:r>
+      <w:proofErr w:type="spellStart"/>
+      <w:r>
+        <w:rPr>
+          <w:rFonts w:ascii="Century Schoolbook" w:hAnsi="Century Schoolbook"/>
+          <w:iCs/>
+          <w:sz w:val="24"/>
+          <w:highlight w:val="yellow"/>
+        </w:rPr>
+        <w:t>Pacha’si</w:t>
+      </w:r>
+      <w:proofErr w:type="spellEnd"/>
+      <w:r>
+        <w:rPr>
+          <w:rFonts w:ascii="Century Schoolbook" w:hAnsi="Century Schoolbook"/>
+          <w:iCs/>
+          <w:sz w:val="24"/>
+          <w:highlight w:val="yellow"/>
+        </w:rPr>
+        <w:t xml:space="preserve"> to the elemental force of water, one of the younger gods.</w:t>
+      </w:r>
+    </w:p>
+    <w:p>
+      <w:pPr>
+        <w:jc w:val="both"/>
+        <w:rPr>
+          <w:rFonts w:ascii="Century Schoolbook" w:hAnsi="Century Schoolbook"/>
+          <w:b/>
+          <w:sz w:val="24"/>
+        </w:rPr>
+      </w:pPr>
+    </w:p>
+    <w:p>
+      <w:pPr>
+        <w:jc w:val="both"/>
+        <w:rPr>
+          <w:rFonts w:ascii="Century Schoolbook" w:hAnsi="Century Schoolbook"/>
+          <w:sz w:val="24"/>
+        </w:rPr>
+      </w:pPr>
+      <w:r>
+        <w:rPr>
+          <w:rFonts w:ascii="Lucida Calligraphy" w:hAnsi="Lucida Calligraphy"/>
+          <w:sz w:val="32"/>
+          <w:highlight w:val="yellow"/>
+        </w:rPr>
+        <w:t>Christopher</w:t>
+      </w:r>
+      <w:r>
+        <w:rPr>
+          <w:rFonts w:ascii="Monotype Corsiva" w:hAnsi="Monotype Corsiva"/>
+          <w:sz w:val="36"/>
+          <w:highlight w:val="yellow"/>
+        </w:rPr>
+        <w:t xml:space="preserve">... </w:t>
+      </w:r>
+      <w:r>
+        <w:rPr>
+          <w:rFonts w:ascii="Century Schoolbook" w:hAnsi="Century Schoolbook"/>
+          <w:sz w:val="24"/>
+          <w:highlight w:val="yellow"/>
+        </w:rPr>
+        <w:t>An eighteen-year-old boy just learning the powers he possess.  The "magic’s" from the third world Terra fulfilling and taking his place among the prophesied nine.</w:t>
+      </w:r>
+    </w:p>
+    <w:p>
+      <w:pPr>
+        <w:jc w:val="both"/>
+        <w:rPr>
+          <w:rFonts w:ascii="Century Schoolbook" w:hAnsi="Century Schoolbook"/>
+          <w:sz w:val="24"/>
+        </w:rPr>
+      </w:pPr>
+    </w:p>
+    <w:p>
+      <w:pPr>
+        <w:jc w:val="both"/>
+        <w:rPr>
+          <w:rFonts w:ascii="Century Schoolbook" w:hAnsi="Century Schoolbook"/>
+          <w:b/>
+          <w:sz w:val="32"/>
+        </w:rPr>
+      </w:pPr>
+      <w:proofErr w:type="spellStart"/>
+      <w:r>
+        <w:rPr>
+          <w:rFonts w:ascii="Lucida Calligraphy" w:hAnsi="Lucida Calligraphy"/>
+          <w:sz w:val="32"/>
+          <w:highlight w:val="yellow"/>
+        </w:rPr>
+        <w:t>Dous</w:t>
+      </w:r>
+      <w:proofErr w:type="spellEnd"/>
+      <w:r>
+        <w:rPr>
+          <w:rFonts w:ascii="Lucida Calligraphy" w:hAnsi="Lucida Calligraphy"/>
+          <w:sz w:val="32"/>
+          <w:highlight w:val="yellow"/>
+        </w:rPr>
+        <w:t xml:space="preserve">’ </w:t>
+      </w:r>
+      <w:proofErr w:type="spellStart"/>
+      <w:r>
+        <w:rPr>
+          <w:rFonts w:ascii="Lucida Calligraphy" w:hAnsi="Lucida Calligraphy"/>
+          <w:sz w:val="32"/>
+          <w:highlight w:val="yellow"/>
+        </w:rPr>
+        <w:t>Maudra</w:t>
+      </w:r>
+      <w:proofErr w:type="spellEnd"/>
+      <w:r>
+        <w:rPr>
+          <w:rFonts w:ascii="Lucida Calligraphy" w:hAnsi="Lucida Calligraphy"/>
+          <w:sz w:val="32"/>
+          <w:highlight w:val="yellow"/>
+        </w:rPr>
+        <w:t xml:space="preserve"> </w:t>
+      </w:r>
+      <w:proofErr w:type="spellStart"/>
+      <w:r>
+        <w:rPr>
+          <w:rFonts w:ascii="Lucida Calligraphy" w:hAnsi="Lucida Calligraphy"/>
+          <w:sz w:val="32"/>
+          <w:highlight w:val="yellow"/>
+        </w:rPr>
+        <w:t>La’Moso</w:t>
+      </w:r>
+      <w:proofErr w:type="spellEnd"/>
+      <w:r>
+        <w:rPr>
+          <w:rFonts w:ascii="Monotype Corsiva" w:hAnsi="Monotype Corsiva"/>
+          <w:sz w:val="36"/>
+          <w:highlight w:val="yellow"/>
+        </w:rPr>
+        <w:t xml:space="preserve">... </w:t>
+      </w:r>
+      <w:r>
+        <w:rPr>
+          <w:rFonts w:ascii="Century Schoolbook" w:hAnsi="Century Schoolbook"/>
+          <w:i/>
+          <w:sz w:val="24"/>
+          <w:highlight w:val="yellow"/>
+        </w:rPr>
+        <w:t xml:space="preserve">(Dos-Maud-ray-La-Mow-So) </w:t>
+      </w:r>
+      <w:r>
+        <w:rPr>
+          <w:rFonts w:ascii="Century Schoolbook" w:hAnsi="Century Schoolbook"/>
+          <w:sz w:val="24"/>
+          <w:highlight w:val="yellow"/>
+        </w:rPr>
+        <w:t>Second to Mauldren. Liaison between the Warlord and the Generals of each tribe of the Northland Mercenaries.</w:t>
+      </w:r>
+    </w:p>
+    <w:p>
+      <w:pPr>
+        <w:jc w:val="both"/>
+        <w:rPr>
+          <w:rFonts w:ascii="Century Schoolbook" w:hAnsi="Century Schoolbook"/>
+          <w:sz w:val="24"/>
+        </w:rPr>
+      </w:pPr>
+    </w:p>
+    <w:p>
+      <w:pPr>
+        <w:jc w:val="both"/>
+        <w:rPr>
+          <w:rFonts w:ascii="Century Schoolbook" w:hAnsi="Century Schoolbook"/>
+          <w:sz w:val="24"/>
+        </w:rPr>
+      </w:pPr>
+    </w:p>
+    <w:p>
+      <w:pPr>
+        <w:jc w:val="both"/>
+        <w:rPr>
+          <w:rFonts w:ascii="Century Schoolbook" w:hAnsi="Century Schoolbook"/>
+          <w:b/>
+          <w:sz w:val="32"/>
+        </w:rPr>
+      </w:pPr>
+      <w:r>
+        <w:rPr>
+          <w:rFonts w:ascii="Lucida Calligraphy" w:hAnsi="Lucida Calligraphy"/>
+          <w:sz w:val="32"/>
+          <w:highlight w:val="yellow"/>
+        </w:rPr>
+        <w:t>Emit’ By-Char</w:t>
+      </w:r>
+      <w:r>
+        <w:rPr>
+          <w:rFonts w:ascii="Monotype Corsiva" w:hAnsi="Monotype Corsiva"/>
+          <w:sz w:val="36"/>
+          <w:highlight w:val="yellow"/>
+        </w:rPr>
+        <w:t>...</w:t>
+      </w:r>
+      <w:r>
+        <w:rPr>
+          <w:rFonts w:ascii="Century Schoolbook" w:hAnsi="Century Schoolbook"/>
+          <w:i/>
+          <w:sz w:val="24"/>
+          <w:highlight w:val="yellow"/>
+        </w:rPr>
+        <w:t xml:space="preserve">(Etna-Bi-Char) </w:t>
+      </w:r>
+      <w:r>
+        <w:rPr>
+          <w:rFonts w:ascii="Century Schoolbook" w:hAnsi="Century Schoolbook"/>
+          <w:sz w:val="24"/>
+          <w:highlight w:val="yellow"/>
+        </w:rPr>
+        <w:t>Healer in the Court of Elbron on Axtoph. The art of healing has been passed down through her family since the First Mage ever to rule from the three towers on Axtoph.</w:t>
+      </w:r>
+    </w:p>
+    <w:p>
+      <w:pPr>
+        <w:jc w:val="both"/>
+        <w:rPr>
+          <w:rFonts w:ascii="Century Schoolbook" w:hAnsi="Century Schoolbook"/>
+          <w:sz w:val="24"/>
+        </w:rPr>
+      </w:pPr>
+    </w:p>
+    <w:p>
+      <w:pPr>
+        <w:jc w:val="both"/>
+        <w:rPr>
+          <w:rFonts w:ascii="Century Schoolbook" w:hAnsi="Century Schoolbook"/>
+          <w:sz w:val="24"/>
+        </w:rPr>
+      </w:pPr>
+      <w:r>
+        <w:rPr>
+          <w:rFonts w:ascii="Lucida Calligraphy" w:hAnsi="Lucida Calligraphy"/>
+          <w:sz w:val="32"/>
+          <w:highlight w:val="yellow"/>
+        </w:rPr>
+        <w:t>Etoshia</w:t>
+      </w:r>
+      <w:proofErr w:type="gramStart"/>
+      <w:r>
+        <w:rPr>
+          <w:rFonts w:ascii="Monotype Corsiva" w:hAnsi="Monotype Corsiva"/>
+          <w:sz w:val="36"/>
+          <w:highlight w:val="yellow"/>
+        </w:rPr>
+        <w:t>...</w:t>
+      </w:r>
+      <w:r>
+        <w:rPr>
+          <w:rFonts w:ascii="Century Schoolbook" w:hAnsi="Century Schoolbook"/>
+          <w:i/>
+          <w:sz w:val="24"/>
+          <w:highlight w:val="yellow"/>
+        </w:rPr>
+        <w:t>(</w:t>
+      </w:r>
+      <w:proofErr w:type="gramEnd"/>
+      <w:r>
+        <w:rPr>
+          <w:rFonts w:ascii="Century Schoolbook" w:hAnsi="Century Schoolbook"/>
+          <w:i/>
+          <w:sz w:val="24"/>
+          <w:highlight w:val="yellow"/>
+        </w:rPr>
+        <w:t xml:space="preserve">E-toe-sha) </w:t>
+      </w:r>
+      <w:r>
+        <w:rPr>
+          <w:rFonts w:ascii="Century Schoolbook" w:hAnsi="Century Schoolbook"/>
+          <w:sz w:val="24"/>
+          <w:highlight w:val="yellow"/>
+        </w:rPr>
+        <w:t>A runaway acolyte of the Shinghaut priests who was taken to the mountains of the Grasswater to Green-sun by the Abyssinian Cats. There, never seen by even the Cha-tain Cats who dwell on the Grasswater, she gathers to her all No-name cats that flee to this fabled sanctuary. The "warrior" from the third world Terra, fulfilling and taking her place among the prophesied nine.</w:t>
+      </w:r>
+    </w:p>
+    <w:p>
+      <w:pPr>
+        <w:jc w:val="both"/>
+        <w:rPr>
+          <w:rFonts w:ascii="Century Schoolbook" w:hAnsi="Century Schoolbook"/>
+          <w:sz w:val="24"/>
+        </w:rPr>
+      </w:pPr>
+    </w:p>
+    <w:p>
+      <w:pPr>
+        <w:jc w:val="both"/>
+        <w:rPr>
+          <w:rFonts w:ascii="Century Schoolbook" w:hAnsi="Century Schoolbook"/>
+          <w:b/>
+          <w:sz w:val="32"/>
+        </w:rPr>
+      </w:pPr>
+      <w:proofErr w:type="spellStart"/>
+      <w:r>
+        <w:rPr>
+          <w:rFonts w:ascii="Lucida Calligraphy" w:hAnsi="Lucida Calligraphy"/>
+          <w:sz w:val="32"/>
+          <w:highlight w:val="yellow"/>
+        </w:rPr>
+        <w:t>Etue</w:t>
+      </w:r>
+      <w:proofErr w:type="spellEnd"/>
+      <w:r>
+        <w:rPr>
+          <w:rFonts w:ascii="Lucida Calligraphy" w:hAnsi="Lucida Calligraphy"/>
+          <w:sz w:val="32"/>
+          <w:highlight w:val="yellow"/>
+        </w:rPr>
+        <w:t xml:space="preserve"> </w:t>
+      </w:r>
+      <w:proofErr w:type="spellStart"/>
+      <w:r>
+        <w:rPr>
+          <w:rFonts w:ascii="Lucida Calligraphy" w:hAnsi="Lucida Calligraphy"/>
+          <w:sz w:val="32"/>
+          <w:highlight w:val="yellow"/>
+        </w:rPr>
+        <w:t>Bonfir</w:t>
+      </w:r>
+      <w:proofErr w:type="spellEnd"/>
+      <w:r>
+        <w:rPr>
+          <w:rFonts w:ascii="Lucida Calligraphy" w:hAnsi="Lucida Calligraphy"/>
+          <w:sz w:val="32"/>
+          <w:highlight w:val="yellow"/>
+        </w:rPr>
+        <w:t xml:space="preserve"> of the </w:t>
+      </w:r>
+      <w:proofErr w:type="spellStart"/>
+      <w:r>
+        <w:rPr>
+          <w:rFonts w:ascii="Lucida Calligraphy" w:hAnsi="Lucida Calligraphy"/>
+          <w:sz w:val="32"/>
+          <w:highlight w:val="yellow"/>
+        </w:rPr>
+        <w:t>Tashon</w:t>
+      </w:r>
+      <w:proofErr w:type="spellEnd"/>
+      <w:r>
+        <w:rPr>
+          <w:rFonts w:ascii="Lucida Calligraphy" w:hAnsi="Lucida Calligraphy"/>
+          <w:sz w:val="32"/>
+          <w:highlight w:val="yellow"/>
+        </w:rPr>
+        <w:t xml:space="preserve"> Tribe</w:t>
+      </w:r>
+      <w:proofErr w:type="gramStart"/>
+      <w:r>
+        <w:rPr>
+          <w:rFonts w:ascii="Monotype Corsiva" w:hAnsi="Monotype Corsiva"/>
+          <w:sz w:val="36"/>
+          <w:highlight w:val="yellow"/>
+        </w:rPr>
+        <w:t>...</w:t>
+      </w:r>
+      <w:r>
+        <w:rPr>
+          <w:rFonts w:ascii="Century Schoolbook" w:hAnsi="Century Schoolbook"/>
+          <w:i/>
+          <w:sz w:val="24"/>
+          <w:highlight w:val="yellow"/>
+        </w:rPr>
+        <w:t>(</w:t>
+      </w:r>
+      <w:proofErr w:type="gramEnd"/>
+      <w:r>
+        <w:rPr>
+          <w:rFonts w:ascii="Century Schoolbook" w:hAnsi="Century Schoolbook"/>
+          <w:i/>
+          <w:sz w:val="24"/>
+          <w:highlight w:val="yellow"/>
+        </w:rPr>
+        <w:t xml:space="preserve">Et-two Bon-fur) </w:t>
+      </w:r>
+      <w:r>
+        <w:rPr>
+          <w:rFonts w:ascii="Century Schoolbook" w:hAnsi="Century Schoolbook"/>
+          <w:sz w:val="24"/>
+          <w:highlight w:val="yellow"/>
+        </w:rPr>
+        <w:t xml:space="preserve">The Elvon Wizard who designed and created The Willaward.  He was the last known surviving Elv and legend says the last soul to enter the talisman of The Willaward. History names him a traitor to the Elbron Council who set in motion the </w:t>
+      </w:r>
+      <w:proofErr w:type="spellStart"/>
+      <w:r>
+        <w:rPr>
+          <w:rFonts w:ascii="Century Schoolbook" w:hAnsi="Century Schoolbook"/>
+          <w:sz w:val="24"/>
+          <w:highlight w:val="yellow"/>
+        </w:rPr>
+        <w:t>Helgstrum</w:t>
+      </w:r>
+      <w:proofErr w:type="spellEnd"/>
+      <w:r>
+        <w:rPr>
+          <w:rFonts w:ascii="Century Schoolbook" w:hAnsi="Century Schoolbook"/>
+          <w:sz w:val="24"/>
+          <w:highlight w:val="yellow"/>
+        </w:rPr>
+        <w:t xml:space="preserve"> Siege, which ultimately destroyed his whole race.</w:t>
+      </w:r>
+    </w:p>
+    <w:p>
+      <w:pPr>
+        <w:jc w:val="both"/>
+        <w:rPr>
+          <w:rFonts w:ascii="Century Schoolbook" w:hAnsi="Century Schoolbook"/>
+          <w:sz w:val="24"/>
+        </w:rPr>
+      </w:pPr>
+    </w:p>
+    <w:p>
+      <w:pPr>
+        <w:jc w:val="both"/>
+        <w:rPr>
+          <w:rFonts w:ascii="Century Schoolbook" w:hAnsi="Century Schoolbook"/>
+          <w:sz w:val="24"/>
+        </w:rPr>
+      </w:pPr>
+      <w:r>
+        <w:rPr>
+          <w:rFonts w:ascii="Lucida Calligraphy" w:hAnsi="Lucida Calligraphy"/>
+          <w:sz w:val="32"/>
+          <w:highlight w:val="yellow"/>
+        </w:rPr>
+        <w:t>Fa-</w:t>
+      </w:r>
+      <w:proofErr w:type="spellStart"/>
+      <w:r>
+        <w:rPr>
+          <w:rFonts w:ascii="Lucida Calligraphy" w:hAnsi="Lucida Calligraphy"/>
+          <w:sz w:val="32"/>
+          <w:highlight w:val="yellow"/>
+        </w:rPr>
+        <w:t>sinto</w:t>
+      </w:r>
+      <w:proofErr w:type="spellEnd"/>
+      <w:proofErr w:type="gramStart"/>
+      <w:r>
+        <w:rPr>
+          <w:rFonts w:ascii="Monotype Corsiva" w:hAnsi="Monotype Corsiva"/>
+          <w:sz w:val="36"/>
+          <w:highlight w:val="yellow"/>
+        </w:rPr>
+        <w:t>...</w:t>
+      </w:r>
+      <w:r>
+        <w:rPr>
+          <w:rFonts w:ascii="Century Schoolbook" w:hAnsi="Century Schoolbook"/>
+          <w:i/>
+          <w:sz w:val="24"/>
+          <w:highlight w:val="yellow"/>
+        </w:rPr>
+        <w:t>(</w:t>
+      </w:r>
+      <w:proofErr w:type="gramEnd"/>
+      <w:r>
+        <w:rPr>
+          <w:rFonts w:ascii="Century Schoolbook" w:hAnsi="Century Schoolbook"/>
+          <w:i/>
+          <w:sz w:val="24"/>
+          <w:highlight w:val="yellow"/>
+        </w:rPr>
+        <w:t xml:space="preserve">Fa-sin-toe) </w:t>
+      </w:r>
+      <w:r>
+        <w:rPr>
+          <w:rFonts w:ascii="Century Schoolbook" w:hAnsi="Century Schoolbook"/>
+          <w:sz w:val="24"/>
+          <w:highlight w:val="yellow"/>
+        </w:rPr>
+        <w:t>Teacher of the Shi-</w:t>
+      </w:r>
+      <w:proofErr w:type="spellStart"/>
+      <w:r>
+        <w:rPr>
+          <w:rFonts w:ascii="Century Schoolbook" w:hAnsi="Century Schoolbook"/>
+          <w:sz w:val="24"/>
+          <w:highlight w:val="yellow"/>
+        </w:rPr>
+        <w:t>kauti</w:t>
+      </w:r>
+      <w:proofErr w:type="spellEnd"/>
+      <w:r>
+        <w:rPr>
+          <w:rFonts w:ascii="Century Schoolbook" w:hAnsi="Century Schoolbook"/>
+          <w:sz w:val="24"/>
+          <w:highlight w:val="yellow"/>
+        </w:rPr>
+        <w:t xml:space="preserve"> at </w:t>
+      </w:r>
+      <w:proofErr w:type="spellStart"/>
+      <w:r>
+        <w:rPr>
+          <w:rFonts w:ascii="Century Schoolbook" w:hAnsi="Century Schoolbook"/>
+          <w:sz w:val="24"/>
+          <w:highlight w:val="yellow"/>
+        </w:rPr>
+        <w:t>Sefttora</w:t>
+      </w:r>
+      <w:proofErr w:type="spellEnd"/>
+      <w:r>
+        <w:rPr>
+          <w:rFonts w:ascii="Century Schoolbook" w:hAnsi="Century Schoolbook"/>
+          <w:sz w:val="24"/>
+          <w:highlight w:val="yellow"/>
+        </w:rPr>
+        <w:t xml:space="preserve"> on </w:t>
+      </w:r>
+      <w:proofErr w:type="spellStart"/>
+      <w:r>
+        <w:rPr>
+          <w:rFonts w:ascii="Century Schoolbook" w:hAnsi="Century Schoolbook"/>
+          <w:sz w:val="24"/>
+          <w:highlight w:val="yellow"/>
+        </w:rPr>
+        <w:t>Iftmus</w:t>
+      </w:r>
+      <w:proofErr w:type="spellEnd"/>
+      <w:r>
+        <w:rPr>
+          <w:rFonts w:ascii="Century Schoolbook" w:hAnsi="Century Schoolbook"/>
+          <w:sz w:val="24"/>
+          <w:highlight w:val="yellow"/>
+        </w:rPr>
+        <w:t xml:space="preserve"> when Fa-</w:t>
+      </w:r>
+      <w:proofErr w:type="spellStart"/>
+      <w:r>
+        <w:rPr>
+          <w:rFonts w:ascii="Century Schoolbook" w:hAnsi="Century Schoolbook"/>
+          <w:sz w:val="24"/>
+          <w:highlight w:val="yellow"/>
+        </w:rPr>
+        <w:t>tera</w:t>
+      </w:r>
+      <w:proofErr w:type="spellEnd"/>
+      <w:r>
+        <w:rPr>
+          <w:rFonts w:ascii="Century Schoolbook" w:hAnsi="Century Schoolbook"/>
+          <w:sz w:val="24"/>
+          <w:highlight w:val="yellow"/>
+        </w:rPr>
+        <w:t xml:space="preserve"> was brought there to be trained to take his place.  It was he who found Fa-tera and discovered her gift, bringing her to the Abyssinians attention.</w:t>
+      </w:r>
+    </w:p>
+    <w:p>
+      <w:pPr>
+        <w:jc w:val="both"/>
+        <w:rPr>
+          <w:rFonts w:ascii="Century Schoolbook" w:hAnsi="Century Schoolbook"/>
+          <w:sz w:val="24"/>
+        </w:rPr>
+      </w:pPr>
+    </w:p>
+    <w:p>
+      <w:pPr>
+        <w:jc w:val="both"/>
+        <w:rPr>
+          <w:rFonts w:ascii="Century Schoolbook" w:hAnsi="Century Schoolbook"/>
+          <w:sz w:val="24"/>
+        </w:rPr>
+      </w:pPr>
+      <w:r>
+        <w:rPr>
+          <w:rFonts w:ascii="Lucida Calligraphy" w:hAnsi="Lucida Calligraphy"/>
+          <w:sz w:val="32"/>
+          <w:highlight w:val="yellow"/>
+        </w:rPr>
+        <w:t>Fa-tera</w:t>
+      </w:r>
+      <w:r>
+        <w:rPr>
+          <w:rFonts w:ascii="Monotype Corsiva" w:hAnsi="Monotype Corsiva"/>
+          <w:sz w:val="36"/>
+          <w:highlight w:val="yellow"/>
+        </w:rPr>
+        <w:t>...</w:t>
+      </w:r>
+      <w:r>
+        <w:rPr>
+          <w:rFonts w:ascii="Century Schoolbook" w:hAnsi="Century Schoolbook"/>
+          <w:i/>
+          <w:sz w:val="24"/>
+          <w:highlight w:val="yellow"/>
+        </w:rPr>
+        <w:t xml:space="preserve">(Fa-tear-a) </w:t>
+      </w:r>
+      <w:r>
+        <w:rPr>
+          <w:rFonts w:ascii="Century Schoolbook" w:hAnsi="Century Schoolbook"/>
+          <w:sz w:val="24"/>
+          <w:highlight w:val="yellow"/>
+        </w:rPr>
+        <w:t>A No-name cat and the last Teacher in the end times to train The Shi-kauti in preserving Ky-lor, the histories, the laws and the lore of Iftmus. The "peacemaker" from the first world Iftmus, fulfilling and taking her place among the chosen nine</w:t>
+      </w:r>
+      <w:r>
+        <w:rPr>
+          <w:rFonts w:ascii="Century Schoolbook" w:hAnsi="Century Schoolbook"/>
+          <w:sz w:val="24"/>
+        </w:rPr>
+        <w:t>.</w:t>
+      </w:r>
+    </w:p>
+    <w:p>
+      <w:pPr>
+        <w:jc w:val="both"/>
+        <w:rPr>
+          <w:rFonts w:ascii="Century Schoolbook" w:hAnsi="Century Schoolbook"/>
+          <w:sz w:val="16"/>
+        </w:rPr>
+      </w:pPr>
+    </w:p>
+    <w:p>
+      <w:pPr>
+        <w:jc w:val="both"/>
+        <w:rPr>
+          <w:rFonts w:ascii="Century Schoolbook" w:hAnsi="Century Schoolbook"/>
+          <w:sz w:val="24"/>
+        </w:rPr>
+      </w:pPr>
+      <w:proofErr w:type="spellStart"/>
+      <w:r>
+        <w:rPr>
+          <w:rFonts w:ascii="Lucida Calligraphy" w:hAnsi="Lucida Calligraphy"/>
+          <w:sz w:val="32"/>
+          <w:highlight w:val="yellow"/>
+        </w:rPr>
+        <w:t>Gamill</w:t>
+      </w:r>
+      <w:proofErr w:type="spellEnd"/>
+      <w:r>
+        <w:rPr>
+          <w:rFonts w:ascii="Lucida Calligraphy" w:hAnsi="Lucida Calligraphy"/>
+          <w:sz w:val="32"/>
+          <w:highlight w:val="yellow"/>
+        </w:rPr>
+        <w:t xml:space="preserve"> </w:t>
+      </w:r>
+      <w:proofErr w:type="spellStart"/>
+      <w:r>
+        <w:rPr>
+          <w:rFonts w:ascii="Lucida Calligraphy" w:hAnsi="Lucida Calligraphy"/>
+          <w:sz w:val="32"/>
+          <w:highlight w:val="yellow"/>
+        </w:rPr>
+        <w:t>Jamasta</w:t>
+      </w:r>
+      <w:proofErr w:type="spellEnd"/>
+      <w:proofErr w:type="gramStart"/>
+      <w:r>
+        <w:rPr>
+          <w:rFonts w:ascii="Monotype Corsiva" w:hAnsi="Monotype Corsiva"/>
+          <w:sz w:val="36"/>
+          <w:highlight w:val="yellow"/>
+        </w:rPr>
+        <w:t>...</w:t>
+      </w:r>
+      <w:r>
+        <w:rPr>
+          <w:rFonts w:ascii="Century Schoolbook" w:hAnsi="Century Schoolbook"/>
+          <w:i/>
+          <w:sz w:val="24"/>
+          <w:highlight w:val="yellow"/>
+        </w:rPr>
+        <w:t>(</w:t>
+      </w:r>
+      <w:proofErr w:type="spellStart"/>
+      <w:proofErr w:type="gramEnd"/>
+      <w:r>
+        <w:rPr>
+          <w:rFonts w:ascii="Century Schoolbook" w:hAnsi="Century Schoolbook"/>
+          <w:i/>
+          <w:sz w:val="24"/>
+          <w:highlight w:val="yellow"/>
+        </w:rPr>
+        <w:t>Ju</w:t>
+      </w:r>
+      <w:proofErr w:type="spellEnd"/>
+      <w:r>
+        <w:rPr>
+          <w:rFonts w:ascii="Century Schoolbook" w:hAnsi="Century Schoolbook"/>
+          <w:i/>
+          <w:sz w:val="24"/>
+          <w:highlight w:val="yellow"/>
+        </w:rPr>
+        <w:t xml:space="preserve">-mill) </w:t>
+      </w:r>
+      <w:r>
+        <w:rPr>
+          <w:rFonts w:ascii="Century Schoolbook" w:hAnsi="Century Schoolbook"/>
+          <w:sz w:val="24"/>
+          <w:highlight w:val="yellow"/>
+        </w:rPr>
+        <w:t xml:space="preserve">The </w:t>
+      </w:r>
+      <w:proofErr w:type="spellStart"/>
+      <w:r>
+        <w:rPr>
+          <w:rFonts w:ascii="Century Schoolbook" w:hAnsi="Century Schoolbook"/>
+          <w:sz w:val="24"/>
+          <w:highlight w:val="yellow"/>
+        </w:rPr>
+        <w:t>Shinghaut</w:t>
+      </w:r>
+      <w:proofErr w:type="spellEnd"/>
+      <w:r>
+        <w:rPr>
+          <w:rFonts w:ascii="Century Schoolbook" w:hAnsi="Century Schoolbook"/>
+          <w:sz w:val="24"/>
+          <w:highlight w:val="yellow"/>
+        </w:rPr>
+        <w:t xml:space="preserve"> priest along with </w:t>
+      </w:r>
+      <w:proofErr w:type="spellStart"/>
+      <w:r>
+        <w:rPr>
+          <w:rFonts w:ascii="Century Schoolbook" w:hAnsi="Century Schoolbook"/>
+          <w:sz w:val="24"/>
+          <w:highlight w:val="yellow"/>
+        </w:rPr>
+        <w:t>Arutapha</w:t>
+      </w:r>
+      <w:proofErr w:type="spellEnd"/>
+      <w:r>
+        <w:rPr>
+          <w:rFonts w:ascii="Century Schoolbook" w:hAnsi="Century Schoolbook"/>
+          <w:sz w:val="24"/>
+          <w:highlight w:val="yellow"/>
+        </w:rPr>
+        <w:t xml:space="preserve"> </w:t>
+      </w:r>
+      <w:proofErr w:type="spellStart"/>
+      <w:r>
+        <w:rPr>
+          <w:rFonts w:ascii="Century Schoolbook" w:hAnsi="Century Schoolbook"/>
+          <w:sz w:val="24"/>
+          <w:highlight w:val="yellow"/>
+        </w:rPr>
+        <w:t>Emtu</w:t>
+      </w:r>
+      <w:proofErr w:type="spellEnd"/>
+      <w:r>
+        <w:rPr>
+          <w:rFonts w:ascii="Century Schoolbook" w:hAnsi="Century Schoolbook"/>
+          <w:sz w:val="24"/>
+          <w:highlight w:val="yellow"/>
+        </w:rPr>
+        <w:t xml:space="preserve"> in charge of the mission on Iftmus.</w:t>
+      </w:r>
+    </w:p>
+    <w:p>
+      <w:pPr>
+        <w:jc w:val="both"/>
+        <w:rPr>
+          <w:rFonts w:ascii="Century Schoolbook" w:hAnsi="Century Schoolbook"/>
+          <w:sz w:val="16"/>
+        </w:rPr>
+      </w:pPr>
+    </w:p>
+    <w:p>
+      <w:pPr>
+        <w:jc w:val="both"/>
+        <w:rPr>
+          <w:rFonts w:ascii="Century Schoolbook" w:hAnsi="Century Schoolbook"/>
+          <w:sz w:val="24"/>
+        </w:rPr>
+      </w:pPr>
+      <w:r>
+        <w:rPr>
+          <w:rFonts w:ascii="Lucida Calligraphy" w:hAnsi="Lucida Calligraphy"/>
+          <w:sz w:val="32"/>
+          <w:highlight w:val="yellow"/>
+        </w:rPr>
+        <w:t>Goston</w:t>
+      </w:r>
+      <w:r>
+        <w:rPr>
+          <w:rFonts w:ascii="Monotype Corsiva" w:hAnsi="Monotype Corsiva"/>
+          <w:sz w:val="36"/>
+          <w:highlight w:val="yellow"/>
+        </w:rPr>
+        <w:t>...</w:t>
+      </w:r>
+      <w:r>
+        <w:rPr>
+          <w:rFonts w:ascii="Century Schoolbook" w:hAnsi="Century Schoolbook"/>
+          <w:i/>
+          <w:sz w:val="24"/>
+          <w:highlight w:val="yellow"/>
+        </w:rPr>
+        <w:t xml:space="preserve"> </w:t>
+      </w:r>
+      <w:r>
+        <w:rPr>
+          <w:rFonts w:ascii="Century Schoolbook" w:hAnsi="Century Schoolbook"/>
+          <w:iCs/>
+          <w:sz w:val="24"/>
+          <w:highlight w:val="yellow"/>
+        </w:rPr>
+        <w:t xml:space="preserve">“The Slayer of Evil” </w:t>
+      </w:r>
+      <w:r>
+        <w:rPr>
+          <w:rFonts w:ascii="Century Schoolbook" w:hAnsi="Century Schoolbook"/>
+          <w:sz w:val="24"/>
+          <w:highlight w:val="yellow"/>
+        </w:rPr>
+        <w:t>Name given to the leader of underground resistance battling the Shinghaut religion in Babylon on Terra</w:t>
+      </w:r>
+      <w:r>
+        <w:rPr>
+          <w:rFonts w:ascii="Century Schoolbook" w:hAnsi="Century Schoolbook"/>
+          <w:sz w:val="24"/>
+        </w:rPr>
+        <w:t>.</w:t>
+      </w:r>
+    </w:p>
+    <w:p>
+      <w:pPr>
+        <w:jc w:val="both"/>
+        <w:rPr>
+          <w:rFonts w:ascii="Century Schoolbook" w:hAnsi="Century Schoolbook"/>
+          <w:sz w:val="16"/>
+        </w:rPr>
+      </w:pPr>
+    </w:p>
+    <w:p>
+      <w:pPr>
+        <w:jc w:val="both"/>
+        <w:rPr>
+          <w:rFonts w:ascii="Century Schoolbook" w:hAnsi="Century Schoolbook"/>
+          <w:b/>
+          <w:sz w:val="32"/>
+        </w:rPr>
+      </w:pPr>
+      <w:r>
+        <w:rPr>
+          <w:rFonts w:ascii="Lucida Calligraphy" w:hAnsi="Lucida Calligraphy"/>
+          <w:sz w:val="32"/>
+          <w:highlight w:val="yellow"/>
+        </w:rPr>
+        <w:t>Hestra</w:t>
+      </w:r>
+      <w:proofErr w:type="gramStart"/>
+      <w:r>
+        <w:rPr>
+          <w:rFonts w:ascii="Monotype Corsiva" w:hAnsi="Monotype Corsiva"/>
+          <w:sz w:val="36"/>
+          <w:highlight w:val="yellow"/>
+        </w:rPr>
+        <w:t>...</w:t>
+      </w:r>
+      <w:r>
+        <w:rPr>
+          <w:rFonts w:ascii="Century Schoolbook" w:hAnsi="Century Schoolbook"/>
+          <w:i/>
+          <w:sz w:val="24"/>
+          <w:highlight w:val="yellow"/>
+        </w:rPr>
+        <w:t>(</w:t>
+      </w:r>
+      <w:proofErr w:type="gramEnd"/>
+      <w:r>
+        <w:rPr>
+          <w:rFonts w:ascii="Century Schoolbook" w:hAnsi="Century Schoolbook"/>
+          <w:i/>
+          <w:sz w:val="24"/>
+          <w:highlight w:val="yellow"/>
+        </w:rPr>
+        <w:t>Hess-</w:t>
+      </w:r>
+      <w:proofErr w:type="spellStart"/>
+      <w:r>
+        <w:rPr>
+          <w:rFonts w:ascii="Century Schoolbook" w:hAnsi="Century Schoolbook"/>
+          <w:i/>
+          <w:sz w:val="24"/>
+          <w:highlight w:val="yellow"/>
+        </w:rPr>
+        <w:t>tra</w:t>
+      </w:r>
+      <w:proofErr w:type="spellEnd"/>
+      <w:r>
+        <w:rPr>
+          <w:rFonts w:ascii="Century Schoolbook" w:hAnsi="Century Schoolbook"/>
+          <w:i/>
+          <w:sz w:val="24"/>
+          <w:highlight w:val="yellow"/>
+        </w:rPr>
+        <w:t xml:space="preserve">) </w:t>
+      </w:r>
+      <w:r>
+        <w:rPr>
+          <w:rFonts w:ascii="Century Schoolbook" w:hAnsi="Century Schoolbook"/>
+          <w:sz w:val="24"/>
+          <w:highlight w:val="yellow"/>
+        </w:rPr>
+        <w:t>An Abyssinian cat.</w:t>
+      </w:r>
+      <w:r>
+        <w:rPr>
+          <w:rFonts w:ascii="Century Schoolbook" w:hAnsi="Century Schoolbook"/>
+          <w:sz w:val="24"/>
+        </w:rPr>
+        <w:t>.</w:t>
+      </w:r>
+    </w:p>
+    <w:p>
+      <w:pPr>
+        <w:jc w:val="both"/>
+        <w:rPr>
+          <w:rFonts w:ascii="Century Schoolbook" w:hAnsi="Century Schoolbook"/>
+          <w:sz w:val="16"/>
+        </w:rPr>
+      </w:pPr>
+    </w:p>
+    <w:p>
+      <w:pPr>
+        <w:jc w:val="both"/>
+        <w:rPr>
+          <w:rFonts w:ascii="Century Schoolbook" w:hAnsi="Century Schoolbook"/>
+          <w:sz w:val="24"/>
+        </w:rPr>
+      </w:pPr>
+      <w:proofErr w:type="spellStart"/>
+      <w:r>
+        <w:rPr>
+          <w:rFonts w:ascii="Lucida Calligraphy" w:hAnsi="Lucida Calligraphy"/>
+          <w:sz w:val="32"/>
+          <w:highlight w:val="yellow"/>
+        </w:rPr>
+        <w:t>Hestr’yn</w:t>
+      </w:r>
+      <w:proofErr w:type="spellEnd"/>
+      <w:proofErr w:type="gramStart"/>
+      <w:r>
+        <w:rPr>
+          <w:rFonts w:ascii="Monotype Corsiva" w:hAnsi="Monotype Corsiva"/>
+          <w:sz w:val="36"/>
+          <w:highlight w:val="yellow"/>
+        </w:rPr>
+        <w:t>...</w:t>
+      </w:r>
+      <w:r>
+        <w:rPr>
+          <w:rFonts w:ascii="Century Schoolbook" w:hAnsi="Century Schoolbook"/>
+          <w:i/>
+          <w:sz w:val="24"/>
+          <w:highlight w:val="yellow"/>
+        </w:rPr>
+        <w:t>(</w:t>
+      </w:r>
+      <w:proofErr w:type="spellStart"/>
+      <w:proofErr w:type="gramEnd"/>
+      <w:r>
+        <w:rPr>
+          <w:rFonts w:ascii="Century Schoolbook" w:hAnsi="Century Schoolbook"/>
+          <w:i/>
+          <w:sz w:val="24"/>
+          <w:highlight w:val="yellow"/>
+        </w:rPr>
+        <w:t>Hss’turn</w:t>
+      </w:r>
+      <w:proofErr w:type="spellEnd"/>
+      <w:r>
+        <w:rPr>
+          <w:rFonts w:ascii="Century Schoolbook" w:hAnsi="Century Schoolbook"/>
+          <w:i/>
+          <w:sz w:val="24"/>
+          <w:highlight w:val="yellow"/>
+        </w:rPr>
+        <w:t>)</w:t>
+      </w:r>
+      <w:r>
+        <w:rPr>
+          <w:rFonts w:ascii="Century Schoolbook" w:hAnsi="Century Schoolbook"/>
+          <w:sz w:val="24"/>
+          <w:highlight w:val="yellow"/>
+        </w:rPr>
+        <w:t xml:space="preserve">  First mate to Lere’yll. Killed by dragon hunters.</w:t>
+      </w:r>
+    </w:p>
+    <w:p>
+      <w:pPr>
+        <w:jc w:val="both"/>
+        <w:rPr>
+          <w:rFonts w:ascii="Century Schoolbook" w:hAnsi="Century Schoolbook"/>
+          <w:sz w:val="16"/>
+        </w:rPr>
+      </w:pPr>
+    </w:p>
+    <w:p>
+      <w:pPr>
+        <w:jc w:val="both"/>
+        <w:rPr>
+          <w:rFonts w:ascii="Century Schoolbook" w:hAnsi="Century Schoolbook"/>
+          <w:sz w:val="24"/>
+        </w:rPr>
+      </w:pPr>
+      <w:proofErr w:type="spellStart"/>
+      <w:r>
+        <w:rPr>
+          <w:rFonts w:ascii="Lucida Calligraphy" w:hAnsi="Lucida Calligraphy"/>
+          <w:sz w:val="32"/>
+          <w:highlight w:val="yellow"/>
+        </w:rPr>
+        <w:lastRenderedPageBreak/>
+        <w:t>Illio</w:t>
+      </w:r>
+      <w:proofErr w:type="spellEnd"/>
+      <w:proofErr w:type="gramStart"/>
+      <w:r>
+        <w:rPr>
+          <w:rFonts w:ascii="Monotype Corsiva" w:hAnsi="Monotype Corsiva"/>
+          <w:sz w:val="36"/>
+          <w:highlight w:val="yellow"/>
+        </w:rPr>
+        <w:t>...</w:t>
+      </w:r>
+      <w:r>
+        <w:rPr>
+          <w:rFonts w:ascii="Century Schoolbook" w:hAnsi="Century Schoolbook"/>
+          <w:i/>
+          <w:sz w:val="24"/>
+          <w:highlight w:val="yellow"/>
+        </w:rPr>
+        <w:t>(</w:t>
+      </w:r>
+      <w:proofErr w:type="gramEnd"/>
+      <w:r>
+        <w:rPr>
+          <w:rFonts w:ascii="Century Schoolbook" w:hAnsi="Century Schoolbook"/>
+          <w:i/>
+          <w:sz w:val="24"/>
+          <w:highlight w:val="yellow"/>
+        </w:rPr>
+        <w:t xml:space="preserve">Ill </w:t>
+      </w:r>
+      <w:proofErr w:type="spellStart"/>
+      <w:r>
+        <w:rPr>
+          <w:rFonts w:ascii="Century Schoolbook" w:hAnsi="Century Schoolbook"/>
+          <w:i/>
+          <w:sz w:val="24"/>
+          <w:highlight w:val="yellow"/>
+        </w:rPr>
+        <w:t>ee</w:t>
+      </w:r>
+      <w:proofErr w:type="spellEnd"/>
+      <w:r>
+        <w:rPr>
+          <w:rFonts w:ascii="Century Schoolbook" w:hAnsi="Century Schoolbook"/>
+          <w:i/>
+          <w:sz w:val="24"/>
+          <w:highlight w:val="yellow"/>
+        </w:rPr>
+        <w:t xml:space="preserve">-oh) </w:t>
+      </w:r>
+      <w:r>
+        <w:rPr>
+          <w:rFonts w:ascii="Century Schoolbook" w:hAnsi="Century Schoolbook"/>
+          <w:sz w:val="24"/>
+          <w:highlight w:val="yellow"/>
+        </w:rPr>
+        <w:t>Orphaned dragon adopted by the thieves guild on Axtoph as mascot</w:t>
+      </w:r>
+      <w:r>
+        <w:rPr>
+          <w:rFonts w:ascii="Century Schoolbook" w:hAnsi="Century Schoolbook"/>
+          <w:sz w:val="24"/>
+        </w:rPr>
+        <w:t>.</w:t>
+      </w:r>
+    </w:p>
+    <w:p>
+      <w:pPr>
+        <w:jc w:val="both"/>
+        <w:rPr>
+          <w:rFonts w:ascii="Century Schoolbook" w:hAnsi="Century Schoolbook"/>
+          <w:sz w:val="24"/>
+        </w:rPr>
+      </w:pPr>
+    </w:p>
+    <w:p>
+      <w:pPr>
+        <w:jc w:val="both"/>
+        <w:rPr>
+          <w:rFonts w:ascii="Century Schoolbook" w:hAnsi="Century Schoolbook"/>
+          <w:i/>
+          <w:sz w:val="24"/>
+        </w:rPr>
+      </w:pPr>
+      <w:r>
+        <w:rPr>
+          <w:rFonts w:ascii="Lucida Calligraphy" w:hAnsi="Lucida Calligraphy"/>
+          <w:sz w:val="32"/>
+          <w:highlight w:val="yellow"/>
+        </w:rPr>
+        <w:t>Ja-</w:t>
+      </w:r>
+      <w:proofErr w:type="spellStart"/>
+      <w:r>
+        <w:rPr>
+          <w:rFonts w:ascii="Lucida Calligraphy" w:hAnsi="Lucida Calligraphy"/>
+          <w:sz w:val="32"/>
+          <w:highlight w:val="yellow"/>
+        </w:rPr>
+        <w:t>bota</w:t>
+      </w:r>
+      <w:proofErr w:type="spellEnd"/>
+      <w:r>
+        <w:rPr>
+          <w:rFonts w:ascii="Lucida Calligraphy" w:hAnsi="Lucida Calligraphy"/>
+          <w:sz w:val="32"/>
+          <w:highlight w:val="yellow"/>
+        </w:rPr>
+        <w:t xml:space="preserve"> Cha-</w:t>
+      </w:r>
+      <w:proofErr w:type="spellStart"/>
+      <w:r>
+        <w:rPr>
+          <w:rFonts w:ascii="Lucida Calligraphy" w:hAnsi="Lucida Calligraphy"/>
+          <w:sz w:val="32"/>
+          <w:highlight w:val="yellow"/>
+        </w:rPr>
+        <w:t>tain</w:t>
+      </w:r>
+      <w:proofErr w:type="spellEnd"/>
+      <w:r>
+        <w:rPr>
+          <w:rFonts w:ascii="Monotype Corsiva" w:hAnsi="Monotype Corsiva"/>
+          <w:sz w:val="36"/>
+          <w:highlight w:val="yellow"/>
+        </w:rPr>
+        <w:t>...</w:t>
+      </w:r>
+      <w:r>
+        <w:rPr>
+          <w:rFonts w:ascii="Century Schoolbook" w:hAnsi="Century Schoolbook"/>
+          <w:i/>
+          <w:sz w:val="24"/>
+          <w:highlight w:val="yellow"/>
+        </w:rPr>
+        <w:t>(</w:t>
+      </w:r>
+      <w:proofErr w:type="spellStart"/>
+      <w:r>
+        <w:rPr>
+          <w:rFonts w:ascii="Century Schoolbook" w:hAnsi="Century Schoolbook"/>
+          <w:i/>
+          <w:sz w:val="24"/>
+          <w:highlight w:val="yellow"/>
+        </w:rPr>
+        <w:t>Ju</w:t>
+      </w:r>
+      <w:proofErr w:type="spellEnd"/>
+      <w:r>
+        <w:rPr>
+          <w:rFonts w:ascii="Century Schoolbook" w:hAnsi="Century Schoolbook"/>
+          <w:i/>
+          <w:sz w:val="24"/>
+          <w:highlight w:val="yellow"/>
+        </w:rPr>
+        <w:t xml:space="preserve">-bow-ta) </w:t>
+      </w:r>
+      <w:r>
+        <w:rPr>
+          <w:rFonts w:ascii="Century Schoolbook" w:hAnsi="Century Schoolbook"/>
+          <w:sz w:val="24"/>
+          <w:highlight w:val="yellow"/>
+        </w:rPr>
+        <w:t>The Cha-</w:t>
+      </w:r>
+      <w:proofErr w:type="spellStart"/>
+      <w:r>
+        <w:rPr>
+          <w:rFonts w:ascii="Century Schoolbook" w:hAnsi="Century Schoolbook"/>
+          <w:sz w:val="24"/>
+          <w:highlight w:val="yellow"/>
+        </w:rPr>
+        <w:t>tain</w:t>
+      </w:r>
+      <w:proofErr w:type="spellEnd"/>
+      <w:r>
+        <w:rPr>
+          <w:rFonts w:ascii="Century Schoolbook" w:hAnsi="Century Schoolbook"/>
+          <w:sz w:val="24"/>
+          <w:highlight w:val="yellow"/>
+        </w:rPr>
+        <w:t xml:space="preserve"> cat from the Grasswater who lost his mate and cubs and most of his pride when the </w:t>
+      </w:r>
+      <w:proofErr w:type="spellStart"/>
+      <w:r>
+        <w:rPr>
+          <w:rFonts w:ascii="Century Schoolbook" w:hAnsi="Century Schoolbook"/>
+          <w:sz w:val="24"/>
+          <w:highlight w:val="yellow"/>
+        </w:rPr>
+        <w:t>Ti-breen</w:t>
+      </w:r>
+      <w:proofErr w:type="spellEnd"/>
+      <w:r>
+        <w:rPr>
+          <w:rFonts w:ascii="Century Schoolbook" w:hAnsi="Century Schoolbook"/>
+          <w:sz w:val="24"/>
+          <w:highlight w:val="yellow"/>
+        </w:rPr>
+        <w:t xml:space="preserve"> and Pan-</w:t>
+      </w:r>
+      <w:proofErr w:type="spellStart"/>
+      <w:r>
+        <w:rPr>
+          <w:rFonts w:ascii="Century Schoolbook" w:hAnsi="Century Schoolbook"/>
+          <w:sz w:val="24"/>
+          <w:highlight w:val="yellow"/>
+        </w:rPr>
+        <w:t>thera</w:t>
+      </w:r>
+      <w:proofErr w:type="spellEnd"/>
+      <w:r>
+        <w:rPr>
+          <w:rFonts w:ascii="Century Schoolbook" w:hAnsi="Century Schoolbook"/>
+          <w:sz w:val="24"/>
+          <w:highlight w:val="yellow"/>
+        </w:rPr>
+        <w:t xml:space="preserve"> cats invaded the Grasswater Province in search of the Outsiders of prophecy. Despite his thirst for vengeance he is destined to be the warrior from the first world Iftmus, fulfilling and taking his place among the prophesied nine.</w:t>
+      </w:r>
+      <w:r>
+        <w:rPr>
+          <w:rFonts w:ascii="Century Schoolbook" w:hAnsi="Century Schoolbook"/>
+          <w:i/>
+          <w:sz w:val="24"/>
+        </w:rPr>
+        <w:t xml:space="preserve"> </w:t>
+      </w:r>
+    </w:p>
+    <w:p>
+      <w:pPr>
+        <w:jc w:val="both"/>
+        <w:rPr>
+          <w:rFonts w:ascii="Century Schoolbook" w:hAnsi="Century Schoolbook"/>
+          <w:i/>
+          <w:sz w:val="24"/>
+        </w:rPr>
+      </w:pPr>
+    </w:p>
+    <w:p>
+      <w:pPr>
+        <w:jc w:val="both"/>
+        <w:rPr>
+          <w:rFonts w:ascii="Century Schoolbook" w:hAnsi="Century Schoolbook"/>
+          <w:i/>
+          <w:sz w:val="24"/>
+        </w:rPr>
+      </w:pPr>
+      <w:r>
+        <w:rPr>
+          <w:rFonts w:ascii="Lucida Calligraphy" w:hAnsi="Lucida Calligraphy"/>
+          <w:sz w:val="32"/>
+          <w:highlight w:val="yellow"/>
+        </w:rPr>
+        <w:t>Ja-</w:t>
+      </w:r>
+      <w:proofErr w:type="spellStart"/>
+      <w:r>
+        <w:rPr>
+          <w:rFonts w:ascii="Lucida Calligraphy" w:hAnsi="Lucida Calligraphy"/>
+          <w:sz w:val="32"/>
+          <w:highlight w:val="yellow"/>
+        </w:rPr>
+        <w:t>cera</w:t>
+      </w:r>
+      <w:proofErr w:type="spellEnd"/>
+      <w:r>
+        <w:rPr>
+          <w:rFonts w:ascii="Lucida Calligraphy" w:hAnsi="Lucida Calligraphy"/>
+          <w:sz w:val="32"/>
+          <w:highlight w:val="yellow"/>
+        </w:rPr>
+        <w:t xml:space="preserve"> Cha-</w:t>
+      </w:r>
+      <w:proofErr w:type="spellStart"/>
+      <w:r>
+        <w:rPr>
+          <w:rFonts w:ascii="Lucida Calligraphy" w:hAnsi="Lucida Calligraphy"/>
+          <w:sz w:val="32"/>
+          <w:highlight w:val="yellow"/>
+        </w:rPr>
+        <w:t>tain</w:t>
+      </w:r>
+      <w:proofErr w:type="spellEnd"/>
+      <w:proofErr w:type="gramStart"/>
+      <w:r>
+        <w:rPr>
+          <w:rFonts w:ascii="Monotype Corsiva" w:hAnsi="Monotype Corsiva"/>
+          <w:sz w:val="36"/>
+          <w:highlight w:val="yellow"/>
+        </w:rPr>
+        <w:t>...</w:t>
+      </w:r>
+      <w:r>
+        <w:rPr>
+          <w:rFonts w:ascii="Century Schoolbook" w:hAnsi="Century Schoolbook"/>
+          <w:i/>
+          <w:sz w:val="24"/>
+          <w:highlight w:val="yellow"/>
+        </w:rPr>
+        <w:t>(</w:t>
+      </w:r>
+      <w:proofErr w:type="spellStart"/>
+      <w:proofErr w:type="gramEnd"/>
+      <w:r>
+        <w:rPr>
+          <w:rFonts w:ascii="Century Schoolbook" w:hAnsi="Century Schoolbook"/>
+          <w:i/>
+          <w:sz w:val="24"/>
+          <w:highlight w:val="yellow"/>
+        </w:rPr>
+        <w:t>Ju</w:t>
+      </w:r>
+      <w:proofErr w:type="spellEnd"/>
+      <w:r>
+        <w:rPr>
+          <w:rFonts w:ascii="Century Schoolbook" w:hAnsi="Century Schoolbook"/>
+          <w:i/>
+          <w:sz w:val="24"/>
+          <w:highlight w:val="yellow"/>
+        </w:rPr>
+        <w:t>-seer-</w:t>
+      </w:r>
+      <w:proofErr w:type="spellStart"/>
+      <w:r>
+        <w:rPr>
+          <w:rFonts w:ascii="Century Schoolbook" w:hAnsi="Century Schoolbook"/>
+          <w:i/>
+          <w:sz w:val="24"/>
+          <w:highlight w:val="yellow"/>
+        </w:rPr>
+        <w:t>ra</w:t>
+      </w:r>
+      <w:proofErr w:type="spellEnd"/>
+      <w:r>
+        <w:rPr>
+          <w:rFonts w:ascii="Century Schoolbook" w:hAnsi="Century Schoolbook"/>
+          <w:i/>
+          <w:sz w:val="24"/>
+          <w:highlight w:val="yellow"/>
+        </w:rPr>
+        <w:t xml:space="preserve">) </w:t>
+      </w:r>
+      <w:r>
+        <w:rPr>
+          <w:rFonts w:ascii="Century Schoolbook" w:hAnsi="Century Schoolbook"/>
+          <w:sz w:val="24"/>
+          <w:highlight w:val="yellow"/>
+        </w:rPr>
+        <w:t>Mate to Ja-</w:t>
+      </w:r>
+      <w:proofErr w:type="spellStart"/>
+      <w:r>
+        <w:rPr>
+          <w:rFonts w:ascii="Century Schoolbook" w:hAnsi="Century Schoolbook"/>
+          <w:sz w:val="24"/>
+          <w:highlight w:val="yellow"/>
+        </w:rPr>
+        <w:t>bota</w:t>
+      </w:r>
+      <w:proofErr w:type="spellEnd"/>
+      <w:r>
+        <w:rPr>
+          <w:rFonts w:ascii="Century Schoolbook" w:hAnsi="Century Schoolbook"/>
+          <w:sz w:val="24"/>
+          <w:highlight w:val="yellow"/>
+        </w:rPr>
+        <w:t>, she, as all female Cha-tain, becomes head of the pride when confronting the trespassing on territories on the Grasswater.</w:t>
+      </w:r>
+    </w:p>
+    <w:p>
+      <w:pPr>
+        <w:jc w:val="both"/>
+        <w:rPr>
+          <w:rFonts w:ascii="Century Schoolbook" w:hAnsi="Century Schoolbook"/>
+          <w:i/>
+          <w:sz w:val="24"/>
+        </w:rPr>
+      </w:pPr>
+    </w:p>
+    <w:p>
+      <w:pPr>
+        <w:jc w:val="both"/>
+        <w:rPr>
+          <w:rFonts w:ascii="Century Schoolbook" w:hAnsi="Century Schoolbook"/>
+          <w:sz w:val="24"/>
+        </w:rPr>
+      </w:pPr>
+      <w:r>
+        <w:rPr>
+          <w:rFonts w:ascii="Lucida Calligraphy" w:hAnsi="Lucida Calligraphy"/>
+          <w:sz w:val="32"/>
+          <w:highlight w:val="yellow"/>
+        </w:rPr>
+        <w:t>Ja-</w:t>
+      </w:r>
+      <w:proofErr w:type="spellStart"/>
+      <w:r>
+        <w:rPr>
+          <w:rFonts w:ascii="Lucida Calligraphy" w:hAnsi="Lucida Calligraphy"/>
+          <w:sz w:val="32"/>
+          <w:highlight w:val="yellow"/>
+        </w:rPr>
+        <w:t>falta</w:t>
+      </w:r>
+      <w:proofErr w:type="spellEnd"/>
+      <w:r>
+        <w:rPr>
+          <w:rFonts w:ascii="Lucida Calligraphy" w:hAnsi="Lucida Calligraphy"/>
+          <w:sz w:val="32"/>
+          <w:highlight w:val="yellow"/>
+        </w:rPr>
+        <w:t xml:space="preserve"> Cha-</w:t>
+      </w:r>
+      <w:proofErr w:type="spellStart"/>
+      <w:r>
+        <w:rPr>
+          <w:rFonts w:ascii="Lucida Calligraphy" w:hAnsi="Lucida Calligraphy"/>
+          <w:sz w:val="32"/>
+          <w:highlight w:val="yellow"/>
+        </w:rPr>
+        <w:t>tain</w:t>
+      </w:r>
+      <w:proofErr w:type="spellEnd"/>
+      <w:proofErr w:type="gramStart"/>
+      <w:r>
+        <w:rPr>
+          <w:rFonts w:ascii="Monotype Corsiva" w:hAnsi="Monotype Corsiva"/>
+          <w:sz w:val="36"/>
+          <w:highlight w:val="yellow"/>
+        </w:rPr>
+        <w:t>...</w:t>
+      </w:r>
+      <w:r>
+        <w:rPr>
+          <w:rFonts w:ascii="Century Schoolbook" w:hAnsi="Century Schoolbook"/>
+          <w:i/>
+          <w:sz w:val="24"/>
+          <w:highlight w:val="yellow"/>
+        </w:rPr>
+        <w:t>(</w:t>
+      </w:r>
+      <w:proofErr w:type="gramEnd"/>
+      <w:r>
+        <w:rPr>
+          <w:rFonts w:ascii="Century Schoolbook" w:hAnsi="Century Schoolbook"/>
+          <w:i/>
+          <w:sz w:val="24"/>
+          <w:highlight w:val="yellow"/>
+        </w:rPr>
+        <w:t xml:space="preserve">Ja-fault-ah) </w:t>
+      </w:r>
+      <w:r>
+        <w:rPr>
+          <w:rFonts w:ascii="Century Schoolbook" w:hAnsi="Century Schoolbook"/>
+          <w:sz w:val="24"/>
+          <w:highlight w:val="yellow"/>
+        </w:rPr>
+        <w:t>From the pride of Ja-bota.</w:t>
+      </w:r>
+    </w:p>
+    <w:p>
+      <w:pPr>
+        <w:jc w:val="both"/>
+        <w:rPr>
+          <w:rFonts w:ascii="Century Schoolbook" w:hAnsi="Century Schoolbook"/>
+          <w:i/>
+          <w:sz w:val="24"/>
+        </w:rPr>
+      </w:pPr>
+    </w:p>
+    <w:p>
+      <w:pPr>
+        <w:jc w:val="both"/>
+        <w:rPr>
+          <w:rFonts w:ascii="Century Schoolbook" w:hAnsi="Century Schoolbook"/>
+          <w:sz w:val="24"/>
+        </w:rPr>
+      </w:pPr>
+      <w:r>
+        <w:rPr>
+          <w:rFonts w:ascii="Lucida Calligraphy" w:hAnsi="Lucida Calligraphy"/>
+          <w:sz w:val="32"/>
+          <w:highlight w:val="yellow"/>
+        </w:rPr>
+        <w:t>Ja-</w:t>
+      </w:r>
+      <w:proofErr w:type="spellStart"/>
+      <w:r>
+        <w:rPr>
+          <w:rFonts w:ascii="Lucida Calligraphy" w:hAnsi="Lucida Calligraphy"/>
+          <w:sz w:val="32"/>
+          <w:highlight w:val="yellow"/>
+        </w:rPr>
+        <w:t>lacu</w:t>
+      </w:r>
+      <w:proofErr w:type="spellEnd"/>
+      <w:r>
+        <w:rPr>
+          <w:rFonts w:ascii="Lucida Calligraphy" w:hAnsi="Lucida Calligraphy"/>
+          <w:sz w:val="32"/>
+          <w:highlight w:val="yellow"/>
+        </w:rPr>
+        <w:t xml:space="preserve"> Cha-</w:t>
+      </w:r>
+      <w:proofErr w:type="spellStart"/>
+      <w:r>
+        <w:rPr>
+          <w:rFonts w:ascii="Lucida Calligraphy" w:hAnsi="Lucida Calligraphy"/>
+          <w:sz w:val="32"/>
+          <w:highlight w:val="yellow"/>
+        </w:rPr>
+        <w:t>tain</w:t>
+      </w:r>
+      <w:proofErr w:type="spellEnd"/>
+      <w:proofErr w:type="gramStart"/>
+      <w:r>
+        <w:rPr>
+          <w:rFonts w:ascii="Monotype Corsiva" w:hAnsi="Monotype Corsiva"/>
+          <w:sz w:val="36"/>
+          <w:highlight w:val="yellow"/>
+        </w:rPr>
+        <w:t>...</w:t>
+      </w:r>
+      <w:r>
+        <w:rPr>
+          <w:rFonts w:ascii="Century Schoolbook" w:hAnsi="Century Schoolbook"/>
+          <w:i/>
+          <w:iCs/>
+          <w:sz w:val="24"/>
+          <w:highlight w:val="yellow"/>
+        </w:rPr>
+        <w:t>(</w:t>
+      </w:r>
+      <w:proofErr w:type="gramEnd"/>
+      <w:r>
+        <w:rPr>
+          <w:rFonts w:ascii="Century Schoolbook" w:hAnsi="Century Schoolbook"/>
+          <w:i/>
+          <w:iCs/>
+          <w:sz w:val="24"/>
+          <w:highlight w:val="yellow"/>
+        </w:rPr>
+        <w:t>Ja-lay-saw)…</w:t>
+      </w:r>
+      <w:r>
+        <w:rPr>
+          <w:rFonts w:ascii="Century Schoolbook" w:hAnsi="Century Schoolbook"/>
+          <w:sz w:val="24"/>
+          <w:highlight w:val="yellow"/>
+        </w:rPr>
+        <w:t>The Cha-tain cat that gave formal notice to the teacher Fa-</w:t>
+      </w:r>
+      <w:proofErr w:type="spellStart"/>
+      <w:r>
+        <w:rPr>
+          <w:rFonts w:ascii="Century Schoolbook" w:hAnsi="Century Schoolbook"/>
+          <w:sz w:val="24"/>
+          <w:highlight w:val="yellow"/>
+        </w:rPr>
+        <w:t>sinto</w:t>
+      </w:r>
+      <w:proofErr w:type="spellEnd"/>
+      <w:r>
+        <w:rPr>
+          <w:rFonts w:ascii="Century Schoolbook" w:hAnsi="Century Schoolbook"/>
+          <w:sz w:val="24"/>
+          <w:highlight w:val="yellow"/>
+        </w:rPr>
+        <w:t xml:space="preserve"> that the Abyssinians were no longer in Iftmus.</w:t>
+      </w:r>
+    </w:p>
+    <w:p>
+      <w:pPr>
+        <w:jc w:val="both"/>
+        <w:rPr>
+          <w:rFonts w:ascii="Century Schoolbook" w:hAnsi="Century Schoolbook"/>
+          <w:i/>
+          <w:sz w:val="24"/>
+        </w:rPr>
+      </w:pPr>
+    </w:p>
+    <w:p>
+      <w:pPr>
+        <w:jc w:val="both"/>
+        <w:rPr>
+          <w:rFonts w:ascii="Century Schoolbook" w:hAnsi="Century Schoolbook"/>
+          <w:i/>
+          <w:sz w:val="24"/>
+        </w:rPr>
+      </w:pPr>
+      <w:r>
+        <w:rPr>
+          <w:rFonts w:ascii="Lucida Calligraphy" w:hAnsi="Lucida Calligraphy"/>
+          <w:sz w:val="32"/>
+          <w:highlight w:val="yellow"/>
+        </w:rPr>
+        <w:t>Ja-</w:t>
+      </w:r>
+      <w:proofErr w:type="spellStart"/>
+      <w:r>
+        <w:rPr>
+          <w:rFonts w:ascii="Lucida Calligraphy" w:hAnsi="Lucida Calligraphy"/>
+          <w:sz w:val="32"/>
+          <w:highlight w:val="yellow"/>
+        </w:rPr>
+        <w:t>natia</w:t>
+      </w:r>
+      <w:proofErr w:type="spellEnd"/>
+      <w:r>
+        <w:rPr>
+          <w:rFonts w:ascii="Lucida Calligraphy" w:hAnsi="Lucida Calligraphy"/>
+          <w:sz w:val="32"/>
+          <w:highlight w:val="yellow"/>
+        </w:rPr>
+        <w:t xml:space="preserve"> Cha-</w:t>
+      </w:r>
+      <w:proofErr w:type="spellStart"/>
+      <w:r>
+        <w:rPr>
+          <w:rFonts w:ascii="Lucida Calligraphy" w:hAnsi="Lucida Calligraphy"/>
+          <w:sz w:val="32"/>
+          <w:highlight w:val="yellow"/>
+        </w:rPr>
+        <w:t>tain</w:t>
+      </w:r>
+      <w:proofErr w:type="spellEnd"/>
+      <w:proofErr w:type="gramStart"/>
+      <w:r>
+        <w:rPr>
+          <w:rFonts w:ascii="Monotype Corsiva" w:hAnsi="Monotype Corsiva"/>
+          <w:sz w:val="36"/>
+          <w:highlight w:val="yellow"/>
+        </w:rPr>
+        <w:t>...</w:t>
+      </w:r>
+      <w:r>
+        <w:rPr>
+          <w:rFonts w:ascii="Century Schoolbook" w:hAnsi="Century Schoolbook"/>
+          <w:i/>
+          <w:sz w:val="24"/>
+          <w:highlight w:val="yellow"/>
+        </w:rPr>
+        <w:t>(</w:t>
+      </w:r>
+      <w:proofErr w:type="spellStart"/>
+      <w:proofErr w:type="gramEnd"/>
+      <w:r>
+        <w:rPr>
+          <w:rFonts w:ascii="Century Schoolbook" w:hAnsi="Century Schoolbook"/>
+          <w:i/>
+          <w:sz w:val="24"/>
+          <w:highlight w:val="yellow"/>
+        </w:rPr>
+        <w:t>Ju</w:t>
+      </w:r>
+      <w:proofErr w:type="spellEnd"/>
+      <w:r>
+        <w:rPr>
+          <w:rFonts w:ascii="Century Schoolbook" w:hAnsi="Century Schoolbook"/>
+          <w:i/>
+          <w:sz w:val="24"/>
+          <w:highlight w:val="yellow"/>
+        </w:rPr>
+        <w:t>-nay-</w:t>
+      </w:r>
+      <w:proofErr w:type="spellStart"/>
+      <w:r>
+        <w:rPr>
+          <w:rFonts w:ascii="Century Schoolbook" w:hAnsi="Century Schoolbook"/>
+          <w:i/>
+          <w:sz w:val="24"/>
+          <w:highlight w:val="yellow"/>
+        </w:rPr>
+        <w:t>cia</w:t>
+      </w:r>
+      <w:proofErr w:type="spellEnd"/>
+      <w:r>
+        <w:rPr>
+          <w:rFonts w:ascii="Century Schoolbook" w:hAnsi="Century Schoolbook"/>
+          <w:i/>
+          <w:sz w:val="24"/>
+          <w:highlight w:val="yellow"/>
+        </w:rPr>
+        <w:t xml:space="preserve">) </w:t>
+      </w:r>
+      <w:r>
+        <w:rPr>
+          <w:rFonts w:ascii="Century Schoolbook" w:hAnsi="Century Schoolbook"/>
+          <w:sz w:val="24"/>
+          <w:highlight w:val="yellow"/>
+        </w:rPr>
+        <w:t>A quiet Cha-</w:t>
+      </w:r>
+      <w:proofErr w:type="spellStart"/>
+      <w:r>
+        <w:rPr>
+          <w:rFonts w:ascii="Century Schoolbook" w:hAnsi="Century Schoolbook"/>
+          <w:sz w:val="24"/>
+          <w:highlight w:val="yellow"/>
+        </w:rPr>
+        <w:t>tain</w:t>
+      </w:r>
+      <w:proofErr w:type="spellEnd"/>
+      <w:r>
+        <w:rPr>
+          <w:rFonts w:ascii="Century Schoolbook" w:hAnsi="Century Schoolbook"/>
+          <w:sz w:val="24"/>
+          <w:highlight w:val="yellow"/>
+        </w:rPr>
+        <w:t xml:space="preserve"> cat that appeared at </w:t>
+      </w:r>
+      <w:proofErr w:type="spellStart"/>
+      <w:r>
+        <w:rPr>
+          <w:rFonts w:ascii="Century Schoolbook" w:hAnsi="Century Schoolbook"/>
+          <w:sz w:val="24"/>
+          <w:highlight w:val="yellow"/>
+        </w:rPr>
+        <w:t>Sefttora</w:t>
+      </w:r>
+      <w:proofErr w:type="spellEnd"/>
+      <w:r>
+        <w:rPr>
+          <w:rFonts w:ascii="Century Schoolbook" w:hAnsi="Century Schoolbook"/>
+          <w:sz w:val="24"/>
+          <w:highlight w:val="yellow"/>
+        </w:rPr>
+        <w:t xml:space="preserve">, the sanctuary school in </w:t>
+      </w:r>
+      <w:proofErr w:type="spellStart"/>
+      <w:r>
+        <w:rPr>
+          <w:rFonts w:ascii="Century Schoolbook" w:hAnsi="Century Schoolbook"/>
+          <w:sz w:val="24"/>
+          <w:highlight w:val="yellow"/>
+        </w:rPr>
+        <w:t>Pursong</w:t>
+      </w:r>
+      <w:proofErr w:type="spellEnd"/>
+      <w:r>
+        <w:rPr>
+          <w:rFonts w:ascii="Century Schoolbook" w:hAnsi="Century Schoolbook"/>
+          <w:sz w:val="24"/>
+          <w:highlight w:val="yellow"/>
+        </w:rPr>
+        <w:t xml:space="preserve"> in the Province of La-</w:t>
+      </w:r>
+      <w:proofErr w:type="spellStart"/>
+      <w:r>
+        <w:rPr>
+          <w:rFonts w:ascii="Century Schoolbook" w:hAnsi="Century Schoolbook"/>
+          <w:sz w:val="24"/>
+          <w:highlight w:val="yellow"/>
+        </w:rPr>
+        <w:t>mor.</w:t>
+      </w:r>
+      <w:proofErr w:type="spellEnd"/>
+      <w:r>
+        <w:rPr>
+          <w:rFonts w:ascii="Century Schoolbook" w:hAnsi="Century Schoolbook"/>
+          <w:sz w:val="24"/>
+          <w:highlight w:val="yellow"/>
+        </w:rPr>
+        <w:t xml:space="preserve"> She requested the right of testing, alluding to the time that she, out of duty would have to take Fa-tera’s place as Teacher of the Shi-kauti.</w:t>
+      </w:r>
+    </w:p>
+    <w:p>
+      <w:pPr>
+        <w:jc w:val="both"/>
+        <w:rPr>
+          <w:rFonts w:ascii="Century Schoolbook" w:hAnsi="Century Schoolbook"/>
+          <w:i/>
+          <w:sz w:val="24"/>
+        </w:rPr>
+      </w:pPr>
+    </w:p>
+    <w:p>
+      <w:pPr>
+        <w:jc w:val="both"/>
+        <w:rPr>
+          <w:rFonts w:ascii="Century Schoolbook" w:hAnsi="Century Schoolbook"/>
+          <w:sz w:val="24"/>
+        </w:rPr>
+      </w:pPr>
+      <w:r>
+        <w:rPr>
+          <w:rFonts w:ascii="Lucida Calligraphy" w:hAnsi="Lucida Calligraphy"/>
+          <w:sz w:val="32"/>
+          <w:highlight w:val="yellow"/>
+        </w:rPr>
+        <w:t>Ja-</w:t>
+      </w:r>
+      <w:proofErr w:type="spellStart"/>
+      <w:r>
+        <w:rPr>
+          <w:rFonts w:ascii="Lucida Calligraphy" w:hAnsi="Lucida Calligraphy"/>
+          <w:sz w:val="32"/>
+          <w:highlight w:val="yellow"/>
+        </w:rPr>
+        <w:t>naupta</w:t>
+      </w:r>
+      <w:proofErr w:type="spellEnd"/>
+      <w:r>
+        <w:rPr>
+          <w:rFonts w:ascii="Lucida Calligraphy" w:hAnsi="Lucida Calligraphy"/>
+          <w:sz w:val="32"/>
+          <w:highlight w:val="yellow"/>
+        </w:rPr>
+        <w:t xml:space="preserve"> Cha-</w:t>
+      </w:r>
+      <w:proofErr w:type="spellStart"/>
+      <w:r>
+        <w:rPr>
+          <w:rFonts w:ascii="Lucida Calligraphy" w:hAnsi="Lucida Calligraphy"/>
+          <w:sz w:val="32"/>
+          <w:highlight w:val="yellow"/>
+        </w:rPr>
+        <w:t>tain</w:t>
+      </w:r>
+      <w:proofErr w:type="spellEnd"/>
+      <w:proofErr w:type="gramStart"/>
+      <w:r>
+        <w:rPr>
+          <w:rFonts w:ascii="Monotype Corsiva" w:hAnsi="Monotype Corsiva"/>
+          <w:sz w:val="36"/>
+          <w:highlight w:val="yellow"/>
+        </w:rPr>
+        <w:t>...</w:t>
+      </w:r>
+      <w:r>
+        <w:rPr>
+          <w:rFonts w:ascii="Century Schoolbook" w:hAnsi="Century Schoolbook"/>
+          <w:i/>
+          <w:sz w:val="24"/>
+          <w:highlight w:val="yellow"/>
+        </w:rPr>
+        <w:t>(</w:t>
+      </w:r>
+      <w:proofErr w:type="gramEnd"/>
+      <w:r>
+        <w:rPr>
+          <w:rFonts w:ascii="Century Schoolbook" w:hAnsi="Century Schoolbook"/>
+          <w:i/>
+          <w:sz w:val="24"/>
+          <w:highlight w:val="yellow"/>
+        </w:rPr>
+        <w:t>Ja-</w:t>
+      </w:r>
+      <w:proofErr w:type="spellStart"/>
+      <w:r>
+        <w:rPr>
+          <w:rFonts w:ascii="Century Schoolbook" w:hAnsi="Century Schoolbook"/>
+          <w:i/>
+          <w:sz w:val="24"/>
+          <w:highlight w:val="yellow"/>
+        </w:rPr>
+        <w:t>nop</w:t>
+      </w:r>
+      <w:proofErr w:type="spellEnd"/>
+      <w:r>
+        <w:rPr>
+          <w:rFonts w:ascii="Century Schoolbook" w:hAnsi="Century Schoolbook"/>
+          <w:i/>
+          <w:sz w:val="24"/>
+          <w:highlight w:val="yellow"/>
+        </w:rPr>
+        <w:t>-</w:t>
+      </w:r>
+      <w:proofErr w:type="spellStart"/>
+      <w:r>
+        <w:rPr>
+          <w:rFonts w:ascii="Century Schoolbook" w:hAnsi="Century Schoolbook"/>
+          <w:i/>
+          <w:sz w:val="24"/>
+          <w:highlight w:val="yellow"/>
+        </w:rPr>
+        <w:t>tah</w:t>
+      </w:r>
+      <w:proofErr w:type="spellEnd"/>
+      <w:r>
+        <w:rPr>
+          <w:rFonts w:ascii="Century Schoolbook" w:hAnsi="Century Schoolbook"/>
+          <w:i/>
+          <w:sz w:val="24"/>
+          <w:highlight w:val="yellow"/>
+        </w:rPr>
+        <w:t xml:space="preserve">) </w:t>
+      </w:r>
+      <w:r>
+        <w:rPr>
+          <w:rFonts w:ascii="Century Schoolbook" w:hAnsi="Century Schoolbook"/>
+          <w:sz w:val="24"/>
+          <w:highlight w:val="yellow"/>
+        </w:rPr>
+        <w:t>From the pride of Ja-bota.</w:t>
+      </w:r>
+    </w:p>
+    <w:p>
+      <w:pPr>
+        <w:jc w:val="both"/>
+        <w:rPr>
+          <w:rFonts w:ascii="Century Schoolbook" w:hAnsi="Century Schoolbook"/>
+          <w:i/>
+          <w:sz w:val="24"/>
+        </w:rPr>
+      </w:pPr>
+    </w:p>
+    <w:p>
+      <w:pPr>
+        <w:jc w:val="both"/>
+        <w:rPr>
+          <w:rFonts w:ascii="Century Schoolbook" w:hAnsi="Century Schoolbook"/>
+          <w:b/>
+          <w:sz w:val="32"/>
+        </w:rPr>
+      </w:pPr>
+      <w:r>
+        <w:rPr>
+          <w:rFonts w:ascii="Lucida Calligraphy" w:hAnsi="Lucida Calligraphy"/>
+          <w:sz w:val="32"/>
+          <w:highlight w:val="yellow"/>
+        </w:rPr>
+        <w:t>Ja-</w:t>
+      </w:r>
+      <w:proofErr w:type="spellStart"/>
+      <w:r>
+        <w:rPr>
+          <w:rFonts w:ascii="Lucida Calligraphy" w:hAnsi="Lucida Calligraphy"/>
+          <w:sz w:val="32"/>
+          <w:highlight w:val="yellow"/>
+        </w:rPr>
+        <w:t>penta</w:t>
+      </w:r>
+      <w:proofErr w:type="spellEnd"/>
+      <w:r>
+        <w:rPr>
+          <w:rFonts w:ascii="Lucida Calligraphy" w:hAnsi="Lucida Calligraphy"/>
+          <w:sz w:val="32"/>
+          <w:highlight w:val="yellow"/>
+        </w:rPr>
+        <w:t xml:space="preserve"> Cha-</w:t>
+      </w:r>
+      <w:proofErr w:type="spellStart"/>
+      <w:r>
+        <w:rPr>
+          <w:rFonts w:ascii="Lucida Calligraphy" w:hAnsi="Lucida Calligraphy"/>
+          <w:sz w:val="32"/>
+          <w:highlight w:val="yellow"/>
+        </w:rPr>
+        <w:t>tain</w:t>
+      </w:r>
+      <w:proofErr w:type="spellEnd"/>
+      <w:r>
+        <w:rPr>
+          <w:rFonts w:ascii="Monotype Corsiva" w:hAnsi="Monotype Corsiva"/>
+          <w:sz w:val="36"/>
+          <w:highlight w:val="yellow"/>
+        </w:rPr>
+        <w:t>...</w:t>
+      </w:r>
+      <w:r>
+        <w:rPr>
+          <w:rFonts w:ascii="Century Schoolbook" w:hAnsi="Century Schoolbook"/>
+          <w:sz w:val="24"/>
+          <w:highlight w:val="yellow"/>
+        </w:rPr>
+        <w:t>The Cha-tain cat second to Ja-bota left in charge of what remains of that pride of cats</w:t>
+      </w:r>
+      <w:r>
+        <w:rPr>
+          <w:rFonts w:ascii="Century Schoolbook" w:hAnsi="Century Schoolbook"/>
+          <w:sz w:val="24"/>
+        </w:rPr>
+        <w:t>.</w:t>
+      </w:r>
+    </w:p>
+    <w:p>
+      <w:pPr>
+        <w:jc w:val="both"/>
+        <w:rPr>
+          <w:rFonts w:ascii="Century Schoolbook" w:hAnsi="Century Schoolbook"/>
+          <w:i/>
+          <w:sz w:val="24"/>
+        </w:rPr>
+      </w:pPr>
+    </w:p>
+    <w:p>
+      <w:pPr>
+        <w:jc w:val="both"/>
+        <w:rPr>
+          <w:rFonts w:ascii="Century Schoolbook" w:hAnsi="Century Schoolbook"/>
+          <w:sz w:val="24"/>
+        </w:rPr>
+      </w:pPr>
+      <w:r>
+        <w:rPr>
+          <w:rFonts w:ascii="Lucida Calligraphy" w:hAnsi="Lucida Calligraphy"/>
+          <w:sz w:val="32"/>
+          <w:highlight w:val="yellow"/>
+        </w:rPr>
+        <w:t>Joshua</w:t>
+      </w:r>
+      <w:r>
+        <w:rPr>
+          <w:rFonts w:ascii="Monotype Corsiva" w:hAnsi="Monotype Corsiva"/>
+          <w:sz w:val="36"/>
+          <w:highlight w:val="yellow"/>
+        </w:rPr>
+        <w:t>...</w:t>
+      </w:r>
+      <w:r>
+        <w:rPr>
+          <w:rFonts w:ascii="Century Schoolbook" w:hAnsi="Century Schoolbook"/>
+          <w:sz w:val="24"/>
+          <w:highlight w:val="yellow"/>
+        </w:rPr>
+        <w:t>A five year old boy who unknowingly is the "peacemaker" from third world Terra, fulfilling and taking his place among the prophesied nine.</w:t>
+      </w:r>
       <w:bookmarkStart w:id="0" w:name="_GoBack"/>
       <w:bookmarkEnd w:id="0"/>
-    </w:p>
-    <w:p>
-      <w:pPr>
-        <w:jc w:val="both"/>
-        <w:rPr>
-          <w:rFonts w:ascii="Century Schoolbook" w:hAnsi="Century Schoolbook"/>
-          <w:sz w:val="24"/>
-        </w:rPr>
-      </w:pPr>
-    </w:p>
-    <w:p>
-      <w:pPr>
-        <w:jc w:val="both"/>
-        <w:rPr>
-          <w:rFonts w:ascii="Century Schoolbook" w:hAnsi="Century Schoolbook"/>
-          <w:sz w:val="24"/>
-        </w:rPr>
-      </w:pPr>
-      <w:proofErr w:type="spellStart"/>
-      <w:r>
-        <w:rPr>
-          <w:rFonts w:ascii="Lucida Calligraphy" w:hAnsi="Lucida Calligraphy"/>
-          <w:sz w:val="32"/>
-        </w:rPr>
-        <w:t>Che-kaw</w:t>
-      </w:r>
-      <w:proofErr w:type="spellEnd"/>
-      <w:proofErr w:type="gramStart"/>
-      <w:r>
-        <w:rPr>
-          <w:rFonts w:ascii="Monotype Corsiva" w:hAnsi="Monotype Corsiva"/>
-          <w:sz w:val="36"/>
-        </w:rPr>
-        <w:t>...</w:t>
-      </w:r>
-      <w:r>
-        <w:rPr>
-          <w:rFonts w:ascii="Century Schoolbook" w:hAnsi="Century Schoolbook"/>
-          <w:i/>
-          <w:sz w:val="24"/>
-        </w:rPr>
-        <w:t>(</w:t>
-      </w:r>
-      <w:proofErr w:type="gramEnd"/>
-      <w:r>
-        <w:rPr>
-          <w:rFonts w:ascii="Century Schoolbook" w:hAnsi="Century Schoolbook"/>
-          <w:i/>
-          <w:sz w:val="24"/>
-        </w:rPr>
-        <w:t>Cha-</w:t>
-      </w:r>
-      <w:proofErr w:type="spellStart"/>
-      <w:r>
-        <w:rPr>
-          <w:rFonts w:ascii="Century Schoolbook" w:hAnsi="Century Schoolbook"/>
-          <w:i/>
-          <w:sz w:val="24"/>
-        </w:rPr>
-        <w:t>kah</w:t>
-      </w:r>
-      <w:proofErr w:type="spellEnd"/>
-      <w:r>
-        <w:rPr>
-          <w:rFonts w:ascii="Century Schoolbook" w:hAnsi="Century Schoolbook"/>
-          <w:i/>
-          <w:sz w:val="24"/>
-        </w:rPr>
-        <w:t xml:space="preserve">) </w:t>
-      </w:r>
-      <w:r>
-        <w:rPr>
-          <w:rFonts w:ascii="Century Schoolbook" w:hAnsi="Century Schoolbook"/>
-          <w:sz w:val="24"/>
-        </w:rPr>
-        <w:t>Present day Shi-</w:t>
-      </w:r>
-      <w:proofErr w:type="spellStart"/>
-      <w:r>
-        <w:rPr>
-          <w:rFonts w:ascii="Century Schoolbook" w:hAnsi="Century Schoolbook"/>
-          <w:sz w:val="24"/>
-        </w:rPr>
-        <w:t>kauti</w:t>
-      </w:r>
-      <w:proofErr w:type="spellEnd"/>
-      <w:r>
-        <w:rPr>
-          <w:rFonts w:ascii="Century Schoolbook" w:hAnsi="Century Schoolbook"/>
-          <w:sz w:val="24"/>
-        </w:rPr>
-        <w:t xml:space="preserve"> on </w:t>
-      </w:r>
-      <w:proofErr w:type="spellStart"/>
-      <w:r>
-        <w:rPr>
-          <w:rFonts w:ascii="Century Schoolbook" w:hAnsi="Century Schoolbook"/>
-          <w:sz w:val="24"/>
-        </w:rPr>
-        <w:t>Iftmus</w:t>
-      </w:r>
-      <w:proofErr w:type="spellEnd"/>
-      <w:r>
-        <w:rPr>
-          <w:rFonts w:ascii="Century Schoolbook" w:hAnsi="Century Schoolbook"/>
-          <w:sz w:val="24"/>
-        </w:rPr>
-        <w:t xml:space="preserve">, </w:t>
-      </w:r>
-      <w:proofErr w:type="spellStart"/>
-      <w:r>
-        <w:rPr>
-          <w:rFonts w:ascii="Century Schoolbook" w:hAnsi="Century Schoolbook"/>
-          <w:sz w:val="24"/>
-        </w:rPr>
-        <w:t>Lingst</w:t>
-      </w:r>
-      <w:proofErr w:type="spellEnd"/>
-      <w:r>
-        <w:rPr>
-          <w:rFonts w:ascii="Century Schoolbook" w:hAnsi="Century Schoolbook"/>
-          <w:sz w:val="24"/>
-        </w:rPr>
-        <w:t xml:space="preserve"> cat from the Province of La-</w:t>
-      </w:r>
-      <w:proofErr w:type="spellStart"/>
-      <w:r>
-        <w:rPr>
-          <w:rFonts w:ascii="Century Schoolbook" w:hAnsi="Century Schoolbook"/>
-          <w:sz w:val="24"/>
-        </w:rPr>
-        <w:t>mor.</w:t>
-      </w:r>
-      <w:proofErr w:type="spellEnd"/>
-    </w:p>
-    <w:p>
-      <w:pPr>
-        <w:jc w:val="both"/>
-        <w:rPr>
-          <w:rFonts w:ascii="Century Schoolbook" w:hAnsi="Century Schoolbook"/>
-          <w:b/>
-          <w:sz w:val="24"/>
-        </w:rPr>
-      </w:pPr>
-    </w:p>
-    <w:p>
-      <w:pPr>
-        <w:jc w:val="both"/>
-        <w:rPr>
-          <w:rFonts w:ascii="Century Schoolbook" w:hAnsi="Century Schoolbook"/>
-          <w:iCs/>
-          <w:sz w:val="24"/>
-        </w:rPr>
-      </w:pPr>
-      <w:proofErr w:type="spellStart"/>
-      <w:r>
-        <w:rPr>
-          <w:rFonts w:ascii="Lucida Calligraphy" w:hAnsi="Lucida Calligraphy"/>
-          <w:sz w:val="32"/>
-        </w:rPr>
-        <w:t>Chikoma</w:t>
-      </w:r>
-      <w:proofErr w:type="spellEnd"/>
-      <w:proofErr w:type="gramStart"/>
-      <w:r>
-        <w:rPr>
-          <w:rFonts w:ascii="Monotype Corsiva" w:hAnsi="Monotype Corsiva"/>
-          <w:sz w:val="36"/>
-        </w:rPr>
-        <w:t>...</w:t>
-      </w:r>
-      <w:r>
-        <w:rPr>
-          <w:rFonts w:ascii="Century Schoolbook" w:hAnsi="Century Schoolbook"/>
-          <w:i/>
-          <w:sz w:val="24"/>
-        </w:rPr>
-        <w:t>(</w:t>
-      </w:r>
-      <w:proofErr w:type="gramEnd"/>
-      <w:r>
-        <w:rPr>
-          <w:rFonts w:ascii="Century Schoolbook" w:hAnsi="Century Schoolbook"/>
-          <w:i/>
-          <w:sz w:val="24"/>
-        </w:rPr>
-        <w:t xml:space="preserve">Sha-come-ah) </w:t>
-      </w:r>
-      <w:r>
-        <w:rPr>
-          <w:rFonts w:ascii="Century Schoolbook" w:hAnsi="Century Schoolbook"/>
-          <w:iCs/>
-          <w:sz w:val="24"/>
-        </w:rPr>
-        <w:t xml:space="preserve">The name given by the </w:t>
-      </w:r>
-      <w:proofErr w:type="spellStart"/>
-      <w:r>
-        <w:rPr>
-          <w:rFonts w:ascii="Century Schoolbook" w:hAnsi="Century Schoolbook"/>
-          <w:iCs/>
-          <w:sz w:val="24"/>
-        </w:rPr>
-        <w:t>Pacha’si</w:t>
-      </w:r>
-      <w:proofErr w:type="spellEnd"/>
-      <w:r>
-        <w:rPr>
-          <w:rFonts w:ascii="Century Schoolbook" w:hAnsi="Century Schoolbook"/>
-          <w:iCs/>
-          <w:sz w:val="24"/>
-        </w:rPr>
-        <w:t xml:space="preserve"> to the elemental force of water, one of the younger gods.</w:t>
-      </w:r>
-    </w:p>
-    <w:p>
-      <w:pPr>
-        <w:jc w:val="both"/>
-        <w:rPr>
-          <w:rFonts w:ascii="Century Schoolbook" w:hAnsi="Century Schoolbook"/>
-          <w:b/>
-          <w:sz w:val="24"/>
-        </w:rPr>
-      </w:pPr>
-    </w:p>
-    <w:p>
-      <w:pPr>
-        <w:jc w:val="both"/>
-        <w:rPr>
-          <w:rFonts w:ascii="Century Schoolbook" w:hAnsi="Century Schoolbook"/>
-          <w:sz w:val="24"/>
-        </w:rPr>
-      </w:pPr>
-      <w:r>
-        <w:rPr>
-          <w:rFonts w:ascii="Lucida Calligraphy" w:hAnsi="Lucida Calligraphy"/>
-          <w:sz w:val="32"/>
-        </w:rPr>
-        <w:t>Christopher</w:t>
-      </w:r>
-      <w:r>
-        <w:rPr>
-          <w:rFonts w:ascii="Monotype Corsiva" w:hAnsi="Monotype Corsiva"/>
-          <w:sz w:val="36"/>
-        </w:rPr>
-        <w:t xml:space="preserve">... </w:t>
-      </w:r>
-      <w:r>
-        <w:rPr>
-          <w:rFonts w:ascii="Century Schoolbook" w:hAnsi="Century Schoolbook"/>
-          <w:sz w:val="24"/>
-        </w:rPr>
-        <w:t>An eighteen-year-old boy just learning the powers he possess.  The "magic’s" from the third world Terra fulfilling and taking his place among the prophesied nine.</w:t>
-      </w:r>
-    </w:p>
-    <w:p>
-      <w:pPr>
-        <w:jc w:val="both"/>
-        <w:rPr>
-          <w:rFonts w:ascii="Century Schoolbook" w:hAnsi="Century Schoolbook"/>
-          <w:sz w:val="24"/>
-        </w:rPr>
-      </w:pPr>
-    </w:p>
-    <w:p>
-      <w:pPr>
-        <w:jc w:val="both"/>
-        <w:rPr>
-          <w:rFonts w:ascii="Century Schoolbook" w:hAnsi="Century Schoolbook"/>
-          <w:b/>
-          <w:sz w:val="32"/>
-        </w:rPr>
-      </w:pPr>
-      <w:proofErr w:type="spellStart"/>
-      <w:r>
-        <w:rPr>
-          <w:rFonts w:ascii="Lucida Calligraphy" w:hAnsi="Lucida Calligraphy"/>
-          <w:sz w:val="32"/>
-        </w:rPr>
-        <w:t>Dous</w:t>
-      </w:r>
-      <w:proofErr w:type="spellEnd"/>
-      <w:r>
-        <w:rPr>
-          <w:rFonts w:ascii="Lucida Calligraphy" w:hAnsi="Lucida Calligraphy"/>
-          <w:sz w:val="32"/>
-        </w:rPr>
-        <w:t xml:space="preserve">’ </w:t>
-      </w:r>
-      <w:proofErr w:type="spellStart"/>
-      <w:r>
-        <w:rPr>
-          <w:rFonts w:ascii="Lucida Calligraphy" w:hAnsi="Lucida Calligraphy"/>
-          <w:sz w:val="32"/>
-        </w:rPr>
-        <w:t>Maudra</w:t>
-      </w:r>
-      <w:proofErr w:type="spellEnd"/>
-      <w:r>
-        <w:rPr>
-          <w:rFonts w:ascii="Lucida Calligraphy" w:hAnsi="Lucida Calligraphy"/>
-          <w:sz w:val="32"/>
-        </w:rPr>
-        <w:t xml:space="preserve"> </w:t>
-      </w:r>
-      <w:proofErr w:type="spellStart"/>
-      <w:r>
-        <w:rPr>
-          <w:rFonts w:ascii="Lucida Calligraphy" w:hAnsi="Lucida Calligraphy"/>
-          <w:sz w:val="32"/>
-        </w:rPr>
-        <w:t>La’Moso</w:t>
-      </w:r>
-      <w:proofErr w:type="spellEnd"/>
-      <w:r>
-        <w:rPr>
-          <w:rFonts w:ascii="Monotype Corsiva" w:hAnsi="Monotype Corsiva"/>
-          <w:sz w:val="36"/>
-        </w:rPr>
-        <w:t xml:space="preserve">... </w:t>
-      </w:r>
-      <w:r>
-        <w:rPr>
-          <w:rFonts w:ascii="Century Schoolbook" w:hAnsi="Century Schoolbook"/>
-          <w:i/>
-          <w:sz w:val="24"/>
-        </w:rPr>
-        <w:t xml:space="preserve">(Dos-Maud-ray-La-Mow-So) </w:t>
-      </w:r>
-      <w:r>
-        <w:rPr>
-          <w:rFonts w:ascii="Century Schoolbook" w:hAnsi="Century Schoolbook"/>
-          <w:sz w:val="24"/>
-        </w:rPr>
-        <w:t>Second to Mauldren. Liaison between the Warlord and the Generals of each tribe of the Northland Mercenaries.</w:t>
-      </w:r>
-    </w:p>
-    <w:p>
-      <w:pPr>
-        <w:jc w:val="both"/>
-        <w:rPr>
-          <w:rFonts w:ascii="Century Schoolbook" w:hAnsi="Century Schoolbook"/>
-          <w:sz w:val="24"/>
-        </w:rPr>
-      </w:pPr>
-    </w:p>
-    <w:p>
-      <w:pPr>
-        <w:jc w:val="both"/>
-        <w:rPr>
-          <w:rFonts w:ascii="Century Schoolbook" w:hAnsi="Century Schoolbook"/>
-          <w:sz w:val="24"/>
-        </w:rPr>
-      </w:pPr>
-    </w:p>
-    <w:p>
-      <w:pPr>
-        <w:jc w:val="both"/>
-        <w:rPr>
-          <w:rFonts w:ascii="Century Schoolbook" w:hAnsi="Century Schoolbook"/>
-          <w:b/>
-          <w:sz w:val="32"/>
-        </w:rPr>
-      </w:pPr>
-      <w:r>
-        <w:rPr>
-          <w:rFonts w:ascii="Lucida Calligraphy" w:hAnsi="Lucida Calligraphy"/>
-          <w:sz w:val="32"/>
-        </w:rPr>
-        <w:t>Emit’ By-Char</w:t>
-      </w:r>
-      <w:r>
-        <w:rPr>
-          <w:rFonts w:ascii="Monotype Corsiva" w:hAnsi="Monotype Corsiva"/>
-          <w:sz w:val="36"/>
-        </w:rPr>
-        <w:t>...</w:t>
-      </w:r>
-      <w:r>
-        <w:rPr>
-          <w:rFonts w:ascii="Century Schoolbook" w:hAnsi="Century Schoolbook"/>
-          <w:i/>
-          <w:sz w:val="24"/>
-        </w:rPr>
-        <w:t xml:space="preserve">(Etna-Bi-Char) </w:t>
-      </w:r>
-      <w:r>
-        <w:rPr>
-          <w:rFonts w:ascii="Century Schoolbook" w:hAnsi="Century Schoolbook"/>
-          <w:sz w:val="24"/>
-        </w:rPr>
-        <w:t>Healer in the Court of Elbron on Axtoph. The art of healing has been passed down through her family since the First Mage ever to rule from the three towers on Axtoph.</w:t>
-      </w:r>
-    </w:p>
-    <w:p>
-      <w:pPr>
-        <w:jc w:val="both"/>
-        <w:rPr>
-          <w:rFonts w:ascii="Century Schoolbook" w:hAnsi="Century Schoolbook"/>
-          <w:sz w:val="24"/>
-        </w:rPr>
-      </w:pPr>
-    </w:p>
-    <w:p>
-      <w:pPr>
-        <w:jc w:val="both"/>
-        <w:rPr>
-          <w:rFonts w:ascii="Century Schoolbook" w:hAnsi="Century Schoolbook"/>
-          <w:sz w:val="24"/>
-        </w:rPr>
-      </w:pPr>
-      <w:r>
-        <w:rPr>
-          <w:rFonts w:ascii="Lucida Calligraphy" w:hAnsi="Lucida Calligraphy"/>
-          <w:sz w:val="32"/>
-        </w:rPr>
-        <w:t>Etoshia</w:t>
-      </w:r>
-      <w:proofErr w:type="gramStart"/>
-      <w:r>
-        <w:rPr>
-          <w:rFonts w:ascii="Monotype Corsiva" w:hAnsi="Monotype Corsiva"/>
-          <w:sz w:val="36"/>
-        </w:rPr>
-        <w:t>...</w:t>
-      </w:r>
-      <w:r>
-        <w:rPr>
-          <w:rFonts w:ascii="Century Schoolbook" w:hAnsi="Century Schoolbook"/>
-          <w:i/>
-          <w:sz w:val="24"/>
-        </w:rPr>
-        <w:t>(</w:t>
-      </w:r>
-      <w:proofErr w:type="gramEnd"/>
-      <w:r>
-        <w:rPr>
-          <w:rFonts w:ascii="Century Schoolbook" w:hAnsi="Century Schoolbook"/>
-          <w:i/>
-          <w:sz w:val="24"/>
-        </w:rPr>
-        <w:t xml:space="preserve">E-toe-sha) </w:t>
-      </w:r>
-      <w:r>
-        <w:rPr>
-          <w:rFonts w:ascii="Century Schoolbook" w:hAnsi="Century Schoolbook"/>
-          <w:sz w:val="24"/>
-        </w:rPr>
-        <w:t>A runaway acolyte of the Shinghaut priests who was taken to the mountains of the Grasswater to Green-sun by the Abyssinian Cats. There, never seen by even the Cha-tain Cats who dwell on the Grasswater, she gathers to her all No-name cats that flee to this fabled sanctuary. The "warrior" from the third world Terra, fulfilling and taking her place among the prophesied nine.</w:t>
-      </w:r>
-    </w:p>
-    <w:p>
-      <w:pPr>
-        <w:jc w:val="both"/>
-        <w:rPr>
-          <w:rFonts w:ascii="Century Schoolbook" w:hAnsi="Century Schoolbook"/>
-          <w:sz w:val="24"/>
-        </w:rPr>
-      </w:pPr>
-    </w:p>
-    <w:p>
-      <w:pPr>
-        <w:jc w:val="both"/>
-        <w:rPr>
-          <w:rFonts w:ascii="Century Schoolbook" w:hAnsi="Century Schoolbook"/>
-          <w:b/>
-          <w:sz w:val="32"/>
-        </w:rPr>
-      </w:pPr>
-      <w:proofErr w:type="spellStart"/>
-      <w:r>
-        <w:rPr>
-          <w:rFonts w:ascii="Lucida Calligraphy" w:hAnsi="Lucida Calligraphy"/>
-          <w:sz w:val="32"/>
-        </w:rPr>
-        <w:t>Etue</w:t>
-      </w:r>
-      <w:proofErr w:type="spellEnd"/>
-      <w:r>
-        <w:rPr>
-          <w:rFonts w:ascii="Lucida Calligraphy" w:hAnsi="Lucida Calligraphy"/>
-          <w:sz w:val="32"/>
-        </w:rPr>
-        <w:t xml:space="preserve"> </w:t>
-      </w:r>
-      <w:proofErr w:type="spellStart"/>
-      <w:r>
-        <w:rPr>
-          <w:rFonts w:ascii="Lucida Calligraphy" w:hAnsi="Lucida Calligraphy"/>
-          <w:sz w:val="32"/>
-        </w:rPr>
-        <w:t>Bonfir</w:t>
-      </w:r>
-      <w:proofErr w:type="spellEnd"/>
-      <w:r>
-        <w:rPr>
-          <w:rFonts w:ascii="Lucida Calligraphy" w:hAnsi="Lucida Calligraphy"/>
-          <w:sz w:val="32"/>
-        </w:rPr>
-        <w:t xml:space="preserve"> of the </w:t>
-      </w:r>
-      <w:proofErr w:type="spellStart"/>
-      <w:r>
-        <w:rPr>
-          <w:rFonts w:ascii="Lucida Calligraphy" w:hAnsi="Lucida Calligraphy"/>
-          <w:sz w:val="32"/>
-        </w:rPr>
-        <w:t>Tashon</w:t>
-      </w:r>
-      <w:proofErr w:type="spellEnd"/>
-      <w:r>
-        <w:rPr>
-          <w:rFonts w:ascii="Lucida Calligraphy" w:hAnsi="Lucida Calligraphy"/>
-          <w:sz w:val="32"/>
-        </w:rPr>
-        <w:t xml:space="preserve"> Tribe</w:t>
-      </w:r>
-      <w:proofErr w:type="gramStart"/>
-      <w:r>
-        <w:rPr>
-          <w:rFonts w:ascii="Monotype Corsiva" w:hAnsi="Monotype Corsiva"/>
-          <w:sz w:val="36"/>
-        </w:rPr>
-        <w:t>...</w:t>
-      </w:r>
-      <w:r>
-        <w:rPr>
-          <w:rFonts w:ascii="Century Schoolbook" w:hAnsi="Century Schoolbook"/>
-          <w:i/>
-          <w:sz w:val="24"/>
-        </w:rPr>
-        <w:t>(</w:t>
-      </w:r>
-      <w:proofErr w:type="gramEnd"/>
-      <w:r>
-        <w:rPr>
-          <w:rFonts w:ascii="Century Schoolbook" w:hAnsi="Century Schoolbook"/>
-          <w:i/>
-          <w:sz w:val="24"/>
-        </w:rPr>
-        <w:t xml:space="preserve">Et-two Bon-fur) </w:t>
-      </w:r>
-      <w:r>
-        <w:rPr>
-          <w:rFonts w:ascii="Century Schoolbook" w:hAnsi="Century Schoolbook"/>
-          <w:sz w:val="24"/>
-        </w:rPr>
-        <w:t xml:space="preserve">The Elvon Wizard who designed and created The Willaward.  He was the last known surviving Elv and legend says the last soul to enter the talisman of The Willaward. History names him a traitor to the Elbron Council who set in motion the </w:t>
-      </w:r>
-      <w:proofErr w:type="spellStart"/>
-      <w:r>
-        <w:rPr>
-          <w:rFonts w:ascii="Century Schoolbook" w:hAnsi="Century Schoolbook"/>
-          <w:sz w:val="24"/>
-        </w:rPr>
-        <w:t>Helgstrum</w:t>
-      </w:r>
-      <w:proofErr w:type="spellEnd"/>
-      <w:r>
-        <w:rPr>
-          <w:rFonts w:ascii="Century Schoolbook" w:hAnsi="Century Schoolbook"/>
-          <w:sz w:val="24"/>
-        </w:rPr>
-        <w:t xml:space="preserve"> Siege, which ultimately destroyed his whole race.</w:t>
-      </w:r>
-    </w:p>
-    <w:p>
-      <w:pPr>
-        <w:jc w:val="both"/>
-        <w:rPr>
-          <w:rFonts w:ascii="Century Schoolbook" w:hAnsi="Century Schoolbook"/>
-          <w:sz w:val="24"/>
-        </w:rPr>
-      </w:pPr>
-    </w:p>
-    <w:p>
-      <w:pPr>
-        <w:jc w:val="both"/>
-        <w:rPr>
-          <w:rFonts w:ascii="Century Schoolbook" w:hAnsi="Century Schoolbook"/>
-          <w:sz w:val="24"/>
-        </w:rPr>
-      </w:pPr>
-      <w:r>
-        <w:rPr>
-          <w:rFonts w:ascii="Lucida Calligraphy" w:hAnsi="Lucida Calligraphy"/>
-          <w:sz w:val="32"/>
-        </w:rPr>
-        <w:t>Fa-</w:t>
-      </w:r>
-      <w:proofErr w:type="spellStart"/>
-      <w:r>
-        <w:rPr>
-          <w:rFonts w:ascii="Lucida Calligraphy" w:hAnsi="Lucida Calligraphy"/>
-          <w:sz w:val="32"/>
-        </w:rPr>
-        <w:t>sinto</w:t>
-      </w:r>
-      <w:proofErr w:type="spellEnd"/>
-      <w:proofErr w:type="gramStart"/>
-      <w:r>
-        <w:rPr>
-          <w:rFonts w:ascii="Monotype Corsiva" w:hAnsi="Monotype Corsiva"/>
-          <w:sz w:val="36"/>
-        </w:rPr>
-        <w:t>...</w:t>
-      </w:r>
-      <w:r>
-        <w:rPr>
-          <w:rFonts w:ascii="Century Schoolbook" w:hAnsi="Century Schoolbook"/>
-          <w:i/>
-          <w:sz w:val="24"/>
-        </w:rPr>
-        <w:t>(</w:t>
-      </w:r>
-      <w:proofErr w:type="gramEnd"/>
-      <w:r>
-        <w:rPr>
-          <w:rFonts w:ascii="Century Schoolbook" w:hAnsi="Century Schoolbook"/>
-          <w:i/>
-          <w:sz w:val="24"/>
-        </w:rPr>
-        <w:t xml:space="preserve">Fa-sin-toe) </w:t>
-      </w:r>
-      <w:r>
-        <w:rPr>
-          <w:rFonts w:ascii="Century Schoolbook" w:hAnsi="Century Schoolbook"/>
-          <w:sz w:val="24"/>
-        </w:rPr>
-        <w:t>Teacher of the Shi-</w:t>
-      </w:r>
-      <w:proofErr w:type="spellStart"/>
-      <w:r>
-        <w:rPr>
-          <w:rFonts w:ascii="Century Schoolbook" w:hAnsi="Century Schoolbook"/>
-          <w:sz w:val="24"/>
-        </w:rPr>
-        <w:t>kauti</w:t>
-      </w:r>
-      <w:proofErr w:type="spellEnd"/>
-      <w:r>
-        <w:rPr>
-          <w:rFonts w:ascii="Century Schoolbook" w:hAnsi="Century Schoolbook"/>
-          <w:sz w:val="24"/>
-        </w:rPr>
-        <w:t xml:space="preserve"> at </w:t>
-      </w:r>
-      <w:proofErr w:type="spellStart"/>
-      <w:r>
-        <w:rPr>
-          <w:rFonts w:ascii="Century Schoolbook" w:hAnsi="Century Schoolbook"/>
-          <w:sz w:val="24"/>
-        </w:rPr>
-        <w:t>Sefttora</w:t>
-      </w:r>
-      <w:proofErr w:type="spellEnd"/>
-      <w:r>
-        <w:rPr>
-          <w:rFonts w:ascii="Century Schoolbook" w:hAnsi="Century Schoolbook"/>
-          <w:sz w:val="24"/>
-        </w:rPr>
-        <w:t xml:space="preserve"> on </w:t>
-      </w:r>
-      <w:proofErr w:type="spellStart"/>
-      <w:r>
-        <w:rPr>
-          <w:rFonts w:ascii="Century Schoolbook" w:hAnsi="Century Schoolbook"/>
-          <w:sz w:val="24"/>
-        </w:rPr>
-        <w:t>Iftmus</w:t>
-      </w:r>
-      <w:proofErr w:type="spellEnd"/>
-      <w:r>
-        <w:rPr>
-          <w:rFonts w:ascii="Century Schoolbook" w:hAnsi="Century Schoolbook"/>
-          <w:sz w:val="24"/>
-        </w:rPr>
-        <w:t xml:space="preserve"> when Fa-tera was brought there to be trained to take his place.  It was he who found Fa-tera and discovered her gift, bringing her to the Abyssinians attention.</w:t>
-      </w:r>
-    </w:p>
-    <w:p>
-      <w:pPr>
-        <w:jc w:val="both"/>
-        <w:rPr>
-          <w:rFonts w:ascii="Century Schoolbook" w:hAnsi="Century Schoolbook"/>
-          <w:sz w:val="24"/>
-        </w:rPr>
-      </w:pPr>
-    </w:p>
-    <w:p>
-      <w:pPr>
-        <w:jc w:val="both"/>
-        <w:rPr>
-          <w:rFonts w:ascii="Century Schoolbook" w:hAnsi="Century Schoolbook"/>
-          <w:sz w:val="24"/>
-        </w:rPr>
-      </w:pPr>
-      <w:r>
-        <w:rPr>
-          <w:rFonts w:ascii="Lucida Calligraphy" w:hAnsi="Lucida Calligraphy"/>
-          <w:sz w:val="32"/>
-        </w:rPr>
-        <w:t>Fa-tera</w:t>
-      </w:r>
-      <w:r>
-        <w:rPr>
-          <w:rFonts w:ascii="Monotype Corsiva" w:hAnsi="Monotype Corsiva"/>
-          <w:sz w:val="36"/>
-        </w:rPr>
-        <w:t>...</w:t>
-      </w:r>
-      <w:r>
-        <w:rPr>
-          <w:rFonts w:ascii="Century Schoolbook" w:hAnsi="Century Schoolbook"/>
-          <w:i/>
-          <w:sz w:val="24"/>
-        </w:rPr>
-        <w:t xml:space="preserve">(Fa-tear-a) </w:t>
-      </w:r>
-      <w:r>
-        <w:rPr>
-          <w:rFonts w:ascii="Century Schoolbook" w:hAnsi="Century Schoolbook"/>
-          <w:sz w:val="24"/>
-        </w:rPr>
-        <w:t>A No-name cat and the last Teacher in the end times to train The Shi-kauti in preserving Ky-lor, the histories, the laws and the lore of Iftmus. The "peacemaker" from the first world Iftmus, fulfilling and taking her place among the chosen nine.</w:t>
-      </w:r>
-    </w:p>
-    <w:p>
-      <w:pPr>
-        <w:jc w:val="both"/>
-        <w:rPr>
-          <w:rFonts w:ascii="Century Schoolbook" w:hAnsi="Century Schoolbook"/>
-          <w:sz w:val="16"/>
-        </w:rPr>
-      </w:pPr>
-    </w:p>
-    <w:p>
-      <w:pPr>
-        <w:jc w:val="both"/>
-        <w:rPr>
-          <w:rFonts w:ascii="Century Schoolbook" w:hAnsi="Century Schoolbook"/>
-          <w:sz w:val="24"/>
-        </w:rPr>
-      </w:pPr>
-      <w:proofErr w:type="spellStart"/>
-      <w:r>
-        <w:rPr>
-          <w:rFonts w:ascii="Lucida Calligraphy" w:hAnsi="Lucida Calligraphy"/>
-          <w:sz w:val="32"/>
-        </w:rPr>
-        <w:t>Gamill</w:t>
-      </w:r>
-      <w:proofErr w:type="spellEnd"/>
-      <w:r>
-        <w:rPr>
-          <w:rFonts w:ascii="Lucida Calligraphy" w:hAnsi="Lucida Calligraphy"/>
-          <w:sz w:val="32"/>
-        </w:rPr>
-        <w:t xml:space="preserve"> </w:t>
-      </w:r>
-      <w:proofErr w:type="spellStart"/>
-      <w:r>
-        <w:rPr>
-          <w:rFonts w:ascii="Lucida Calligraphy" w:hAnsi="Lucida Calligraphy"/>
-          <w:sz w:val="32"/>
-        </w:rPr>
-        <w:t>Jamasta</w:t>
-      </w:r>
-      <w:proofErr w:type="spellEnd"/>
-      <w:proofErr w:type="gramStart"/>
-      <w:r>
-        <w:rPr>
-          <w:rFonts w:ascii="Monotype Corsiva" w:hAnsi="Monotype Corsiva"/>
-          <w:sz w:val="36"/>
-        </w:rPr>
-        <w:t>...</w:t>
-      </w:r>
-      <w:r>
-        <w:rPr>
-          <w:rFonts w:ascii="Century Schoolbook" w:hAnsi="Century Schoolbook"/>
-          <w:i/>
-          <w:sz w:val="24"/>
-        </w:rPr>
-        <w:t>(</w:t>
-      </w:r>
-      <w:proofErr w:type="spellStart"/>
-      <w:proofErr w:type="gramEnd"/>
-      <w:r>
-        <w:rPr>
-          <w:rFonts w:ascii="Century Schoolbook" w:hAnsi="Century Schoolbook"/>
-          <w:i/>
-          <w:sz w:val="24"/>
-        </w:rPr>
-        <w:t>Ju</w:t>
-      </w:r>
-      <w:proofErr w:type="spellEnd"/>
-      <w:r>
-        <w:rPr>
-          <w:rFonts w:ascii="Century Schoolbook" w:hAnsi="Century Schoolbook"/>
-          <w:i/>
-          <w:sz w:val="24"/>
-        </w:rPr>
-        <w:t xml:space="preserve">-mill) </w:t>
-      </w:r>
-      <w:r>
-        <w:rPr>
-          <w:rFonts w:ascii="Century Schoolbook" w:hAnsi="Century Schoolbook"/>
-          <w:sz w:val="24"/>
-        </w:rPr>
-        <w:t xml:space="preserve">The </w:t>
-      </w:r>
-      <w:proofErr w:type="spellStart"/>
-      <w:r>
-        <w:rPr>
-          <w:rFonts w:ascii="Century Schoolbook" w:hAnsi="Century Schoolbook"/>
-          <w:sz w:val="24"/>
-        </w:rPr>
-        <w:t>Shinghaut</w:t>
-      </w:r>
-      <w:proofErr w:type="spellEnd"/>
-      <w:r>
-        <w:rPr>
-          <w:rFonts w:ascii="Century Schoolbook" w:hAnsi="Century Schoolbook"/>
-          <w:sz w:val="24"/>
-        </w:rPr>
-        <w:t xml:space="preserve"> priest along with </w:t>
-      </w:r>
-      <w:proofErr w:type="spellStart"/>
-      <w:r>
-        <w:rPr>
-          <w:rFonts w:ascii="Century Schoolbook" w:hAnsi="Century Schoolbook"/>
-          <w:sz w:val="24"/>
-        </w:rPr>
-        <w:t>Arutapha</w:t>
-      </w:r>
-      <w:proofErr w:type="spellEnd"/>
-      <w:r>
-        <w:rPr>
-          <w:rFonts w:ascii="Century Schoolbook" w:hAnsi="Century Schoolbook"/>
-          <w:sz w:val="24"/>
-        </w:rPr>
-        <w:t xml:space="preserve"> </w:t>
-      </w:r>
-      <w:proofErr w:type="spellStart"/>
-      <w:r>
-        <w:rPr>
-          <w:rFonts w:ascii="Century Schoolbook" w:hAnsi="Century Schoolbook"/>
-          <w:sz w:val="24"/>
-        </w:rPr>
-        <w:t>Emtu</w:t>
-      </w:r>
-      <w:proofErr w:type="spellEnd"/>
-      <w:r>
-        <w:rPr>
-          <w:rFonts w:ascii="Century Schoolbook" w:hAnsi="Century Schoolbook"/>
-          <w:sz w:val="24"/>
-        </w:rPr>
-        <w:t xml:space="preserve"> in charge of the mission on Iftmus.</w:t>
-      </w:r>
-    </w:p>
-    <w:p>
-      <w:pPr>
-        <w:jc w:val="both"/>
-        <w:rPr>
-          <w:rFonts w:ascii="Century Schoolbook" w:hAnsi="Century Schoolbook"/>
-          <w:sz w:val="16"/>
-        </w:rPr>
-      </w:pPr>
-    </w:p>
-    <w:p>
-      <w:pPr>
-        <w:jc w:val="both"/>
-        <w:rPr>
-          <w:rFonts w:ascii="Century Schoolbook" w:hAnsi="Century Schoolbook"/>
-          <w:sz w:val="24"/>
-        </w:rPr>
-      </w:pPr>
-      <w:r>
-        <w:rPr>
-          <w:rFonts w:ascii="Lucida Calligraphy" w:hAnsi="Lucida Calligraphy"/>
-          <w:sz w:val="32"/>
-        </w:rPr>
-        <w:t>Goston</w:t>
-      </w:r>
-      <w:r>
-        <w:rPr>
-          <w:rFonts w:ascii="Monotype Corsiva" w:hAnsi="Monotype Corsiva"/>
-          <w:sz w:val="36"/>
-        </w:rPr>
-        <w:t>...</w:t>
-      </w:r>
-      <w:r>
-        <w:rPr>
-          <w:rFonts w:ascii="Century Schoolbook" w:hAnsi="Century Schoolbook"/>
-          <w:i/>
-          <w:sz w:val="24"/>
-        </w:rPr>
-        <w:t xml:space="preserve"> </w:t>
-      </w:r>
-      <w:r>
-        <w:rPr>
-          <w:rFonts w:ascii="Century Schoolbook" w:hAnsi="Century Schoolbook"/>
-          <w:iCs/>
-          <w:sz w:val="24"/>
-        </w:rPr>
-        <w:t xml:space="preserve">“The Slayer of Evil” </w:t>
-      </w:r>
-      <w:r>
-        <w:rPr>
-          <w:rFonts w:ascii="Century Schoolbook" w:hAnsi="Century Schoolbook"/>
-          <w:sz w:val="24"/>
-        </w:rPr>
-        <w:t>Name given to the leader of underground resistance battling the Shinghaut religion in Babylon on Terra.</w:t>
-      </w:r>
-    </w:p>
-    <w:p>
-      <w:pPr>
-        <w:jc w:val="both"/>
-        <w:rPr>
-          <w:rFonts w:ascii="Century Schoolbook" w:hAnsi="Century Schoolbook"/>
-          <w:sz w:val="16"/>
-        </w:rPr>
-      </w:pPr>
-    </w:p>
-    <w:p>
-      <w:pPr>
-        <w:jc w:val="both"/>
-        <w:rPr>
-          <w:rFonts w:ascii="Century Schoolbook" w:hAnsi="Century Schoolbook"/>
-          <w:b/>
-          <w:sz w:val="32"/>
-        </w:rPr>
-      </w:pPr>
-      <w:r>
-        <w:rPr>
-          <w:rFonts w:ascii="Lucida Calligraphy" w:hAnsi="Lucida Calligraphy"/>
-          <w:sz w:val="32"/>
-        </w:rPr>
-        <w:t>Hestra</w:t>
-      </w:r>
-      <w:proofErr w:type="gramStart"/>
-      <w:r>
-        <w:rPr>
-          <w:rFonts w:ascii="Monotype Corsiva" w:hAnsi="Monotype Corsiva"/>
-          <w:sz w:val="36"/>
-        </w:rPr>
-        <w:t>...</w:t>
-      </w:r>
-      <w:r>
-        <w:rPr>
-          <w:rFonts w:ascii="Century Schoolbook" w:hAnsi="Century Schoolbook"/>
-          <w:i/>
-          <w:sz w:val="24"/>
-        </w:rPr>
-        <w:t>(</w:t>
-      </w:r>
-      <w:proofErr w:type="gramEnd"/>
-      <w:r>
-        <w:rPr>
-          <w:rFonts w:ascii="Century Schoolbook" w:hAnsi="Century Schoolbook"/>
-          <w:i/>
-          <w:sz w:val="24"/>
-        </w:rPr>
-        <w:t>Hess-</w:t>
-      </w:r>
-      <w:proofErr w:type="spellStart"/>
-      <w:r>
-        <w:rPr>
-          <w:rFonts w:ascii="Century Schoolbook" w:hAnsi="Century Schoolbook"/>
-          <w:i/>
-          <w:sz w:val="24"/>
-        </w:rPr>
-        <w:t>tra</w:t>
-      </w:r>
-      <w:proofErr w:type="spellEnd"/>
-      <w:r>
-        <w:rPr>
-          <w:rFonts w:ascii="Century Schoolbook" w:hAnsi="Century Schoolbook"/>
-          <w:i/>
-          <w:sz w:val="24"/>
-        </w:rPr>
-        <w:t xml:space="preserve">) </w:t>
-      </w:r>
-      <w:r>
-        <w:rPr>
-          <w:rFonts w:ascii="Century Schoolbook" w:hAnsi="Century Schoolbook"/>
-          <w:sz w:val="24"/>
-        </w:rPr>
-        <w:t>An Abyssinian cat..</w:t>
-      </w:r>
-    </w:p>
-    <w:p>
-      <w:pPr>
-        <w:jc w:val="both"/>
-        <w:rPr>
-          <w:rFonts w:ascii="Century Schoolbook" w:hAnsi="Century Schoolbook"/>
-          <w:sz w:val="16"/>
-        </w:rPr>
-      </w:pPr>
-    </w:p>
-    <w:p>
-      <w:pPr>
-        <w:jc w:val="both"/>
-        <w:rPr>
-          <w:rFonts w:ascii="Century Schoolbook" w:hAnsi="Century Schoolbook"/>
-          <w:sz w:val="24"/>
-        </w:rPr>
-      </w:pPr>
-      <w:proofErr w:type="spellStart"/>
-      <w:r>
-        <w:rPr>
-          <w:rFonts w:ascii="Lucida Calligraphy" w:hAnsi="Lucida Calligraphy"/>
-          <w:sz w:val="32"/>
-        </w:rPr>
-        <w:t>Hestr’yn</w:t>
-      </w:r>
-      <w:proofErr w:type="spellEnd"/>
-      <w:proofErr w:type="gramStart"/>
-      <w:r>
-        <w:rPr>
-          <w:rFonts w:ascii="Monotype Corsiva" w:hAnsi="Monotype Corsiva"/>
-          <w:sz w:val="36"/>
-        </w:rPr>
-        <w:t>...</w:t>
-      </w:r>
-      <w:r>
-        <w:rPr>
-          <w:rFonts w:ascii="Century Schoolbook" w:hAnsi="Century Schoolbook"/>
-          <w:i/>
-          <w:sz w:val="24"/>
-        </w:rPr>
-        <w:t>(</w:t>
-      </w:r>
-      <w:proofErr w:type="spellStart"/>
-      <w:proofErr w:type="gramEnd"/>
-      <w:r>
-        <w:rPr>
-          <w:rFonts w:ascii="Century Schoolbook" w:hAnsi="Century Schoolbook"/>
-          <w:i/>
-          <w:sz w:val="24"/>
-        </w:rPr>
-        <w:t>Hss’turn</w:t>
-      </w:r>
-      <w:proofErr w:type="spellEnd"/>
-      <w:r>
-        <w:rPr>
-          <w:rFonts w:ascii="Century Schoolbook" w:hAnsi="Century Schoolbook"/>
-          <w:i/>
-          <w:sz w:val="24"/>
-        </w:rPr>
-        <w:t>)</w:t>
-      </w:r>
-      <w:r>
-        <w:rPr>
-          <w:rFonts w:ascii="Century Schoolbook" w:hAnsi="Century Schoolbook"/>
-          <w:sz w:val="24"/>
-        </w:rPr>
-        <w:t xml:space="preserve">  First mate to Lere’yll. Killed by dragon hunters.</w:t>
-      </w:r>
-    </w:p>
-    <w:p>
-      <w:pPr>
-        <w:jc w:val="both"/>
-        <w:rPr>
-          <w:rFonts w:ascii="Century Schoolbook" w:hAnsi="Century Schoolbook"/>
-          <w:sz w:val="16"/>
-        </w:rPr>
-      </w:pPr>
-    </w:p>
-    <w:p>
-      <w:pPr>
-        <w:jc w:val="both"/>
-        <w:rPr>
-          <w:rFonts w:ascii="Century Schoolbook" w:hAnsi="Century Schoolbook"/>
-          <w:sz w:val="24"/>
-        </w:rPr>
-      </w:pPr>
-      <w:proofErr w:type="spellStart"/>
-      <w:r>
-        <w:rPr>
-          <w:rFonts w:ascii="Lucida Calligraphy" w:hAnsi="Lucida Calligraphy"/>
-          <w:sz w:val="32"/>
-        </w:rPr>
-        <w:lastRenderedPageBreak/>
-        <w:t>Illio</w:t>
-      </w:r>
-      <w:proofErr w:type="spellEnd"/>
-      <w:proofErr w:type="gramStart"/>
-      <w:r>
-        <w:rPr>
-          <w:rFonts w:ascii="Monotype Corsiva" w:hAnsi="Monotype Corsiva"/>
-          <w:sz w:val="36"/>
-        </w:rPr>
-        <w:t>...</w:t>
-      </w:r>
-      <w:r>
-        <w:rPr>
-          <w:rFonts w:ascii="Century Schoolbook" w:hAnsi="Century Schoolbook"/>
-          <w:i/>
-          <w:sz w:val="24"/>
-        </w:rPr>
-        <w:t>(</w:t>
-      </w:r>
-      <w:proofErr w:type="gramEnd"/>
-      <w:r>
-        <w:rPr>
-          <w:rFonts w:ascii="Century Schoolbook" w:hAnsi="Century Schoolbook"/>
-          <w:i/>
-          <w:sz w:val="24"/>
-        </w:rPr>
-        <w:t xml:space="preserve">Ill </w:t>
-      </w:r>
-      <w:proofErr w:type="spellStart"/>
-      <w:r>
-        <w:rPr>
-          <w:rFonts w:ascii="Century Schoolbook" w:hAnsi="Century Schoolbook"/>
-          <w:i/>
-          <w:sz w:val="24"/>
-        </w:rPr>
-        <w:t>ee</w:t>
-      </w:r>
-      <w:proofErr w:type="spellEnd"/>
-      <w:r>
-        <w:rPr>
-          <w:rFonts w:ascii="Century Schoolbook" w:hAnsi="Century Schoolbook"/>
-          <w:i/>
-          <w:sz w:val="24"/>
-        </w:rPr>
-        <w:t xml:space="preserve">-oh) </w:t>
-      </w:r>
-      <w:r>
-        <w:rPr>
-          <w:rFonts w:ascii="Century Schoolbook" w:hAnsi="Century Schoolbook"/>
-          <w:sz w:val="24"/>
-        </w:rPr>
-        <w:t>Orphaned dragon adopted by the thieves guild on Axtoph as mascot.</w:t>
-      </w:r>
-    </w:p>
-    <w:p>
-      <w:pPr>
-        <w:jc w:val="both"/>
-        <w:rPr>
-          <w:rFonts w:ascii="Century Schoolbook" w:hAnsi="Century Schoolbook"/>
-          <w:sz w:val="24"/>
-        </w:rPr>
-      </w:pPr>
-    </w:p>
-    <w:p>
-      <w:pPr>
-        <w:jc w:val="both"/>
-        <w:rPr>
-          <w:rFonts w:ascii="Century Schoolbook" w:hAnsi="Century Schoolbook"/>
-          <w:i/>
-          <w:sz w:val="24"/>
-        </w:rPr>
-      </w:pPr>
-      <w:r>
-        <w:rPr>
-          <w:rFonts w:ascii="Lucida Calligraphy" w:hAnsi="Lucida Calligraphy"/>
-          <w:sz w:val="32"/>
-        </w:rPr>
-        <w:t>Ja-bota Cha-</w:t>
-      </w:r>
-      <w:proofErr w:type="spellStart"/>
-      <w:r>
-        <w:rPr>
-          <w:rFonts w:ascii="Lucida Calligraphy" w:hAnsi="Lucida Calligraphy"/>
-          <w:sz w:val="32"/>
-        </w:rPr>
-        <w:t>tain</w:t>
-      </w:r>
-      <w:proofErr w:type="spellEnd"/>
-      <w:r>
-        <w:rPr>
-          <w:rFonts w:ascii="Monotype Corsiva" w:hAnsi="Monotype Corsiva"/>
-          <w:sz w:val="36"/>
-        </w:rPr>
-        <w:t>...</w:t>
-      </w:r>
-      <w:r>
-        <w:rPr>
-          <w:rFonts w:ascii="Century Schoolbook" w:hAnsi="Century Schoolbook"/>
-          <w:i/>
-          <w:sz w:val="24"/>
-        </w:rPr>
-        <w:t>(</w:t>
-      </w:r>
-      <w:proofErr w:type="spellStart"/>
-      <w:r>
-        <w:rPr>
-          <w:rFonts w:ascii="Century Schoolbook" w:hAnsi="Century Schoolbook"/>
-          <w:i/>
-          <w:sz w:val="24"/>
-        </w:rPr>
-        <w:t>Ju</w:t>
-      </w:r>
-      <w:proofErr w:type="spellEnd"/>
-      <w:r>
-        <w:rPr>
-          <w:rFonts w:ascii="Century Schoolbook" w:hAnsi="Century Schoolbook"/>
-          <w:i/>
-          <w:sz w:val="24"/>
-        </w:rPr>
-        <w:t xml:space="preserve">-bow-ta) </w:t>
-      </w:r>
-      <w:r>
-        <w:rPr>
-          <w:rFonts w:ascii="Century Schoolbook" w:hAnsi="Century Schoolbook"/>
-          <w:sz w:val="24"/>
-        </w:rPr>
-        <w:t>The Cha-</w:t>
-      </w:r>
-      <w:proofErr w:type="spellStart"/>
-      <w:r>
-        <w:rPr>
-          <w:rFonts w:ascii="Century Schoolbook" w:hAnsi="Century Schoolbook"/>
-          <w:sz w:val="24"/>
-        </w:rPr>
-        <w:t>tain</w:t>
-      </w:r>
-      <w:proofErr w:type="spellEnd"/>
-      <w:r>
-        <w:rPr>
-          <w:rFonts w:ascii="Century Schoolbook" w:hAnsi="Century Schoolbook"/>
-          <w:sz w:val="24"/>
-        </w:rPr>
-        <w:t xml:space="preserve"> cat from the Grasswater who lost his mate and cubs and most of his pride when the </w:t>
-      </w:r>
-      <w:proofErr w:type="spellStart"/>
-      <w:r>
-        <w:rPr>
-          <w:rFonts w:ascii="Century Schoolbook" w:hAnsi="Century Schoolbook"/>
-          <w:sz w:val="24"/>
-        </w:rPr>
-        <w:t>Ti-breen</w:t>
-      </w:r>
-      <w:proofErr w:type="spellEnd"/>
-      <w:r>
-        <w:rPr>
-          <w:rFonts w:ascii="Century Schoolbook" w:hAnsi="Century Schoolbook"/>
-          <w:sz w:val="24"/>
-        </w:rPr>
-        <w:t xml:space="preserve"> and Pan-</w:t>
-      </w:r>
-      <w:proofErr w:type="spellStart"/>
-      <w:r>
-        <w:rPr>
-          <w:rFonts w:ascii="Century Schoolbook" w:hAnsi="Century Schoolbook"/>
-          <w:sz w:val="24"/>
-        </w:rPr>
-        <w:t>thera</w:t>
-      </w:r>
-      <w:proofErr w:type="spellEnd"/>
-      <w:r>
-        <w:rPr>
-          <w:rFonts w:ascii="Century Schoolbook" w:hAnsi="Century Schoolbook"/>
-          <w:sz w:val="24"/>
-        </w:rPr>
-        <w:t xml:space="preserve"> cats invaded the Grasswater Province in search of the Outsiders of prophecy. Despite his thirst for vengeance he is destined to be the warrior from the first world Iftmus, fulfilling and taking his place among the prophesied nine.</w:t>
-      </w:r>
-      <w:r>
-        <w:rPr>
-          <w:rFonts w:ascii="Century Schoolbook" w:hAnsi="Century Schoolbook"/>
-          <w:i/>
-          <w:sz w:val="24"/>
-        </w:rPr>
-        <w:t xml:space="preserve"> </w:t>
-      </w:r>
-    </w:p>
-    <w:p>
-      <w:pPr>
-        <w:jc w:val="both"/>
-        <w:rPr>
-          <w:rFonts w:ascii="Century Schoolbook" w:hAnsi="Century Schoolbook"/>
-          <w:i/>
-          <w:sz w:val="24"/>
-        </w:rPr>
-      </w:pPr>
-    </w:p>
-    <w:p>
-      <w:pPr>
-        <w:jc w:val="both"/>
-        <w:rPr>
-          <w:rFonts w:ascii="Century Schoolbook" w:hAnsi="Century Schoolbook"/>
-          <w:i/>
-          <w:sz w:val="24"/>
-        </w:rPr>
-      </w:pPr>
-      <w:r>
-        <w:rPr>
-          <w:rFonts w:ascii="Lucida Calligraphy" w:hAnsi="Lucida Calligraphy"/>
-          <w:sz w:val="32"/>
-        </w:rPr>
-        <w:t>Ja-cera Cha-</w:t>
-      </w:r>
-      <w:proofErr w:type="spellStart"/>
-      <w:r>
-        <w:rPr>
-          <w:rFonts w:ascii="Lucida Calligraphy" w:hAnsi="Lucida Calligraphy"/>
-          <w:sz w:val="32"/>
-        </w:rPr>
-        <w:t>tain</w:t>
-      </w:r>
-      <w:proofErr w:type="spellEnd"/>
-      <w:proofErr w:type="gramStart"/>
-      <w:r>
-        <w:rPr>
-          <w:rFonts w:ascii="Monotype Corsiva" w:hAnsi="Monotype Corsiva"/>
-          <w:sz w:val="36"/>
-        </w:rPr>
-        <w:t>...</w:t>
-      </w:r>
-      <w:r>
-        <w:rPr>
-          <w:rFonts w:ascii="Century Schoolbook" w:hAnsi="Century Schoolbook"/>
-          <w:i/>
-          <w:sz w:val="24"/>
-        </w:rPr>
-        <w:t>(</w:t>
-      </w:r>
-      <w:proofErr w:type="spellStart"/>
-      <w:proofErr w:type="gramEnd"/>
-      <w:r>
-        <w:rPr>
-          <w:rFonts w:ascii="Century Schoolbook" w:hAnsi="Century Schoolbook"/>
-          <w:i/>
-          <w:sz w:val="24"/>
-        </w:rPr>
-        <w:t>Ju</w:t>
-      </w:r>
-      <w:proofErr w:type="spellEnd"/>
-      <w:r>
-        <w:rPr>
-          <w:rFonts w:ascii="Century Schoolbook" w:hAnsi="Century Schoolbook"/>
-          <w:i/>
-          <w:sz w:val="24"/>
-        </w:rPr>
-        <w:t>-seer-</w:t>
-      </w:r>
-      <w:proofErr w:type="spellStart"/>
-      <w:r>
-        <w:rPr>
-          <w:rFonts w:ascii="Century Schoolbook" w:hAnsi="Century Schoolbook"/>
-          <w:i/>
-          <w:sz w:val="24"/>
-        </w:rPr>
-        <w:t>ra</w:t>
-      </w:r>
-      <w:proofErr w:type="spellEnd"/>
-      <w:r>
-        <w:rPr>
-          <w:rFonts w:ascii="Century Schoolbook" w:hAnsi="Century Schoolbook"/>
-          <w:i/>
-          <w:sz w:val="24"/>
-        </w:rPr>
-        <w:t xml:space="preserve">) </w:t>
-      </w:r>
-      <w:r>
-        <w:rPr>
-          <w:rFonts w:ascii="Century Schoolbook" w:hAnsi="Century Schoolbook"/>
-          <w:sz w:val="24"/>
-        </w:rPr>
-        <w:t>Mate to Ja-</w:t>
-      </w:r>
-      <w:proofErr w:type="spellStart"/>
-      <w:r>
-        <w:rPr>
-          <w:rFonts w:ascii="Century Schoolbook" w:hAnsi="Century Schoolbook"/>
-          <w:sz w:val="24"/>
-        </w:rPr>
-        <w:t>bota</w:t>
-      </w:r>
-      <w:proofErr w:type="spellEnd"/>
-      <w:r>
-        <w:rPr>
-          <w:rFonts w:ascii="Century Schoolbook" w:hAnsi="Century Schoolbook"/>
-          <w:sz w:val="24"/>
-        </w:rPr>
-        <w:t>, she, as all female Cha-tain, becomes head of the pride when confronting the trespassing on territories on the Grasswater.</w:t>
-      </w:r>
-    </w:p>
-    <w:p>
-      <w:pPr>
-        <w:jc w:val="both"/>
-        <w:rPr>
-          <w:rFonts w:ascii="Century Schoolbook" w:hAnsi="Century Schoolbook"/>
-          <w:i/>
-          <w:sz w:val="24"/>
-        </w:rPr>
-      </w:pPr>
-    </w:p>
-    <w:p>
-      <w:pPr>
-        <w:jc w:val="both"/>
-        <w:rPr>
-          <w:rFonts w:ascii="Century Schoolbook" w:hAnsi="Century Schoolbook"/>
-          <w:sz w:val="24"/>
-        </w:rPr>
-      </w:pPr>
-      <w:r>
-        <w:rPr>
-          <w:rFonts w:ascii="Lucida Calligraphy" w:hAnsi="Lucida Calligraphy"/>
-          <w:sz w:val="32"/>
-        </w:rPr>
-        <w:t>Ja-</w:t>
-      </w:r>
-      <w:proofErr w:type="spellStart"/>
-      <w:r>
-        <w:rPr>
-          <w:rFonts w:ascii="Lucida Calligraphy" w:hAnsi="Lucida Calligraphy"/>
-          <w:sz w:val="32"/>
-        </w:rPr>
-        <w:t>falta</w:t>
-      </w:r>
-      <w:proofErr w:type="spellEnd"/>
-      <w:r>
-        <w:rPr>
-          <w:rFonts w:ascii="Lucida Calligraphy" w:hAnsi="Lucida Calligraphy"/>
-          <w:sz w:val="32"/>
-        </w:rPr>
-        <w:t xml:space="preserve"> Cha-</w:t>
-      </w:r>
-      <w:proofErr w:type="spellStart"/>
-      <w:r>
-        <w:rPr>
-          <w:rFonts w:ascii="Lucida Calligraphy" w:hAnsi="Lucida Calligraphy"/>
-          <w:sz w:val="32"/>
-        </w:rPr>
-        <w:t>tain</w:t>
-      </w:r>
-      <w:proofErr w:type="spellEnd"/>
-      <w:proofErr w:type="gramStart"/>
-      <w:r>
-        <w:rPr>
-          <w:rFonts w:ascii="Monotype Corsiva" w:hAnsi="Monotype Corsiva"/>
-          <w:sz w:val="36"/>
-        </w:rPr>
-        <w:t>...</w:t>
-      </w:r>
-      <w:r>
-        <w:rPr>
-          <w:rFonts w:ascii="Century Schoolbook" w:hAnsi="Century Schoolbook"/>
-          <w:i/>
-          <w:sz w:val="24"/>
-        </w:rPr>
-        <w:t>(</w:t>
-      </w:r>
-      <w:proofErr w:type="gramEnd"/>
-      <w:r>
-        <w:rPr>
-          <w:rFonts w:ascii="Century Schoolbook" w:hAnsi="Century Schoolbook"/>
-          <w:i/>
-          <w:sz w:val="24"/>
-        </w:rPr>
-        <w:t xml:space="preserve">Ja-fault-ah) </w:t>
-      </w:r>
-      <w:r>
-        <w:rPr>
-          <w:rFonts w:ascii="Century Schoolbook" w:hAnsi="Century Schoolbook"/>
-          <w:sz w:val="24"/>
-        </w:rPr>
-        <w:t>From the pride of Ja-bota.</w:t>
-      </w:r>
-    </w:p>
-    <w:p>
-      <w:pPr>
-        <w:jc w:val="both"/>
-        <w:rPr>
-          <w:rFonts w:ascii="Century Schoolbook" w:hAnsi="Century Schoolbook"/>
-          <w:i/>
-          <w:sz w:val="24"/>
-        </w:rPr>
-      </w:pPr>
-    </w:p>
-    <w:p>
-      <w:pPr>
-        <w:jc w:val="both"/>
-        <w:rPr>
-          <w:rFonts w:ascii="Century Schoolbook" w:hAnsi="Century Schoolbook"/>
-          <w:sz w:val="24"/>
-        </w:rPr>
-      </w:pPr>
-      <w:r>
-        <w:rPr>
-          <w:rFonts w:ascii="Lucida Calligraphy" w:hAnsi="Lucida Calligraphy"/>
-          <w:sz w:val="32"/>
-        </w:rPr>
-        <w:t>Ja-</w:t>
-      </w:r>
-      <w:proofErr w:type="spellStart"/>
-      <w:r>
-        <w:rPr>
-          <w:rFonts w:ascii="Lucida Calligraphy" w:hAnsi="Lucida Calligraphy"/>
-          <w:sz w:val="32"/>
-        </w:rPr>
-        <w:t>lacu</w:t>
-      </w:r>
-      <w:proofErr w:type="spellEnd"/>
-      <w:r>
-        <w:rPr>
-          <w:rFonts w:ascii="Lucida Calligraphy" w:hAnsi="Lucida Calligraphy"/>
-          <w:sz w:val="32"/>
-        </w:rPr>
-        <w:t xml:space="preserve"> Cha-</w:t>
-      </w:r>
-      <w:proofErr w:type="spellStart"/>
-      <w:r>
-        <w:rPr>
-          <w:rFonts w:ascii="Lucida Calligraphy" w:hAnsi="Lucida Calligraphy"/>
-          <w:sz w:val="32"/>
-        </w:rPr>
-        <w:t>tain</w:t>
-      </w:r>
-      <w:proofErr w:type="spellEnd"/>
-      <w:proofErr w:type="gramStart"/>
-      <w:r>
-        <w:rPr>
-          <w:rFonts w:ascii="Monotype Corsiva" w:hAnsi="Monotype Corsiva"/>
-          <w:sz w:val="36"/>
-        </w:rPr>
-        <w:t>...</w:t>
-      </w:r>
-      <w:r>
-        <w:rPr>
-          <w:rFonts w:ascii="Century Schoolbook" w:hAnsi="Century Schoolbook"/>
-          <w:i/>
-          <w:iCs/>
-          <w:sz w:val="24"/>
-        </w:rPr>
-        <w:t>(</w:t>
-      </w:r>
-      <w:proofErr w:type="gramEnd"/>
-      <w:r>
-        <w:rPr>
-          <w:rFonts w:ascii="Century Schoolbook" w:hAnsi="Century Schoolbook"/>
-          <w:i/>
-          <w:iCs/>
-          <w:sz w:val="24"/>
-        </w:rPr>
-        <w:t>Ja-lay-saw)…</w:t>
-      </w:r>
-      <w:r>
-        <w:rPr>
-          <w:rFonts w:ascii="Century Schoolbook" w:hAnsi="Century Schoolbook"/>
-          <w:sz w:val="24"/>
-        </w:rPr>
-        <w:t>The Cha-tain cat that gave formal notice to the teacher Fa-</w:t>
-      </w:r>
-      <w:proofErr w:type="spellStart"/>
-      <w:r>
-        <w:rPr>
-          <w:rFonts w:ascii="Century Schoolbook" w:hAnsi="Century Schoolbook"/>
-          <w:sz w:val="24"/>
-        </w:rPr>
-        <w:t>sinto</w:t>
-      </w:r>
-      <w:proofErr w:type="spellEnd"/>
-      <w:r>
-        <w:rPr>
-          <w:rFonts w:ascii="Century Schoolbook" w:hAnsi="Century Schoolbook"/>
-          <w:sz w:val="24"/>
-        </w:rPr>
-        <w:t xml:space="preserve"> that the Abyssinians were no longer in Iftmus.</w:t>
-      </w:r>
-    </w:p>
-    <w:p>
-      <w:pPr>
-        <w:jc w:val="both"/>
-        <w:rPr>
-          <w:rFonts w:ascii="Century Schoolbook" w:hAnsi="Century Schoolbook"/>
-          <w:i/>
-          <w:sz w:val="24"/>
-        </w:rPr>
-      </w:pPr>
-    </w:p>
-    <w:p>
-      <w:pPr>
-        <w:jc w:val="both"/>
-        <w:rPr>
-          <w:rFonts w:ascii="Century Schoolbook" w:hAnsi="Century Schoolbook"/>
-          <w:i/>
-          <w:sz w:val="24"/>
-        </w:rPr>
-      </w:pPr>
-      <w:r>
-        <w:rPr>
-          <w:rFonts w:ascii="Lucida Calligraphy" w:hAnsi="Lucida Calligraphy"/>
-          <w:sz w:val="32"/>
-        </w:rPr>
-        <w:t>Ja-natia Cha-</w:t>
-      </w:r>
-      <w:proofErr w:type="spellStart"/>
-      <w:r>
-        <w:rPr>
-          <w:rFonts w:ascii="Lucida Calligraphy" w:hAnsi="Lucida Calligraphy"/>
-          <w:sz w:val="32"/>
-        </w:rPr>
-        <w:t>tain</w:t>
-      </w:r>
-      <w:proofErr w:type="spellEnd"/>
-      <w:proofErr w:type="gramStart"/>
-      <w:r>
-        <w:rPr>
-          <w:rFonts w:ascii="Monotype Corsiva" w:hAnsi="Monotype Corsiva"/>
-          <w:sz w:val="36"/>
-        </w:rPr>
-        <w:t>...</w:t>
-      </w:r>
-      <w:r>
-        <w:rPr>
-          <w:rFonts w:ascii="Century Schoolbook" w:hAnsi="Century Schoolbook"/>
-          <w:i/>
-          <w:sz w:val="24"/>
-        </w:rPr>
-        <w:t>(</w:t>
-      </w:r>
-      <w:proofErr w:type="spellStart"/>
-      <w:proofErr w:type="gramEnd"/>
-      <w:r>
-        <w:rPr>
-          <w:rFonts w:ascii="Century Schoolbook" w:hAnsi="Century Schoolbook"/>
-          <w:i/>
-          <w:sz w:val="24"/>
-        </w:rPr>
-        <w:t>Ju</w:t>
-      </w:r>
-      <w:proofErr w:type="spellEnd"/>
-      <w:r>
-        <w:rPr>
-          <w:rFonts w:ascii="Century Schoolbook" w:hAnsi="Century Schoolbook"/>
-          <w:i/>
-          <w:sz w:val="24"/>
-        </w:rPr>
-        <w:t>-nay-</w:t>
-      </w:r>
-      <w:proofErr w:type="spellStart"/>
-      <w:r>
-        <w:rPr>
-          <w:rFonts w:ascii="Century Schoolbook" w:hAnsi="Century Schoolbook"/>
-          <w:i/>
-          <w:sz w:val="24"/>
-        </w:rPr>
-        <w:t>cia</w:t>
-      </w:r>
-      <w:proofErr w:type="spellEnd"/>
-      <w:r>
-        <w:rPr>
-          <w:rFonts w:ascii="Century Schoolbook" w:hAnsi="Century Schoolbook"/>
-          <w:i/>
-          <w:sz w:val="24"/>
-        </w:rPr>
-        <w:t xml:space="preserve">) </w:t>
-      </w:r>
-      <w:r>
-        <w:rPr>
-          <w:rFonts w:ascii="Century Schoolbook" w:hAnsi="Century Schoolbook"/>
-          <w:sz w:val="24"/>
-        </w:rPr>
-        <w:t>A quiet Cha-</w:t>
-      </w:r>
-      <w:proofErr w:type="spellStart"/>
-      <w:r>
-        <w:rPr>
-          <w:rFonts w:ascii="Century Schoolbook" w:hAnsi="Century Schoolbook"/>
-          <w:sz w:val="24"/>
-        </w:rPr>
-        <w:t>tain</w:t>
-      </w:r>
-      <w:proofErr w:type="spellEnd"/>
-      <w:r>
-        <w:rPr>
-          <w:rFonts w:ascii="Century Schoolbook" w:hAnsi="Century Schoolbook"/>
-          <w:sz w:val="24"/>
-        </w:rPr>
-        <w:t xml:space="preserve"> cat that appeared at </w:t>
-      </w:r>
-      <w:proofErr w:type="spellStart"/>
-      <w:r>
-        <w:rPr>
-          <w:rFonts w:ascii="Century Schoolbook" w:hAnsi="Century Schoolbook"/>
-          <w:sz w:val="24"/>
-        </w:rPr>
-        <w:t>Sefttora</w:t>
-      </w:r>
-      <w:proofErr w:type="spellEnd"/>
-      <w:r>
-        <w:rPr>
-          <w:rFonts w:ascii="Century Schoolbook" w:hAnsi="Century Schoolbook"/>
-          <w:sz w:val="24"/>
-        </w:rPr>
-        <w:t xml:space="preserve">, the sanctuary school in </w:t>
-      </w:r>
-      <w:proofErr w:type="spellStart"/>
-      <w:r>
-        <w:rPr>
-          <w:rFonts w:ascii="Century Schoolbook" w:hAnsi="Century Schoolbook"/>
-          <w:sz w:val="24"/>
-        </w:rPr>
-        <w:t>Pursong</w:t>
-      </w:r>
-      <w:proofErr w:type="spellEnd"/>
-      <w:r>
-        <w:rPr>
-          <w:rFonts w:ascii="Century Schoolbook" w:hAnsi="Century Schoolbook"/>
-          <w:sz w:val="24"/>
-        </w:rPr>
-        <w:t xml:space="preserve"> in the Province of La-</w:t>
-      </w:r>
-      <w:proofErr w:type="spellStart"/>
-      <w:r>
-        <w:rPr>
-          <w:rFonts w:ascii="Century Schoolbook" w:hAnsi="Century Schoolbook"/>
-          <w:sz w:val="24"/>
-        </w:rPr>
-        <w:t>mor.</w:t>
-      </w:r>
-      <w:proofErr w:type="spellEnd"/>
-      <w:r>
-        <w:rPr>
-          <w:rFonts w:ascii="Century Schoolbook" w:hAnsi="Century Schoolbook"/>
-          <w:sz w:val="24"/>
-        </w:rPr>
-        <w:t xml:space="preserve"> She requested the right of testing, alluding to the time that she, out of duty would have to take Fa-tera’s place as Teacher of the Shi-kauti.</w:t>
-      </w:r>
-    </w:p>
-    <w:p>
-      <w:pPr>
-        <w:jc w:val="both"/>
-        <w:rPr>
-          <w:rFonts w:ascii="Century Schoolbook" w:hAnsi="Century Schoolbook"/>
-          <w:i/>
-          <w:sz w:val="24"/>
-        </w:rPr>
-      </w:pPr>
-    </w:p>
-    <w:p>
-      <w:pPr>
-        <w:jc w:val="both"/>
-        <w:rPr>
-          <w:rFonts w:ascii="Century Schoolbook" w:hAnsi="Century Schoolbook"/>
-          <w:sz w:val="24"/>
-        </w:rPr>
-      </w:pPr>
-      <w:r>
-        <w:rPr>
-          <w:rFonts w:ascii="Lucida Calligraphy" w:hAnsi="Lucida Calligraphy"/>
-          <w:sz w:val="32"/>
-        </w:rPr>
-        <w:t>Ja-</w:t>
-      </w:r>
-      <w:proofErr w:type="spellStart"/>
-      <w:r>
-        <w:rPr>
-          <w:rFonts w:ascii="Lucida Calligraphy" w:hAnsi="Lucida Calligraphy"/>
-          <w:sz w:val="32"/>
-        </w:rPr>
-        <w:t>naupta</w:t>
-      </w:r>
-      <w:proofErr w:type="spellEnd"/>
-      <w:r>
-        <w:rPr>
-          <w:rFonts w:ascii="Lucida Calligraphy" w:hAnsi="Lucida Calligraphy"/>
-          <w:sz w:val="32"/>
-        </w:rPr>
-        <w:t xml:space="preserve"> Cha-</w:t>
-      </w:r>
-      <w:proofErr w:type="spellStart"/>
-      <w:r>
-        <w:rPr>
-          <w:rFonts w:ascii="Lucida Calligraphy" w:hAnsi="Lucida Calligraphy"/>
-          <w:sz w:val="32"/>
-        </w:rPr>
-        <w:t>tain</w:t>
-      </w:r>
-      <w:proofErr w:type="spellEnd"/>
-      <w:proofErr w:type="gramStart"/>
-      <w:r>
-        <w:rPr>
-          <w:rFonts w:ascii="Monotype Corsiva" w:hAnsi="Monotype Corsiva"/>
-          <w:sz w:val="36"/>
-        </w:rPr>
-        <w:t>...</w:t>
-      </w:r>
-      <w:r>
-        <w:rPr>
-          <w:rFonts w:ascii="Century Schoolbook" w:hAnsi="Century Schoolbook"/>
-          <w:i/>
-          <w:sz w:val="24"/>
-        </w:rPr>
-        <w:t>(</w:t>
-      </w:r>
-      <w:proofErr w:type="gramEnd"/>
-      <w:r>
-        <w:rPr>
-          <w:rFonts w:ascii="Century Schoolbook" w:hAnsi="Century Schoolbook"/>
-          <w:i/>
-          <w:sz w:val="24"/>
-        </w:rPr>
-        <w:t>Ja-</w:t>
-      </w:r>
-      <w:proofErr w:type="spellStart"/>
-      <w:r>
-        <w:rPr>
-          <w:rFonts w:ascii="Century Schoolbook" w:hAnsi="Century Schoolbook"/>
-          <w:i/>
-          <w:sz w:val="24"/>
-        </w:rPr>
-        <w:t>nop</w:t>
-      </w:r>
-      <w:proofErr w:type="spellEnd"/>
-      <w:r>
-        <w:rPr>
-          <w:rFonts w:ascii="Century Schoolbook" w:hAnsi="Century Schoolbook"/>
-          <w:i/>
-          <w:sz w:val="24"/>
-        </w:rPr>
-        <w:t>-</w:t>
-      </w:r>
-      <w:proofErr w:type="spellStart"/>
-      <w:r>
-        <w:rPr>
-          <w:rFonts w:ascii="Century Schoolbook" w:hAnsi="Century Schoolbook"/>
-          <w:i/>
-          <w:sz w:val="24"/>
-        </w:rPr>
-        <w:t>tah</w:t>
-      </w:r>
-      <w:proofErr w:type="spellEnd"/>
-      <w:r>
-        <w:rPr>
-          <w:rFonts w:ascii="Century Schoolbook" w:hAnsi="Century Schoolbook"/>
-          <w:i/>
-          <w:sz w:val="24"/>
-        </w:rPr>
-        <w:t xml:space="preserve">) </w:t>
-      </w:r>
-      <w:r>
-        <w:rPr>
-          <w:rFonts w:ascii="Century Schoolbook" w:hAnsi="Century Schoolbook"/>
-          <w:sz w:val="24"/>
-        </w:rPr>
-        <w:t>From the pride of Ja-bota.</w:t>
-      </w:r>
-    </w:p>
-    <w:p>
-      <w:pPr>
-        <w:jc w:val="both"/>
-        <w:rPr>
-          <w:rFonts w:ascii="Century Schoolbook" w:hAnsi="Century Schoolbook"/>
-          <w:i/>
-          <w:sz w:val="24"/>
-        </w:rPr>
-      </w:pPr>
-    </w:p>
-    <w:p>
-      <w:pPr>
-        <w:jc w:val="both"/>
-        <w:rPr>
-          <w:rFonts w:ascii="Century Schoolbook" w:hAnsi="Century Schoolbook"/>
-          <w:b/>
-          <w:sz w:val="32"/>
-        </w:rPr>
-      </w:pPr>
-      <w:r>
-        <w:rPr>
-          <w:rFonts w:ascii="Lucida Calligraphy" w:hAnsi="Lucida Calligraphy"/>
-          <w:sz w:val="32"/>
-        </w:rPr>
-        <w:t>Ja-</w:t>
-      </w:r>
-      <w:proofErr w:type="spellStart"/>
-      <w:r>
-        <w:rPr>
-          <w:rFonts w:ascii="Lucida Calligraphy" w:hAnsi="Lucida Calligraphy"/>
-          <w:sz w:val="32"/>
-        </w:rPr>
-        <w:t>penta</w:t>
-      </w:r>
-      <w:proofErr w:type="spellEnd"/>
-      <w:r>
-        <w:rPr>
-          <w:rFonts w:ascii="Lucida Calligraphy" w:hAnsi="Lucida Calligraphy"/>
-          <w:sz w:val="32"/>
-        </w:rPr>
-        <w:t xml:space="preserve"> Cha-</w:t>
-      </w:r>
-      <w:proofErr w:type="spellStart"/>
-      <w:r>
-        <w:rPr>
-          <w:rFonts w:ascii="Lucida Calligraphy" w:hAnsi="Lucida Calligraphy"/>
-          <w:sz w:val="32"/>
-        </w:rPr>
-        <w:t>tain</w:t>
-      </w:r>
-      <w:proofErr w:type="spellEnd"/>
-      <w:r>
-        <w:rPr>
-          <w:rFonts w:ascii="Monotype Corsiva" w:hAnsi="Monotype Corsiva"/>
-          <w:sz w:val="36"/>
-        </w:rPr>
-        <w:t>...</w:t>
-      </w:r>
-      <w:r>
-        <w:rPr>
-          <w:rFonts w:ascii="Century Schoolbook" w:hAnsi="Century Schoolbook"/>
-          <w:sz w:val="24"/>
-        </w:rPr>
-        <w:t>The Cha-tain cat second to Ja-bota left in charge of what remains of that pride of cats.</w:t>
-      </w:r>
-    </w:p>
-    <w:p>
-      <w:pPr>
-        <w:jc w:val="both"/>
-        <w:rPr>
-          <w:rFonts w:ascii="Century Schoolbook" w:hAnsi="Century Schoolbook"/>
-          <w:i/>
-          <w:sz w:val="24"/>
-        </w:rPr>
-      </w:pPr>
-    </w:p>
-    <w:p>
-      <w:pPr>
-        <w:jc w:val="both"/>
-        <w:rPr>
-          <w:rFonts w:ascii="Century Schoolbook" w:hAnsi="Century Schoolbook"/>
-          <w:sz w:val="24"/>
-        </w:rPr>
-      </w:pPr>
-      <w:r>
-        <w:rPr>
-          <w:rFonts w:ascii="Lucida Calligraphy" w:hAnsi="Lucida Calligraphy"/>
-          <w:sz w:val="32"/>
-        </w:rPr>
-        <w:t>Joshua</w:t>
-      </w:r>
-      <w:r>
-        <w:rPr>
-          <w:rFonts w:ascii="Monotype Corsiva" w:hAnsi="Monotype Corsiva"/>
-          <w:sz w:val="36"/>
-        </w:rPr>
-        <w:t>...</w:t>
-      </w:r>
-      <w:r>
-        <w:rPr>
-          <w:rFonts w:ascii="Century Schoolbook" w:hAnsi="Century Schoolbook"/>
-          <w:sz w:val="24"/>
-        </w:rPr>
-        <w:t>A five year old boy who unknowingly is the "peacemaker" from third world Terra, fulfilling and taking his place among the prophesied nine.</w:t>
-      </w:r>
     </w:p>
     <w:p>
       <w:pPr>

</xml_diff>

<commit_message>
Resize image for Iftmus, worked on glossary of characters
Worked on Iftmus page, uploaded to demo site, resized image, worked on
glossary
</commit_message>
<xml_diff>
--- a/glossaries/Iftmus Glossary of Charactors.docx
+++ b/glossaries/Iftmus Glossary of Charactors.docx
@@ -3937,2326 +3937,2570 @@
         </w:rPr>
         <w:t>A five year old boy who unknowingly is the "peacemaker" from third world Terra, fulfilling and taking his place among the prophesied nine.</w:t>
       </w:r>
+    </w:p>
+    <w:p>
+      <w:pPr>
+        <w:jc w:val="both"/>
+        <w:rPr>
+          <w:rFonts w:ascii="Century Schoolbook" w:hAnsi="Century Schoolbook"/>
+          <w:sz w:val="24"/>
+        </w:rPr>
+      </w:pPr>
+    </w:p>
+    <w:p>
+      <w:pPr>
+        <w:jc w:val="both"/>
+        <w:outlineLvl w:val="0"/>
+        <w:rPr>
+          <w:rFonts w:ascii="Century Schoolbook" w:hAnsi="Century Schoolbook"/>
+          <w:sz w:val="24"/>
+        </w:rPr>
+      </w:pPr>
+      <w:r>
+        <w:rPr>
+          <w:rFonts w:ascii="Lucida Calligraphy" w:hAnsi="Lucida Calligraphy"/>
+          <w:sz w:val="32"/>
+          <w:highlight w:val="yellow"/>
+        </w:rPr>
+        <w:t>Ki-</w:t>
+      </w:r>
+      <w:proofErr w:type="spellStart"/>
+      <w:r>
+        <w:rPr>
+          <w:rFonts w:ascii="Lucida Calligraphy" w:hAnsi="Lucida Calligraphy"/>
+          <w:sz w:val="32"/>
+          <w:highlight w:val="yellow"/>
+        </w:rPr>
+        <w:t>raos</w:t>
+      </w:r>
+      <w:proofErr w:type="spellEnd"/>
+      <w:r>
+        <w:rPr>
+          <w:rFonts w:ascii="Lucida Calligraphy" w:hAnsi="Lucida Calligraphy"/>
+          <w:sz w:val="32"/>
+          <w:highlight w:val="yellow"/>
+        </w:rPr>
+        <w:t xml:space="preserve"> Li-</w:t>
+      </w:r>
+      <w:proofErr w:type="spellStart"/>
+      <w:r>
+        <w:rPr>
+          <w:rFonts w:ascii="Lucida Calligraphy" w:hAnsi="Lucida Calligraphy"/>
+          <w:sz w:val="32"/>
+          <w:highlight w:val="yellow"/>
+        </w:rPr>
+        <w:t>horan</w:t>
+      </w:r>
+      <w:proofErr w:type="spellEnd"/>
+      <w:r>
+        <w:rPr>
+          <w:rFonts w:ascii="Monotype Corsiva" w:hAnsi="Monotype Corsiva"/>
+          <w:sz w:val="36"/>
+          <w:highlight w:val="yellow"/>
+        </w:rPr>
+        <w:t>...</w:t>
+      </w:r>
+      <w:r>
+        <w:rPr>
+          <w:rFonts w:ascii="Century Schoolbook" w:hAnsi="Century Schoolbook"/>
+          <w:sz w:val="24"/>
+          <w:highlight w:val="yellow"/>
+        </w:rPr>
+        <w:t>Present day ruling Li-horan cat of Iftmus.</w:t>
+      </w:r>
+    </w:p>
+    <w:p>
+      <w:pPr>
+        <w:jc w:val="both"/>
+        <w:outlineLvl w:val="0"/>
+        <w:rPr>
+          <w:rFonts w:ascii="Century Schoolbook" w:hAnsi="Century Schoolbook"/>
+          <w:sz w:val="24"/>
+        </w:rPr>
+      </w:pPr>
+    </w:p>
+    <w:p>
+      <w:pPr>
+        <w:jc w:val="both"/>
+        <w:rPr>
+          <w:rFonts w:ascii="Century Schoolbook" w:hAnsi="Century Schoolbook"/>
+          <w:sz w:val="24"/>
+        </w:rPr>
+      </w:pPr>
+      <w:r>
+        <w:rPr>
+          <w:rFonts w:ascii="Lucida Calligraphy" w:hAnsi="Lucida Calligraphy"/>
+          <w:sz w:val="32"/>
+          <w:highlight w:val="yellow"/>
+        </w:rPr>
+        <w:t>La-</w:t>
+      </w:r>
+      <w:proofErr w:type="spellStart"/>
+      <w:r>
+        <w:rPr>
+          <w:rFonts w:ascii="Lucida Calligraphy" w:hAnsi="Lucida Calligraphy"/>
+          <w:sz w:val="32"/>
+          <w:highlight w:val="yellow"/>
+        </w:rPr>
+        <w:t>kinta</w:t>
+      </w:r>
+      <w:proofErr w:type="spellEnd"/>
+      <w:r>
+        <w:rPr>
+          <w:rFonts w:ascii="Lucida Calligraphy" w:hAnsi="Lucida Calligraphy"/>
+          <w:sz w:val="32"/>
+          <w:highlight w:val="yellow"/>
+        </w:rPr>
+        <w:t xml:space="preserve"> </w:t>
+      </w:r>
+      <w:proofErr w:type="spellStart"/>
+      <w:r>
+        <w:rPr>
+          <w:rFonts w:ascii="Lucida Calligraphy" w:hAnsi="Lucida Calligraphy"/>
+          <w:sz w:val="32"/>
+          <w:highlight w:val="yellow"/>
+        </w:rPr>
+        <w:t>Ka</w:t>
+      </w:r>
+      <w:proofErr w:type="spellEnd"/>
+      <w:r>
+        <w:rPr>
+          <w:rFonts w:ascii="Lucida Calligraphy" w:hAnsi="Lucida Calligraphy"/>
+          <w:sz w:val="32"/>
+          <w:highlight w:val="yellow"/>
+        </w:rPr>
+        <w:t>-tem</w:t>
+      </w:r>
+      <w:r>
+        <w:rPr>
+          <w:rFonts w:ascii="Monotype Corsiva" w:hAnsi="Monotype Corsiva"/>
+          <w:sz w:val="36"/>
+          <w:highlight w:val="yellow"/>
+        </w:rPr>
+        <w:t>...</w:t>
+      </w:r>
+      <w:r>
+        <w:rPr>
+          <w:rFonts w:ascii="Century Schoolbook" w:hAnsi="Century Schoolbook"/>
+          <w:sz w:val="24"/>
+          <w:highlight w:val="yellow"/>
+        </w:rPr>
+        <w:t>One of the young Shi-kauti serving the Grasswater region of Iftmus.  The first Shi-kauti ever killed by another cat.</w:t>
+      </w:r>
+    </w:p>
+    <w:p>
+      <w:pPr>
+        <w:jc w:val="both"/>
+        <w:rPr>
+          <w:rFonts w:ascii="Century Schoolbook" w:hAnsi="Century Schoolbook"/>
+          <w:sz w:val="24"/>
+        </w:rPr>
+      </w:pPr>
+    </w:p>
+    <w:p>
+      <w:pPr>
+        <w:jc w:val="both"/>
+        <w:rPr>
+          <w:rFonts w:ascii="Century Schoolbook" w:hAnsi="Century Schoolbook"/>
+          <w:sz w:val="24"/>
+        </w:rPr>
+      </w:pPr>
+      <w:proofErr w:type="spellStart"/>
+      <w:r>
+        <w:rPr>
+          <w:rFonts w:ascii="Lucida Calligraphy" w:hAnsi="Lucida Calligraphy"/>
+          <w:sz w:val="32"/>
+          <w:highlight w:val="yellow"/>
+        </w:rPr>
+        <w:t>Lastoma</w:t>
+      </w:r>
+      <w:proofErr w:type="spellEnd"/>
+      <w:proofErr w:type="gramStart"/>
+      <w:r>
+        <w:rPr>
+          <w:rFonts w:ascii="Monotype Corsiva" w:hAnsi="Monotype Corsiva"/>
+          <w:sz w:val="36"/>
+          <w:highlight w:val="yellow"/>
+        </w:rPr>
+        <w:t>...</w:t>
+      </w:r>
+      <w:r>
+        <w:rPr>
+          <w:rFonts w:ascii="Century Schoolbook" w:hAnsi="Century Schoolbook"/>
+          <w:i/>
+          <w:sz w:val="24"/>
+          <w:highlight w:val="yellow"/>
+        </w:rPr>
+        <w:t>(</w:t>
+      </w:r>
+      <w:proofErr w:type="gramEnd"/>
+      <w:r>
+        <w:rPr>
+          <w:rFonts w:ascii="Century Schoolbook" w:hAnsi="Century Schoolbook"/>
+          <w:i/>
+          <w:sz w:val="24"/>
+          <w:highlight w:val="yellow"/>
+        </w:rPr>
+        <w:t xml:space="preserve">Los-Toe-Maw) </w:t>
+      </w:r>
+      <w:r>
+        <w:rPr>
+          <w:rFonts w:ascii="Century Schoolbook" w:hAnsi="Century Schoolbook"/>
+          <w:sz w:val="24"/>
+          <w:highlight w:val="yellow"/>
+        </w:rPr>
+        <w:t>Abyssinian Cat</w:t>
+      </w:r>
+      <w:r>
+        <w:rPr>
+          <w:rFonts w:ascii="Century Schoolbook" w:hAnsi="Century Schoolbook"/>
+          <w:sz w:val="24"/>
+        </w:rPr>
+        <w:t>.</w:t>
+      </w:r>
+    </w:p>
+    <w:p>
+      <w:pPr>
+        <w:jc w:val="both"/>
+        <w:rPr>
+          <w:rFonts w:ascii="Century Schoolbook" w:hAnsi="Century Schoolbook"/>
+          <w:sz w:val="24"/>
+        </w:rPr>
+      </w:pPr>
+    </w:p>
+    <w:p>
+      <w:pPr>
+        <w:jc w:val="both"/>
+        <w:rPr>
+          <w:rFonts w:ascii="Century Schoolbook" w:hAnsi="Century Schoolbook"/>
+          <w:i/>
+          <w:sz w:val="24"/>
+        </w:rPr>
+      </w:pPr>
+      <w:proofErr w:type="spellStart"/>
+      <w:r>
+        <w:rPr>
+          <w:rFonts w:ascii="Lucida Calligraphy" w:hAnsi="Lucida Calligraphy"/>
+          <w:sz w:val="32"/>
+          <w:highlight w:val="yellow"/>
+        </w:rPr>
+        <w:lastRenderedPageBreak/>
+        <w:t>Latro’llme</w:t>
+      </w:r>
+      <w:proofErr w:type="spellEnd"/>
+      <w:proofErr w:type="gramStart"/>
+      <w:r>
+        <w:rPr>
+          <w:rFonts w:ascii="Monotype Corsiva" w:hAnsi="Monotype Corsiva"/>
+          <w:sz w:val="36"/>
+          <w:highlight w:val="yellow"/>
+        </w:rPr>
+        <w:t>...</w:t>
+      </w:r>
+      <w:r>
+        <w:rPr>
+          <w:rFonts w:ascii="Century Schoolbook" w:hAnsi="Century Schoolbook"/>
+          <w:i/>
+          <w:sz w:val="24"/>
+          <w:highlight w:val="yellow"/>
+        </w:rPr>
+        <w:t>(</w:t>
+      </w:r>
+      <w:proofErr w:type="gramEnd"/>
+      <w:r>
+        <w:rPr>
+          <w:rFonts w:ascii="Century Schoolbook" w:hAnsi="Century Schoolbook"/>
+          <w:i/>
+          <w:sz w:val="24"/>
+          <w:highlight w:val="yellow"/>
+        </w:rPr>
+        <w:t>La-</w:t>
+      </w:r>
+      <w:proofErr w:type="spellStart"/>
+      <w:r>
+        <w:rPr>
+          <w:rFonts w:ascii="Century Schoolbook" w:hAnsi="Century Schoolbook"/>
+          <w:i/>
+          <w:sz w:val="24"/>
+          <w:highlight w:val="yellow"/>
+        </w:rPr>
+        <w:t>tru</w:t>
+      </w:r>
+      <w:proofErr w:type="spellEnd"/>
+      <w:r>
+        <w:rPr>
+          <w:rFonts w:ascii="Century Schoolbook" w:hAnsi="Century Schoolbook"/>
+          <w:i/>
+          <w:sz w:val="24"/>
+          <w:highlight w:val="yellow"/>
+        </w:rPr>
+        <w:t>-</w:t>
+      </w:r>
+      <w:proofErr w:type="spellStart"/>
+      <w:r>
+        <w:rPr>
+          <w:rFonts w:ascii="Century Schoolbook" w:hAnsi="Century Schoolbook"/>
+          <w:i/>
+          <w:sz w:val="24"/>
+          <w:highlight w:val="yellow"/>
+        </w:rPr>
+        <w:t>lum</w:t>
+      </w:r>
+      <w:proofErr w:type="spellEnd"/>
+      <w:r>
+        <w:rPr>
+          <w:rFonts w:ascii="Century Schoolbook" w:hAnsi="Century Schoolbook"/>
+          <w:i/>
+          <w:sz w:val="24"/>
+          <w:highlight w:val="yellow"/>
+        </w:rPr>
+        <w:t>) The younger goddess of death</w:t>
+      </w:r>
+    </w:p>
+    <w:p>
+      <w:pPr>
+        <w:jc w:val="both"/>
+        <w:rPr>
+          <w:rFonts w:ascii="Century Schoolbook" w:hAnsi="Century Schoolbook"/>
+          <w:sz w:val="24"/>
+        </w:rPr>
+      </w:pPr>
+      <w:r>
+        <w:rPr>
+          <w:rFonts w:ascii="Century Schoolbook" w:hAnsi="Century Schoolbook"/>
+          <w:i/>
+          <w:sz w:val="24"/>
+        </w:rPr>
+        <w:t>.</w:t>
+      </w:r>
+    </w:p>
+    <w:p>
+      <w:pPr>
+        <w:jc w:val="both"/>
+        <w:rPr>
+          <w:rFonts w:ascii="Century Schoolbook" w:hAnsi="Century Schoolbook"/>
+          <w:b/>
+          <w:sz w:val="32"/>
+        </w:rPr>
+      </w:pPr>
+      <w:proofErr w:type="spellStart"/>
+      <w:r>
+        <w:rPr>
+          <w:rFonts w:ascii="Lucida Calligraphy" w:hAnsi="Lucida Calligraphy"/>
+          <w:sz w:val="32"/>
+          <w:highlight w:val="yellow"/>
+        </w:rPr>
+        <w:t>Lausha</w:t>
+      </w:r>
+      <w:proofErr w:type="spellEnd"/>
+      <w:r>
+        <w:rPr>
+          <w:rFonts w:ascii="Lucida Calligraphy" w:hAnsi="Lucida Calligraphy"/>
+          <w:sz w:val="32"/>
+          <w:highlight w:val="yellow"/>
+        </w:rPr>
+        <w:t>’</w:t>
+      </w:r>
+      <w:proofErr w:type="gramStart"/>
+      <w:r>
+        <w:rPr>
+          <w:rFonts w:ascii="Monotype Corsiva" w:hAnsi="Monotype Corsiva"/>
+          <w:sz w:val="36"/>
+          <w:highlight w:val="yellow"/>
+        </w:rPr>
+        <w:t>...</w:t>
+      </w:r>
+      <w:r>
+        <w:rPr>
+          <w:rFonts w:ascii="Century Schoolbook" w:hAnsi="Century Schoolbook"/>
+          <w:i/>
+          <w:sz w:val="24"/>
+          <w:highlight w:val="yellow"/>
+        </w:rPr>
+        <w:t>(</w:t>
+      </w:r>
+      <w:proofErr w:type="gramEnd"/>
+      <w:r>
+        <w:rPr>
+          <w:rFonts w:ascii="Century Schoolbook" w:hAnsi="Century Schoolbook"/>
+          <w:i/>
+          <w:sz w:val="24"/>
+          <w:highlight w:val="yellow"/>
+        </w:rPr>
+        <w:t>Law-</w:t>
+      </w:r>
+      <w:proofErr w:type="spellStart"/>
+      <w:r>
+        <w:rPr>
+          <w:rFonts w:ascii="Century Schoolbook" w:hAnsi="Century Schoolbook"/>
+          <w:i/>
+          <w:sz w:val="24"/>
+          <w:highlight w:val="yellow"/>
+        </w:rPr>
+        <w:t>shaw</w:t>
+      </w:r>
+      <w:proofErr w:type="spellEnd"/>
+      <w:r>
+        <w:rPr>
+          <w:rFonts w:ascii="Century Schoolbook" w:hAnsi="Century Schoolbook"/>
+          <w:i/>
+          <w:sz w:val="24"/>
+          <w:highlight w:val="yellow"/>
+        </w:rPr>
+        <w:t xml:space="preserve">) </w:t>
+      </w:r>
+      <w:proofErr w:type="spellStart"/>
+      <w:r>
+        <w:rPr>
+          <w:rFonts w:ascii="Century Schoolbook" w:hAnsi="Century Schoolbook"/>
+          <w:sz w:val="24"/>
+          <w:highlight w:val="yellow"/>
+        </w:rPr>
+        <w:t>Mauldren’s</w:t>
+      </w:r>
+      <w:proofErr w:type="spellEnd"/>
+      <w:r>
+        <w:rPr>
+          <w:rFonts w:ascii="Century Schoolbook" w:hAnsi="Century Schoolbook"/>
+          <w:sz w:val="24"/>
+          <w:highlight w:val="yellow"/>
+        </w:rPr>
+        <w:t xml:space="preserve"> horse. The name was chosen by Mauldren when the stallion was born and in the Northlands tongue means “Heart of the Wind”. Existing only on the Northland Plains it is an Araupaso, a breed of horse known for its strength and endurance, </w:t>
+      </w:r>
+      <w:proofErr w:type="gramStart"/>
+      <w:r>
+        <w:rPr>
+          <w:rFonts w:ascii="Century Schoolbook" w:hAnsi="Century Schoolbook"/>
+          <w:sz w:val="24"/>
+          <w:highlight w:val="yellow"/>
+        </w:rPr>
+        <w:t>it’s</w:t>
+      </w:r>
+      <w:proofErr w:type="gramEnd"/>
+      <w:r>
+        <w:rPr>
+          <w:rFonts w:ascii="Century Schoolbook" w:hAnsi="Century Schoolbook"/>
+          <w:sz w:val="24"/>
+          <w:highlight w:val="yellow"/>
+        </w:rPr>
+        <w:t xml:space="preserve"> longevity and rumored to possess the ability to communicate within </w:t>
+      </w:r>
+      <w:proofErr w:type="spellStart"/>
+      <w:r>
+        <w:rPr>
+          <w:rFonts w:ascii="Century Schoolbook" w:hAnsi="Century Schoolbook"/>
+          <w:sz w:val="24"/>
+          <w:highlight w:val="yellow"/>
+        </w:rPr>
+        <w:t>it’s</w:t>
+      </w:r>
+      <w:proofErr w:type="spellEnd"/>
+      <w:r>
+        <w:rPr>
+          <w:rFonts w:ascii="Century Schoolbook" w:hAnsi="Century Schoolbook"/>
+          <w:sz w:val="24"/>
+          <w:highlight w:val="yellow"/>
+        </w:rPr>
+        <w:t xml:space="preserve"> own breed. </w:t>
+      </w:r>
+      <w:proofErr w:type="gramStart"/>
+      <w:r>
+        <w:rPr>
+          <w:rFonts w:ascii="Century Schoolbook" w:hAnsi="Century Schoolbook"/>
+          <w:sz w:val="24"/>
+          <w:highlight w:val="yellow"/>
+        </w:rPr>
+        <w:t>It’s</w:t>
+      </w:r>
+      <w:proofErr w:type="gramEnd"/>
+      <w:r>
+        <w:rPr>
+          <w:rFonts w:ascii="Century Schoolbook" w:hAnsi="Century Schoolbook"/>
+          <w:sz w:val="24"/>
+          <w:highlight w:val="yellow"/>
+        </w:rPr>
+        <w:t xml:space="preserve"> herd name is </w:t>
+      </w:r>
+      <w:proofErr w:type="spellStart"/>
+      <w:r>
+        <w:rPr>
+          <w:rFonts w:ascii="Century Schoolbook" w:hAnsi="Century Schoolbook"/>
+          <w:sz w:val="24"/>
+          <w:highlight w:val="yellow"/>
+        </w:rPr>
+        <w:t>Savostia</w:t>
+      </w:r>
+      <w:proofErr w:type="spellEnd"/>
+      <w:r>
+        <w:rPr>
+          <w:rFonts w:ascii="Century Schoolbook" w:hAnsi="Century Schoolbook"/>
+          <w:sz w:val="24"/>
+        </w:rPr>
+        <w:t>.</w:t>
+      </w:r>
+    </w:p>
+    <w:p>
+      <w:pPr>
+        <w:jc w:val="both"/>
+        <w:rPr>
+          <w:rFonts w:ascii="Century Schoolbook" w:hAnsi="Century Schoolbook"/>
+          <w:sz w:val="24"/>
+        </w:rPr>
+      </w:pPr>
+    </w:p>
+    <w:p>
+      <w:pPr>
+        <w:jc w:val="both"/>
+        <w:rPr>
+          <w:rFonts w:ascii="Century Schoolbook" w:hAnsi="Century Schoolbook"/>
+          <w:b/>
+          <w:sz w:val="32"/>
+        </w:rPr>
+      </w:pPr>
+      <w:r>
+        <w:rPr>
+          <w:rFonts w:ascii="Lucida Calligraphy" w:hAnsi="Lucida Calligraphy"/>
+          <w:sz w:val="32"/>
+          <w:highlight w:val="yellow"/>
+        </w:rPr>
+        <w:t>La-seta Ta-pan</w:t>
+      </w:r>
+      <w:proofErr w:type="gramStart"/>
+      <w:r>
+        <w:rPr>
+          <w:rFonts w:ascii="Monotype Corsiva" w:hAnsi="Monotype Corsiva"/>
+          <w:sz w:val="36"/>
+          <w:highlight w:val="yellow"/>
+        </w:rPr>
+        <w:t>...</w:t>
+      </w:r>
+      <w:r>
+        <w:rPr>
+          <w:rFonts w:ascii="Century Schoolbook" w:hAnsi="Century Schoolbook"/>
+          <w:i/>
+          <w:sz w:val="24"/>
+          <w:highlight w:val="yellow"/>
+        </w:rPr>
+        <w:t>(</w:t>
+      </w:r>
+      <w:proofErr w:type="gramEnd"/>
+      <w:r>
+        <w:rPr>
+          <w:rFonts w:ascii="Century Schoolbook" w:hAnsi="Century Schoolbook"/>
+          <w:i/>
+          <w:sz w:val="24"/>
+          <w:highlight w:val="yellow"/>
+        </w:rPr>
+        <w:t xml:space="preserve">La-see-ta) </w:t>
+      </w:r>
+      <w:r>
+        <w:rPr>
+          <w:rFonts w:ascii="Century Schoolbook" w:hAnsi="Century Schoolbook"/>
+          <w:sz w:val="24"/>
+          <w:highlight w:val="yellow"/>
+        </w:rPr>
+        <w:t>A gold long hair small cat, a Shi-kauti of Ky-lor. First cat to ever have death blood spilled by another cat on the Grasswater. First Shi-kauti to ever be admitted under the mountains to see Green-sun, the sanctuary for the Ch’aun and meet Etoshia.</w:t>
+      </w:r>
+    </w:p>
+    <w:p>
+      <w:pPr>
+        <w:jc w:val="both"/>
+        <w:rPr>
+          <w:rFonts w:ascii="Century Schoolbook" w:hAnsi="Century Schoolbook"/>
+          <w:sz w:val="24"/>
+        </w:rPr>
+      </w:pPr>
+    </w:p>
+    <w:p>
+      <w:pPr>
+        <w:jc w:val="both"/>
+        <w:rPr>
+          <w:rFonts w:ascii="Century Schoolbook" w:hAnsi="Century Schoolbook"/>
+          <w:sz w:val="24"/>
+        </w:rPr>
+      </w:pPr>
+      <w:r>
+        <w:rPr>
+          <w:rFonts w:ascii="Lucida Calligraphy" w:hAnsi="Lucida Calligraphy"/>
+          <w:sz w:val="32"/>
+          <w:highlight w:val="yellow"/>
+        </w:rPr>
+        <w:t>Lere'yll</w:t>
+      </w:r>
+      <w:r>
+        <w:rPr>
+          <w:rFonts w:ascii="Monotype Corsiva" w:hAnsi="Monotype Corsiva"/>
+          <w:sz w:val="36"/>
+          <w:highlight w:val="yellow"/>
+        </w:rPr>
+        <w:t>...</w:t>
+      </w:r>
+      <w:r>
+        <w:rPr>
+          <w:rFonts w:ascii="Century Schoolbook" w:hAnsi="Century Schoolbook"/>
+          <w:b/>
+          <w:sz w:val="32"/>
+          <w:highlight w:val="yellow"/>
+        </w:rPr>
+        <w:t xml:space="preserve"> </w:t>
+      </w:r>
+      <w:r>
+        <w:rPr>
+          <w:rFonts w:ascii="Century Schoolbook" w:hAnsi="Century Schoolbook"/>
+          <w:i/>
+          <w:sz w:val="24"/>
+          <w:highlight w:val="yellow"/>
+        </w:rPr>
+        <w:t>(</w:t>
+      </w:r>
+      <w:proofErr w:type="spellStart"/>
+      <w:r>
+        <w:rPr>
+          <w:rFonts w:ascii="Century Schoolbook" w:hAnsi="Century Schoolbook"/>
+          <w:i/>
+          <w:sz w:val="24"/>
+          <w:highlight w:val="yellow"/>
+        </w:rPr>
+        <w:t>Lur</w:t>
+      </w:r>
+      <w:proofErr w:type="spellEnd"/>
+      <w:r>
+        <w:rPr>
+          <w:rFonts w:ascii="Century Schoolbook" w:hAnsi="Century Schoolbook"/>
+          <w:i/>
+          <w:sz w:val="24"/>
+          <w:highlight w:val="yellow"/>
+        </w:rPr>
+        <w:t>-ill)</w:t>
+      </w:r>
+      <w:r>
+        <w:rPr>
+          <w:rFonts w:ascii="Century Schoolbook" w:hAnsi="Century Schoolbook"/>
+          <w:sz w:val="24"/>
+          <w:highlight w:val="yellow"/>
+        </w:rPr>
+        <w:t>...One of the last remaining Sanchean Fayra. Their chosen queen and liaison to the Da-ton' Empire. The "peacemaker" from the second world Axtoph, fulfilling and taking her place among the prophesied nine.</w:t>
+      </w:r>
+    </w:p>
+    <w:p>
+      <w:pPr>
+        <w:jc w:val="both"/>
+        <w:rPr>
+          <w:rFonts w:ascii="Century Schoolbook" w:hAnsi="Century Schoolbook"/>
+          <w:sz w:val="24"/>
+        </w:rPr>
+      </w:pPr>
+    </w:p>
+    <w:p>
+      <w:pPr>
+        <w:jc w:val="both"/>
+        <w:rPr>
+          <w:rFonts w:ascii="Century Schoolbook" w:hAnsi="Century Schoolbook"/>
+          <w:b/>
+          <w:sz w:val="32"/>
+        </w:rPr>
+      </w:pPr>
+      <w:proofErr w:type="spellStart"/>
+      <w:r>
+        <w:rPr>
+          <w:rFonts w:ascii="Lucida Calligraphy" w:hAnsi="Lucida Calligraphy"/>
+          <w:sz w:val="32"/>
+          <w:highlight w:val="yellow"/>
+        </w:rPr>
+        <w:t>Lere’risfa</w:t>
+      </w:r>
+      <w:proofErr w:type="spellEnd"/>
+      <w:proofErr w:type="gramStart"/>
+      <w:r>
+        <w:rPr>
+          <w:rFonts w:ascii="Monotype Corsiva" w:hAnsi="Monotype Corsiva"/>
+          <w:sz w:val="36"/>
+          <w:highlight w:val="yellow"/>
+        </w:rPr>
+        <w:t>...</w:t>
+      </w:r>
+      <w:r>
+        <w:rPr>
+          <w:rFonts w:ascii="Century Schoolbook" w:hAnsi="Century Schoolbook"/>
+          <w:i/>
+          <w:sz w:val="24"/>
+          <w:highlight w:val="yellow"/>
+        </w:rPr>
+        <w:t>(</w:t>
+      </w:r>
+      <w:proofErr w:type="gramEnd"/>
+      <w:r>
+        <w:rPr>
+          <w:rFonts w:ascii="Century Schoolbook" w:hAnsi="Century Schoolbook"/>
+          <w:i/>
+          <w:sz w:val="24"/>
+          <w:highlight w:val="yellow"/>
+        </w:rPr>
+        <w:t>Lure-</w:t>
+      </w:r>
+      <w:proofErr w:type="spellStart"/>
+      <w:r>
+        <w:rPr>
+          <w:rFonts w:ascii="Century Schoolbook" w:hAnsi="Century Schoolbook"/>
+          <w:i/>
+          <w:sz w:val="24"/>
+          <w:highlight w:val="yellow"/>
+        </w:rPr>
+        <w:t>Ris</w:t>
+      </w:r>
+      <w:proofErr w:type="spellEnd"/>
+      <w:r>
+        <w:rPr>
+          <w:rFonts w:ascii="Century Schoolbook" w:hAnsi="Century Schoolbook"/>
+          <w:i/>
+          <w:sz w:val="24"/>
+          <w:highlight w:val="yellow"/>
+        </w:rPr>
+        <w:t xml:space="preserve">-Fa) </w:t>
+      </w:r>
+      <w:proofErr w:type="spellStart"/>
+      <w:r>
+        <w:rPr>
+          <w:rFonts w:ascii="Century Schoolbook" w:hAnsi="Century Schoolbook"/>
+          <w:sz w:val="24"/>
+          <w:highlight w:val="yellow"/>
+        </w:rPr>
+        <w:t>Lere’yll’s</w:t>
+      </w:r>
+      <w:proofErr w:type="spellEnd"/>
+      <w:r>
+        <w:rPr>
+          <w:rFonts w:ascii="Century Schoolbook" w:hAnsi="Century Schoolbook"/>
+          <w:sz w:val="24"/>
+          <w:highlight w:val="yellow"/>
+        </w:rPr>
+        <w:t xml:space="preserve"> mother.</w:t>
+      </w:r>
+    </w:p>
+    <w:p>
+      <w:pPr>
+        <w:jc w:val="both"/>
+        <w:rPr>
+          <w:rFonts w:ascii="Century Schoolbook" w:hAnsi="Century Schoolbook"/>
+          <w:sz w:val="24"/>
+        </w:rPr>
+      </w:pPr>
+    </w:p>
+    <w:p>
+      <w:pPr>
+        <w:jc w:val="both"/>
+        <w:rPr>
+          <w:rFonts w:ascii="Century Schoolbook" w:hAnsi="Century Schoolbook"/>
+          <w:b/>
+          <w:sz w:val="32"/>
+        </w:rPr>
+      </w:pPr>
+      <w:proofErr w:type="spellStart"/>
+      <w:r>
+        <w:rPr>
+          <w:rFonts w:ascii="Lucida Calligraphy" w:hAnsi="Lucida Calligraphy"/>
+          <w:sz w:val="32"/>
+          <w:highlight w:val="yellow"/>
+        </w:rPr>
+        <w:t>Lere’ymn</w:t>
+      </w:r>
+      <w:proofErr w:type="spellEnd"/>
+      <w:proofErr w:type="gramStart"/>
+      <w:r>
+        <w:rPr>
+          <w:rFonts w:ascii="Monotype Corsiva" w:hAnsi="Monotype Corsiva"/>
+          <w:sz w:val="36"/>
+          <w:highlight w:val="yellow"/>
+        </w:rPr>
+        <w:t>...</w:t>
+      </w:r>
+      <w:r>
+        <w:rPr>
+          <w:rFonts w:ascii="Century Schoolbook" w:hAnsi="Century Schoolbook"/>
+          <w:i/>
+          <w:sz w:val="24"/>
+          <w:highlight w:val="yellow"/>
+        </w:rPr>
+        <w:t>(</w:t>
+      </w:r>
+      <w:proofErr w:type="gramEnd"/>
+      <w:r>
+        <w:rPr>
+          <w:rFonts w:ascii="Century Schoolbook" w:hAnsi="Century Schoolbook"/>
+          <w:i/>
+          <w:sz w:val="24"/>
+          <w:highlight w:val="yellow"/>
+        </w:rPr>
+        <w:t>Lure-</w:t>
+      </w:r>
+      <w:proofErr w:type="spellStart"/>
+      <w:r>
+        <w:rPr>
+          <w:rFonts w:ascii="Century Schoolbook" w:hAnsi="Century Schoolbook"/>
+          <w:i/>
+          <w:sz w:val="24"/>
+          <w:highlight w:val="yellow"/>
+        </w:rPr>
+        <w:t>Im</w:t>
+      </w:r>
+      <w:proofErr w:type="spellEnd"/>
+      <w:r>
+        <w:rPr>
+          <w:rFonts w:ascii="Century Schoolbook" w:hAnsi="Century Schoolbook"/>
+          <w:i/>
+          <w:sz w:val="24"/>
+          <w:highlight w:val="yellow"/>
+        </w:rPr>
+        <w:t xml:space="preserve">) </w:t>
+      </w:r>
+      <w:proofErr w:type="spellStart"/>
+      <w:r>
+        <w:rPr>
+          <w:rFonts w:ascii="Century Schoolbook" w:hAnsi="Century Schoolbook"/>
+          <w:sz w:val="24"/>
+          <w:highlight w:val="yellow"/>
+        </w:rPr>
+        <w:t>Lere’yll’s</w:t>
+      </w:r>
+      <w:proofErr w:type="spellEnd"/>
+      <w:r>
+        <w:rPr>
+          <w:rFonts w:ascii="Century Schoolbook" w:hAnsi="Century Schoolbook"/>
+          <w:sz w:val="24"/>
+          <w:highlight w:val="yellow"/>
+        </w:rPr>
+        <w:t xml:space="preserve"> sister.</w:t>
+      </w:r>
+    </w:p>
+    <w:p>
+      <w:pPr>
+        <w:jc w:val="both"/>
+        <w:rPr>
+          <w:rFonts w:ascii="Century Schoolbook" w:hAnsi="Century Schoolbook"/>
+          <w:sz w:val="24"/>
+        </w:rPr>
+      </w:pPr>
+    </w:p>
+    <w:p>
+      <w:pPr>
+        <w:jc w:val="both"/>
+        <w:rPr>
+          <w:rFonts w:ascii="Century Schoolbook" w:hAnsi="Century Schoolbook"/>
+          <w:sz w:val="24"/>
+        </w:rPr>
+      </w:pPr>
+      <w:proofErr w:type="spellStart"/>
+      <w:r>
+        <w:rPr>
+          <w:rFonts w:ascii="Lucida Calligraphy" w:hAnsi="Lucida Calligraphy"/>
+          <w:sz w:val="32"/>
+          <w:highlight w:val="yellow"/>
+        </w:rPr>
+        <w:t>Marroc</w:t>
+      </w:r>
+      <w:proofErr w:type="spellEnd"/>
+      <w:r>
+        <w:rPr>
+          <w:rFonts w:ascii="Lucida Calligraphy" w:hAnsi="Lucida Calligraphy"/>
+          <w:sz w:val="32"/>
+          <w:highlight w:val="yellow"/>
+        </w:rPr>
+        <w:t xml:space="preserve"> Ra’ </w:t>
+      </w:r>
+      <w:proofErr w:type="spellStart"/>
+      <w:r>
+        <w:rPr>
+          <w:rFonts w:ascii="Lucida Calligraphy" w:hAnsi="Lucida Calligraphy"/>
+          <w:sz w:val="32"/>
+          <w:highlight w:val="yellow"/>
+        </w:rPr>
+        <w:t>Elevou</w:t>
+      </w:r>
+      <w:proofErr w:type="spellEnd"/>
+      <w:proofErr w:type="gramStart"/>
+      <w:r>
+        <w:rPr>
+          <w:rFonts w:ascii="Monotype Corsiva" w:hAnsi="Monotype Corsiva"/>
+          <w:sz w:val="36"/>
+          <w:highlight w:val="yellow"/>
+        </w:rPr>
+        <w:t>...</w:t>
+      </w:r>
+      <w:r>
+        <w:rPr>
+          <w:rFonts w:ascii="Century Schoolbook" w:hAnsi="Century Schoolbook"/>
+          <w:i/>
+          <w:sz w:val="24"/>
+          <w:highlight w:val="yellow"/>
+        </w:rPr>
+        <w:t>(</w:t>
+      </w:r>
+      <w:proofErr w:type="gramEnd"/>
+      <w:r>
+        <w:rPr>
+          <w:rFonts w:ascii="Century Schoolbook" w:hAnsi="Century Schoolbook"/>
+          <w:i/>
+          <w:sz w:val="24"/>
+          <w:highlight w:val="yellow"/>
+        </w:rPr>
+        <w:t xml:space="preserve">Ma-rock Ra  El </w:t>
+      </w:r>
+      <w:proofErr w:type="spellStart"/>
+      <w:r>
+        <w:rPr>
+          <w:rFonts w:ascii="Century Schoolbook" w:hAnsi="Century Schoolbook"/>
+          <w:i/>
+          <w:sz w:val="24"/>
+          <w:highlight w:val="yellow"/>
+        </w:rPr>
+        <w:t>Vee</w:t>
+      </w:r>
+      <w:proofErr w:type="spellEnd"/>
+      <w:r>
+        <w:rPr>
+          <w:rFonts w:ascii="Century Schoolbook" w:hAnsi="Century Schoolbook"/>
+          <w:i/>
+          <w:sz w:val="24"/>
+          <w:highlight w:val="yellow"/>
+        </w:rPr>
+        <w:t xml:space="preserve"> Oh) </w:t>
+      </w:r>
+      <w:proofErr w:type="spellStart"/>
+      <w:r>
+        <w:rPr>
+          <w:rFonts w:ascii="Century Schoolbook" w:hAnsi="Century Schoolbook"/>
+          <w:sz w:val="24"/>
+          <w:highlight w:val="yellow"/>
+        </w:rPr>
+        <w:t>Toma’s</w:t>
+      </w:r>
+      <w:proofErr w:type="spellEnd"/>
+      <w:r>
+        <w:rPr>
+          <w:rFonts w:ascii="Century Schoolbook" w:hAnsi="Century Schoolbook"/>
+          <w:sz w:val="24"/>
+          <w:highlight w:val="yellow"/>
+        </w:rPr>
+        <w:t xml:space="preserve"> father</w:t>
+      </w:r>
+    </w:p>
+    <w:p>
+      <w:pPr>
+        <w:jc w:val="both"/>
+        <w:rPr>
+          <w:rFonts w:ascii="Century Schoolbook" w:hAnsi="Century Schoolbook"/>
+          <w:sz w:val="24"/>
+        </w:rPr>
+      </w:pPr>
+    </w:p>
+    <w:p>
+      <w:pPr>
+        <w:jc w:val="both"/>
+        <w:rPr>
+          <w:rFonts w:ascii="Century Schoolbook" w:hAnsi="Century Schoolbook"/>
+          <w:sz w:val="24"/>
+        </w:rPr>
+      </w:pPr>
+      <w:proofErr w:type="spellStart"/>
+      <w:r>
+        <w:rPr>
+          <w:rFonts w:ascii="Lucida Calligraphy" w:hAnsi="Lucida Calligraphy"/>
+          <w:sz w:val="32"/>
+          <w:highlight w:val="yellow"/>
+        </w:rPr>
+        <w:t>Maseta</w:t>
+      </w:r>
+      <w:proofErr w:type="spellEnd"/>
+      <w:r>
+        <w:rPr>
+          <w:rFonts w:ascii="Lucida Calligraphy" w:hAnsi="Lucida Calligraphy"/>
+          <w:sz w:val="32"/>
+          <w:highlight w:val="yellow"/>
+        </w:rPr>
+        <w:t xml:space="preserve"> </w:t>
+      </w:r>
+      <w:proofErr w:type="spellStart"/>
+      <w:r>
+        <w:rPr>
+          <w:rFonts w:ascii="Lucida Calligraphy" w:hAnsi="Lucida Calligraphy"/>
+          <w:sz w:val="32"/>
+          <w:highlight w:val="yellow"/>
+        </w:rPr>
+        <w:t>InRa</w:t>
+      </w:r>
+      <w:proofErr w:type="spellEnd"/>
+      <w:r>
+        <w:rPr>
+          <w:rFonts w:ascii="Monotype Corsiva" w:hAnsi="Monotype Corsiva"/>
+          <w:sz w:val="36"/>
+          <w:highlight w:val="yellow"/>
+        </w:rPr>
+        <w:t>...</w:t>
+      </w:r>
+      <w:r>
+        <w:rPr>
+          <w:rFonts w:ascii="Century Schoolbook" w:hAnsi="Century Schoolbook"/>
+          <w:b/>
+          <w:sz w:val="32"/>
+          <w:highlight w:val="yellow"/>
+        </w:rPr>
+        <w:t xml:space="preserve"> </w:t>
+      </w:r>
+      <w:r>
+        <w:rPr>
+          <w:rFonts w:ascii="Century Schoolbook" w:hAnsi="Century Schoolbook"/>
+          <w:i/>
+          <w:sz w:val="24"/>
+          <w:highlight w:val="yellow"/>
+        </w:rPr>
+        <w:t xml:space="preserve">() </w:t>
+      </w:r>
+      <w:r>
+        <w:rPr>
+          <w:rFonts w:ascii="Century Schoolbook" w:hAnsi="Century Schoolbook"/>
+          <w:sz w:val="24"/>
+          <w:highlight w:val="yellow"/>
+        </w:rPr>
+        <w:t>Captain of the Kings Guard</w:t>
+      </w:r>
+    </w:p>
+    <w:p>
+      <w:pPr>
+        <w:jc w:val="both"/>
+        <w:rPr>
+          <w:rFonts w:ascii="Century Schoolbook" w:hAnsi="Century Schoolbook"/>
+          <w:sz w:val="24"/>
+        </w:rPr>
+      </w:pPr>
+    </w:p>
+    <w:p>
+      <w:pPr>
+        <w:jc w:val="both"/>
+        <w:rPr>
+          <w:rFonts w:ascii="Century Schoolbook" w:hAnsi="Century Schoolbook"/>
+          <w:sz w:val="24"/>
+        </w:rPr>
+      </w:pPr>
+      <w:proofErr w:type="spellStart"/>
+      <w:r>
+        <w:rPr>
+          <w:rFonts w:ascii="Lucida Calligraphy" w:hAnsi="Lucida Calligraphy"/>
+          <w:sz w:val="32"/>
+          <w:highlight w:val="yellow"/>
+        </w:rPr>
+        <w:t>Mauldren</w:t>
+      </w:r>
+      <w:proofErr w:type="spellEnd"/>
+      <w:r>
+        <w:rPr>
+          <w:rFonts w:ascii="Lucida Calligraphy" w:hAnsi="Lucida Calligraphy"/>
+          <w:sz w:val="32"/>
+          <w:highlight w:val="yellow"/>
+        </w:rPr>
+        <w:t xml:space="preserve"> </w:t>
+      </w:r>
+      <w:proofErr w:type="spellStart"/>
+      <w:r>
+        <w:rPr>
+          <w:rFonts w:ascii="Lucida Calligraphy" w:hAnsi="Lucida Calligraphy"/>
+          <w:sz w:val="32"/>
+          <w:highlight w:val="yellow"/>
+        </w:rPr>
+        <w:t>Tomphia</w:t>
+      </w:r>
+      <w:proofErr w:type="spellEnd"/>
+      <w:r>
+        <w:rPr>
+          <w:rFonts w:ascii="Lucida Calligraphy" w:hAnsi="Lucida Calligraphy"/>
+          <w:sz w:val="32"/>
+          <w:highlight w:val="yellow"/>
+        </w:rPr>
+        <w:t xml:space="preserve"> </w:t>
+      </w:r>
+      <w:proofErr w:type="spellStart"/>
+      <w:r>
+        <w:rPr>
+          <w:rFonts w:ascii="Lucida Calligraphy" w:hAnsi="Lucida Calligraphy"/>
+          <w:sz w:val="32"/>
+          <w:highlight w:val="yellow"/>
+        </w:rPr>
+        <w:t>Estavey</w:t>
+      </w:r>
+      <w:proofErr w:type="spellEnd"/>
+      <w:proofErr w:type="gramStart"/>
+      <w:r>
+        <w:rPr>
+          <w:rFonts w:ascii="Monotype Corsiva" w:hAnsi="Monotype Corsiva"/>
+          <w:sz w:val="36"/>
+          <w:highlight w:val="yellow"/>
+        </w:rPr>
+        <w:t>...</w:t>
+      </w:r>
+      <w:r>
+        <w:rPr>
+          <w:rFonts w:ascii="Century Schoolbook" w:hAnsi="Century Schoolbook"/>
+          <w:i/>
+          <w:sz w:val="24"/>
+          <w:highlight w:val="yellow"/>
+        </w:rPr>
+        <w:t>(</w:t>
+      </w:r>
+      <w:proofErr w:type="gramEnd"/>
+      <w:r>
+        <w:rPr>
+          <w:rFonts w:ascii="Century Schoolbook" w:hAnsi="Century Schoolbook"/>
+          <w:i/>
+          <w:sz w:val="24"/>
+          <w:highlight w:val="yellow"/>
+        </w:rPr>
+        <w:t>Mall-</w:t>
+      </w:r>
+      <w:proofErr w:type="spellStart"/>
+      <w:r>
+        <w:rPr>
+          <w:rFonts w:ascii="Century Schoolbook" w:hAnsi="Century Schoolbook"/>
+          <w:i/>
+          <w:sz w:val="24"/>
+          <w:highlight w:val="yellow"/>
+        </w:rPr>
+        <w:t>dr</w:t>
+      </w:r>
+      <w:proofErr w:type="spellEnd"/>
+      <w:r>
+        <w:rPr>
+          <w:rFonts w:ascii="Century Schoolbook" w:hAnsi="Century Schoolbook"/>
+          <w:i/>
+          <w:sz w:val="24"/>
+          <w:highlight w:val="yellow"/>
+        </w:rPr>
+        <w:t>-</w:t>
+      </w:r>
+      <w:proofErr w:type="spellStart"/>
+      <w:r>
+        <w:rPr>
+          <w:rFonts w:ascii="Century Schoolbook" w:hAnsi="Century Schoolbook"/>
+          <w:i/>
+          <w:sz w:val="24"/>
+          <w:highlight w:val="yellow"/>
+        </w:rPr>
+        <w:t>en</w:t>
+      </w:r>
+      <w:proofErr w:type="spellEnd"/>
+      <w:r>
+        <w:rPr>
+          <w:rFonts w:ascii="Century Schoolbook" w:hAnsi="Century Schoolbook"/>
+          <w:i/>
+          <w:sz w:val="24"/>
+          <w:highlight w:val="yellow"/>
+        </w:rPr>
+        <w:t xml:space="preserve"> Tom-fa S-ta-</w:t>
+      </w:r>
+      <w:proofErr w:type="spellStart"/>
+      <w:r>
+        <w:rPr>
+          <w:rFonts w:ascii="Century Schoolbook" w:hAnsi="Century Schoolbook"/>
+          <w:i/>
+          <w:sz w:val="24"/>
+          <w:highlight w:val="yellow"/>
+        </w:rPr>
+        <w:t>vay</w:t>
+      </w:r>
+      <w:proofErr w:type="spellEnd"/>
+      <w:r>
+        <w:rPr>
+          <w:rFonts w:ascii="Century Schoolbook" w:hAnsi="Century Schoolbook"/>
+          <w:i/>
+          <w:sz w:val="24"/>
+          <w:highlight w:val="yellow"/>
+        </w:rPr>
+        <w:t xml:space="preserve">) </w:t>
+      </w:r>
+      <w:r>
+        <w:rPr>
+          <w:rFonts w:ascii="Century Schoolbook" w:hAnsi="Century Schoolbook"/>
+          <w:sz w:val="24"/>
+          <w:highlight w:val="yellow"/>
+        </w:rPr>
+        <w:t>Leader of The Seven Tribes made up of the Northland Mercenaries from up in the Northland Plains on Axtoph.  Although this human settlement is not a part of the Da-ton' Empire they are a powerful ally...for the right price.</w:t>
+      </w:r>
+    </w:p>
+    <w:p>
+      <w:pPr>
+        <w:jc w:val="both"/>
+        <w:rPr>
+          <w:rFonts w:ascii="Century Schoolbook" w:hAnsi="Century Schoolbook"/>
+          <w:sz w:val="24"/>
+        </w:rPr>
+      </w:pPr>
+    </w:p>
+    <w:p>
+      <w:pPr>
+        <w:jc w:val="both"/>
+        <w:rPr>
+          <w:rFonts w:ascii="Century Schoolbook" w:hAnsi="Century Schoolbook"/>
+          <w:sz w:val="24"/>
+        </w:rPr>
+      </w:pPr>
+      <w:r>
+        <w:rPr>
+          <w:rFonts w:ascii="Lucida Calligraphy" w:hAnsi="Lucida Calligraphy"/>
+          <w:sz w:val="32"/>
+          <w:highlight w:val="yellow"/>
+        </w:rPr>
+        <w:t>Mauca-taun</w:t>
+      </w:r>
+      <w:r>
+        <w:rPr>
+          <w:rFonts w:ascii="Monotype Corsiva" w:hAnsi="Monotype Corsiva"/>
+          <w:sz w:val="36"/>
+          <w:highlight w:val="yellow"/>
+        </w:rPr>
+        <w:t>...</w:t>
+      </w:r>
+      <w:r>
+        <w:rPr>
+          <w:rFonts w:ascii="Century Schoolbook" w:hAnsi="Century Schoolbook"/>
+          <w:b/>
+          <w:sz w:val="32"/>
+          <w:highlight w:val="yellow"/>
+        </w:rPr>
+        <w:t xml:space="preserve"> </w:t>
+      </w:r>
+      <w:r>
+        <w:rPr>
+          <w:rFonts w:ascii="Century Schoolbook" w:hAnsi="Century Schoolbook"/>
+          <w:i/>
+          <w:sz w:val="24"/>
+          <w:highlight w:val="yellow"/>
+        </w:rPr>
+        <w:t>(Maw-</w:t>
+      </w:r>
+      <w:proofErr w:type="spellStart"/>
+      <w:r>
+        <w:rPr>
+          <w:rFonts w:ascii="Century Schoolbook" w:hAnsi="Century Schoolbook"/>
+          <w:i/>
+          <w:sz w:val="24"/>
+          <w:highlight w:val="yellow"/>
+        </w:rPr>
+        <w:t>kaw</w:t>
+      </w:r>
+      <w:proofErr w:type="spellEnd"/>
+      <w:r>
+        <w:rPr>
+          <w:rFonts w:ascii="Century Schoolbook" w:hAnsi="Century Schoolbook"/>
+          <w:i/>
+          <w:sz w:val="24"/>
+          <w:highlight w:val="yellow"/>
+        </w:rPr>
+        <w:t xml:space="preserve">-tongue) </w:t>
+      </w:r>
+      <w:r>
+        <w:rPr>
+          <w:rFonts w:ascii="Century Schoolbook" w:hAnsi="Century Schoolbook"/>
+          <w:sz w:val="24"/>
+          <w:highlight w:val="yellow"/>
+        </w:rPr>
+        <w:t>Ancient god of death on Iftmus, possible their interpretation of Baushra’.</w:t>
+      </w:r>
+      <w:r>
+        <w:rPr>
+          <w:rFonts w:ascii="Century Schoolbook" w:hAnsi="Century Schoolbook"/>
+          <w:sz w:val="24"/>
+        </w:rPr>
+        <w:t xml:space="preserve"> </w:t>
+      </w:r>
+    </w:p>
+    <w:p>
+      <w:pPr>
+        <w:jc w:val="both"/>
+        <w:rPr>
+          <w:rFonts w:ascii="Century Schoolbook" w:hAnsi="Century Schoolbook"/>
+          <w:sz w:val="24"/>
+        </w:rPr>
+      </w:pPr>
+    </w:p>
+    <w:p>
+      <w:pPr>
+        <w:jc w:val="both"/>
+        <w:rPr>
+          <w:rFonts w:ascii="Century Schoolbook" w:hAnsi="Century Schoolbook"/>
+          <w:sz w:val="24"/>
+        </w:rPr>
+      </w:pPr>
+      <w:proofErr w:type="spellStart"/>
+      <w:r>
+        <w:rPr>
+          <w:rFonts w:ascii="Lucida Calligraphy" w:hAnsi="Lucida Calligraphy"/>
+          <w:sz w:val="32"/>
+          <w:highlight w:val="yellow"/>
+        </w:rPr>
+        <w:t>Merodach</w:t>
+      </w:r>
+      <w:proofErr w:type="spellEnd"/>
+      <w:r>
+        <w:rPr>
+          <w:rFonts w:ascii="Lucida Calligraphy" w:hAnsi="Lucida Calligraphy"/>
+          <w:sz w:val="32"/>
+          <w:highlight w:val="yellow"/>
+        </w:rPr>
+        <w:t xml:space="preserve"> </w:t>
+      </w:r>
+      <w:proofErr w:type="spellStart"/>
+      <w:r>
+        <w:rPr>
+          <w:rFonts w:ascii="Lucida Calligraphy" w:hAnsi="Lucida Calligraphy"/>
+          <w:sz w:val="32"/>
+          <w:highlight w:val="yellow"/>
+        </w:rPr>
+        <w:t>Balasu</w:t>
+      </w:r>
+      <w:proofErr w:type="spellEnd"/>
+      <w:r>
+        <w:rPr>
+          <w:rFonts w:ascii="Lucida Calligraphy" w:hAnsi="Lucida Calligraphy"/>
+          <w:sz w:val="32"/>
+          <w:highlight w:val="yellow"/>
+        </w:rPr>
+        <w:t xml:space="preserve"> </w:t>
+      </w:r>
+      <w:proofErr w:type="spellStart"/>
+      <w:r>
+        <w:rPr>
+          <w:rFonts w:ascii="Lucida Calligraphy" w:hAnsi="Lucida Calligraphy"/>
+          <w:sz w:val="32"/>
+          <w:highlight w:val="yellow"/>
+        </w:rPr>
+        <w:t>Ikbu</w:t>
+      </w:r>
+      <w:proofErr w:type="spellEnd"/>
+      <w:proofErr w:type="gramStart"/>
+      <w:r>
+        <w:rPr>
+          <w:rFonts w:ascii="Monotype Corsiva" w:hAnsi="Monotype Corsiva"/>
+          <w:sz w:val="36"/>
+          <w:highlight w:val="yellow"/>
+        </w:rPr>
+        <w:t>...</w:t>
+      </w:r>
+      <w:r>
+        <w:rPr>
+          <w:rFonts w:ascii="Century Schoolbook" w:hAnsi="Century Schoolbook"/>
+          <w:i/>
+          <w:sz w:val="24"/>
+          <w:highlight w:val="yellow"/>
+        </w:rPr>
+        <w:t>(</w:t>
+      </w:r>
+      <w:proofErr w:type="gramEnd"/>
+      <w:r>
+        <w:rPr>
+          <w:rFonts w:ascii="Century Schoolbook" w:hAnsi="Century Schoolbook"/>
+          <w:i/>
+          <w:sz w:val="24"/>
+          <w:highlight w:val="yellow"/>
+        </w:rPr>
+        <w:t>Mare-</w:t>
+      </w:r>
+      <w:proofErr w:type="spellStart"/>
+      <w:r>
+        <w:rPr>
+          <w:rFonts w:ascii="Century Schoolbook" w:hAnsi="Century Schoolbook"/>
+          <w:i/>
+          <w:sz w:val="24"/>
+          <w:highlight w:val="yellow"/>
+        </w:rPr>
+        <w:t>odak</w:t>
+      </w:r>
+      <w:proofErr w:type="spellEnd"/>
+      <w:r>
+        <w:rPr>
+          <w:rFonts w:ascii="Century Schoolbook" w:hAnsi="Century Schoolbook"/>
+          <w:i/>
+          <w:sz w:val="24"/>
+          <w:highlight w:val="yellow"/>
+        </w:rPr>
+        <w:t xml:space="preserve"> </w:t>
+      </w:r>
+      <w:proofErr w:type="spellStart"/>
+      <w:r>
+        <w:rPr>
+          <w:rFonts w:ascii="Century Schoolbook" w:hAnsi="Century Schoolbook"/>
+          <w:i/>
+          <w:sz w:val="24"/>
+          <w:highlight w:val="yellow"/>
+        </w:rPr>
+        <w:t>Bala</w:t>
+      </w:r>
+      <w:proofErr w:type="spellEnd"/>
+      <w:r>
+        <w:rPr>
+          <w:rFonts w:ascii="Century Schoolbook" w:hAnsi="Century Schoolbook"/>
+          <w:i/>
+          <w:sz w:val="24"/>
+          <w:highlight w:val="yellow"/>
+        </w:rPr>
+        <w:t xml:space="preserve">-sue </w:t>
+      </w:r>
+      <w:proofErr w:type="spellStart"/>
+      <w:r>
+        <w:rPr>
+          <w:rFonts w:ascii="Century Schoolbook" w:hAnsi="Century Schoolbook"/>
+          <w:i/>
+          <w:sz w:val="24"/>
+          <w:highlight w:val="yellow"/>
+        </w:rPr>
+        <w:t>Ikbu</w:t>
+      </w:r>
+      <w:proofErr w:type="spellEnd"/>
+      <w:r>
+        <w:rPr>
+          <w:rFonts w:ascii="Century Schoolbook" w:hAnsi="Century Schoolbook"/>
+          <w:i/>
+          <w:sz w:val="24"/>
+          <w:highlight w:val="yellow"/>
+        </w:rPr>
+        <w:t xml:space="preserve">) </w:t>
+      </w:r>
+      <w:r>
+        <w:rPr>
+          <w:rFonts w:ascii="Century Schoolbook" w:hAnsi="Century Schoolbook"/>
+          <w:sz w:val="24"/>
+          <w:highlight w:val="yellow"/>
+        </w:rPr>
+        <w:t>King of Babylon 760 BC</w:t>
+      </w:r>
+    </w:p>
+    <w:p>
+      <w:pPr>
+        <w:jc w:val="both"/>
+        <w:rPr>
+          <w:rFonts w:ascii="Century Schoolbook" w:hAnsi="Century Schoolbook"/>
+          <w:sz w:val="24"/>
+        </w:rPr>
+      </w:pPr>
+    </w:p>
+    <w:p>
+      <w:pPr>
+        <w:jc w:val="both"/>
+        <w:rPr>
+          <w:rFonts w:ascii="Century Schoolbook" w:hAnsi="Century Schoolbook"/>
+          <w:sz w:val="24"/>
+        </w:rPr>
+      </w:pPr>
+      <w:r>
+        <w:rPr>
+          <w:rFonts w:ascii="Lucida Calligraphy" w:hAnsi="Lucida Calligraphy"/>
+          <w:sz w:val="32"/>
+        </w:rPr>
+        <w:t>Nage</w:t>
+      </w:r>
+      <w:r>
+        <w:rPr>
+          <w:rFonts w:ascii="Monotype Corsiva" w:hAnsi="Monotype Corsiva"/>
+          <w:sz w:val="36"/>
+          <w:highlight w:val="yellow"/>
+        </w:rPr>
+        <w:t>...</w:t>
+      </w:r>
+      <w:r>
+        <w:rPr>
+          <w:rFonts w:ascii="Century Schoolbook" w:hAnsi="Century Schoolbook"/>
+          <w:sz w:val="24"/>
+          <w:highlight w:val="yellow"/>
+        </w:rPr>
+        <w:t xml:space="preserve">Daniel and Joshua’s large silver blue gray cat who due to his Abyssinian blood can mind talk with the boys. It is that bloodline that makes him the "magic’s" </w:t>
+      </w:r>
+      <w:r>
+        <w:rPr>
+          <w:rFonts w:ascii="Century Schoolbook" w:hAnsi="Century Schoolbook"/>
+          <w:sz w:val="24"/>
+          <w:highlight w:val="yellow"/>
+        </w:rPr>
+        <w:lastRenderedPageBreak/>
+        <w:t>from the first world Iftmus, fulfilling and taking his place among the prophesied nine.</w:t>
+      </w:r>
+    </w:p>
+    <w:p>
+      <w:pPr>
+        <w:jc w:val="both"/>
+        <w:rPr>
+          <w:rFonts w:ascii="Century Schoolbook" w:hAnsi="Century Schoolbook"/>
+          <w:sz w:val="24"/>
+        </w:rPr>
+      </w:pPr>
+    </w:p>
+    <w:p>
+      <w:pPr>
+        <w:jc w:val="both"/>
+        <w:rPr>
+          <w:rFonts w:ascii="Century Schoolbook" w:hAnsi="Century Schoolbook"/>
+          <w:iCs/>
+          <w:sz w:val="24"/>
+        </w:rPr>
+      </w:pPr>
+      <w:proofErr w:type="spellStart"/>
+      <w:r>
+        <w:rPr>
+          <w:rFonts w:ascii="Lucida Calligraphy" w:hAnsi="Lucida Calligraphy"/>
+          <w:sz w:val="32"/>
+          <w:highlight w:val="yellow"/>
+        </w:rPr>
+        <w:t>Nau</w:t>
+      </w:r>
+      <w:proofErr w:type="spellEnd"/>
+      <w:proofErr w:type="gramStart"/>
+      <w:r>
+        <w:rPr>
+          <w:rFonts w:ascii="Monotype Corsiva" w:hAnsi="Monotype Corsiva"/>
+          <w:sz w:val="36"/>
+          <w:highlight w:val="yellow"/>
+        </w:rPr>
+        <w:t>...</w:t>
+      </w:r>
+      <w:r>
+        <w:rPr>
+          <w:rFonts w:ascii="Century Schoolbook" w:hAnsi="Century Schoolbook"/>
+          <w:i/>
+          <w:sz w:val="24"/>
+          <w:highlight w:val="yellow"/>
+        </w:rPr>
+        <w:t>(</w:t>
+      </w:r>
+      <w:proofErr w:type="spellStart"/>
+      <w:proofErr w:type="gramEnd"/>
+      <w:r>
+        <w:rPr>
+          <w:rFonts w:ascii="Century Schoolbook" w:hAnsi="Century Schoolbook"/>
+          <w:i/>
+          <w:sz w:val="24"/>
+          <w:highlight w:val="yellow"/>
+        </w:rPr>
+        <w:t>Nawah</w:t>
+      </w:r>
+      <w:proofErr w:type="spellEnd"/>
+      <w:r>
+        <w:rPr>
+          <w:rFonts w:ascii="Century Schoolbook" w:hAnsi="Century Schoolbook"/>
+          <w:i/>
+          <w:sz w:val="24"/>
+          <w:highlight w:val="yellow"/>
+        </w:rPr>
+        <w:t xml:space="preserve">) </w:t>
+      </w:r>
+      <w:r>
+        <w:rPr>
+          <w:rFonts w:ascii="Century Schoolbook" w:hAnsi="Century Schoolbook"/>
+          <w:iCs/>
+          <w:sz w:val="24"/>
+          <w:highlight w:val="yellow"/>
+        </w:rPr>
+        <w:t>The god of creation who placed his work in the hands of the younger gods to maintain balance.</w:t>
+      </w:r>
+    </w:p>
+    <w:p>
+      <w:pPr>
+        <w:jc w:val="both"/>
+        <w:rPr>
+          <w:rFonts w:ascii="Century Schoolbook" w:hAnsi="Century Schoolbook"/>
+          <w:sz w:val="24"/>
+        </w:rPr>
+      </w:pPr>
+    </w:p>
+    <w:p>
+      <w:pPr>
+        <w:jc w:val="both"/>
+        <w:rPr>
+          <w:rFonts w:ascii="Century Schoolbook" w:hAnsi="Century Schoolbook"/>
+          <w:b/>
+          <w:sz w:val="32"/>
+        </w:rPr>
+      </w:pPr>
+      <w:proofErr w:type="spellStart"/>
+      <w:r>
+        <w:rPr>
+          <w:rFonts w:ascii="Lucida Calligraphy" w:hAnsi="Lucida Calligraphy"/>
+          <w:sz w:val="32"/>
+          <w:highlight w:val="yellow"/>
+        </w:rPr>
+        <w:t>Nayagan</w:t>
+      </w:r>
+      <w:proofErr w:type="spellEnd"/>
+      <w:r>
+        <w:rPr>
+          <w:rFonts w:ascii="Lucida Calligraphy" w:hAnsi="Lucida Calligraphy"/>
+          <w:sz w:val="32"/>
+          <w:highlight w:val="yellow"/>
+        </w:rPr>
+        <w:t xml:space="preserve"> </w:t>
+      </w:r>
+      <w:proofErr w:type="spellStart"/>
+      <w:r>
+        <w:rPr>
+          <w:rFonts w:ascii="Lucida Calligraphy" w:hAnsi="Lucida Calligraphy"/>
+          <w:sz w:val="32"/>
+          <w:highlight w:val="yellow"/>
+        </w:rPr>
+        <w:t>Masta-Sescue</w:t>
+      </w:r>
+      <w:proofErr w:type="spellEnd"/>
+      <w:proofErr w:type="gramStart"/>
+      <w:r>
+        <w:rPr>
+          <w:rFonts w:ascii="Monotype Corsiva" w:hAnsi="Monotype Corsiva"/>
+          <w:sz w:val="36"/>
+          <w:highlight w:val="yellow"/>
+        </w:rPr>
+        <w:t>...</w:t>
+      </w:r>
+      <w:r>
+        <w:rPr>
+          <w:rFonts w:ascii="Century Schoolbook" w:hAnsi="Century Schoolbook"/>
+          <w:i/>
+          <w:sz w:val="24"/>
+          <w:highlight w:val="yellow"/>
+        </w:rPr>
+        <w:t>(</w:t>
+      </w:r>
+      <w:proofErr w:type="gramEnd"/>
+      <w:r>
+        <w:rPr>
+          <w:rFonts w:ascii="Century Schoolbook" w:hAnsi="Century Schoolbook"/>
+          <w:i/>
+          <w:sz w:val="24"/>
+          <w:highlight w:val="yellow"/>
+        </w:rPr>
+        <w:t>Nay-again-</w:t>
+      </w:r>
+      <w:proofErr w:type="spellStart"/>
+      <w:r>
+        <w:rPr>
+          <w:rFonts w:ascii="Century Schoolbook" w:hAnsi="Century Schoolbook"/>
+          <w:i/>
+          <w:sz w:val="24"/>
+          <w:highlight w:val="yellow"/>
+        </w:rPr>
+        <w:t>Mausta</w:t>
+      </w:r>
+      <w:proofErr w:type="spellEnd"/>
+      <w:r>
+        <w:rPr>
+          <w:rFonts w:ascii="Century Schoolbook" w:hAnsi="Century Schoolbook"/>
+          <w:i/>
+          <w:sz w:val="24"/>
+          <w:highlight w:val="yellow"/>
+        </w:rPr>
+        <w:t>-</w:t>
+      </w:r>
+      <w:proofErr w:type="spellStart"/>
+      <w:r>
+        <w:rPr>
+          <w:rFonts w:ascii="Century Schoolbook" w:hAnsi="Century Schoolbook"/>
+          <w:i/>
+          <w:sz w:val="24"/>
+          <w:highlight w:val="yellow"/>
+        </w:rPr>
+        <w:t>Cess</w:t>
+      </w:r>
+      <w:proofErr w:type="spellEnd"/>
+      <w:r>
+        <w:rPr>
+          <w:rFonts w:ascii="Century Schoolbook" w:hAnsi="Century Schoolbook"/>
+          <w:i/>
+          <w:sz w:val="24"/>
+          <w:highlight w:val="yellow"/>
+        </w:rPr>
+        <w:t xml:space="preserve">-Cue) </w:t>
+      </w:r>
+      <w:proofErr w:type="spellStart"/>
+      <w:r>
+        <w:rPr>
+          <w:rFonts w:ascii="Century Schoolbook" w:hAnsi="Century Schoolbook"/>
+          <w:sz w:val="24"/>
+          <w:highlight w:val="yellow"/>
+        </w:rPr>
+        <w:t>Madawns</w:t>
+      </w:r>
+      <w:proofErr w:type="spellEnd"/>
+      <w:r>
+        <w:rPr>
+          <w:rFonts w:ascii="Century Schoolbook" w:hAnsi="Century Schoolbook"/>
+          <w:sz w:val="24"/>
+          <w:highlight w:val="yellow"/>
+        </w:rPr>
+        <w:t xml:space="preserve"> best friend butchered by Sa-</w:t>
+      </w:r>
+      <w:proofErr w:type="spellStart"/>
+      <w:r>
+        <w:rPr>
+          <w:rFonts w:ascii="Century Schoolbook" w:hAnsi="Century Schoolbook"/>
+          <w:sz w:val="24"/>
+          <w:highlight w:val="yellow"/>
+        </w:rPr>
+        <w:t>mabum</w:t>
+      </w:r>
+      <w:proofErr w:type="spellEnd"/>
+      <w:r>
+        <w:rPr>
+          <w:rFonts w:ascii="Century Schoolbook" w:hAnsi="Century Schoolbook"/>
+          <w:sz w:val="24"/>
+          <w:highlight w:val="yellow"/>
+        </w:rPr>
+        <w:t xml:space="preserve"> </w:t>
+      </w:r>
+      <w:proofErr w:type="spellStart"/>
+      <w:r>
+        <w:rPr>
+          <w:rFonts w:ascii="Century Schoolbook" w:hAnsi="Century Schoolbook"/>
+          <w:sz w:val="24"/>
+          <w:highlight w:val="yellow"/>
+        </w:rPr>
+        <w:t>Macta</w:t>
+      </w:r>
+      <w:proofErr w:type="spellEnd"/>
+      <w:r>
+        <w:rPr>
+          <w:rFonts w:ascii="Century Schoolbook" w:hAnsi="Century Schoolbook"/>
+          <w:sz w:val="24"/>
+        </w:rPr>
+        <w:t>.</w:t>
+      </w:r>
+    </w:p>
+    <w:p>
+      <w:pPr>
+        <w:jc w:val="both"/>
+        <w:rPr>
+          <w:rFonts w:ascii="Century Schoolbook" w:hAnsi="Century Schoolbook"/>
+          <w:sz w:val="24"/>
+        </w:rPr>
+      </w:pPr>
+    </w:p>
+    <w:p>
+      <w:pPr>
+        <w:jc w:val="both"/>
+        <w:rPr>
+          <w:rFonts w:ascii="Century Schoolbook" w:hAnsi="Century Schoolbook"/>
+          <w:b/>
+          <w:sz w:val="32"/>
+        </w:rPr>
+      </w:pPr>
+      <w:r>
+        <w:rPr>
+          <w:rFonts w:ascii="Lucida Calligraphy" w:hAnsi="Lucida Calligraphy"/>
+          <w:sz w:val="32"/>
+          <w:highlight w:val="yellow"/>
+        </w:rPr>
+        <w:t>Na-</w:t>
+      </w:r>
+      <w:proofErr w:type="spellStart"/>
+      <w:r>
+        <w:rPr>
+          <w:rFonts w:ascii="Lucida Calligraphy" w:hAnsi="Lucida Calligraphy"/>
+          <w:sz w:val="32"/>
+          <w:highlight w:val="yellow"/>
+        </w:rPr>
+        <w:t>yous</w:t>
+      </w:r>
+      <w:proofErr w:type="spellEnd"/>
+      <w:r>
+        <w:rPr>
+          <w:rFonts w:ascii="Lucida Calligraphy" w:hAnsi="Lucida Calligraphy"/>
+          <w:sz w:val="32"/>
+          <w:highlight w:val="yellow"/>
+        </w:rPr>
+        <w:t xml:space="preserve"> Be’ </w:t>
+      </w:r>
+      <w:proofErr w:type="spellStart"/>
+      <w:r>
+        <w:rPr>
+          <w:rFonts w:ascii="Lucida Calligraphy" w:hAnsi="Lucida Calligraphy"/>
+          <w:sz w:val="32"/>
+          <w:highlight w:val="yellow"/>
+        </w:rPr>
+        <w:t>Coosta</w:t>
+      </w:r>
+      <w:proofErr w:type="spellEnd"/>
+      <w:proofErr w:type="gramStart"/>
+      <w:r>
+        <w:rPr>
+          <w:rFonts w:ascii="Monotype Corsiva" w:hAnsi="Monotype Corsiva"/>
+          <w:sz w:val="36"/>
+          <w:highlight w:val="yellow"/>
+        </w:rPr>
+        <w:t>...</w:t>
+      </w:r>
+      <w:r>
+        <w:rPr>
+          <w:rFonts w:ascii="Century Schoolbook" w:hAnsi="Century Schoolbook"/>
+          <w:i/>
+          <w:sz w:val="24"/>
+          <w:highlight w:val="yellow"/>
+        </w:rPr>
+        <w:t>(</w:t>
+      </w:r>
+      <w:proofErr w:type="gramEnd"/>
+      <w:r>
+        <w:rPr>
+          <w:rFonts w:ascii="Century Schoolbook" w:hAnsi="Century Schoolbook"/>
+          <w:i/>
+          <w:sz w:val="24"/>
+          <w:highlight w:val="yellow"/>
+        </w:rPr>
+        <w:t xml:space="preserve">Na-you-bee-Costa) </w:t>
+      </w:r>
+      <w:r>
+        <w:rPr>
+          <w:rFonts w:ascii="Century Schoolbook" w:hAnsi="Century Schoolbook"/>
+          <w:sz w:val="24"/>
+          <w:highlight w:val="yellow"/>
+        </w:rPr>
+        <w:t>Second Mage in authority under Urista in the Mage Council.</w:t>
+      </w:r>
+    </w:p>
+    <w:p>
+      <w:pPr>
+        <w:jc w:val="both"/>
+        <w:rPr>
+          <w:rFonts w:ascii="Century Schoolbook" w:hAnsi="Century Schoolbook"/>
+          <w:sz w:val="16"/>
+        </w:rPr>
+      </w:pPr>
+    </w:p>
+    <w:p>
+      <w:pPr>
+        <w:jc w:val="both"/>
+        <w:rPr>
+          <w:rFonts w:ascii="Century Schoolbook" w:hAnsi="Century Schoolbook"/>
+          <w:iCs/>
+          <w:sz w:val="24"/>
+        </w:rPr>
+      </w:pPr>
+      <w:proofErr w:type="spellStart"/>
+      <w:r>
+        <w:rPr>
+          <w:rFonts w:ascii="Lucida Calligraphy" w:hAnsi="Lucida Calligraphy"/>
+          <w:sz w:val="32"/>
+          <w:highlight w:val="yellow"/>
+        </w:rPr>
+        <w:t>Norean</w:t>
+      </w:r>
+      <w:proofErr w:type="spellEnd"/>
+      <w:r>
+        <w:rPr>
+          <w:rFonts w:ascii="Monotype Corsiva" w:hAnsi="Monotype Corsiva"/>
+          <w:sz w:val="36"/>
+          <w:highlight w:val="yellow"/>
+        </w:rPr>
+        <w:t>...</w:t>
+      </w:r>
+      <w:r>
+        <w:rPr>
+          <w:rFonts w:ascii="Century Schoolbook" w:hAnsi="Century Schoolbook"/>
+          <w:i/>
+          <w:sz w:val="24"/>
+          <w:highlight w:val="yellow"/>
+        </w:rPr>
+        <w:t xml:space="preserve"> </w:t>
+      </w:r>
+      <w:proofErr w:type="spellStart"/>
+      <w:r>
+        <w:rPr>
+          <w:rFonts w:ascii="Century Schoolbook" w:hAnsi="Century Schoolbook"/>
+          <w:iCs/>
+          <w:sz w:val="24"/>
+          <w:highlight w:val="yellow"/>
+        </w:rPr>
+        <w:t>Ba’ka’s</w:t>
+      </w:r>
+      <w:proofErr w:type="spellEnd"/>
+      <w:r>
+        <w:rPr>
+          <w:rFonts w:ascii="Century Schoolbook" w:hAnsi="Century Schoolbook"/>
+          <w:iCs/>
+          <w:sz w:val="24"/>
+          <w:highlight w:val="yellow"/>
+        </w:rPr>
+        <w:t xml:space="preserve"> (</w:t>
+      </w:r>
+      <w:proofErr w:type="spellStart"/>
+      <w:r>
+        <w:rPr>
+          <w:rFonts w:ascii="Century Schoolbook" w:hAnsi="Century Schoolbook"/>
+          <w:iCs/>
+          <w:sz w:val="24"/>
+          <w:highlight w:val="yellow"/>
+        </w:rPr>
+        <w:t>Mauldren’s</w:t>
+      </w:r>
+      <w:proofErr w:type="spellEnd"/>
+      <w:r>
+        <w:rPr>
+          <w:rFonts w:ascii="Century Schoolbook" w:hAnsi="Century Schoolbook"/>
+          <w:iCs/>
+          <w:sz w:val="24"/>
+          <w:highlight w:val="yellow"/>
+        </w:rPr>
+        <w:t xml:space="preserve"> nephew) betrothed.</w:t>
+      </w:r>
+    </w:p>
+    <w:p>
+      <w:pPr>
+        <w:jc w:val="both"/>
+        <w:rPr>
+          <w:rFonts w:ascii="Century Schoolbook" w:hAnsi="Century Schoolbook"/>
+          <w:iCs/>
+          <w:sz w:val="24"/>
+        </w:rPr>
+      </w:pPr>
+    </w:p>
+    <w:p>
+      <w:pPr>
+        <w:jc w:val="both"/>
+        <w:rPr>
+          <w:rFonts w:ascii="Century Schoolbook" w:hAnsi="Century Schoolbook"/>
+          <w:i/>
+          <w:iCs/>
+          <w:sz w:val="24"/>
+        </w:rPr>
+      </w:pPr>
+      <w:r>
+        <w:rPr>
+          <w:rFonts w:ascii="Lucida Calligraphy" w:hAnsi="Lucida Calligraphy"/>
+          <w:sz w:val="32"/>
+          <w:highlight w:val="yellow"/>
+        </w:rPr>
+        <w:t xml:space="preserve">One Named </w:t>
+      </w:r>
+      <w:proofErr w:type="spellStart"/>
+      <w:r>
+        <w:rPr>
+          <w:rFonts w:ascii="Lucida Calligraphy" w:hAnsi="Lucida Calligraphy"/>
+          <w:sz w:val="32"/>
+          <w:highlight w:val="yellow"/>
+        </w:rPr>
+        <w:t>Shoufa</w:t>
+      </w:r>
+      <w:proofErr w:type="spellEnd"/>
+      <w:proofErr w:type="gramStart"/>
+      <w:r>
+        <w:rPr>
+          <w:rFonts w:ascii="Monotype Corsiva" w:hAnsi="Monotype Corsiva"/>
+          <w:sz w:val="36"/>
+          <w:highlight w:val="yellow"/>
+        </w:rPr>
+        <w:t>...</w:t>
+      </w:r>
+      <w:r>
+        <w:rPr>
+          <w:rFonts w:ascii="Century Schoolbook" w:hAnsi="Century Schoolbook"/>
+          <w:i/>
+          <w:sz w:val="24"/>
+          <w:highlight w:val="yellow"/>
+        </w:rPr>
+        <w:t>(</w:t>
+      </w:r>
+      <w:proofErr w:type="gramEnd"/>
+      <w:r>
+        <w:rPr>
+          <w:rFonts w:ascii="Century Schoolbook" w:hAnsi="Century Schoolbook"/>
+          <w:i/>
+          <w:sz w:val="24"/>
+          <w:highlight w:val="yellow"/>
+        </w:rPr>
+        <w:t xml:space="preserve">…Show fa) </w:t>
+      </w:r>
+      <w:r>
+        <w:rPr>
+          <w:rFonts w:ascii="Century Schoolbook" w:hAnsi="Century Schoolbook"/>
+          <w:sz w:val="24"/>
+          <w:highlight w:val="yellow"/>
+        </w:rPr>
+        <w:t xml:space="preserve">Chief of the </w:t>
+      </w:r>
+      <w:proofErr w:type="spellStart"/>
+      <w:r>
+        <w:rPr>
+          <w:rFonts w:ascii="Century Schoolbook" w:hAnsi="Century Schoolbook"/>
+          <w:sz w:val="24"/>
+          <w:highlight w:val="yellow"/>
+        </w:rPr>
+        <w:t>Pacha’si</w:t>
+      </w:r>
+      <w:proofErr w:type="spellEnd"/>
+      <w:r>
+        <w:rPr>
+          <w:rFonts w:ascii="Century Schoolbook" w:hAnsi="Century Schoolbook"/>
+          <w:sz w:val="24"/>
+          <w:highlight w:val="yellow"/>
+        </w:rPr>
+        <w:t xml:space="preserve"> on </w:t>
+      </w:r>
+      <w:proofErr w:type="spellStart"/>
+      <w:r>
+        <w:rPr>
+          <w:rFonts w:ascii="Century Schoolbook" w:hAnsi="Century Schoolbook"/>
+          <w:sz w:val="24"/>
+          <w:highlight w:val="yellow"/>
+        </w:rPr>
+        <w:t>Iftmus</w:t>
+      </w:r>
+      <w:proofErr w:type="spellEnd"/>
+    </w:p>
+    <w:p>
+      <w:pPr>
+        <w:jc w:val="both"/>
+        <w:rPr>
+          <w:rFonts w:ascii="Century Schoolbook" w:hAnsi="Century Schoolbook"/>
+          <w:i/>
+          <w:iCs/>
+          <w:sz w:val="24"/>
+        </w:rPr>
+      </w:pPr>
+    </w:p>
+    <w:p>
+      <w:pPr>
+        <w:jc w:val="both"/>
+        <w:rPr>
+          <w:rFonts w:ascii="Century Schoolbook" w:hAnsi="Century Schoolbook"/>
+          <w:sz w:val="24"/>
+        </w:rPr>
+      </w:pPr>
+      <w:r>
+        <w:rPr>
+          <w:rFonts w:ascii="Lucida Calligraphy" w:hAnsi="Lucida Calligraphy"/>
+          <w:sz w:val="32"/>
+          <w:highlight w:val="yellow"/>
+        </w:rPr>
+        <w:t>The Old Ones</w:t>
+      </w:r>
+      <w:r>
+        <w:rPr>
+          <w:rFonts w:ascii="Monotype Corsiva" w:hAnsi="Monotype Corsiva"/>
+          <w:sz w:val="36"/>
+          <w:highlight w:val="yellow"/>
+        </w:rPr>
+        <w:t>...</w:t>
+      </w:r>
+      <w:proofErr w:type="spellStart"/>
+      <w:r>
+        <w:rPr>
+          <w:rFonts w:ascii="Century Schoolbook" w:hAnsi="Century Schoolbook"/>
+          <w:sz w:val="24"/>
+          <w:highlight w:val="yellow"/>
+        </w:rPr>
+        <w:t>Ish’tin</w:t>
+      </w:r>
+      <w:proofErr w:type="spellEnd"/>
+      <w:r>
+        <w:rPr>
+          <w:rFonts w:ascii="Century Schoolbook" w:hAnsi="Century Schoolbook"/>
+          <w:sz w:val="24"/>
+          <w:highlight w:val="yellow"/>
+        </w:rPr>
+        <w:t xml:space="preserve"> The oldest trees in the </w:t>
+      </w:r>
+      <w:proofErr w:type="spellStart"/>
+      <w:r>
+        <w:rPr>
+          <w:rFonts w:ascii="Century Schoolbook" w:hAnsi="Century Schoolbook"/>
+          <w:sz w:val="24"/>
+          <w:highlight w:val="yellow"/>
+        </w:rPr>
+        <w:t>Aleatian</w:t>
+      </w:r>
+      <w:proofErr w:type="spellEnd"/>
+      <w:r>
+        <w:rPr>
+          <w:rFonts w:ascii="Century Schoolbook" w:hAnsi="Century Schoolbook"/>
+          <w:sz w:val="24"/>
+          <w:highlight w:val="yellow"/>
+        </w:rPr>
+        <w:t xml:space="preserve"> Forests of </w:t>
+      </w:r>
+      <w:proofErr w:type="spellStart"/>
+      <w:r>
+        <w:rPr>
+          <w:rFonts w:ascii="Century Schoolbook" w:hAnsi="Century Schoolbook"/>
+          <w:sz w:val="24"/>
+          <w:highlight w:val="yellow"/>
+        </w:rPr>
+        <w:t>Axtoph</w:t>
+      </w:r>
+      <w:proofErr w:type="spellEnd"/>
+      <w:r>
+        <w:rPr>
+          <w:rFonts w:ascii="Century Schoolbook" w:hAnsi="Century Schoolbook"/>
+          <w:sz w:val="24"/>
+          <w:highlight w:val="yellow"/>
+        </w:rPr>
+        <w:t xml:space="preserve"> called </w:t>
+      </w:r>
+      <w:proofErr w:type="spellStart"/>
+      <w:r>
+        <w:rPr>
+          <w:rFonts w:ascii="Century Schoolbook" w:hAnsi="Century Schoolbook"/>
+          <w:sz w:val="24"/>
+          <w:highlight w:val="yellow"/>
+        </w:rPr>
+        <w:t>Ish’tin</w:t>
+      </w:r>
+      <w:proofErr w:type="spellEnd"/>
+      <w:r>
+        <w:rPr>
+          <w:rFonts w:ascii="Century Schoolbook" w:hAnsi="Century Schoolbook"/>
+          <w:sz w:val="24"/>
+          <w:highlight w:val="yellow"/>
+        </w:rPr>
+        <w:t xml:space="preserve"> in verse and song, said to be the elder gods to the Sanchean Fayra. The spirit bond between </w:t>
+      </w:r>
+      <w:proofErr w:type="spellStart"/>
+      <w:r>
+        <w:rPr>
+          <w:rFonts w:ascii="Century Schoolbook" w:hAnsi="Century Schoolbook"/>
+          <w:sz w:val="24"/>
+          <w:highlight w:val="yellow"/>
+        </w:rPr>
+        <w:t>fairie</w:t>
+      </w:r>
+      <w:proofErr w:type="spellEnd"/>
+      <w:r>
+        <w:rPr>
+          <w:rFonts w:ascii="Century Schoolbook" w:hAnsi="Century Schoolbook"/>
+          <w:sz w:val="24"/>
+          <w:highlight w:val="yellow"/>
+        </w:rPr>
+        <w:t xml:space="preserve"> and tree is tied through the Old Ones and therein the heart of their religion.  Their power is unknown as they are guarded and kept secret by the whole </w:t>
+      </w:r>
+      <w:proofErr w:type="spellStart"/>
+      <w:r>
+        <w:rPr>
+          <w:rFonts w:ascii="Century Schoolbook" w:hAnsi="Century Schoolbook"/>
+          <w:sz w:val="24"/>
+          <w:highlight w:val="yellow"/>
+        </w:rPr>
+        <w:t>fairie</w:t>
+      </w:r>
+      <w:proofErr w:type="spellEnd"/>
+      <w:r>
+        <w:rPr>
+          <w:rFonts w:ascii="Century Schoolbook" w:hAnsi="Century Schoolbook"/>
+          <w:sz w:val="24"/>
+          <w:highlight w:val="yellow"/>
+        </w:rPr>
+        <w:t xml:space="preserve"> race.</w:t>
+      </w:r>
+    </w:p>
+    <w:p>
+      <w:pPr>
+        <w:jc w:val="both"/>
+        <w:rPr>
+          <w:rFonts w:ascii="Century Schoolbook" w:hAnsi="Century Schoolbook"/>
+          <w:sz w:val="24"/>
+        </w:rPr>
+      </w:pPr>
+    </w:p>
+    <w:p>
+      <w:pPr>
+        <w:jc w:val="both"/>
+        <w:rPr>
+          <w:rFonts w:ascii="Century Schoolbook" w:hAnsi="Century Schoolbook"/>
+          <w:b/>
+          <w:sz w:val="32"/>
+        </w:rPr>
+      </w:pPr>
+      <w:r>
+        <w:rPr>
+          <w:rFonts w:ascii="Lucida Calligraphy" w:hAnsi="Lucida Calligraphy"/>
+          <w:sz w:val="32"/>
+          <w:highlight w:val="yellow"/>
+        </w:rPr>
+        <w:t xml:space="preserve">Ra-col </w:t>
+      </w:r>
+      <w:proofErr w:type="spellStart"/>
+      <w:r>
+        <w:rPr>
+          <w:rFonts w:ascii="Lucida Calligraphy" w:hAnsi="Lucida Calligraphy"/>
+          <w:sz w:val="32"/>
+          <w:highlight w:val="yellow"/>
+        </w:rPr>
+        <w:t>Panduran</w:t>
+      </w:r>
+      <w:proofErr w:type="spellEnd"/>
+      <w:r>
+        <w:rPr>
+          <w:rFonts w:ascii="Monotype Corsiva" w:hAnsi="Monotype Corsiva"/>
+          <w:sz w:val="36"/>
+          <w:highlight w:val="yellow"/>
+        </w:rPr>
+        <w:t>...</w:t>
+      </w:r>
+      <w:r>
+        <w:rPr>
+          <w:rFonts w:ascii="Century Schoolbook" w:hAnsi="Century Schoolbook"/>
+          <w:sz w:val="24"/>
+          <w:highlight w:val="yellow"/>
+        </w:rPr>
+        <w:t xml:space="preserve">Leader of the largest pride of </w:t>
+      </w:r>
+      <w:proofErr w:type="spellStart"/>
+      <w:r>
+        <w:rPr>
+          <w:rFonts w:ascii="Century Schoolbook" w:hAnsi="Century Schoolbook"/>
+          <w:sz w:val="24"/>
+          <w:highlight w:val="yellow"/>
+        </w:rPr>
+        <w:t>Panduran</w:t>
+      </w:r>
+      <w:proofErr w:type="spellEnd"/>
+      <w:r>
+        <w:rPr>
+          <w:rFonts w:ascii="Century Schoolbook" w:hAnsi="Century Schoolbook"/>
+          <w:sz w:val="24"/>
+          <w:highlight w:val="yellow"/>
+        </w:rPr>
+        <w:t xml:space="preserve"> cats and strongest among them in the twisted version of Sha-talon...The Arts</w:t>
+      </w:r>
+      <w:r>
+        <w:rPr>
+          <w:rFonts w:ascii="Century Schoolbook" w:hAnsi="Century Schoolbook"/>
+          <w:sz w:val="24"/>
+        </w:rPr>
+        <w:t>.</w:t>
+      </w:r>
+    </w:p>
+    <w:p>
+      <w:pPr>
+        <w:jc w:val="both"/>
+        <w:rPr>
+          <w:rFonts w:ascii="Century Schoolbook" w:hAnsi="Century Schoolbook"/>
+          <w:sz w:val="24"/>
+        </w:rPr>
+      </w:pPr>
+    </w:p>
+    <w:p>
+      <w:pPr>
+        <w:jc w:val="both"/>
+        <w:rPr>
+          <w:rFonts w:ascii="Century Schoolbook" w:hAnsi="Century Schoolbook"/>
+          <w:b/>
+          <w:sz w:val="32"/>
+        </w:rPr>
+      </w:pPr>
+      <w:r>
+        <w:rPr>
+          <w:rFonts w:ascii="Lucida Calligraphy" w:hAnsi="Lucida Calligraphy"/>
+          <w:sz w:val="32"/>
+          <w:highlight w:val="yellow"/>
+        </w:rPr>
+        <w:t xml:space="preserve">Ra-vin </w:t>
+      </w:r>
+      <w:proofErr w:type="spellStart"/>
+      <w:r>
+        <w:rPr>
+          <w:rFonts w:ascii="Lucida Calligraphy" w:hAnsi="Lucida Calligraphy"/>
+          <w:sz w:val="32"/>
+          <w:highlight w:val="yellow"/>
+        </w:rPr>
+        <w:t>Panduran</w:t>
+      </w:r>
+      <w:proofErr w:type="spellEnd"/>
+      <w:r>
+        <w:rPr>
+          <w:rFonts w:ascii="Monotype Corsiva" w:hAnsi="Monotype Corsiva"/>
+          <w:sz w:val="36"/>
+          <w:highlight w:val="yellow"/>
+        </w:rPr>
+        <w:t>...</w:t>
+      </w:r>
+      <w:r>
+        <w:rPr>
+          <w:rFonts w:ascii="Century Schoolbook" w:hAnsi="Century Schoolbook"/>
+          <w:sz w:val="24"/>
+          <w:highlight w:val="yellow"/>
+        </w:rPr>
+        <w:t xml:space="preserve">Second only to Ra-col among the </w:t>
+      </w:r>
+      <w:proofErr w:type="spellStart"/>
+      <w:r>
+        <w:rPr>
+          <w:rFonts w:ascii="Century Schoolbook" w:hAnsi="Century Schoolbook"/>
+          <w:sz w:val="24"/>
+          <w:highlight w:val="yellow"/>
+        </w:rPr>
+        <w:t>Panduran</w:t>
+      </w:r>
+      <w:proofErr w:type="spellEnd"/>
+      <w:r>
+        <w:rPr>
+          <w:rFonts w:ascii="Century Schoolbook" w:hAnsi="Century Schoolbook"/>
+          <w:sz w:val="24"/>
+          <w:highlight w:val="yellow"/>
+        </w:rPr>
+        <w:t xml:space="preserve"> cats and leader of the second largest pride in Pa-tan.</w:t>
+      </w:r>
+    </w:p>
+    <w:p>
+      <w:pPr>
+        <w:jc w:val="both"/>
+        <w:rPr>
+          <w:rFonts w:ascii="Century Schoolbook" w:hAnsi="Century Schoolbook"/>
+          <w:sz w:val="24"/>
+        </w:rPr>
+      </w:pPr>
+    </w:p>
+    <w:p>
+      <w:pPr>
+        <w:jc w:val="both"/>
+        <w:rPr>
+          <w:rFonts w:ascii="Century Schoolbook" w:hAnsi="Century Schoolbook"/>
+          <w:b/>
+          <w:sz w:val="32"/>
+        </w:rPr>
+      </w:pPr>
+      <w:r>
+        <w:rPr>
+          <w:rFonts w:ascii="Lucida Calligraphy" w:hAnsi="Lucida Calligraphy"/>
+          <w:sz w:val="32"/>
+          <w:highlight w:val="yellow"/>
+        </w:rPr>
+        <w:t>Ren-</w:t>
+      </w:r>
+      <w:proofErr w:type="spellStart"/>
+      <w:r>
+        <w:rPr>
+          <w:rFonts w:ascii="Lucida Calligraphy" w:hAnsi="Lucida Calligraphy"/>
+          <w:sz w:val="32"/>
+          <w:highlight w:val="yellow"/>
+        </w:rPr>
+        <w:t>Shara</w:t>
+      </w:r>
+      <w:proofErr w:type="spellEnd"/>
+      <w:r>
+        <w:rPr>
+          <w:rFonts w:ascii="Lucida Calligraphy" w:hAnsi="Lucida Calligraphy"/>
+          <w:sz w:val="32"/>
+          <w:highlight w:val="yellow"/>
+        </w:rPr>
+        <w:t xml:space="preserve"> </w:t>
+      </w:r>
+      <w:proofErr w:type="spellStart"/>
+      <w:r>
+        <w:rPr>
+          <w:rFonts w:ascii="Lucida Calligraphy" w:hAnsi="Lucida Calligraphy"/>
+          <w:sz w:val="32"/>
+          <w:highlight w:val="yellow"/>
+        </w:rPr>
+        <w:t>Sabata</w:t>
+      </w:r>
+      <w:proofErr w:type="spellEnd"/>
+      <w:proofErr w:type="gramStart"/>
+      <w:r>
+        <w:rPr>
+          <w:rFonts w:ascii="Monotype Corsiva" w:hAnsi="Monotype Corsiva"/>
+          <w:sz w:val="36"/>
+          <w:highlight w:val="yellow"/>
+        </w:rPr>
+        <w:t>...</w:t>
+      </w:r>
+      <w:r>
+        <w:rPr>
+          <w:rFonts w:ascii="Century Schoolbook" w:hAnsi="Century Schoolbook"/>
+          <w:i/>
+          <w:sz w:val="24"/>
+          <w:highlight w:val="yellow"/>
+        </w:rPr>
+        <w:t>(</w:t>
+      </w:r>
+      <w:proofErr w:type="gramEnd"/>
+      <w:r>
+        <w:rPr>
+          <w:rFonts w:ascii="Century Schoolbook" w:hAnsi="Century Schoolbook"/>
+          <w:i/>
+          <w:sz w:val="24"/>
+          <w:highlight w:val="yellow"/>
+        </w:rPr>
+        <w:t xml:space="preserve">Wren-Share-A) </w:t>
+      </w:r>
+      <w:r>
+        <w:rPr>
+          <w:rFonts w:ascii="Century Schoolbook" w:hAnsi="Century Schoolbook"/>
+          <w:sz w:val="24"/>
+          <w:highlight w:val="yellow"/>
+        </w:rPr>
+        <w:t xml:space="preserve">Descendant of </w:t>
+      </w:r>
+      <w:proofErr w:type="spellStart"/>
+      <w:r>
+        <w:rPr>
+          <w:rFonts w:ascii="Century Schoolbook" w:hAnsi="Century Schoolbook"/>
+          <w:sz w:val="24"/>
+          <w:highlight w:val="yellow"/>
+        </w:rPr>
+        <w:t>Rensis</w:t>
+      </w:r>
+      <w:proofErr w:type="spellEnd"/>
+      <w:r>
+        <w:rPr>
+          <w:rFonts w:ascii="Century Schoolbook" w:hAnsi="Century Schoolbook"/>
+          <w:sz w:val="24"/>
+          <w:highlight w:val="yellow"/>
+        </w:rPr>
+        <w:t xml:space="preserve"> </w:t>
+      </w:r>
+      <w:proofErr w:type="spellStart"/>
+      <w:r>
+        <w:rPr>
+          <w:rFonts w:ascii="Century Schoolbook" w:hAnsi="Century Schoolbook"/>
+          <w:sz w:val="24"/>
+          <w:highlight w:val="yellow"/>
+        </w:rPr>
+        <w:t>Sabata</w:t>
+      </w:r>
+      <w:proofErr w:type="spellEnd"/>
+      <w:r>
+        <w:rPr>
+          <w:rFonts w:ascii="Century Schoolbook" w:hAnsi="Century Schoolbook"/>
+          <w:sz w:val="24"/>
+          <w:highlight w:val="yellow"/>
+        </w:rPr>
+        <w:t>.</w:t>
+      </w:r>
+    </w:p>
+    <w:p>
+      <w:pPr>
+        <w:jc w:val="both"/>
+        <w:rPr>
+          <w:rFonts w:ascii="Century Schoolbook" w:hAnsi="Century Schoolbook"/>
+          <w:sz w:val="24"/>
+        </w:rPr>
+      </w:pPr>
+    </w:p>
+    <w:p>
+      <w:pPr>
+        <w:jc w:val="both"/>
+        <w:rPr>
+          <w:rFonts w:ascii="Century Schoolbook" w:hAnsi="Century Schoolbook"/>
+          <w:sz w:val="24"/>
+        </w:rPr>
+      </w:pPr>
+      <w:proofErr w:type="spellStart"/>
+      <w:r>
+        <w:rPr>
+          <w:rFonts w:ascii="Lucida Calligraphy" w:hAnsi="Lucida Calligraphy"/>
+          <w:sz w:val="32"/>
+          <w:highlight w:val="yellow"/>
+        </w:rPr>
+        <w:t>Rosora</w:t>
+      </w:r>
+      <w:proofErr w:type="spellEnd"/>
+      <w:r>
+        <w:rPr>
+          <w:rFonts w:ascii="Lucida Calligraphy" w:hAnsi="Lucida Calligraphy"/>
+          <w:sz w:val="32"/>
+          <w:highlight w:val="yellow"/>
+        </w:rPr>
+        <w:t xml:space="preserve"> </w:t>
+      </w:r>
+      <w:proofErr w:type="gramStart"/>
+      <w:r>
+        <w:rPr>
+          <w:rFonts w:ascii="Lucida Calligraphy" w:hAnsi="Lucida Calligraphy"/>
+          <w:sz w:val="32"/>
+          <w:highlight w:val="yellow"/>
+        </w:rPr>
+        <w:t>Et</w:t>
+      </w:r>
+      <w:proofErr w:type="gramEnd"/>
+      <w:r>
+        <w:rPr>
+          <w:rFonts w:ascii="Lucida Calligraphy" w:hAnsi="Lucida Calligraphy"/>
+          <w:sz w:val="32"/>
+          <w:highlight w:val="yellow"/>
+        </w:rPr>
+        <w:t xml:space="preserve">’ </w:t>
+      </w:r>
+      <w:proofErr w:type="spellStart"/>
+      <w:r>
+        <w:rPr>
+          <w:rFonts w:ascii="Lucida Calligraphy" w:hAnsi="Lucida Calligraphy"/>
+          <w:sz w:val="32"/>
+          <w:highlight w:val="yellow"/>
+        </w:rPr>
+        <w:t>Neevou</w:t>
+      </w:r>
+      <w:proofErr w:type="spellEnd"/>
+      <w:r>
+        <w:rPr>
+          <w:rFonts w:ascii="Monotype Corsiva" w:hAnsi="Monotype Corsiva"/>
+          <w:sz w:val="36"/>
+          <w:highlight w:val="yellow"/>
+        </w:rPr>
+        <w:t>...</w:t>
+      </w:r>
+      <w:r>
+        <w:rPr>
+          <w:rFonts w:ascii="Century Schoolbook" w:hAnsi="Century Schoolbook"/>
+          <w:sz w:val="24"/>
+          <w:highlight w:val="yellow"/>
+        </w:rPr>
+        <w:t xml:space="preserve">Servant but more friend and confidant to </w:t>
+      </w:r>
+      <w:proofErr w:type="spellStart"/>
+      <w:r>
+        <w:rPr>
+          <w:rFonts w:ascii="Century Schoolbook" w:hAnsi="Century Schoolbook"/>
+          <w:sz w:val="24"/>
+          <w:highlight w:val="yellow"/>
+        </w:rPr>
+        <w:t>Toma</w:t>
+      </w:r>
+      <w:proofErr w:type="spellEnd"/>
+      <w:r>
+        <w:rPr>
+          <w:rFonts w:ascii="Century Schoolbook" w:hAnsi="Century Schoolbook"/>
+          <w:sz w:val="24"/>
+          <w:highlight w:val="yellow"/>
+        </w:rPr>
+        <w:t xml:space="preserve"> Ra’ </w:t>
+      </w:r>
+      <w:proofErr w:type="spellStart"/>
+      <w:r>
+        <w:rPr>
+          <w:rFonts w:ascii="Century Schoolbook" w:hAnsi="Century Schoolbook"/>
+          <w:sz w:val="24"/>
+          <w:highlight w:val="yellow"/>
+        </w:rPr>
+        <w:t>Elevou</w:t>
+      </w:r>
+      <w:proofErr w:type="spellEnd"/>
+      <w:r>
+        <w:rPr>
+          <w:rFonts w:ascii="Century Schoolbook" w:hAnsi="Century Schoolbook"/>
+          <w:sz w:val="24"/>
+          <w:highlight w:val="yellow"/>
+        </w:rPr>
+        <w:t xml:space="preserve">, </w:t>
+      </w:r>
+      <w:proofErr w:type="spellStart"/>
+      <w:r>
+        <w:rPr>
+          <w:rFonts w:ascii="Century Schoolbook" w:hAnsi="Century Schoolbook"/>
+          <w:sz w:val="24"/>
+          <w:highlight w:val="yellow"/>
+        </w:rPr>
+        <w:t>Rosora</w:t>
+      </w:r>
+      <w:proofErr w:type="spellEnd"/>
+      <w:r>
+        <w:rPr>
+          <w:rFonts w:ascii="Century Schoolbook" w:hAnsi="Century Schoolbook"/>
+          <w:sz w:val="24"/>
+          <w:highlight w:val="yellow"/>
+        </w:rPr>
+        <w:t xml:space="preserve"> was Tomas Fathers aide and took on the raising of his son on a deathbed request.</w:t>
+      </w:r>
       <w:bookmarkStart w:id="0" w:name="_GoBack"/>
       <w:bookmarkEnd w:id="0"/>
-    </w:p>
-    <w:p>
-      <w:pPr>
-        <w:jc w:val="both"/>
-        <w:rPr>
-          <w:rFonts w:ascii="Century Schoolbook" w:hAnsi="Century Schoolbook"/>
-          <w:sz w:val="24"/>
-        </w:rPr>
-      </w:pPr>
-    </w:p>
-    <w:p>
-      <w:pPr>
-        <w:jc w:val="both"/>
-        <w:outlineLvl w:val="0"/>
-        <w:rPr>
-          <w:rFonts w:ascii="Century Schoolbook" w:hAnsi="Century Schoolbook"/>
-          <w:sz w:val="24"/>
-        </w:rPr>
-      </w:pPr>
-      <w:r>
-        <w:rPr>
-          <w:rFonts w:ascii="Lucida Calligraphy" w:hAnsi="Lucida Calligraphy"/>
-          <w:sz w:val="32"/>
-        </w:rPr>
-        <w:t>Ki-</w:t>
-      </w:r>
-      <w:proofErr w:type="spellStart"/>
-      <w:r>
-        <w:rPr>
-          <w:rFonts w:ascii="Lucida Calligraphy" w:hAnsi="Lucida Calligraphy"/>
-          <w:sz w:val="32"/>
-        </w:rPr>
-        <w:t>raos</w:t>
-      </w:r>
-      <w:proofErr w:type="spellEnd"/>
-      <w:r>
-        <w:rPr>
-          <w:rFonts w:ascii="Lucida Calligraphy" w:hAnsi="Lucida Calligraphy"/>
-          <w:sz w:val="32"/>
-        </w:rPr>
-        <w:t xml:space="preserve"> Li-</w:t>
-      </w:r>
-      <w:proofErr w:type="spellStart"/>
-      <w:r>
-        <w:rPr>
-          <w:rFonts w:ascii="Lucida Calligraphy" w:hAnsi="Lucida Calligraphy"/>
-          <w:sz w:val="32"/>
-        </w:rPr>
-        <w:t>horan</w:t>
-      </w:r>
-      <w:proofErr w:type="spellEnd"/>
-      <w:r>
-        <w:rPr>
-          <w:rFonts w:ascii="Monotype Corsiva" w:hAnsi="Monotype Corsiva"/>
-          <w:sz w:val="36"/>
-        </w:rPr>
-        <w:t>...</w:t>
-      </w:r>
-      <w:r>
-        <w:rPr>
-          <w:rFonts w:ascii="Century Schoolbook" w:hAnsi="Century Schoolbook"/>
-          <w:sz w:val="24"/>
-        </w:rPr>
-        <w:t>Present day ruling Li-horan cat of Iftmus.</w:t>
-      </w:r>
-    </w:p>
-    <w:p>
-      <w:pPr>
-        <w:jc w:val="both"/>
-        <w:outlineLvl w:val="0"/>
-        <w:rPr>
-          <w:rFonts w:ascii="Century Schoolbook" w:hAnsi="Century Schoolbook"/>
-          <w:sz w:val="24"/>
-        </w:rPr>
-      </w:pPr>
-    </w:p>
-    <w:p>
-      <w:pPr>
-        <w:jc w:val="both"/>
-        <w:rPr>
-          <w:rFonts w:ascii="Century Schoolbook" w:hAnsi="Century Schoolbook"/>
-          <w:sz w:val="24"/>
-        </w:rPr>
-      </w:pPr>
-      <w:r>
-        <w:rPr>
-          <w:rFonts w:ascii="Lucida Calligraphy" w:hAnsi="Lucida Calligraphy"/>
-          <w:sz w:val="32"/>
-        </w:rPr>
-        <w:t>La-</w:t>
-      </w:r>
-      <w:proofErr w:type="spellStart"/>
-      <w:r>
-        <w:rPr>
-          <w:rFonts w:ascii="Lucida Calligraphy" w:hAnsi="Lucida Calligraphy"/>
-          <w:sz w:val="32"/>
-        </w:rPr>
-        <w:t>kinta</w:t>
-      </w:r>
-      <w:proofErr w:type="spellEnd"/>
-      <w:r>
-        <w:rPr>
-          <w:rFonts w:ascii="Lucida Calligraphy" w:hAnsi="Lucida Calligraphy"/>
-          <w:sz w:val="32"/>
-        </w:rPr>
-        <w:t xml:space="preserve"> </w:t>
-      </w:r>
-      <w:proofErr w:type="spellStart"/>
-      <w:r>
-        <w:rPr>
-          <w:rFonts w:ascii="Lucida Calligraphy" w:hAnsi="Lucida Calligraphy"/>
-          <w:sz w:val="32"/>
-        </w:rPr>
-        <w:t>Ka</w:t>
-      </w:r>
-      <w:proofErr w:type="spellEnd"/>
-      <w:r>
-        <w:rPr>
-          <w:rFonts w:ascii="Lucida Calligraphy" w:hAnsi="Lucida Calligraphy"/>
-          <w:sz w:val="32"/>
-        </w:rPr>
-        <w:t>-tem</w:t>
-      </w:r>
-      <w:r>
-        <w:rPr>
-          <w:rFonts w:ascii="Monotype Corsiva" w:hAnsi="Monotype Corsiva"/>
-          <w:sz w:val="36"/>
-        </w:rPr>
-        <w:t>...</w:t>
-      </w:r>
-      <w:r>
-        <w:rPr>
-          <w:rFonts w:ascii="Century Schoolbook" w:hAnsi="Century Schoolbook"/>
-          <w:sz w:val="24"/>
-        </w:rPr>
-        <w:t>One of the young Shi-kauti serving the Grasswater region of Iftmus.  The first Shi-kauti ever killed by another cat.</w:t>
-      </w:r>
-    </w:p>
-    <w:p>
-      <w:pPr>
-        <w:jc w:val="both"/>
-        <w:rPr>
-          <w:rFonts w:ascii="Century Schoolbook" w:hAnsi="Century Schoolbook"/>
-          <w:sz w:val="24"/>
-        </w:rPr>
-      </w:pPr>
-    </w:p>
-    <w:p>
-      <w:pPr>
-        <w:jc w:val="both"/>
-        <w:rPr>
-          <w:rFonts w:ascii="Century Schoolbook" w:hAnsi="Century Schoolbook"/>
-          <w:sz w:val="24"/>
-        </w:rPr>
-      </w:pPr>
-      <w:proofErr w:type="spellStart"/>
-      <w:r>
-        <w:rPr>
-          <w:rFonts w:ascii="Lucida Calligraphy" w:hAnsi="Lucida Calligraphy"/>
-          <w:sz w:val="32"/>
-        </w:rPr>
-        <w:t>Lastoma</w:t>
-      </w:r>
-      <w:proofErr w:type="spellEnd"/>
-      <w:proofErr w:type="gramStart"/>
-      <w:r>
-        <w:rPr>
-          <w:rFonts w:ascii="Monotype Corsiva" w:hAnsi="Monotype Corsiva"/>
-          <w:sz w:val="36"/>
-        </w:rPr>
-        <w:t>...</w:t>
-      </w:r>
-      <w:r>
-        <w:rPr>
-          <w:rFonts w:ascii="Century Schoolbook" w:hAnsi="Century Schoolbook"/>
-          <w:i/>
-          <w:sz w:val="24"/>
-        </w:rPr>
-        <w:t>(</w:t>
-      </w:r>
-      <w:proofErr w:type="gramEnd"/>
-      <w:r>
-        <w:rPr>
-          <w:rFonts w:ascii="Century Schoolbook" w:hAnsi="Century Schoolbook"/>
-          <w:i/>
-          <w:sz w:val="24"/>
-        </w:rPr>
-        <w:t xml:space="preserve">Los-Toe-Maw) </w:t>
-      </w:r>
-      <w:r>
-        <w:rPr>
-          <w:rFonts w:ascii="Century Schoolbook" w:hAnsi="Century Schoolbook"/>
-          <w:sz w:val="24"/>
-        </w:rPr>
-        <w:t>Abyssinian Cat.</w:t>
-      </w:r>
-    </w:p>
-    <w:p>
-      <w:pPr>
-        <w:jc w:val="both"/>
-        <w:rPr>
-          <w:rFonts w:ascii="Century Schoolbook" w:hAnsi="Century Schoolbook"/>
-          <w:sz w:val="24"/>
-        </w:rPr>
-      </w:pPr>
-    </w:p>
-    <w:p>
-      <w:pPr>
-        <w:jc w:val="both"/>
-        <w:rPr>
-          <w:rFonts w:ascii="Century Schoolbook" w:hAnsi="Century Schoolbook"/>
-          <w:i/>
-          <w:sz w:val="24"/>
-        </w:rPr>
-      </w:pPr>
-      <w:proofErr w:type="spellStart"/>
-      <w:r>
-        <w:rPr>
-          <w:rFonts w:ascii="Lucida Calligraphy" w:hAnsi="Lucida Calligraphy"/>
-          <w:sz w:val="32"/>
-        </w:rPr>
-        <w:lastRenderedPageBreak/>
-        <w:t>Latro’llme</w:t>
-      </w:r>
-      <w:proofErr w:type="spellEnd"/>
-      <w:proofErr w:type="gramStart"/>
-      <w:r>
-        <w:rPr>
-          <w:rFonts w:ascii="Monotype Corsiva" w:hAnsi="Monotype Corsiva"/>
-          <w:sz w:val="36"/>
-        </w:rPr>
-        <w:t>...</w:t>
-      </w:r>
-      <w:r>
-        <w:rPr>
-          <w:rFonts w:ascii="Century Schoolbook" w:hAnsi="Century Schoolbook"/>
-          <w:i/>
-          <w:sz w:val="24"/>
-        </w:rPr>
-        <w:t>(</w:t>
-      </w:r>
-      <w:proofErr w:type="gramEnd"/>
-      <w:r>
-        <w:rPr>
-          <w:rFonts w:ascii="Century Schoolbook" w:hAnsi="Century Schoolbook"/>
-          <w:i/>
-          <w:sz w:val="24"/>
-        </w:rPr>
-        <w:t>La-</w:t>
-      </w:r>
-      <w:proofErr w:type="spellStart"/>
-      <w:r>
-        <w:rPr>
-          <w:rFonts w:ascii="Century Schoolbook" w:hAnsi="Century Schoolbook"/>
-          <w:i/>
-          <w:sz w:val="24"/>
-        </w:rPr>
-        <w:t>tru</w:t>
-      </w:r>
-      <w:proofErr w:type="spellEnd"/>
-      <w:r>
-        <w:rPr>
-          <w:rFonts w:ascii="Century Schoolbook" w:hAnsi="Century Schoolbook"/>
-          <w:i/>
-          <w:sz w:val="24"/>
-        </w:rPr>
-        <w:t>-</w:t>
-      </w:r>
-      <w:proofErr w:type="spellStart"/>
-      <w:r>
-        <w:rPr>
-          <w:rFonts w:ascii="Century Schoolbook" w:hAnsi="Century Schoolbook"/>
-          <w:i/>
-          <w:sz w:val="24"/>
-        </w:rPr>
-        <w:t>lum</w:t>
-      </w:r>
-      <w:proofErr w:type="spellEnd"/>
-      <w:r>
-        <w:rPr>
-          <w:rFonts w:ascii="Century Schoolbook" w:hAnsi="Century Schoolbook"/>
-          <w:i/>
-          <w:sz w:val="24"/>
-        </w:rPr>
-        <w:t>) The younger goddess of death</w:t>
-      </w:r>
-    </w:p>
-    <w:p>
-      <w:pPr>
-        <w:jc w:val="both"/>
-        <w:rPr>
-          <w:rFonts w:ascii="Century Schoolbook" w:hAnsi="Century Schoolbook"/>
-          <w:sz w:val="24"/>
-        </w:rPr>
-      </w:pPr>
-      <w:r>
-        <w:rPr>
-          <w:rFonts w:ascii="Century Schoolbook" w:hAnsi="Century Schoolbook"/>
-          <w:i/>
-          <w:sz w:val="24"/>
-        </w:rPr>
-        <w:t>.</w:t>
-      </w:r>
-    </w:p>
-    <w:p>
-      <w:pPr>
-        <w:jc w:val="both"/>
-        <w:rPr>
-          <w:rFonts w:ascii="Century Schoolbook" w:hAnsi="Century Schoolbook"/>
-          <w:b/>
-          <w:sz w:val="32"/>
-        </w:rPr>
-      </w:pPr>
-      <w:proofErr w:type="spellStart"/>
-      <w:r>
-        <w:rPr>
-          <w:rFonts w:ascii="Lucida Calligraphy" w:hAnsi="Lucida Calligraphy"/>
-          <w:sz w:val="32"/>
-        </w:rPr>
-        <w:t>Lausha</w:t>
-      </w:r>
-      <w:proofErr w:type="spellEnd"/>
-      <w:r>
-        <w:rPr>
-          <w:rFonts w:ascii="Lucida Calligraphy" w:hAnsi="Lucida Calligraphy"/>
-          <w:sz w:val="32"/>
-        </w:rPr>
-        <w:t>’</w:t>
-      </w:r>
-      <w:proofErr w:type="gramStart"/>
-      <w:r>
-        <w:rPr>
-          <w:rFonts w:ascii="Monotype Corsiva" w:hAnsi="Monotype Corsiva"/>
-          <w:sz w:val="36"/>
-        </w:rPr>
-        <w:t>...</w:t>
-      </w:r>
-      <w:r>
-        <w:rPr>
-          <w:rFonts w:ascii="Century Schoolbook" w:hAnsi="Century Schoolbook"/>
-          <w:i/>
-          <w:sz w:val="24"/>
-        </w:rPr>
-        <w:t>(</w:t>
-      </w:r>
-      <w:proofErr w:type="gramEnd"/>
-      <w:r>
-        <w:rPr>
-          <w:rFonts w:ascii="Century Schoolbook" w:hAnsi="Century Schoolbook"/>
-          <w:i/>
-          <w:sz w:val="24"/>
-        </w:rPr>
-        <w:t>Law-</w:t>
-      </w:r>
-      <w:proofErr w:type="spellStart"/>
-      <w:r>
-        <w:rPr>
-          <w:rFonts w:ascii="Century Schoolbook" w:hAnsi="Century Schoolbook"/>
-          <w:i/>
-          <w:sz w:val="24"/>
-        </w:rPr>
-        <w:t>shaw</w:t>
-      </w:r>
-      <w:proofErr w:type="spellEnd"/>
-      <w:r>
-        <w:rPr>
-          <w:rFonts w:ascii="Century Schoolbook" w:hAnsi="Century Schoolbook"/>
-          <w:i/>
-          <w:sz w:val="24"/>
-        </w:rPr>
-        <w:t xml:space="preserve">) </w:t>
-      </w:r>
-      <w:proofErr w:type="spellStart"/>
-      <w:r>
-        <w:rPr>
-          <w:rFonts w:ascii="Century Schoolbook" w:hAnsi="Century Schoolbook"/>
-          <w:sz w:val="24"/>
-        </w:rPr>
-        <w:t>Mauldren’s</w:t>
-      </w:r>
-      <w:proofErr w:type="spellEnd"/>
-      <w:r>
-        <w:rPr>
-          <w:rFonts w:ascii="Century Schoolbook" w:hAnsi="Century Schoolbook"/>
-          <w:sz w:val="24"/>
-        </w:rPr>
-        <w:t xml:space="preserve"> horse. The name was chosen by Mauldren when the stallion was born and in the Northlands tongue means “Heart of the Wind”. Existing only on the Northland Plains it is an Araupaso, a breed of horse known for its strength and endurance, </w:t>
-      </w:r>
-      <w:proofErr w:type="gramStart"/>
-      <w:r>
-        <w:rPr>
-          <w:rFonts w:ascii="Century Schoolbook" w:hAnsi="Century Schoolbook"/>
-          <w:sz w:val="24"/>
-        </w:rPr>
-        <w:t>it’s</w:t>
-      </w:r>
-      <w:proofErr w:type="gramEnd"/>
-      <w:r>
-        <w:rPr>
-          <w:rFonts w:ascii="Century Schoolbook" w:hAnsi="Century Schoolbook"/>
-          <w:sz w:val="24"/>
-        </w:rPr>
-        <w:t xml:space="preserve"> longevity and rumored to possess the ability to communicate within </w:t>
-      </w:r>
-      <w:proofErr w:type="spellStart"/>
-      <w:r>
-        <w:rPr>
-          <w:rFonts w:ascii="Century Schoolbook" w:hAnsi="Century Schoolbook"/>
-          <w:sz w:val="24"/>
-        </w:rPr>
-        <w:t>it’s</w:t>
-      </w:r>
-      <w:proofErr w:type="spellEnd"/>
-      <w:r>
-        <w:rPr>
-          <w:rFonts w:ascii="Century Schoolbook" w:hAnsi="Century Schoolbook"/>
-          <w:sz w:val="24"/>
-        </w:rPr>
-        <w:t xml:space="preserve"> own breed. </w:t>
-      </w:r>
-      <w:proofErr w:type="gramStart"/>
-      <w:r>
-        <w:rPr>
-          <w:rFonts w:ascii="Century Schoolbook" w:hAnsi="Century Schoolbook"/>
-          <w:sz w:val="24"/>
-        </w:rPr>
-        <w:t>It’s</w:t>
-      </w:r>
-      <w:proofErr w:type="gramEnd"/>
-      <w:r>
-        <w:rPr>
-          <w:rFonts w:ascii="Century Schoolbook" w:hAnsi="Century Schoolbook"/>
-          <w:sz w:val="24"/>
-        </w:rPr>
-        <w:t xml:space="preserve"> herd name is </w:t>
-      </w:r>
-      <w:proofErr w:type="spellStart"/>
-      <w:r>
-        <w:rPr>
-          <w:rFonts w:ascii="Century Schoolbook" w:hAnsi="Century Schoolbook"/>
-          <w:sz w:val="24"/>
-        </w:rPr>
-        <w:t>Savostia</w:t>
-      </w:r>
-      <w:proofErr w:type="spellEnd"/>
-      <w:r>
-        <w:rPr>
-          <w:rFonts w:ascii="Century Schoolbook" w:hAnsi="Century Schoolbook"/>
-          <w:sz w:val="24"/>
-        </w:rPr>
-        <w:t>.</w:t>
-      </w:r>
-    </w:p>
-    <w:p>
-      <w:pPr>
-        <w:jc w:val="both"/>
-        <w:rPr>
-          <w:rFonts w:ascii="Century Schoolbook" w:hAnsi="Century Schoolbook"/>
-          <w:sz w:val="24"/>
-        </w:rPr>
-      </w:pPr>
-    </w:p>
-    <w:p>
-      <w:pPr>
-        <w:jc w:val="both"/>
-        <w:rPr>
-          <w:rFonts w:ascii="Century Schoolbook" w:hAnsi="Century Schoolbook"/>
-          <w:b/>
-          <w:sz w:val="32"/>
-        </w:rPr>
-      </w:pPr>
-      <w:r>
-        <w:rPr>
-          <w:rFonts w:ascii="Lucida Calligraphy" w:hAnsi="Lucida Calligraphy"/>
-          <w:sz w:val="32"/>
-        </w:rPr>
-        <w:t>La-seta Ta-pan</w:t>
-      </w:r>
-      <w:proofErr w:type="gramStart"/>
-      <w:r>
-        <w:rPr>
-          <w:rFonts w:ascii="Monotype Corsiva" w:hAnsi="Monotype Corsiva"/>
-          <w:sz w:val="36"/>
-        </w:rPr>
-        <w:t>...</w:t>
-      </w:r>
-      <w:r>
-        <w:rPr>
-          <w:rFonts w:ascii="Century Schoolbook" w:hAnsi="Century Schoolbook"/>
-          <w:i/>
-          <w:sz w:val="24"/>
-        </w:rPr>
-        <w:t>(</w:t>
-      </w:r>
-      <w:proofErr w:type="gramEnd"/>
-      <w:r>
-        <w:rPr>
-          <w:rFonts w:ascii="Century Schoolbook" w:hAnsi="Century Schoolbook"/>
-          <w:i/>
-          <w:sz w:val="24"/>
-        </w:rPr>
-        <w:t xml:space="preserve">La-see-ta) </w:t>
-      </w:r>
-      <w:r>
-        <w:rPr>
-          <w:rFonts w:ascii="Century Schoolbook" w:hAnsi="Century Schoolbook"/>
-          <w:sz w:val="24"/>
-        </w:rPr>
-        <w:t>A gold long hair small cat, a Shi-kauti of Ky-lor. First cat to ever have death blood spilled by another cat on the Grasswater. First Shi-kauti to ever be admitted under the mountains to see Green-sun, the sanctuary for the Ch’aun and meet Etoshia.</w:t>
-      </w:r>
-    </w:p>
-    <w:p>
-      <w:pPr>
-        <w:jc w:val="both"/>
-        <w:rPr>
-          <w:rFonts w:ascii="Century Schoolbook" w:hAnsi="Century Schoolbook"/>
-          <w:sz w:val="24"/>
-        </w:rPr>
-      </w:pPr>
-    </w:p>
-    <w:p>
-      <w:pPr>
-        <w:jc w:val="both"/>
-        <w:rPr>
-          <w:rFonts w:ascii="Century Schoolbook" w:hAnsi="Century Schoolbook"/>
-          <w:sz w:val="24"/>
-        </w:rPr>
-      </w:pPr>
-      <w:r>
-        <w:rPr>
-          <w:rFonts w:ascii="Lucida Calligraphy" w:hAnsi="Lucida Calligraphy"/>
-          <w:sz w:val="32"/>
-        </w:rPr>
-        <w:t>Lere'yll</w:t>
-      </w:r>
-      <w:r>
-        <w:rPr>
-          <w:rFonts w:ascii="Monotype Corsiva" w:hAnsi="Monotype Corsiva"/>
-          <w:sz w:val="36"/>
-        </w:rPr>
-        <w:t>...</w:t>
-      </w:r>
-      <w:r>
-        <w:rPr>
-          <w:rFonts w:ascii="Century Schoolbook" w:hAnsi="Century Schoolbook"/>
-          <w:b/>
-          <w:sz w:val="32"/>
-        </w:rPr>
-        <w:t xml:space="preserve"> </w:t>
-      </w:r>
-      <w:r>
-        <w:rPr>
-          <w:rFonts w:ascii="Century Schoolbook" w:hAnsi="Century Schoolbook"/>
-          <w:i/>
-          <w:sz w:val="24"/>
-        </w:rPr>
-        <w:t>(</w:t>
-      </w:r>
-      <w:proofErr w:type="spellStart"/>
-      <w:r>
-        <w:rPr>
-          <w:rFonts w:ascii="Century Schoolbook" w:hAnsi="Century Schoolbook"/>
-          <w:i/>
-          <w:sz w:val="24"/>
-        </w:rPr>
-        <w:t>Lur</w:t>
-      </w:r>
-      <w:proofErr w:type="spellEnd"/>
-      <w:r>
-        <w:rPr>
-          <w:rFonts w:ascii="Century Schoolbook" w:hAnsi="Century Schoolbook"/>
-          <w:i/>
-          <w:sz w:val="24"/>
-        </w:rPr>
-        <w:t>-ill)</w:t>
-      </w:r>
-      <w:r>
-        <w:rPr>
-          <w:rFonts w:ascii="Century Schoolbook" w:hAnsi="Century Schoolbook"/>
-          <w:sz w:val="24"/>
-        </w:rPr>
-        <w:t>...One of the last remaining Sanchean Fayra. Their chosen queen and liaison to the Da-ton' Empire. The "peacemaker" from the second world Axtoph, fulfilling and taking her place among the prophesied nine.</w:t>
-      </w:r>
-    </w:p>
-    <w:p>
-      <w:pPr>
-        <w:jc w:val="both"/>
-        <w:rPr>
-          <w:rFonts w:ascii="Century Schoolbook" w:hAnsi="Century Schoolbook"/>
-          <w:sz w:val="24"/>
-        </w:rPr>
-      </w:pPr>
-    </w:p>
-    <w:p>
-      <w:pPr>
-        <w:jc w:val="both"/>
-        <w:rPr>
-          <w:rFonts w:ascii="Century Schoolbook" w:hAnsi="Century Schoolbook"/>
-          <w:b/>
-          <w:sz w:val="32"/>
-        </w:rPr>
-      </w:pPr>
-      <w:proofErr w:type="spellStart"/>
-      <w:r>
-        <w:rPr>
-          <w:rFonts w:ascii="Lucida Calligraphy" w:hAnsi="Lucida Calligraphy"/>
-          <w:sz w:val="32"/>
-        </w:rPr>
-        <w:t>Lere’risfa</w:t>
-      </w:r>
-      <w:proofErr w:type="spellEnd"/>
-      <w:proofErr w:type="gramStart"/>
-      <w:r>
-        <w:rPr>
-          <w:rFonts w:ascii="Monotype Corsiva" w:hAnsi="Monotype Corsiva"/>
-          <w:sz w:val="36"/>
-        </w:rPr>
-        <w:t>...</w:t>
-      </w:r>
-      <w:r>
-        <w:rPr>
-          <w:rFonts w:ascii="Century Schoolbook" w:hAnsi="Century Schoolbook"/>
-          <w:i/>
-          <w:sz w:val="24"/>
-        </w:rPr>
-        <w:t>(</w:t>
-      </w:r>
-      <w:proofErr w:type="gramEnd"/>
-      <w:r>
-        <w:rPr>
-          <w:rFonts w:ascii="Century Schoolbook" w:hAnsi="Century Schoolbook"/>
-          <w:i/>
-          <w:sz w:val="24"/>
-        </w:rPr>
-        <w:t>Lure-</w:t>
-      </w:r>
-      <w:proofErr w:type="spellStart"/>
-      <w:r>
-        <w:rPr>
-          <w:rFonts w:ascii="Century Schoolbook" w:hAnsi="Century Schoolbook"/>
-          <w:i/>
-          <w:sz w:val="24"/>
-        </w:rPr>
-        <w:t>Ris</w:t>
-      </w:r>
-      <w:proofErr w:type="spellEnd"/>
-      <w:r>
-        <w:rPr>
-          <w:rFonts w:ascii="Century Schoolbook" w:hAnsi="Century Schoolbook"/>
-          <w:i/>
-          <w:sz w:val="24"/>
-        </w:rPr>
-        <w:t xml:space="preserve">-Fa) </w:t>
-      </w:r>
-      <w:proofErr w:type="spellStart"/>
-      <w:r>
-        <w:rPr>
-          <w:rFonts w:ascii="Century Schoolbook" w:hAnsi="Century Schoolbook"/>
-          <w:sz w:val="24"/>
-        </w:rPr>
-        <w:t>Lere’yll’s</w:t>
-      </w:r>
-      <w:proofErr w:type="spellEnd"/>
-      <w:r>
-        <w:rPr>
-          <w:rFonts w:ascii="Century Schoolbook" w:hAnsi="Century Schoolbook"/>
-          <w:sz w:val="24"/>
-        </w:rPr>
-        <w:t xml:space="preserve"> mother.</w:t>
-      </w:r>
-    </w:p>
-    <w:p>
-      <w:pPr>
-        <w:jc w:val="both"/>
-        <w:rPr>
-          <w:rFonts w:ascii="Century Schoolbook" w:hAnsi="Century Schoolbook"/>
-          <w:sz w:val="24"/>
-        </w:rPr>
-      </w:pPr>
-    </w:p>
-    <w:p>
-      <w:pPr>
-        <w:jc w:val="both"/>
-        <w:rPr>
-          <w:rFonts w:ascii="Century Schoolbook" w:hAnsi="Century Schoolbook"/>
-          <w:b/>
-          <w:sz w:val="32"/>
-        </w:rPr>
-      </w:pPr>
-      <w:proofErr w:type="spellStart"/>
-      <w:r>
-        <w:rPr>
-          <w:rFonts w:ascii="Lucida Calligraphy" w:hAnsi="Lucida Calligraphy"/>
-          <w:sz w:val="32"/>
-        </w:rPr>
-        <w:t>Lere’ymn</w:t>
-      </w:r>
-      <w:proofErr w:type="spellEnd"/>
-      <w:proofErr w:type="gramStart"/>
-      <w:r>
-        <w:rPr>
-          <w:rFonts w:ascii="Monotype Corsiva" w:hAnsi="Monotype Corsiva"/>
-          <w:sz w:val="36"/>
-        </w:rPr>
-        <w:t>...</w:t>
-      </w:r>
-      <w:r>
-        <w:rPr>
-          <w:rFonts w:ascii="Century Schoolbook" w:hAnsi="Century Schoolbook"/>
-          <w:i/>
-          <w:sz w:val="24"/>
-        </w:rPr>
-        <w:t>(</w:t>
-      </w:r>
-      <w:proofErr w:type="gramEnd"/>
-      <w:r>
-        <w:rPr>
-          <w:rFonts w:ascii="Century Schoolbook" w:hAnsi="Century Schoolbook"/>
-          <w:i/>
-          <w:sz w:val="24"/>
-        </w:rPr>
-        <w:t>Lure-</w:t>
-      </w:r>
-      <w:proofErr w:type="spellStart"/>
-      <w:r>
-        <w:rPr>
-          <w:rFonts w:ascii="Century Schoolbook" w:hAnsi="Century Schoolbook"/>
-          <w:i/>
-          <w:sz w:val="24"/>
-        </w:rPr>
-        <w:t>Im</w:t>
-      </w:r>
-      <w:proofErr w:type="spellEnd"/>
-      <w:r>
-        <w:rPr>
-          <w:rFonts w:ascii="Century Schoolbook" w:hAnsi="Century Schoolbook"/>
-          <w:i/>
-          <w:sz w:val="24"/>
-        </w:rPr>
-        <w:t xml:space="preserve">) </w:t>
-      </w:r>
-      <w:proofErr w:type="spellStart"/>
-      <w:r>
-        <w:rPr>
-          <w:rFonts w:ascii="Century Schoolbook" w:hAnsi="Century Schoolbook"/>
-          <w:sz w:val="24"/>
-        </w:rPr>
-        <w:t>Lere’yll’s</w:t>
-      </w:r>
-      <w:proofErr w:type="spellEnd"/>
-      <w:r>
-        <w:rPr>
-          <w:rFonts w:ascii="Century Schoolbook" w:hAnsi="Century Schoolbook"/>
-          <w:sz w:val="24"/>
-        </w:rPr>
-        <w:t xml:space="preserve"> sister.</w:t>
-      </w:r>
-    </w:p>
-    <w:p>
-      <w:pPr>
-        <w:jc w:val="both"/>
-        <w:rPr>
-          <w:rFonts w:ascii="Century Schoolbook" w:hAnsi="Century Schoolbook"/>
-          <w:sz w:val="24"/>
-        </w:rPr>
-      </w:pPr>
-    </w:p>
-    <w:p>
-      <w:pPr>
-        <w:jc w:val="both"/>
-        <w:rPr>
-          <w:rFonts w:ascii="Century Schoolbook" w:hAnsi="Century Schoolbook"/>
-          <w:sz w:val="24"/>
-        </w:rPr>
-      </w:pPr>
-      <w:proofErr w:type="spellStart"/>
-      <w:r>
-        <w:rPr>
-          <w:rFonts w:ascii="Lucida Calligraphy" w:hAnsi="Lucida Calligraphy"/>
-          <w:sz w:val="32"/>
-        </w:rPr>
-        <w:t>Marroc</w:t>
-      </w:r>
-      <w:proofErr w:type="spellEnd"/>
-      <w:r>
-        <w:rPr>
-          <w:rFonts w:ascii="Lucida Calligraphy" w:hAnsi="Lucida Calligraphy"/>
-          <w:sz w:val="32"/>
-        </w:rPr>
-        <w:t xml:space="preserve"> Ra’ </w:t>
-      </w:r>
-      <w:proofErr w:type="spellStart"/>
-      <w:r>
-        <w:rPr>
-          <w:rFonts w:ascii="Lucida Calligraphy" w:hAnsi="Lucida Calligraphy"/>
-          <w:sz w:val="32"/>
-        </w:rPr>
-        <w:t>Elevou</w:t>
-      </w:r>
-      <w:proofErr w:type="spellEnd"/>
-      <w:proofErr w:type="gramStart"/>
-      <w:r>
-        <w:rPr>
-          <w:rFonts w:ascii="Monotype Corsiva" w:hAnsi="Monotype Corsiva"/>
-          <w:sz w:val="36"/>
-        </w:rPr>
-        <w:t>...</w:t>
-      </w:r>
-      <w:r>
-        <w:rPr>
-          <w:rFonts w:ascii="Century Schoolbook" w:hAnsi="Century Schoolbook"/>
-          <w:i/>
-          <w:sz w:val="24"/>
-        </w:rPr>
-        <w:t>(</w:t>
-      </w:r>
-      <w:proofErr w:type="gramEnd"/>
-      <w:r>
-        <w:rPr>
-          <w:rFonts w:ascii="Century Schoolbook" w:hAnsi="Century Schoolbook"/>
-          <w:i/>
-          <w:sz w:val="24"/>
-        </w:rPr>
-        <w:t xml:space="preserve">Ma-rock Ra  El </w:t>
-      </w:r>
-      <w:proofErr w:type="spellStart"/>
-      <w:r>
-        <w:rPr>
-          <w:rFonts w:ascii="Century Schoolbook" w:hAnsi="Century Schoolbook"/>
-          <w:i/>
-          <w:sz w:val="24"/>
-        </w:rPr>
-        <w:t>Vee</w:t>
-      </w:r>
-      <w:proofErr w:type="spellEnd"/>
-      <w:r>
-        <w:rPr>
-          <w:rFonts w:ascii="Century Schoolbook" w:hAnsi="Century Schoolbook"/>
-          <w:i/>
-          <w:sz w:val="24"/>
-        </w:rPr>
-        <w:t xml:space="preserve"> Oh) </w:t>
-      </w:r>
-      <w:proofErr w:type="spellStart"/>
-      <w:r>
-        <w:rPr>
-          <w:rFonts w:ascii="Century Schoolbook" w:hAnsi="Century Schoolbook"/>
-          <w:sz w:val="24"/>
-        </w:rPr>
-        <w:t>Toma’s</w:t>
-      </w:r>
-      <w:proofErr w:type="spellEnd"/>
-      <w:r>
-        <w:rPr>
-          <w:rFonts w:ascii="Century Schoolbook" w:hAnsi="Century Schoolbook"/>
-          <w:sz w:val="24"/>
-        </w:rPr>
-        <w:t xml:space="preserve"> father</w:t>
-      </w:r>
-    </w:p>
-    <w:p>
-      <w:pPr>
-        <w:jc w:val="both"/>
-        <w:rPr>
-          <w:rFonts w:ascii="Century Schoolbook" w:hAnsi="Century Schoolbook"/>
-          <w:sz w:val="24"/>
-        </w:rPr>
-      </w:pPr>
-    </w:p>
-    <w:p>
-      <w:pPr>
-        <w:jc w:val="both"/>
-        <w:rPr>
-          <w:rFonts w:ascii="Century Schoolbook" w:hAnsi="Century Schoolbook"/>
-          <w:sz w:val="24"/>
-        </w:rPr>
-      </w:pPr>
-      <w:proofErr w:type="spellStart"/>
-      <w:r>
-        <w:rPr>
-          <w:rFonts w:ascii="Lucida Calligraphy" w:hAnsi="Lucida Calligraphy"/>
-          <w:sz w:val="32"/>
-        </w:rPr>
-        <w:t>Maseta</w:t>
-      </w:r>
-      <w:proofErr w:type="spellEnd"/>
-      <w:r>
-        <w:rPr>
-          <w:rFonts w:ascii="Lucida Calligraphy" w:hAnsi="Lucida Calligraphy"/>
-          <w:sz w:val="32"/>
-        </w:rPr>
-        <w:t xml:space="preserve"> </w:t>
-      </w:r>
-      <w:proofErr w:type="spellStart"/>
-      <w:r>
-        <w:rPr>
-          <w:rFonts w:ascii="Lucida Calligraphy" w:hAnsi="Lucida Calligraphy"/>
-          <w:sz w:val="32"/>
-        </w:rPr>
-        <w:t>InRa</w:t>
-      </w:r>
-      <w:proofErr w:type="spellEnd"/>
-      <w:r>
-        <w:rPr>
-          <w:rFonts w:ascii="Monotype Corsiva" w:hAnsi="Monotype Corsiva"/>
-          <w:sz w:val="36"/>
-        </w:rPr>
-        <w:t>...</w:t>
-      </w:r>
-      <w:r>
-        <w:rPr>
-          <w:rFonts w:ascii="Century Schoolbook" w:hAnsi="Century Schoolbook"/>
-          <w:b/>
-          <w:sz w:val="32"/>
-        </w:rPr>
-        <w:t xml:space="preserve"> </w:t>
-      </w:r>
-      <w:r>
-        <w:rPr>
-          <w:rFonts w:ascii="Century Schoolbook" w:hAnsi="Century Schoolbook"/>
-          <w:i/>
-          <w:sz w:val="24"/>
-        </w:rPr>
-        <w:t xml:space="preserve">() </w:t>
-      </w:r>
-      <w:r>
-        <w:rPr>
-          <w:rFonts w:ascii="Century Schoolbook" w:hAnsi="Century Schoolbook"/>
-          <w:sz w:val="24"/>
-        </w:rPr>
-        <w:t>Captain of the Kings Guard</w:t>
-      </w:r>
-    </w:p>
-    <w:p>
-      <w:pPr>
-        <w:jc w:val="both"/>
-        <w:rPr>
-          <w:rFonts w:ascii="Century Schoolbook" w:hAnsi="Century Schoolbook"/>
-          <w:sz w:val="24"/>
-        </w:rPr>
-      </w:pPr>
-    </w:p>
-    <w:p>
-      <w:pPr>
-        <w:jc w:val="both"/>
-        <w:rPr>
-          <w:rFonts w:ascii="Century Schoolbook" w:hAnsi="Century Schoolbook"/>
-          <w:sz w:val="24"/>
-        </w:rPr>
-      </w:pPr>
-      <w:proofErr w:type="spellStart"/>
-      <w:r>
-        <w:rPr>
-          <w:rFonts w:ascii="Lucida Calligraphy" w:hAnsi="Lucida Calligraphy"/>
-          <w:sz w:val="32"/>
-        </w:rPr>
-        <w:t>Mauldren</w:t>
-      </w:r>
-      <w:proofErr w:type="spellEnd"/>
-      <w:r>
-        <w:rPr>
-          <w:rFonts w:ascii="Lucida Calligraphy" w:hAnsi="Lucida Calligraphy"/>
-          <w:sz w:val="32"/>
-        </w:rPr>
-        <w:t xml:space="preserve"> </w:t>
-      </w:r>
-      <w:proofErr w:type="spellStart"/>
-      <w:r>
-        <w:rPr>
-          <w:rFonts w:ascii="Lucida Calligraphy" w:hAnsi="Lucida Calligraphy"/>
-          <w:sz w:val="32"/>
-        </w:rPr>
-        <w:t>Tomphia</w:t>
-      </w:r>
-      <w:proofErr w:type="spellEnd"/>
-      <w:r>
-        <w:rPr>
-          <w:rFonts w:ascii="Lucida Calligraphy" w:hAnsi="Lucida Calligraphy"/>
-          <w:sz w:val="32"/>
-        </w:rPr>
-        <w:t xml:space="preserve"> </w:t>
-      </w:r>
-      <w:proofErr w:type="spellStart"/>
-      <w:r>
-        <w:rPr>
-          <w:rFonts w:ascii="Lucida Calligraphy" w:hAnsi="Lucida Calligraphy"/>
-          <w:sz w:val="32"/>
-        </w:rPr>
-        <w:t>Estavey</w:t>
-      </w:r>
-      <w:proofErr w:type="spellEnd"/>
-      <w:proofErr w:type="gramStart"/>
-      <w:r>
-        <w:rPr>
-          <w:rFonts w:ascii="Monotype Corsiva" w:hAnsi="Monotype Corsiva"/>
-          <w:sz w:val="36"/>
-        </w:rPr>
-        <w:t>...</w:t>
-      </w:r>
-      <w:r>
-        <w:rPr>
-          <w:rFonts w:ascii="Century Schoolbook" w:hAnsi="Century Schoolbook"/>
-          <w:i/>
-          <w:sz w:val="24"/>
-        </w:rPr>
-        <w:t>(</w:t>
-      </w:r>
-      <w:proofErr w:type="gramEnd"/>
-      <w:r>
-        <w:rPr>
-          <w:rFonts w:ascii="Century Schoolbook" w:hAnsi="Century Schoolbook"/>
-          <w:i/>
-          <w:sz w:val="24"/>
-        </w:rPr>
-        <w:t>Mall-</w:t>
-      </w:r>
-      <w:proofErr w:type="spellStart"/>
-      <w:r>
-        <w:rPr>
-          <w:rFonts w:ascii="Century Schoolbook" w:hAnsi="Century Schoolbook"/>
-          <w:i/>
-          <w:sz w:val="24"/>
-        </w:rPr>
-        <w:t>dr</w:t>
-      </w:r>
-      <w:proofErr w:type="spellEnd"/>
-      <w:r>
-        <w:rPr>
-          <w:rFonts w:ascii="Century Schoolbook" w:hAnsi="Century Schoolbook"/>
-          <w:i/>
-          <w:sz w:val="24"/>
-        </w:rPr>
-        <w:t>-</w:t>
-      </w:r>
-      <w:proofErr w:type="spellStart"/>
-      <w:r>
-        <w:rPr>
-          <w:rFonts w:ascii="Century Schoolbook" w:hAnsi="Century Schoolbook"/>
-          <w:i/>
-          <w:sz w:val="24"/>
-        </w:rPr>
-        <w:t>en</w:t>
-      </w:r>
-      <w:proofErr w:type="spellEnd"/>
-      <w:r>
-        <w:rPr>
-          <w:rFonts w:ascii="Century Schoolbook" w:hAnsi="Century Schoolbook"/>
-          <w:i/>
-          <w:sz w:val="24"/>
-        </w:rPr>
-        <w:t xml:space="preserve"> Tom-fa S-ta-</w:t>
-      </w:r>
-      <w:proofErr w:type="spellStart"/>
-      <w:r>
-        <w:rPr>
-          <w:rFonts w:ascii="Century Schoolbook" w:hAnsi="Century Schoolbook"/>
-          <w:i/>
-          <w:sz w:val="24"/>
-        </w:rPr>
-        <w:t>vay</w:t>
-      </w:r>
-      <w:proofErr w:type="spellEnd"/>
-      <w:r>
-        <w:rPr>
-          <w:rFonts w:ascii="Century Schoolbook" w:hAnsi="Century Schoolbook"/>
-          <w:i/>
-          <w:sz w:val="24"/>
-        </w:rPr>
-        <w:t xml:space="preserve">) </w:t>
-      </w:r>
-      <w:r>
-        <w:rPr>
-          <w:rFonts w:ascii="Century Schoolbook" w:hAnsi="Century Schoolbook"/>
-          <w:sz w:val="24"/>
-        </w:rPr>
-        <w:t>Leader of The Seven Tribes made up of the Northland Mercenaries from up in the Northland Plains on Axtoph.  Although this human settlement is not a part of the Da-ton' Empire they are a powerful ally...for the right price.</w:t>
-      </w:r>
-    </w:p>
-    <w:p>
-      <w:pPr>
-        <w:jc w:val="both"/>
-        <w:rPr>
-          <w:rFonts w:ascii="Century Schoolbook" w:hAnsi="Century Schoolbook"/>
-          <w:sz w:val="24"/>
-        </w:rPr>
-      </w:pPr>
-    </w:p>
-    <w:p>
-      <w:pPr>
-        <w:jc w:val="both"/>
-        <w:rPr>
-          <w:rFonts w:ascii="Century Schoolbook" w:hAnsi="Century Schoolbook"/>
-          <w:sz w:val="24"/>
-        </w:rPr>
-      </w:pPr>
-      <w:r>
-        <w:rPr>
-          <w:rFonts w:ascii="Lucida Calligraphy" w:hAnsi="Lucida Calligraphy"/>
-          <w:sz w:val="32"/>
-        </w:rPr>
-        <w:t>Mauca-taun</w:t>
-      </w:r>
-      <w:r>
-        <w:rPr>
-          <w:rFonts w:ascii="Monotype Corsiva" w:hAnsi="Monotype Corsiva"/>
-          <w:sz w:val="36"/>
-        </w:rPr>
-        <w:t>...</w:t>
-      </w:r>
-      <w:r>
-        <w:rPr>
-          <w:rFonts w:ascii="Century Schoolbook" w:hAnsi="Century Schoolbook"/>
-          <w:b/>
-          <w:sz w:val="32"/>
-        </w:rPr>
-        <w:t xml:space="preserve"> </w:t>
-      </w:r>
-      <w:r>
-        <w:rPr>
-          <w:rFonts w:ascii="Century Schoolbook" w:hAnsi="Century Schoolbook"/>
-          <w:i/>
-          <w:sz w:val="24"/>
-        </w:rPr>
-        <w:t>(Maw-</w:t>
-      </w:r>
-      <w:proofErr w:type="spellStart"/>
-      <w:r>
-        <w:rPr>
-          <w:rFonts w:ascii="Century Schoolbook" w:hAnsi="Century Schoolbook"/>
-          <w:i/>
-          <w:sz w:val="24"/>
-        </w:rPr>
-        <w:t>kaw</w:t>
-      </w:r>
-      <w:proofErr w:type="spellEnd"/>
-      <w:r>
-        <w:rPr>
-          <w:rFonts w:ascii="Century Schoolbook" w:hAnsi="Century Schoolbook"/>
-          <w:i/>
-          <w:sz w:val="24"/>
-        </w:rPr>
-        <w:t xml:space="preserve">-tongue) </w:t>
-      </w:r>
-      <w:r>
-        <w:rPr>
-          <w:rFonts w:ascii="Century Schoolbook" w:hAnsi="Century Schoolbook"/>
-          <w:sz w:val="24"/>
-        </w:rPr>
-        <w:t xml:space="preserve">Ancient god of death on Iftmus, possible their interpretation of Baushra’. </w:t>
-      </w:r>
-    </w:p>
-    <w:p>
-      <w:pPr>
-        <w:jc w:val="both"/>
-        <w:rPr>
-          <w:rFonts w:ascii="Century Schoolbook" w:hAnsi="Century Schoolbook"/>
-          <w:sz w:val="24"/>
-        </w:rPr>
-      </w:pPr>
-    </w:p>
-    <w:p>
-      <w:pPr>
-        <w:jc w:val="both"/>
-        <w:rPr>
-          <w:rFonts w:ascii="Century Schoolbook" w:hAnsi="Century Schoolbook"/>
-          <w:sz w:val="24"/>
-        </w:rPr>
-      </w:pPr>
-      <w:proofErr w:type="spellStart"/>
-      <w:r>
-        <w:rPr>
-          <w:rFonts w:ascii="Lucida Calligraphy" w:hAnsi="Lucida Calligraphy"/>
-          <w:sz w:val="32"/>
-        </w:rPr>
-        <w:t>Merodach</w:t>
-      </w:r>
-      <w:proofErr w:type="spellEnd"/>
-      <w:r>
-        <w:rPr>
-          <w:rFonts w:ascii="Lucida Calligraphy" w:hAnsi="Lucida Calligraphy"/>
-          <w:sz w:val="32"/>
-        </w:rPr>
-        <w:t xml:space="preserve"> </w:t>
-      </w:r>
-      <w:proofErr w:type="spellStart"/>
-      <w:r>
-        <w:rPr>
-          <w:rFonts w:ascii="Lucida Calligraphy" w:hAnsi="Lucida Calligraphy"/>
-          <w:sz w:val="32"/>
-        </w:rPr>
-        <w:t>Balasu</w:t>
-      </w:r>
-      <w:proofErr w:type="spellEnd"/>
-      <w:r>
-        <w:rPr>
-          <w:rFonts w:ascii="Lucida Calligraphy" w:hAnsi="Lucida Calligraphy"/>
-          <w:sz w:val="32"/>
-        </w:rPr>
-        <w:t xml:space="preserve"> </w:t>
-      </w:r>
-      <w:proofErr w:type="spellStart"/>
-      <w:r>
-        <w:rPr>
-          <w:rFonts w:ascii="Lucida Calligraphy" w:hAnsi="Lucida Calligraphy"/>
-          <w:sz w:val="32"/>
-        </w:rPr>
-        <w:t>Ikbu</w:t>
-      </w:r>
-      <w:proofErr w:type="spellEnd"/>
-      <w:proofErr w:type="gramStart"/>
-      <w:r>
-        <w:rPr>
-          <w:rFonts w:ascii="Monotype Corsiva" w:hAnsi="Monotype Corsiva"/>
-          <w:sz w:val="36"/>
-        </w:rPr>
-        <w:t>...</w:t>
-      </w:r>
-      <w:r>
-        <w:rPr>
-          <w:rFonts w:ascii="Century Schoolbook" w:hAnsi="Century Schoolbook"/>
-          <w:i/>
-          <w:sz w:val="24"/>
-        </w:rPr>
-        <w:t>(</w:t>
-      </w:r>
-      <w:proofErr w:type="gramEnd"/>
-      <w:r>
-        <w:rPr>
-          <w:rFonts w:ascii="Century Schoolbook" w:hAnsi="Century Schoolbook"/>
-          <w:i/>
-          <w:sz w:val="24"/>
-        </w:rPr>
-        <w:t>Mare-</w:t>
-      </w:r>
-      <w:proofErr w:type="spellStart"/>
-      <w:r>
-        <w:rPr>
-          <w:rFonts w:ascii="Century Schoolbook" w:hAnsi="Century Schoolbook"/>
-          <w:i/>
-          <w:sz w:val="24"/>
-        </w:rPr>
-        <w:t>odak</w:t>
-      </w:r>
-      <w:proofErr w:type="spellEnd"/>
-      <w:r>
-        <w:rPr>
-          <w:rFonts w:ascii="Century Schoolbook" w:hAnsi="Century Schoolbook"/>
-          <w:i/>
-          <w:sz w:val="24"/>
-        </w:rPr>
-        <w:t xml:space="preserve"> </w:t>
-      </w:r>
-      <w:proofErr w:type="spellStart"/>
-      <w:r>
-        <w:rPr>
-          <w:rFonts w:ascii="Century Schoolbook" w:hAnsi="Century Schoolbook"/>
-          <w:i/>
-          <w:sz w:val="24"/>
-        </w:rPr>
-        <w:t>Bala</w:t>
-      </w:r>
-      <w:proofErr w:type="spellEnd"/>
-      <w:r>
-        <w:rPr>
-          <w:rFonts w:ascii="Century Schoolbook" w:hAnsi="Century Schoolbook"/>
-          <w:i/>
-          <w:sz w:val="24"/>
-        </w:rPr>
-        <w:t xml:space="preserve">-sue </w:t>
-      </w:r>
-      <w:proofErr w:type="spellStart"/>
-      <w:r>
-        <w:rPr>
-          <w:rFonts w:ascii="Century Schoolbook" w:hAnsi="Century Schoolbook"/>
-          <w:i/>
-          <w:sz w:val="24"/>
-        </w:rPr>
-        <w:t>Ikbu</w:t>
-      </w:r>
-      <w:proofErr w:type="spellEnd"/>
-      <w:r>
-        <w:rPr>
-          <w:rFonts w:ascii="Century Schoolbook" w:hAnsi="Century Schoolbook"/>
-          <w:i/>
-          <w:sz w:val="24"/>
-        </w:rPr>
-        <w:t xml:space="preserve">) </w:t>
-      </w:r>
-      <w:r>
-        <w:rPr>
-          <w:rFonts w:ascii="Century Schoolbook" w:hAnsi="Century Schoolbook"/>
-          <w:sz w:val="24"/>
-        </w:rPr>
-        <w:t>King of Babylon 760 BC</w:t>
-      </w:r>
-    </w:p>
-    <w:p>
-      <w:pPr>
-        <w:jc w:val="both"/>
-        <w:rPr>
-          <w:rFonts w:ascii="Century Schoolbook" w:hAnsi="Century Schoolbook"/>
-          <w:sz w:val="24"/>
-        </w:rPr>
-      </w:pPr>
-    </w:p>
-    <w:p>
-      <w:pPr>
-        <w:jc w:val="both"/>
-        <w:rPr>
-          <w:rFonts w:ascii="Century Schoolbook" w:hAnsi="Century Schoolbook"/>
-          <w:sz w:val="24"/>
-        </w:rPr>
-      </w:pPr>
-      <w:r>
-        <w:rPr>
-          <w:rFonts w:ascii="Lucida Calligraphy" w:hAnsi="Lucida Calligraphy"/>
-          <w:sz w:val="32"/>
-        </w:rPr>
-        <w:t>Nage</w:t>
-      </w:r>
-      <w:r>
-        <w:rPr>
-          <w:rFonts w:ascii="Monotype Corsiva" w:hAnsi="Monotype Corsiva"/>
-          <w:sz w:val="36"/>
-        </w:rPr>
-        <w:t>...</w:t>
-      </w:r>
-      <w:r>
-        <w:rPr>
-          <w:rFonts w:ascii="Century Schoolbook" w:hAnsi="Century Schoolbook"/>
-          <w:sz w:val="24"/>
-        </w:rPr>
-        <w:t xml:space="preserve">Daniel and Joshua’s large silver blue gray cat who due to his Abyssinian blood can mind talk with the boys. It is that bloodline that makes him the "magic’s" </w:t>
-      </w:r>
-      <w:r>
-        <w:rPr>
-          <w:rFonts w:ascii="Century Schoolbook" w:hAnsi="Century Schoolbook"/>
-          <w:sz w:val="24"/>
-        </w:rPr>
-        <w:lastRenderedPageBreak/>
-        <w:t>from the first world Iftmus, fulfilling and taking his place among the prophesied nine.</w:t>
-      </w:r>
-    </w:p>
-    <w:p>
-      <w:pPr>
-        <w:jc w:val="both"/>
-        <w:rPr>
-          <w:rFonts w:ascii="Century Schoolbook" w:hAnsi="Century Schoolbook"/>
-          <w:sz w:val="24"/>
-        </w:rPr>
-      </w:pPr>
-    </w:p>
-    <w:p>
-      <w:pPr>
-        <w:jc w:val="both"/>
-        <w:rPr>
-          <w:rFonts w:ascii="Century Schoolbook" w:hAnsi="Century Schoolbook"/>
-          <w:iCs/>
-          <w:sz w:val="24"/>
-        </w:rPr>
-      </w:pPr>
-      <w:proofErr w:type="spellStart"/>
-      <w:r>
-        <w:rPr>
-          <w:rFonts w:ascii="Lucida Calligraphy" w:hAnsi="Lucida Calligraphy"/>
-          <w:sz w:val="32"/>
-        </w:rPr>
-        <w:t>Nau</w:t>
-      </w:r>
-      <w:proofErr w:type="spellEnd"/>
-      <w:proofErr w:type="gramStart"/>
-      <w:r>
-        <w:rPr>
-          <w:rFonts w:ascii="Monotype Corsiva" w:hAnsi="Monotype Corsiva"/>
-          <w:sz w:val="36"/>
-        </w:rPr>
-        <w:t>...</w:t>
-      </w:r>
-      <w:r>
-        <w:rPr>
-          <w:rFonts w:ascii="Century Schoolbook" w:hAnsi="Century Schoolbook"/>
-          <w:i/>
-          <w:sz w:val="24"/>
-        </w:rPr>
-        <w:t>(</w:t>
-      </w:r>
-      <w:proofErr w:type="spellStart"/>
-      <w:proofErr w:type="gramEnd"/>
-      <w:r>
-        <w:rPr>
-          <w:rFonts w:ascii="Century Schoolbook" w:hAnsi="Century Schoolbook"/>
-          <w:i/>
-          <w:sz w:val="24"/>
-        </w:rPr>
-        <w:t>Nawah</w:t>
-      </w:r>
-      <w:proofErr w:type="spellEnd"/>
-      <w:r>
-        <w:rPr>
-          <w:rFonts w:ascii="Century Schoolbook" w:hAnsi="Century Schoolbook"/>
-          <w:i/>
-          <w:sz w:val="24"/>
-        </w:rPr>
-        <w:t xml:space="preserve">) </w:t>
-      </w:r>
-      <w:r>
-        <w:rPr>
-          <w:rFonts w:ascii="Century Schoolbook" w:hAnsi="Century Schoolbook"/>
-          <w:iCs/>
-          <w:sz w:val="24"/>
-        </w:rPr>
-        <w:t>The god of creation who placed his work in the hands of the younger gods to maintain balance.</w:t>
-      </w:r>
-    </w:p>
-    <w:p>
-      <w:pPr>
-        <w:jc w:val="both"/>
-        <w:rPr>
-          <w:rFonts w:ascii="Century Schoolbook" w:hAnsi="Century Schoolbook"/>
-          <w:sz w:val="24"/>
-        </w:rPr>
-      </w:pPr>
-    </w:p>
-    <w:p>
-      <w:pPr>
-        <w:jc w:val="both"/>
-        <w:rPr>
-          <w:rFonts w:ascii="Century Schoolbook" w:hAnsi="Century Schoolbook"/>
-          <w:b/>
-          <w:sz w:val="32"/>
-        </w:rPr>
-      </w:pPr>
-      <w:proofErr w:type="spellStart"/>
-      <w:r>
-        <w:rPr>
-          <w:rFonts w:ascii="Lucida Calligraphy" w:hAnsi="Lucida Calligraphy"/>
-          <w:sz w:val="32"/>
-        </w:rPr>
-        <w:t>Nayagan</w:t>
-      </w:r>
-      <w:proofErr w:type="spellEnd"/>
-      <w:r>
-        <w:rPr>
-          <w:rFonts w:ascii="Lucida Calligraphy" w:hAnsi="Lucida Calligraphy"/>
-          <w:sz w:val="32"/>
-        </w:rPr>
-        <w:t xml:space="preserve"> </w:t>
-      </w:r>
-      <w:proofErr w:type="spellStart"/>
-      <w:r>
-        <w:rPr>
-          <w:rFonts w:ascii="Lucida Calligraphy" w:hAnsi="Lucida Calligraphy"/>
-          <w:sz w:val="32"/>
-        </w:rPr>
-        <w:t>Masta-Sescue</w:t>
-      </w:r>
-      <w:proofErr w:type="spellEnd"/>
-      <w:proofErr w:type="gramStart"/>
-      <w:r>
-        <w:rPr>
-          <w:rFonts w:ascii="Monotype Corsiva" w:hAnsi="Monotype Corsiva"/>
-          <w:sz w:val="36"/>
-        </w:rPr>
-        <w:t>...</w:t>
-      </w:r>
-      <w:r>
-        <w:rPr>
-          <w:rFonts w:ascii="Century Schoolbook" w:hAnsi="Century Schoolbook"/>
-          <w:i/>
-          <w:sz w:val="24"/>
-        </w:rPr>
-        <w:t>(</w:t>
-      </w:r>
-      <w:proofErr w:type="gramEnd"/>
-      <w:r>
-        <w:rPr>
-          <w:rFonts w:ascii="Century Schoolbook" w:hAnsi="Century Schoolbook"/>
-          <w:i/>
-          <w:sz w:val="24"/>
-        </w:rPr>
-        <w:t>Nay-again-</w:t>
-      </w:r>
-      <w:proofErr w:type="spellStart"/>
-      <w:r>
-        <w:rPr>
-          <w:rFonts w:ascii="Century Schoolbook" w:hAnsi="Century Schoolbook"/>
-          <w:i/>
-          <w:sz w:val="24"/>
-        </w:rPr>
-        <w:t>Mausta</w:t>
-      </w:r>
-      <w:proofErr w:type="spellEnd"/>
-      <w:r>
-        <w:rPr>
-          <w:rFonts w:ascii="Century Schoolbook" w:hAnsi="Century Schoolbook"/>
-          <w:i/>
-          <w:sz w:val="24"/>
-        </w:rPr>
-        <w:t>-</w:t>
-      </w:r>
-      <w:proofErr w:type="spellStart"/>
-      <w:r>
-        <w:rPr>
-          <w:rFonts w:ascii="Century Schoolbook" w:hAnsi="Century Schoolbook"/>
-          <w:i/>
-          <w:sz w:val="24"/>
-        </w:rPr>
-        <w:t>Cess</w:t>
-      </w:r>
-      <w:proofErr w:type="spellEnd"/>
-      <w:r>
-        <w:rPr>
-          <w:rFonts w:ascii="Century Schoolbook" w:hAnsi="Century Schoolbook"/>
-          <w:i/>
-          <w:sz w:val="24"/>
-        </w:rPr>
-        <w:t xml:space="preserve">-Cue) </w:t>
-      </w:r>
-      <w:proofErr w:type="spellStart"/>
-      <w:r>
-        <w:rPr>
-          <w:rFonts w:ascii="Century Schoolbook" w:hAnsi="Century Schoolbook"/>
-          <w:sz w:val="24"/>
-        </w:rPr>
-        <w:t>Madawns</w:t>
-      </w:r>
-      <w:proofErr w:type="spellEnd"/>
-      <w:r>
-        <w:rPr>
-          <w:rFonts w:ascii="Century Schoolbook" w:hAnsi="Century Schoolbook"/>
-          <w:sz w:val="24"/>
-        </w:rPr>
-        <w:t xml:space="preserve"> best friend butchered by Sa-</w:t>
-      </w:r>
-      <w:proofErr w:type="spellStart"/>
-      <w:r>
-        <w:rPr>
-          <w:rFonts w:ascii="Century Schoolbook" w:hAnsi="Century Schoolbook"/>
-          <w:sz w:val="24"/>
-        </w:rPr>
-        <w:t>mabum</w:t>
-      </w:r>
-      <w:proofErr w:type="spellEnd"/>
-      <w:r>
-        <w:rPr>
-          <w:rFonts w:ascii="Century Schoolbook" w:hAnsi="Century Schoolbook"/>
-          <w:sz w:val="24"/>
-        </w:rPr>
-        <w:t xml:space="preserve"> </w:t>
-      </w:r>
-      <w:proofErr w:type="spellStart"/>
-      <w:r>
-        <w:rPr>
-          <w:rFonts w:ascii="Century Schoolbook" w:hAnsi="Century Schoolbook"/>
-          <w:sz w:val="24"/>
-        </w:rPr>
-        <w:t>Macta</w:t>
-      </w:r>
-      <w:proofErr w:type="spellEnd"/>
-      <w:r>
-        <w:rPr>
-          <w:rFonts w:ascii="Century Schoolbook" w:hAnsi="Century Schoolbook"/>
-          <w:sz w:val="24"/>
-        </w:rPr>
-        <w:t>.</w:t>
-      </w:r>
-    </w:p>
-    <w:p>
-      <w:pPr>
-        <w:jc w:val="both"/>
-        <w:rPr>
-          <w:rFonts w:ascii="Century Schoolbook" w:hAnsi="Century Schoolbook"/>
-          <w:sz w:val="24"/>
-        </w:rPr>
-      </w:pPr>
-    </w:p>
-    <w:p>
-      <w:pPr>
-        <w:jc w:val="both"/>
-        <w:rPr>
-          <w:rFonts w:ascii="Century Schoolbook" w:hAnsi="Century Schoolbook"/>
-          <w:b/>
-          <w:sz w:val="32"/>
-        </w:rPr>
-      </w:pPr>
-      <w:r>
-        <w:rPr>
-          <w:rFonts w:ascii="Lucida Calligraphy" w:hAnsi="Lucida Calligraphy"/>
-          <w:sz w:val="32"/>
-        </w:rPr>
-        <w:t>Na-</w:t>
-      </w:r>
-      <w:proofErr w:type="spellStart"/>
-      <w:r>
-        <w:rPr>
-          <w:rFonts w:ascii="Lucida Calligraphy" w:hAnsi="Lucida Calligraphy"/>
-          <w:sz w:val="32"/>
-        </w:rPr>
-        <w:t>yous</w:t>
-      </w:r>
-      <w:proofErr w:type="spellEnd"/>
-      <w:r>
-        <w:rPr>
-          <w:rFonts w:ascii="Lucida Calligraphy" w:hAnsi="Lucida Calligraphy"/>
-          <w:sz w:val="32"/>
-        </w:rPr>
-        <w:t xml:space="preserve"> Be’ </w:t>
-      </w:r>
-      <w:proofErr w:type="spellStart"/>
-      <w:r>
-        <w:rPr>
-          <w:rFonts w:ascii="Lucida Calligraphy" w:hAnsi="Lucida Calligraphy"/>
-          <w:sz w:val="32"/>
-        </w:rPr>
-        <w:t>Coosta</w:t>
-      </w:r>
-      <w:proofErr w:type="spellEnd"/>
-      <w:proofErr w:type="gramStart"/>
-      <w:r>
-        <w:rPr>
-          <w:rFonts w:ascii="Monotype Corsiva" w:hAnsi="Monotype Corsiva"/>
-          <w:sz w:val="36"/>
-        </w:rPr>
-        <w:t>...</w:t>
-      </w:r>
-      <w:r>
-        <w:rPr>
-          <w:rFonts w:ascii="Century Schoolbook" w:hAnsi="Century Schoolbook"/>
-          <w:i/>
-          <w:sz w:val="24"/>
-        </w:rPr>
-        <w:t>(</w:t>
-      </w:r>
-      <w:proofErr w:type="gramEnd"/>
-      <w:r>
-        <w:rPr>
-          <w:rFonts w:ascii="Century Schoolbook" w:hAnsi="Century Schoolbook"/>
-          <w:i/>
-          <w:sz w:val="24"/>
-        </w:rPr>
-        <w:t xml:space="preserve">Na-you-bee-Costa) </w:t>
-      </w:r>
-      <w:r>
-        <w:rPr>
-          <w:rFonts w:ascii="Century Schoolbook" w:hAnsi="Century Schoolbook"/>
-          <w:sz w:val="24"/>
-        </w:rPr>
-        <w:t>Second Mage in authority under Urista in the Mage Council.</w:t>
-      </w:r>
-    </w:p>
-    <w:p>
-      <w:pPr>
-        <w:jc w:val="both"/>
-        <w:rPr>
-          <w:rFonts w:ascii="Century Schoolbook" w:hAnsi="Century Schoolbook"/>
-          <w:sz w:val="16"/>
-        </w:rPr>
-      </w:pPr>
-    </w:p>
-    <w:p>
-      <w:pPr>
-        <w:jc w:val="both"/>
-        <w:rPr>
-          <w:rFonts w:ascii="Century Schoolbook" w:hAnsi="Century Schoolbook"/>
-          <w:iCs/>
-          <w:sz w:val="24"/>
-        </w:rPr>
-      </w:pPr>
-      <w:proofErr w:type="spellStart"/>
-      <w:r>
-        <w:rPr>
-          <w:rFonts w:ascii="Lucida Calligraphy" w:hAnsi="Lucida Calligraphy"/>
-          <w:sz w:val="32"/>
-        </w:rPr>
-        <w:t>Norean</w:t>
-      </w:r>
-      <w:proofErr w:type="spellEnd"/>
-      <w:r>
-        <w:rPr>
-          <w:rFonts w:ascii="Monotype Corsiva" w:hAnsi="Monotype Corsiva"/>
-          <w:sz w:val="36"/>
-        </w:rPr>
-        <w:t>...</w:t>
-      </w:r>
-      <w:r>
-        <w:rPr>
-          <w:rFonts w:ascii="Century Schoolbook" w:hAnsi="Century Schoolbook"/>
-          <w:i/>
-          <w:sz w:val="24"/>
-        </w:rPr>
-        <w:t xml:space="preserve"> </w:t>
-      </w:r>
-      <w:proofErr w:type="spellStart"/>
-      <w:r>
-        <w:rPr>
-          <w:rFonts w:ascii="Century Schoolbook" w:hAnsi="Century Schoolbook"/>
-          <w:iCs/>
-          <w:sz w:val="24"/>
-        </w:rPr>
-        <w:t>Ba’ka’s</w:t>
-      </w:r>
-      <w:proofErr w:type="spellEnd"/>
-      <w:r>
-        <w:rPr>
-          <w:rFonts w:ascii="Century Schoolbook" w:hAnsi="Century Schoolbook"/>
-          <w:iCs/>
-          <w:sz w:val="24"/>
-        </w:rPr>
-        <w:t xml:space="preserve"> (</w:t>
-      </w:r>
-      <w:proofErr w:type="spellStart"/>
-      <w:r>
-        <w:rPr>
-          <w:rFonts w:ascii="Century Schoolbook" w:hAnsi="Century Schoolbook"/>
-          <w:iCs/>
-          <w:sz w:val="24"/>
-        </w:rPr>
-        <w:t>Mauldren’s</w:t>
-      </w:r>
-      <w:proofErr w:type="spellEnd"/>
-      <w:r>
-        <w:rPr>
-          <w:rFonts w:ascii="Century Schoolbook" w:hAnsi="Century Schoolbook"/>
-          <w:iCs/>
-          <w:sz w:val="24"/>
-        </w:rPr>
-        <w:t xml:space="preserve"> nephew) betrothed.</w:t>
-      </w:r>
-    </w:p>
-    <w:p>
-      <w:pPr>
-        <w:jc w:val="both"/>
-        <w:rPr>
-          <w:rFonts w:ascii="Century Schoolbook" w:hAnsi="Century Schoolbook"/>
-          <w:iCs/>
-          <w:sz w:val="24"/>
-        </w:rPr>
-      </w:pPr>
-    </w:p>
-    <w:p>
-      <w:pPr>
-        <w:jc w:val="both"/>
-        <w:rPr>
-          <w:rFonts w:ascii="Century Schoolbook" w:hAnsi="Century Schoolbook"/>
-          <w:i/>
-          <w:iCs/>
-          <w:sz w:val="24"/>
-        </w:rPr>
-      </w:pPr>
-      <w:r>
-        <w:rPr>
-          <w:rFonts w:ascii="Lucida Calligraphy" w:hAnsi="Lucida Calligraphy"/>
-          <w:sz w:val="32"/>
-        </w:rPr>
-        <w:t xml:space="preserve">One Named </w:t>
-      </w:r>
-      <w:proofErr w:type="spellStart"/>
-      <w:r>
-        <w:rPr>
-          <w:rFonts w:ascii="Lucida Calligraphy" w:hAnsi="Lucida Calligraphy"/>
-          <w:sz w:val="32"/>
-        </w:rPr>
-        <w:t>Shoufa</w:t>
-      </w:r>
-      <w:proofErr w:type="spellEnd"/>
-      <w:proofErr w:type="gramStart"/>
-      <w:r>
-        <w:rPr>
-          <w:rFonts w:ascii="Monotype Corsiva" w:hAnsi="Monotype Corsiva"/>
-          <w:sz w:val="36"/>
-        </w:rPr>
-        <w:t>...</w:t>
-      </w:r>
-      <w:r>
-        <w:rPr>
-          <w:rFonts w:ascii="Century Schoolbook" w:hAnsi="Century Schoolbook"/>
-          <w:i/>
-          <w:sz w:val="24"/>
-        </w:rPr>
-        <w:t>(</w:t>
-      </w:r>
-      <w:proofErr w:type="gramEnd"/>
-      <w:r>
-        <w:rPr>
-          <w:rFonts w:ascii="Century Schoolbook" w:hAnsi="Century Schoolbook"/>
-          <w:i/>
-          <w:sz w:val="24"/>
-        </w:rPr>
-        <w:t xml:space="preserve">…Show fa) </w:t>
-      </w:r>
-      <w:r>
-        <w:rPr>
-          <w:rFonts w:ascii="Century Schoolbook" w:hAnsi="Century Schoolbook"/>
-          <w:sz w:val="24"/>
-        </w:rPr>
-        <w:t xml:space="preserve">Chief of the </w:t>
-      </w:r>
-      <w:proofErr w:type="spellStart"/>
-      <w:r>
-        <w:rPr>
-          <w:rFonts w:ascii="Century Schoolbook" w:hAnsi="Century Schoolbook"/>
-          <w:sz w:val="24"/>
-        </w:rPr>
-        <w:t>Pacha’si</w:t>
-      </w:r>
-      <w:proofErr w:type="spellEnd"/>
-      <w:r>
-        <w:rPr>
-          <w:rFonts w:ascii="Century Schoolbook" w:hAnsi="Century Schoolbook"/>
-          <w:sz w:val="24"/>
-        </w:rPr>
-        <w:t xml:space="preserve"> on </w:t>
-      </w:r>
-      <w:proofErr w:type="spellStart"/>
-      <w:r>
-        <w:rPr>
-          <w:rFonts w:ascii="Century Schoolbook" w:hAnsi="Century Schoolbook"/>
-          <w:sz w:val="24"/>
-        </w:rPr>
-        <w:t>Iftmus</w:t>
-      </w:r>
-      <w:proofErr w:type="spellEnd"/>
-    </w:p>
-    <w:p>
-      <w:pPr>
-        <w:jc w:val="both"/>
-        <w:rPr>
-          <w:rFonts w:ascii="Century Schoolbook" w:hAnsi="Century Schoolbook"/>
-          <w:i/>
-          <w:iCs/>
-          <w:sz w:val="24"/>
-        </w:rPr>
-      </w:pPr>
-    </w:p>
-    <w:p>
-      <w:pPr>
-        <w:jc w:val="both"/>
-        <w:rPr>
-          <w:rFonts w:ascii="Century Schoolbook" w:hAnsi="Century Schoolbook"/>
-          <w:sz w:val="24"/>
-        </w:rPr>
-      </w:pPr>
-      <w:r>
-        <w:rPr>
-          <w:rFonts w:ascii="Lucida Calligraphy" w:hAnsi="Lucida Calligraphy"/>
-          <w:sz w:val="32"/>
-        </w:rPr>
-        <w:t>The Old Ones</w:t>
-      </w:r>
-      <w:r>
-        <w:rPr>
-          <w:rFonts w:ascii="Monotype Corsiva" w:hAnsi="Monotype Corsiva"/>
-          <w:sz w:val="36"/>
-        </w:rPr>
-        <w:t>...</w:t>
-      </w:r>
-      <w:proofErr w:type="spellStart"/>
-      <w:r>
-        <w:rPr>
-          <w:rFonts w:ascii="Century Schoolbook" w:hAnsi="Century Schoolbook"/>
-          <w:sz w:val="24"/>
-        </w:rPr>
-        <w:t>Ish’tin</w:t>
-      </w:r>
-      <w:proofErr w:type="spellEnd"/>
-      <w:r>
-        <w:rPr>
-          <w:rFonts w:ascii="Century Schoolbook" w:hAnsi="Century Schoolbook"/>
-          <w:sz w:val="24"/>
-        </w:rPr>
-        <w:t xml:space="preserve"> The oldest trees in the </w:t>
-      </w:r>
-      <w:proofErr w:type="spellStart"/>
-      <w:r>
-        <w:rPr>
-          <w:rFonts w:ascii="Century Schoolbook" w:hAnsi="Century Schoolbook"/>
-          <w:sz w:val="24"/>
-        </w:rPr>
-        <w:t>Aleatian</w:t>
-      </w:r>
-      <w:proofErr w:type="spellEnd"/>
-      <w:r>
-        <w:rPr>
-          <w:rFonts w:ascii="Century Schoolbook" w:hAnsi="Century Schoolbook"/>
-          <w:sz w:val="24"/>
-        </w:rPr>
-        <w:t xml:space="preserve"> Forests of </w:t>
-      </w:r>
-      <w:proofErr w:type="spellStart"/>
-      <w:r>
-        <w:rPr>
-          <w:rFonts w:ascii="Century Schoolbook" w:hAnsi="Century Schoolbook"/>
-          <w:sz w:val="24"/>
-        </w:rPr>
-        <w:t>Axtoph</w:t>
-      </w:r>
-      <w:proofErr w:type="spellEnd"/>
-      <w:r>
-        <w:rPr>
-          <w:rFonts w:ascii="Century Schoolbook" w:hAnsi="Century Schoolbook"/>
-          <w:sz w:val="24"/>
-        </w:rPr>
-        <w:t xml:space="preserve"> called </w:t>
-      </w:r>
-      <w:proofErr w:type="spellStart"/>
-      <w:r>
-        <w:rPr>
-          <w:rFonts w:ascii="Century Schoolbook" w:hAnsi="Century Schoolbook"/>
-          <w:sz w:val="24"/>
-        </w:rPr>
-        <w:t>Ish’tin</w:t>
-      </w:r>
-      <w:proofErr w:type="spellEnd"/>
-      <w:r>
-        <w:rPr>
-          <w:rFonts w:ascii="Century Schoolbook" w:hAnsi="Century Schoolbook"/>
-          <w:sz w:val="24"/>
-        </w:rPr>
-        <w:t xml:space="preserve"> in verse and song, said to be the elder gods to the Sanchean Fayra. The spirit bond between </w:t>
-      </w:r>
-      <w:proofErr w:type="spellStart"/>
-      <w:r>
-        <w:rPr>
-          <w:rFonts w:ascii="Century Schoolbook" w:hAnsi="Century Schoolbook"/>
-          <w:sz w:val="24"/>
-        </w:rPr>
-        <w:t>fairie</w:t>
-      </w:r>
-      <w:proofErr w:type="spellEnd"/>
-      <w:r>
-        <w:rPr>
-          <w:rFonts w:ascii="Century Schoolbook" w:hAnsi="Century Schoolbook"/>
-          <w:sz w:val="24"/>
-        </w:rPr>
-        <w:t xml:space="preserve"> and tree is tied through the Old Ones and therein the heart of their religion.  Their power is unknown as they are guarded and kept secret by the whole </w:t>
-      </w:r>
-      <w:proofErr w:type="spellStart"/>
-      <w:r>
-        <w:rPr>
-          <w:rFonts w:ascii="Century Schoolbook" w:hAnsi="Century Schoolbook"/>
-          <w:sz w:val="24"/>
-        </w:rPr>
-        <w:t>fairie</w:t>
-      </w:r>
-      <w:proofErr w:type="spellEnd"/>
-      <w:r>
-        <w:rPr>
-          <w:rFonts w:ascii="Century Schoolbook" w:hAnsi="Century Schoolbook"/>
-          <w:sz w:val="24"/>
-        </w:rPr>
-        <w:t xml:space="preserve"> race.</w:t>
-      </w:r>
-    </w:p>
-    <w:p>
-      <w:pPr>
-        <w:jc w:val="both"/>
-        <w:rPr>
-          <w:rFonts w:ascii="Century Schoolbook" w:hAnsi="Century Schoolbook"/>
-          <w:sz w:val="24"/>
-        </w:rPr>
-      </w:pPr>
-    </w:p>
-    <w:p>
-      <w:pPr>
-        <w:jc w:val="both"/>
-        <w:rPr>
-          <w:rFonts w:ascii="Century Schoolbook" w:hAnsi="Century Schoolbook"/>
-          <w:b/>
-          <w:sz w:val="32"/>
-        </w:rPr>
-      </w:pPr>
-      <w:r>
-        <w:rPr>
-          <w:rFonts w:ascii="Lucida Calligraphy" w:hAnsi="Lucida Calligraphy"/>
-          <w:sz w:val="32"/>
-        </w:rPr>
-        <w:t xml:space="preserve">Ra-col </w:t>
-      </w:r>
-      <w:proofErr w:type="spellStart"/>
-      <w:r>
-        <w:rPr>
-          <w:rFonts w:ascii="Lucida Calligraphy" w:hAnsi="Lucida Calligraphy"/>
-          <w:sz w:val="32"/>
-        </w:rPr>
-        <w:t>Panduran</w:t>
-      </w:r>
-      <w:proofErr w:type="spellEnd"/>
-      <w:r>
-        <w:rPr>
-          <w:rFonts w:ascii="Monotype Corsiva" w:hAnsi="Monotype Corsiva"/>
-          <w:sz w:val="36"/>
-        </w:rPr>
-        <w:t>...</w:t>
-      </w:r>
-      <w:r>
-        <w:rPr>
-          <w:rFonts w:ascii="Century Schoolbook" w:hAnsi="Century Schoolbook"/>
-          <w:sz w:val="24"/>
-        </w:rPr>
-        <w:t xml:space="preserve">Leader of the largest pride of </w:t>
-      </w:r>
-      <w:proofErr w:type="spellStart"/>
-      <w:r>
-        <w:rPr>
-          <w:rFonts w:ascii="Century Schoolbook" w:hAnsi="Century Schoolbook"/>
-          <w:sz w:val="24"/>
-        </w:rPr>
-        <w:t>Panduran</w:t>
-      </w:r>
-      <w:proofErr w:type="spellEnd"/>
-      <w:r>
-        <w:rPr>
-          <w:rFonts w:ascii="Century Schoolbook" w:hAnsi="Century Schoolbook"/>
-          <w:sz w:val="24"/>
-        </w:rPr>
-        <w:t xml:space="preserve"> cats and strongest among them in the twisted version of Sha-talon...The Arts.</w:t>
-      </w:r>
-    </w:p>
-    <w:p>
-      <w:pPr>
-        <w:jc w:val="both"/>
-        <w:rPr>
-          <w:rFonts w:ascii="Century Schoolbook" w:hAnsi="Century Schoolbook"/>
-          <w:sz w:val="24"/>
-        </w:rPr>
-      </w:pPr>
-    </w:p>
-    <w:p>
-      <w:pPr>
-        <w:jc w:val="both"/>
-        <w:rPr>
-          <w:rFonts w:ascii="Century Schoolbook" w:hAnsi="Century Schoolbook"/>
-          <w:b/>
-          <w:sz w:val="32"/>
-        </w:rPr>
-      </w:pPr>
-      <w:r>
-        <w:rPr>
-          <w:rFonts w:ascii="Lucida Calligraphy" w:hAnsi="Lucida Calligraphy"/>
-          <w:sz w:val="32"/>
-        </w:rPr>
-        <w:t xml:space="preserve">Ra-vin </w:t>
-      </w:r>
-      <w:proofErr w:type="spellStart"/>
-      <w:r>
-        <w:rPr>
-          <w:rFonts w:ascii="Lucida Calligraphy" w:hAnsi="Lucida Calligraphy"/>
-          <w:sz w:val="32"/>
-        </w:rPr>
-        <w:t>Panduran</w:t>
-      </w:r>
-      <w:proofErr w:type="spellEnd"/>
-      <w:r>
-        <w:rPr>
-          <w:rFonts w:ascii="Monotype Corsiva" w:hAnsi="Monotype Corsiva"/>
-          <w:sz w:val="36"/>
-        </w:rPr>
-        <w:t>...</w:t>
-      </w:r>
-      <w:r>
-        <w:rPr>
-          <w:rFonts w:ascii="Century Schoolbook" w:hAnsi="Century Schoolbook"/>
-          <w:sz w:val="24"/>
-        </w:rPr>
-        <w:t xml:space="preserve">Second only to Ra-col among the </w:t>
-      </w:r>
-      <w:proofErr w:type="spellStart"/>
-      <w:r>
-        <w:rPr>
-          <w:rFonts w:ascii="Century Schoolbook" w:hAnsi="Century Schoolbook"/>
-          <w:sz w:val="24"/>
-        </w:rPr>
-        <w:t>Panduran</w:t>
-      </w:r>
-      <w:proofErr w:type="spellEnd"/>
-      <w:r>
-        <w:rPr>
-          <w:rFonts w:ascii="Century Schoolbook" w:hAnsi="Century Schoolbook"/>
-          <w:sz w:val="24"/>
-        </w:rPr>
-        <w:t xml:space="preserve"> cats and leader of the second largest pride in Pa-tan.</w:t>
-      </w:r>
-    </w:p>
-    <w:p>
-      <w:pPr>
-        <w:jc w:val="both"/>
-        <w:rPr>
-          <w:rFonts w:ascii="Century Schoolbook" w:hAnsi="Century Schoolbook"/>
-          <w:sz w:val="24"/>
-        </w:rPr>
-      </w:pPr>
-    </w:p>
-    <w:p>
-      <w:pPr>
-        <w:jc w:val="both"/>
-        <w:rPr>
-          <w:rFonts w:ascii="Century Schoolbook" w:hAnsi="Century Schoolbook"/>
-          <w:b/>
-          <w:sz w:val="32"/>
-        </w:rPr>
-      </w:pPr>
-      <w:r>
-        <w:rPr>
-          <w:rFonts w:ascii="Lucida Calligraphy" w:hAnsi="Lucida Calligraphy"/>
-          <w:sz w:val="32"/>
-        </w:rPr>
-        <w:t>Ren-</w:t>
-      </w:r>
-      <w:proofErr w:type="spellStart"/>
-      <w:r>
-        <w:rPr>
-          <w:rFonts w:ascii="Lucida Calligraphy" w:hAnsi="Lucida Calligraphy"/>
-          <w:sz w:val="32"/>
-        </w:rPr>
-        <w:t>Shara</w:t>
-      </w:r>
-      <w:proofErr w:type="spellEnd"/>
-      <w:r>
-        <w:rPr>
-          <w:rFonts w:ascii="Lucida Calligraphy" w:hAnsi="Lucida Calligraphy"/>
-          <w:sz w:val="32"/>
-        </w:rPr>
-        <w:t xml:space="preserve"> </w:t>
-      </w:r>
-      <w:proofErr w:type="spellStart"/>
-      <w:r>
-        <w:rPr>
-          <w:rFonts w:ascii="Lucida Calligraphy" w:hAnsi="Lucida Calligraphy"/>
-          <w:sz w:val="32"/>
-        </w:rPr>
-        <w:t>Sabata</w:t>
-      </w:r>
-      <w:proofErr w:type="spellEnd"/>
-      <w:proofErr w:type="gramStart"/>
-      <w:r>
-        <w:rPr>
-          <w:rFonts w:ascii="Monotype Corsiva" w:hAnsi="Monotype Corsiva"/>
-          <w:sz w:val="36"/>
-        </w:rPr>
-        <w:t>...</w:t>
-      </w:r>
-      <w:r>
-        <w:rPr>
-          <w:rFonts w:ascii="Century Schoolbook" w:hAnsi="Century Schoolbook"/>
-          <w:i/>
-          <w:sz w:val="24"/>
-        </w:rPr>
-        <w:t>(</w:t>
-      </w:r>
-      <w:proofErr w:type="gramEnd"/>
-      <w:r>
-        <w:rPr>
-          <w:rFonts w:ascii="Century Schoolbook" w:hAnsi="Century Schoolbook"/>
-          <w:i/>
-          <w:sz w:val="24"/>
-        </w:rPr>
-        <w:t xml:space="preserve">Wren-Share-A) </w:t>
-      </w:r>
-      <w:r>
-        <w:rPr>
-          <w:rFonts w:ascii="Century Schoolbook" w:hAnsi="Century Schoolbook"/>
-          <w:sz w:val="24"/>
-        </w:rPr>
-        <w:t xml:space="preserve">Descendant of </w:t>
-      </w:r>
-      <w:proofErr w:type="spellStart"/>
-      <w:r>
-        <w:rPr>
-          <w:rFonts w:ascii="Century Schoolbook" w:hAnsi="Century Schoolbook"/>
-          <w:sz w:val="24"/>
-        </w:rPr>
-        <w:t>Rensis</w:t>
-      </w:r>
-      <w:proofErr w:type="spellEnd"/>
-      <w:r>
-        <w:rPr>
-          <w:rFonts w:ascii="Century Schoolbook" w:hAnsi="Century Schoolbook"/>
-          <w:sz w:val="24"/>
-        </w:rPr>
-        <w:t xml:space="preserve"> </w:t>
-      </w:r>
-      <w:proofErr w:type="spellStart"/>
-      <w:r>
-        <w:rPr>
-          <w:rFonts w:ascii="Century Schoolbook" w:hAnsi="Century Schoolbook"/>
-          <w:sz w:val="24"/>
-        </w:rPr>
-        <w:t>Sabata</w:t>
-      </w:r>
-      <w:proofErr w:type="spellEnd"/>
-      <w:r>
-        <w:rPr>
-          <w:rFonts w:ascii="Century Schoolbook" w:hAnsi="Century Schoolbook"/>
-          <w:sz w:val="24"/>
-        </w:rPr>
-        <w:t>.</w:t>
-      </w:r>
-    </w:p>
-    <w:p>
-      <w:pPr>
-        <w:jc w:val="both"/>
-        <w:rPr>
-          <w:rFonts w:ascii="Century Schoolbook" w:hAnsi="Century Schoolbook"/>
-          <w:sz w:val="24"/>
-        </w:rPr>
-      </w:pPr>
-    </w:p>
-    <w:p>
-      <w:pPr>
-        <w:jc w:val="both"/>
-        <w:rPr>
-          <w:rFonts w:ascii="Century Schoolbook" w:hAnsi="Century Schoolbook"/>
-          <w:sz w:val="24"/>
-        </w:rPr>
-      </w:pPr>
-      <w:proofErr w:type="spellStart"/>
-      <w:r>
-        <w:rPr>
-          <w:rFonts w:ascii="Lucida Calligraphy" w:hAnsi="Lucida Calligraphy"/>
-          <w:sz w:val="32"/>
-        </w:rPr>
-        <w:t>Rosora</w:t>
-      </w:r>
-      <w:proofErr w:type="spellEnd"/>
-      <w:r>
-        <w:rPr>
-          <w:rFonts w:ascii="Lucida Calligraphy" w:hAnsi="Lucida Calligraphy"/>
-          <w:sz w:val="32"/>
-        </w:rPr>
-        <w:t xml:space="preserve"> </w:t>
-      </w:r>
-      <w:proofErr w:type="gramStart"/>
-      <w:r>
-        <w:rPr>
-          <w:rFonts w:ascii="Lucida Calligraphy" w:hAnsi="Lucida Calligraphy"/>
-          <w:sz w:val="32"/>
-        </w:rPr>
-        <w:t>Et</w:t>
-      </w:r>
-      <w:proofErr w:type="gramEnd"/>
-      <w:r>
-        <w:rPr>
-          <w:rFonts w:ascii="Lucida Calligraphy" w:hAnsi="Lucida Calligraphy"/>
-          <w:sz w:val="32"/>
-        </w:rPr>
-        <w:t xml:space="preserve">’ </w:t>
-      </w:r>
-      <w:proofErr w:type="spellStart"/>
-      <w:r>
-        <w:rPr>
-          <w:rFonts w:ascii="Lucida Calligraphy" w:hAnsi="Lucida Calligraphy"/>
-          <w:sz w:val="32"/>
-        </w:rPr>
-        <w:t>Neevou</w:t>
-      </w:r>
-      <w:proofErr w:type="spellEnd"/>
-      <w:r>
-        <w:rPr>
-          <w:rFonts w:ascii="Monotype Corsiva" w:hAnsi="Monotype Corsiva"/>
-          <w:sz w:val="36"/>
-        </w:rPr>
-        <w:t>...</w:t>
-      </w:r>
-      <w:r>
-        <w:rPr>
-          <w:rFonts w:ascii="Century Schoolbook" w:hAnsi="Century Schoolbook"/>
-          <w:sz w:val="24"/>
-        </w:rPr>
-        <w:t xml:space="preserve">Servant but more friend and confidant to </w:t>
-      </w:r>
-      <w:proofErr w:type="spellStart"/>
-      <w:r>
-        <w:rPr>
-          <w:rFonts w:ascii="Century Schoolbook" w:hAnsi="Century Schoolbook"/>
-          <w:sz w:val="24"/>
-        </w:rPr>
-        <w:t>Toma</w:t>
-      </w:r>
-      <w:proofErr w:type="spellEnd"/>
-      <w:r>
-        <w:rPr>
-          <w:rFonts w:ascii="Century Schoolbook" w:hAnsi="Century Schoolbook"/>
-          <w:sz w:val="24"/>
-        </w:rPr>
-        <w:t xml:space="preserve"> Ra’ </w:t>
-      </w:r>
-      <w:proofErr w:type="spellStart"/>
-      <w:r>
-        <w:rPr>
-          <w:rFonts w:ascii="Century Schoolbook" w:hAnsi="Century Schoolbook"/>
-          <w:sz w:val="24"/>
-        </w:rPr>
-        <w:t>Elevou</w:t>
-      </w:r>
-      <w:proofErr w:type="spellEnd"/>
-      <w:r>
-        <w:rPr>
-          <w:rFonts w:ascii="Century Schoolbook" w:hAnsi="Century Schoolbook"/>
-          <w:sz w:val="24"/>
-        </w:rPr>
-        <w:t xml:space="preserve">, </w:t>
-      </w:r>
-      <w:proofErr w:type="spellStart"/>
-      <w:r>
-        <w:rPr>
-          <w:rFonts w:ascii="Century Schoolbook" w:hAnsi="Century Schoolbook"/>
-          <w:sz w:val="24"/>
-        </w:rPr>
-        <w:t>Rosora</w:t>
-      </w:r>
-      <w:proofErr w:type="spellEnd"/>
-      <w:r>
-        <w:rPr>
-          <w:rFonts w:ascii="Century Schoolbook" w:hAnsi="Century Schoolbook"/>
-          <w:sz w:val="24"/>
-        </w:rPr>
-        <w:t xml:space="preserve"> was Tomas Fathers aide and took on the raising of his son on a deathbed request.</w:t>
-      </w:r>
     </w:p>
     <w:p>
       <w:pPr>

</xml_diff>

<commit_message>
Fixed alphabet links on glossary pages
</commit_message>
<xml_diff>
--- a/glossaries/Iftmus Glossary of Charactors.docx
+++ b/glossaries/Iftmus Glossary of Charactors.docx
@@ -198,7 +198,6 @@
         <w:t>All’Tomac</w:t>
       </w:r>
       <w:proofErr w:type="spellEnd"/>
-      <w:proofErr w:type="gramStart"/>
       <w:r>
         <w:rPr>
           <w:rFonts w:ascii="Monotype Corsiva" w:hAnsi="Monotype Corsiva"/>
@@ -214,17 +213,7 @@
           <w:sz w:val="24"/>
           <w:highlight w:val="yellow"/>
         </w:rPr>
-        <w:t>(</w:t>
-      </w:r>
-      <w:proofErr w:type="gramEnd"/>
-      <w:r>
-        <w:rPr>
-          <w:rFonts w:ascii="Century Schoolbook" w:hAnsi="Century Schoolbook"/>
-          <w:i/>
-          <w:sz w:val="24"/>
-          <w:highlight w:val="yellow"/>
-        </w:rPr>
-        <w:t>All-Ta-</w:t>
+        <w:t>(All-Ta-</w:t>
       </w:r>
       <w:proofErr w:type="spellStart"/>
       <w:r>
@@ -437,7 +426,6 @@
         <w:t>Nayta</w:t>
       </w:r>
       <w:proofErr w:type="spellEnd"/>
-      <w:proofErr w:type="gramStart"/>
       <w:r>
         <w:rPr>
           <w:rFonts w:ascii="Monotype Corsiva" w:hAnsi="Monotype Corsiva"/>
@@ -453,17 +441,7 @@
           <w:sz w:val="24"/>
           <w:highlight w:val="yellow"/>
         </w:rPr>
-        <w:t>(</w:t>
-      </w:r>
-      <w:proofErr w:type="gramEnd"/>
-      <w:r>
-        <w:rPr>
-          <w:rFonts w:ascii="Century Schoolbook" w:hAnsi="Century Schoolbook"/>
-          <w:i/>
-          <w:sz w:val="24"/>
-          <w:highlight w:val="yellow"/>
-        </w:rPr>
-        <w:t>An-stew Nay-</w:t>
+        <w:t>(An-stew Nay-</w:t>
       </w:r>
       <w:proofErr w:type="spellStart"/>
       <w:r>
@@ -637,7 +615,6 @@
         <w:t>Emtu</w:t>
       </w:r>
       <w:proofErr w:type="spellEnd"/>
-      <w:proofErr w:type="gramStart"/>
       <w:r>
         <w:rPr>
           <w:rFonts w:ascii="Monotype Corsiva" w:hAnsi="Monotype Corsiva"/>
@@ -653,17 +630,7 @@
           <w:sz w:val="24"/>
           <w:highlight w:val="yellow"/>
         </w:rPr>
-        <w:t>(</w:t>
-      </w:r>
-      <w:proofErr w:type="gramEnd"/>
-      <w:r>
-        <w:rPr>
-          <w:rFonts w:ascii="Century Schoolbook" w:hAnsi="Century Schoolbook"/>
-          <w:i/>
-          <w:sz w:val="24"/>
-          <w:highlight w:val="yellow"/>
-        </w:rPr>
-        <w:t>Ah-</w:t>
+        <w:t>(Ah-</w:t>
       </w:r>
       <w:proofErr w:type="spellStart"/>
       <w:r>
@@ -777,7 +744,6 @@
         <w:t>Aska</w:t>
       </w:r>
       <w:proofErr w:type="spellEnd"/>
-      <w:proofErr w:type="gramStart"/>
       <w:r>
         <w:rPr>
           <w:rFonts w:ascii="Monotype Corsiva" w:hAnsi="Monotype Corsiva"/>
@@ -796,7 +762,6 @@
         <w:t>(</w:t>
       </w:r>
       <w:proofErr w:type="spellStart"/>
-      <w:proofErr w:type="gramEnd"/>
       <w:r>
         <w:rPr>
           <w:rFonts w:ascii="Century Schoolbook" w:hAnsi="Century Schoolbook"/>
@@ -883,7 +848,6 @@
         <w:t>Aganos</w:t>
       </w:r>
       <w:proofErr w:type="spellEnd"/>
-      <w:proofErr w:type="gramStart"/>
       <w:r>
         <w:rPr>
           <w:rFonts w:ascii="Monotype Corsiva" w:hAnsi="Monotype Corsiva"/>
@@ -899,17 +863,7 @@
           <w:sz w:val="24"/>
           <w:highlight w:val="yellow"/>
         </w:rPr>
-        <w:t>(</w:t>
-      </w:r>
-      <w:proofErr w:type="gramEnd"/>
-      <w:r>
-        <w:rPr>
-          <w:rFonts w:ascii="Century Schoolbook" w:hAnsi="Century Schoolbook"/>
-          <w:i/>
-          <w:sz w:val="24"/>
-          <w:highlight w:val="yellow"/>
-        </w:rPr>
-        <w:t xml:space="preserve">Off-two Nay-gore) </w:t>
+        <w:t xml:space="preserve">(Off-two Nay-gore) </w:t>
       </w:r>
       <w:r>
         <w:rPr>
@@ -937,25 +891,7 @@
           <w:sz w:val="24"/>
           <w:highlight w:val="yellow"/>
         </w:rPr>
-        <w:t xml:space="preserve"> on Terra. Family killed by </w:t>
-      </w:r>
-      <w:proofErr w:type="gramStart"/>
-      <w:r>
-        <w:rPr>
-          <w:rFonts w:ascii="Century Schoolbook" w:hAnsi="Century Schoolbook"/>
-          <w:sz w:val="24"/>
-          <w:highlight w:val="yellow"/>
-        </w:rPr>
-        <w:t>Shinghaut  and</w:t>
-      </w:r>
-      <w:proofErr w:type="gramEnd"/>
-      <w:r>
-        <w:rPr>
-          <w:rFonts w:ascii="Century Schoolbook" w:hAnsi="Century Schoolbook"/>
-          <w:sz w:val="24"/>
-          <w:highlight w:val="yellow"/>
-        </w:rPr>
-        <w:t xml:space="preserve"> he takes the name Goston, “slayer of evil” and form underground resistance swearing to battle and destroy the Shinghaut priests and their religion.</w:t>
+        <w:t xml:space="preserve"> on Terra. Family killed by Shinghaut  and he takes the name Goston, “slayer of evil” and form underground resistance swearing to battle and destroy the Shinghaut priests and their religion.</w:t>
       </w:r>
     </w:p>
     <w:p>
@@ -985,7 +921,6 @@
         </w:rPr>
         <w:t>Astor</w:t>
       </w:r>
-      <w:proofErr w:type="gramStart"/>
       <w:r>
         <w:rPr>
           <w:rFonts w:ascii="Monotype Corsiva" w:hAnsi="Monotype Corsiva"/>
@@ -1001,17 +936,7 @@
           <w:sz w:val="24"/>
           <w:highlight w:val="yellow"/>
         </w:rPr>
-        <w:t>(</w:t>
-      </w:r>
-      <w:proofErr w:type="gramEnd"/>
-      <w:r>
-        <w:rPr>
-          <w:rFonts w:ascii="Century Schoolbook" w:hAnsi="Century Schoolbook"/>
-          <w:i/>
-          <w:sz w:val="24"/>
-          <w:highlight w:val="yellow"/>
-        </w:rPr>
-        <w:t xml:space="preserve">As-tore) </w:t>
+        <w:t xml:space="preserve">(As-tore) </w:t>
       </w:r>
       <w:r>
         <w:rPr>
@@ -1075,7 +1000,6 @@
         <w:t>Istaer</w:t>
       </w:r>
       <w:proofErr w:type="spellEnd"/>
-      <w:proofErr w:type="gramStart"/>
       <w:r>
         <w:rPr>
           <w:rFonts w:ascii="Monotype Corsiva" w:hAnsi="Monotype Corsiva"/>
@@ -1091,17 +1015,7 @@
           <w:sz w:val="24"/>
           <w:highlight w:val="yellow"/>
         </w:rPr>
-        <w:t>(</w:t>
-      </w:r>
-      <w:proofErr w:type="gramEnd"/>
-      <w:r>
-        <w:rPr>
-          <w:rFonts w:ascii="Century Schoolbook" w:hAnsi="Century Schoolbook"/>
-          <w:i/>
-          <w:sz w:val="24"/>
-          <w:highlight w:val="yellow"/>
-        </w:rPr>
-        <w:t>Ah-ma-rob-</w:t>
+        <w:t>(Ah-ma-rob-</w:t>
       </w:r>
       <w:proofErr w:type="spellStart"/>
       <w:r>
@@ -1223,7 +1137,6 @@
         <w:t>Achaemed</w:t>
       </w:r>
       <w:proofErr w:type="spellEnd"/>
-      <w:proofErr w:type="gramStart"/>
       <w:r>
         <w:rPr>
           <w:rFonts w:ascii="Monotype Corsiva" w:hAnsi="Monotype Corsiva"/>
@@ -1242,7 +1155,6 @@
         <w:t>(</w:t>
       </w:r>
       <w:proofErr w:type="spellStart"/>
-      <w:proofErr w:type="gramEnd"/>
       <w:r>
         <w:rPr>
           <w:rFonts w:ascii="Century Schoolbook" w:hAnsi="Century Schoolbook"/>
@@ -1335,7 +1247,6 @@
         <w:t>Ba’kas</w:t>
       </w:r>
       <w:proofErr w:type="spellEnd"/>
-      <w:proofErr w:type="gramStart"/>
       <w:r>
         <w:rPr>
           <w:rFonts w:ascii="Monotype Corsiva" w:hAnsi="Monotype Corsiva"/>
@@ -1351,17 +1262,7 @@
           <w:sz w:val="24"/>
           <w:highlight w:val="yellow"/>
         </w:rPr>
-        <w:t>(</w:t>
-      </w:r>
-      <w:proofErr w:type="gramEnd"/>
-      <w:r>
-        <w:rPr>
-          <w:rFonts w:ascii="Century Schoolbook" w:hAnsi="Century Schoolbook"/>
-          <w:i/>
-          <w:sz w:val="24"/>
-          <w:highlight w:val="yellow"/>
-        </w:rPr>
-        <w:t xml:space="preserve">Bock-us) </w:t>
+        <w:t xml:space="preserve">(Bock-us) </w:t>
       </w:r>
       <w:proofErr w:type="spellStart"/>
       <w:r>
@@ -1437,7 +1338,6 @@
         </w:rPr>
         <w:t>Bastet</w:t>
       </w:r>
-      <w:proofErr w:type="gramStart"/>
       <w:r>
         <w:rPr>
           <w:rFonts w:ascii="Monotype Corsiva" w:hAnsi="Monotype Corsiva"/>
@@ -1453,17 +1353,7 @@
           <w:sz w:val="24"/>
           <w:highlight w:val="yellow"/>
         </w:rPr>
-        <w:t>(</w:t>
-      </w:r>
-      <w:proofErr w:type="gramEnd"/>
-      <w:r>
-        <w:rPr>
-          <w:rFonts w:ascii="Century Schoolbook" w:hAnsi="Century Schoolbook"/>
-          <w:i/>
-          <w:sz w:val="24"/>
-          <w:highlight w:val="yellow"/>
-        </w:rPr>
-        <w:t xml:space="preserve">Ba-stet) </w:t>
+        <w:t xml:space="preserve">(Ba-stet) </w:t>
       </w:r>
       <w:r>
         <w:rPr>
@@ -1509,7 +1399,6 @@
         </w:rPr>
         <w:t>’</w:t>
       </w:r>
-      <w:proofErr w:type="gramStart"/>
       <w:r>
         <w:rPr>
           <w:rFonts w:ascii="Monotype Corsiva" w:hAnsi="Monotype Corsiva"/>
@@ -1528,7 +1417,6 @@
         <w:t>(</w:t>
       </w:r>
       <w:proofErr w:type="spellStart"/>
-      <w:proofErr w:type="gramEnd"/>
       <w:r>
         <w:rPr>
           <w:rFonts w:ascii="Century Schoolbook" w:hAnsi="Century Schoolbook"/>
@@ -1628,7 +1516,6 @@
         </w:rPr>
         <w:t>’</w:t>
       </w:r>
-      <w:proofErr w:type="gramStart"/>
       <w:r>
         <w:rPr>
           <w:rFonts w:ascii="Monotype Corsiva" w:hAnsi="Monotype Corsiva"/>
@@ -1647,7 +1534,6 @@
         <w:t>(</w:t>
       </w:r>
       <w:proofErr w:type="spellStart"/>
-      <w:proofErr w:type="gramEnd"/>
       <w:r>
         <w:rPr>
           <w:rFonts w:ascii="Century Schoolbook" w:hAnsi="Century Schoolbook"/>
@@ -1721,7 +1607,6 @@
         <w:t>Che-kaw</w:t>
       </w:r>
       <w:proofErr w:type="spellEnd"/>
-      <w:proofErr w:type="gramStart"/>
       <w:r>
         <w:rPr>
           <w:rFonts w:ascii="Monotype Corsiva" w:hAnsi="Monotype Corsiva"/>
@@ -1737,17 +1622,7 @@
           <w:sz w:val="24"/>
           <w:highlight w:val="yellow"/>
         </w:rPr>
-        <w:t>(</w:t>
-      </w:r>
-      <w:proofErr w:type="gramEnd"/>
-      <w:r>
-        <w:rPr>
-          <w:rFonts w:ascii="Century Schoolbook" w:hAnsi="Century Schoolbook"/>
-          <w:i/>
-          <w:sz w:val="24"/>
-          <w:highlight w:val="yellow"/>
-        </w:rPr>
-        <w:t>Cha-</w:t>
+        <w:t>(Cha-</w:t>
       </w:r>
       <w:proofErr w:type="spellStart"/>
       <w:r>
@@ -1871,7 +1746,6 @@
         <w:t>Chikoma</w:t>
       </w:r>
       <w:proofErr w:type="spellEnd"/>
-      <w:proofErr w:type="gramStart"/>
       <w:r>
         <w:rPr>
           <w:rFonts w:ascii="Monotype Corsiva" w:hAnsi="Monotype Corsiva"/>
@@ -1887,17 +1761,7 @@
           <w:sz w:val="24"/>
           <w:highlight w:val="yellow"/>
         </w:rPr>
-        <w:t>(</w:t>
-      </w:r>
-      <w:proofErr w:type="gramEnd"/>
-      <w:r>
-        <w:rPr>
-          <w:rFonts w:ascii="Century Schoolbook" w:hAnsi="Century Schoolbook"/>
-          <w:i/>
-          <w:sz w:val="24"/>
-          <w:highlight w:val="yellow"/>
-        </w:rPr>
-        <w:t xml:space="preserve">Sha-come-ah) </w:t>
+        <w:t xml:space="preserve">(Sha-come-ah) </w:t>
       </w:r>
       <w:r>
         <w:rPr>
@@ -2148,7 +2012,6 @@
         </w:rPr>
         <w:t>Etoshia</w:t>
       </w:r>
-      <w:proofErr w:type="gramStart"/>
       <w:r>
         <w:rPr>
           <w:rFonts w:ascii="Monotype Corsiva" w:hAnsi="Monotype Corsiva"/>
@@ -2164,17 +2027,7 @@
           <w:sz w:val="24"/>
           <w:highlight w:val="yellow"/>
         </w:rPr>
-        <w:t>(</w:t>
-      </w:r>
-      <w:proofErr w:type="gramEnd"/>
-      <w:r>
-        <w:rPr>
-          <w:rFonts w:ascii="Century Schoolbook" w:hAnsi="Century Schoolbook"/>
-          <w:i/>
-          <w:sz w:val="24"/>
-          <w:highlight w:val="yellow"/>
-        </w:rPr>
-        <w:t xml:space="preserve">E-toe-sha) </w:t>
+        <w:t xml:space="preserve">(E-toe-sha) </w:t>
       </w:r>
       <w:r>
         <w:rPr>
@@ -2257,7 +2110,6 @@
         </w:rPr>
         <w:t xml:space="preserve"> Tribe</w:t>
       </w:r>
-      <w:proofErr w:type="gramStart"/>
       <w:r>
         <w:rPr>
           <w:rFonts w:ascii="Monotype Corsiva" w:hAnsi="Monotype Corsiva"/>
@@ -2273,17 +2125,7 @@
           <w:sz w:val="24"/>
           <w:highlight w:val="yellow"/>
         </w:rPr>
-        <w:t>(</w:t>
-      </w:r>
-      <w:proofErr w:type="gramEnd"/>
-      <w:r>
-        <w:rPr>
-          <w:rFonts w:ascii="Century Schoolbook" w:hAnsi="Century Schoolbook"/>
-          <w:i/>
-          <w:sz w:val="24"/>
-          <w:highlight w:val="yellow"/>
-        </w:rPr>
-        <w:t xml:space="preserve">Et-two Bon-fur) </w:t>
+        <w:t xml:space="preserve">(Et-two Bon-fur) </w:t>
       </w:r>
       <w:r>
         <w:rPr>
@@ -2347,7 +2189,6 @@
         <w:t>sinto</w:t>
       </w:r>
       <w:proofErr w:type="spellEnd"/>
-      <w:proofErr w:type="gramStart"/>
       <w:r>
         <w:rPr>
           <w:rFonts w:ascii="Monotype Corsiva" w:hAnsi="Monotype Corsiva"/>
@@ -2363,17 +2204,7 @@
           <w:sz w:val="24"/>
           <w:highlight w:val="yellow"/>
         </w:rPr>
-        <w:t>(</w:t>
-      </w:r>
-      <w:proofErr w:type="gramEnd"/>
-      <w:r>
-        <w:rPr>
-          <w:rFonts w:ascii="Century Schoolbook" w:hAnsi="Century Schoolbook"/>
-          <w:i/>
-          <w:sz w:val="24"/>
-          <w:highlight w:val="yellow"/>
-        </w:rPr>
-        <w:t xml:space="preserve">Fa-sin-toe) </w:t>
+        <w:t xml:space="preserve">(Fa-sin-toe) </w:t>
       </w:r>
       <w:r>
         <w:rPr>
@@ -2559,7 +2390,6 @@
         <w:t>Jamasta</w:t>
       </w:r>
       <w:proofErr w:type="spellEnd"/>
-      <w:proofErr w:type="gramStart"/>
       <w:r>
         <w:rPr>
           <w:rFonts w:ascii="Monotype Corsiva" w:hAnsi="Monotype Corsiva"/>
@@ -2578,7 +2408,6 @@
         <w:t>(</w:t>
       </w:r>
       <w:proofErr w:type="spellStart"/>
-      <w:proofErr w:type="gramEnd"/>
       <w:r>
         <w:rPr>
           <w:rFonts w:ascii="Century Schoolbook" w:hAnsi="Century Schoolbook"/>
@@ -2754,7 +2583,6 @@
         </w:rPr>
         <w:t>Hestra</w:t>
       </w:r>
-      <w:proofErr w:type="gramStart"/>
       <w:r>
         <w:rPr>
           <w:rFonts w:ascii="Monotype Corsiva" w:hAnsi="Monotype Corsiva"/>
@@ -2770,17 +2598,7 @@
           <w:sz w:val="24"/>
           <w:highlight w:val="yellow"/>
         </w:rPr>
-        <w:t>(</w:t>
-      </w:r>
-      <w:proofErr w:type="gramEnd"/>
-      <w:r>
-        <w:rPr>
-          <w:rFonts w:ascii="Century Schoolbook" w:hAnsi="Century Schoolbook"/>
-          <w:i/>
-          <w:sz w:val="24"/>
-          <w:highlight w:val="yellow"/>
-        </w:rPr>
-        <w:t>Hess-</w:t>
+        <w:t>(Hess-</w:t>
       </w:r>
       <w:proofErr w:type="spellStart"/>
       <w:r>
@@ -2845,7 +2663,6 @@
         <w:t>Hestr’yn</w:t>
       </w:r>
       <w:proofErr w:type="spellEnd"/>
-      <w:proofErr w:type="gramStart"/>
       <w:r>
         <w:rPr>
           <w:rFonts w:ascii="Monotype Corsiva" w:hAnsi="Monotype Corsiva"/>
@@ -2864,7 +2681,6 @@
         <w:t>(</w:t>
       </w:r>
       <w:proofErr w:type="spellStart"/>
-      <w:proofErr w:type="gramEnd"/>
       <w:r>
         <w:rPr>
           <w:rFonts w:ascii="Century Schoolbook" w:hAnsi="Century Schoolbook"/>
@@ -2921,7 +2737,6 @@
         <w:t>Illio</w:t>
       </w:r>
       <w:proofErr w:type="spellEnd"/>
-      <w:proofErr w:type="gramStart"/>
       <w:r>
         <w:rPr>
           <w:rFonts w:ascii="Monotype Corsiva" w:hAnsi="Monotype Corsiva"/>
@@ -2937,17 +2752,7 @@
           <w:sz w:val="24"/>
           <w:highlight w:val="yellow"/>
         </w:rPr>
-        <w:t>(</w:t>
-      </w:r>
-      <w:proofErr w:type="gramEnd"/>
-      <w:r>
-        <w:rPr>
-          <w:rFonts w:ascii="Century Schoolbook" w:hAnsi="Century Schoolbook"/>
-          <w:i/>
-          <w:sz w:val="24"/>
-          <w:highlight w:val="yellow"/>
-        </w:rPr>
-        <w:t xml:space="preserve">Ill </w:t>
+        <w:t xml:space="preserve">(Ill </w:t>
       </w:r>
       <w:proofErr w:type="spellStart"/>
       <w:r>
@@ -3202,7 +3007,6 @@
         <w:t>tain</w:t>
       </w:r>
       <w:proofErr w:type="spellEnd"/>
-      <w:proofErr w:type="gramStart"/>
       <w:r>
         <w:rPr>
           <w:rFonts w:ascii="Monotype Corsiva" w:hAnsi="Monotype Corsiva"/>
@@ -3221,7 +3025,6 @@
         <w:t>(</w:t>
       </w:r>
       <w:proofErr w:type="spellStart"/>
-      <w:proofErr w:type="gramEnd"/>
       <w:r>
         <w:rPr>
           <w:rFonts w:ascii="Century Schoolbook" w:hAnsi="Century Schoolbook"/>
@@ -3342,7 +3145,6 @@
         <w:t>tain</w:t>
       </w:r>
       <w:proofErr w:type="spellEnd"/>
-      <w:proofErr w:type="gramStart"/>
       <w:r>
         <w:rPr>
           <w:rFonts w:ascii="Monotype Corsiva" w:hAnsi="Monotype Corsiva"/>
@@ -3358,17 +3160,7 @@
           <w:sz w:val="24"/>
           <w:highlight w:val="yellow"/>
         </w:rPr>
-        <w:t>(</w:t>
-      </w:r>
-      <w:proofErr w:type="gramEnd"/>
-      <w:r>
-        <w:rPr>
-          <w:rFonts w:ascii="Century Schoolbook" w:hAnsi="Century Schoolbook"/>
-          <w:i/>
-          <w:sz w:val="24"/>
-          <w:highlight w:val="yellow"/>
-        </w:rPr>
-        <w:t xml:space="preserve">Ja-fault-ah) </w:t>
+        <w:t xml:space="preserve">(Ja-fault-ah) </w:t>
       </w:r>
       <w:r>
         <w:rPr>
@@ -3433,7 +3225,6 @@
         <w:t>tain</w:t>
       </w:r>
       <w:proofErr w:type="spellEnd"/>
-      <w:proofErr w:type="gramStart"/>
       <w:r>
         <w:rPr>
           <w:rFonts w:ascii="Monotype Corsiva" w:hAnsi="Monotype Corsiva"/>
@@ -3450,18 +3241,7 @@
           <w:sz w:val="24"/>
           <w:highlight w:val="yellow"/>
         </w:rPr>
-        <w:t>(</w:t>
-      </w:r>
-      <w:proofErr w:type="gramEnd"/>
-      <w:r>
-        <w:rPr>
-          <w:rFonts w:ascii="Century Schoolbook" w:hAnsi="Century Schoolbook"/>
-          <w:i/>
-          <w:iCs/>
-          <w:sz w:val="24"/>
-          <w:highlight w:val="yellow"/>
-        </w:rPr>
-        <w:t>Ja-lay-saw)…</w:t>
+        <w:t>(Ja-lay-saw)…</w:t>
       </w:r>
       <w:r>
         <w:rPr>
@@ -3545,7 +3325,6 @@
         <w:t>tain</w:t>
       </w:r>
       <w:proofErr w:type="spellEnd"/>
-      <w:proofErr w:type="gramStart"/>
       <w:r>
         <w:rPr>
           <w:rFonts w:ascii="Monotype Corsiva" w:hAnsi="Monotype Corsiva"/>
@@ -3564,7 +3343,6 @@
         <w:t>(</w:t>
       </w:r>
       <w:proofErr w:type="spellStart"/>
-      <w:proofErr w:type="gramEnd"/>
       <w:r>
         <w:rPr>
           <w:rFonts w:ascii="Century Schoolbook" w:hAnsi="Century Schoolbook"/>
@@ -3739,7 +3517,6 @@
         <w:t>tain</w:t>
       </w:r>
       <w:proofErr w:type="spellEnd"/>
-      <w:proofErr w:type="gramStart"/>
       <w:r>
         <w:rPr>
           <w:rFonts w:ascii="Monotype Corsiva" w:hAnsi="Monotype Corsiva"/>
@@ -3755,17 +3532,7 @@
           <w:sz w:val="24"/>
           <w:highlight w:val="yellow"/>
         </w:rPr>
-        <w:t>(</w:t>
-      </w:r>
-      <w:proofErr w:type="gramEnd"/>
-      <w:r>
-        <w:rPr>
-          <w:rFonts w:ascii="Century Schoolbook" w:hAnsi="Century Schoolbook"/>
-          <w:i/>
-          <w:sz w:val="24"/>
-          <w:highlight w:val="yellow"/>
-        </w:rPr>
-        <w:t>Ja-</w:t>
+        <w:t>(Ja-</w:t>
       </w:r>
       <w:proofErr w:type="spellStart"/>
       <w:r>
@@ -4115,7 +3882,6 @@
         <w:t>Lastoma</w:t>
       </w:r>
       <w:proofErr w:type="spellEnd"/>
-      <w:proofErr w:type="gramStart"/>
       <w:r>
         <w:rPr>
           <w:rFonts w:ascii="Monotype Corsiva" w:hAnsi="Monotype Corsiva"/>
@@ -4131,17 +3897,7 @@
           <w:sz w:val="24"/>
           <w:highlight w:val="yellow"/>
         </w:rPr>
-        <w:t>(</w:t>
-      </w:r>
-      <w:proofErr w:type="gramEnd"/>
-      <w:r>
-        <w:rPr>
-          <w:rFonts w:ascii="Century Schoolbook" w:hAnsi="Century Schoolbook"/>
-          <w:i/>
-          <w:sz w:val="24"/>
-          <w:highlight w:val="yellow"/>
-        </w:rPr>
-        <w:t xml:space="preserve">Los-Toe-Maw) </w:t>
+        <w:t xml:space="preserve">(Los-Toe-Maw) </w:t>
       </w:r>
       <w:r>
         <w:rPr>
@@ -4188,7 +3944,6 @@
         <w:t>Latro’llme</w:t>
       </w:r>
       <w:proofErr w:type="spellEnd"/>
-      <w:proofErr w:type="gramStart"/>
       <w:r>
         <w:rPr>
           <w:rFonts w:ascii="Monotype Corsiva" w:hAnsi="Monotype Corsiva"/>
@@ -4204,17 +3959,7 @@
           <w:sz w:val="24"/>
           <w:highlight w:val="yellow"/>
         </w:rPr>
-        <w:t>(</w:t>
-      </w:r>
-      <w:proofErr w:type="gramEnd"/>
-      <w:r>
-        <w:rPr>
-          <w:rFonts w:ascii="Century Schoolbook" w:hAnsi="Century Schoolbook"/>
-          <w:i/>
-          <w:sz w:val="24"/>
-          <w:highlight w:val="yellow"/>
-        </w:rPr>
-        <w:t>La-</w:t>
+        <w:t>(La-</w:t>
       </w:r>
       <w:proofErr w:type="spellStart"/>
       <w:r>
@@ -4301,7 +4046,6 @@
         </w:rPr>
         <w:t>’</w:t>
       </w:r>
-      <w:proofErr w:type="gramStart"/>
       <w:r>
         <w:rPr>
           <w:rFonts w:ascii="Monotype Corsiva" w:hAnsi="Monotype Corsiva"/>
@@ -4317,17 +4061,7 @@
           <w:sz w:val="24"/>
           <w:highlight w:val="yellow"/>
         </w:rPr>
-        <w:t>(</w:t>
-      </w:r>
-      <w:proofErr w:type="gramEnd"/>
-      <w:r>
-        <w:rPr>
-          <w:rFonts w:ascii="Century Schoolbook" w:hAnsi="Century Schoolbook"/>
-          <w:i/>
-          <w:sz w:val="24"/>
-          <w:highlight w:val="yellow"/>
-        </w:rPr>
-        <w:t>Law-</w:t>
+        <w:t>(Law-</w:t>
       </w:r>
       <w:proofErr w:type="spellStart"/>
       <w:r>
@@ -4365,9 +4099,9 @@
           <w:sz w:val="24"/>
           <w:highlight w:val="yellow"/>
         </w:rPr>
-        <w:t xml:space="preserve"> horse. The name was chosen by Mauldren when the stallion was born and in the Northlands tongue means “Heart of the Wind”. Existing only on the Northland Plains it is an Araupaso, a breed of horse known for its strength and endurance, </w:t>
-      </w:r>
-      <w:proofErr w:type="gramStart"/>
+        <w:t xml:space="preserve"> horse. The name was chosen by Mauldren when the stallion was born and in the Northlands tongue means “Heart of the Wind”. Existing only on the Northland Plains it is an Araupaso, a breed of horse known for its strength and endurance, it’s longevity and rumored to possess the ability to communicate within </w:t>
+      </w:r>
+      <w:proofErr w:type="spellStart"/>
       <w:r>
         <w:rPr>
           <w:rFonts w:ascii="Century Schoolbook" w:hAnsi="Century Schoolbook"/>
@@ -4376,50 +4110,14 @@
         </w:rPr>
         <w:t>it’s</w:t>
       </w:r>
-      <w:proofErr w:type="gramEnd"/>
-      <w:r>
-        <w:rPr>
-          <w:rFonts w:ascii="Century Schoolbook" w:hAnsi="Century Schoolbook"/>
-          <w:sz w:val="24"/>
-          <w:highlight w:val="yellow"/>
-        </w:rPr>
-        <w:t xml:space="preserve"> longevity and rumored to possess the ability to communicate within </w:t>
-      </w:r>
-      <w:proofErr w:type="spellStart"/>
-      <w:r>
-        <w:rPr>
-          <w:rFonts w:ascii="Century Schoolbook" w:hAnsi="Century Schoolbook"/>
-          <w:sz w:val="24"/>
-          <w:highlight w:val="yellow"/>
-        </w:rPr>
-        <w:t>it’s</w:t>
-      </w:r>
-      <w:proofErr w:type="spellEnd"/>
-      <w:r>
-        <w:rPr>
-          <w:rFonts w:ascii="Century Schoolbook" w:hAnsi="Century Schoolbook"/>
-          <w:sz w:val="24"/>
-          <w:highlight w:val="yellow"/>
-        </w:rPr>
-        <w:t xml:space="preserve"> own breed. </w:t>
-      </w:r>
-      <w:proofErr w:type="gramStart"/>
-      <w:r>
-        <w:rPr>
-          <w:rFonts w:ascii="Century Schoolbook" w:hAnsi="Century Schoolbook"/>
-          <w:sz w:val="24"/>
-          <w:highlight w:val="yellow"/>
-        </w:rPr>
-        <w:t>It’s</w:t>
-      </w:r>
-      <w:proofErr w:type="gramEnd"/>
-      <w:r>
-        <w:rPr>
-          <w:rFonts w:ascii="Century Schoolbook" w:hAnsi="Century Schoolbook"/>
-          <w:sz w:val="24"/>
-          <w:highlight w:val="yellow"/>
-        </w:rPr>
-        <w:t xml:space="preserve"> herd name is </w:t>
+      <w:proofErr w:type="spellEnd"/>
+      <w:r>
+        <w:rPr>
+          <w:rFonts w:ascii="Century Schoolbook" w:hAnsi="Century Schoolbook"/>
+          <w:sz w:val="24"/>
+          <w:highlight w:val="yellow"/>
+        </w:rPr>
+        <w:t xml:space="preserve"> own breed. It’s herd name is </w:t>
       </w:r>
       <w:proofErr w:type="spellStart"/>
       <w:r>
@@ -4465,7 +4163,6 @@
         </w:rPr>
         <w:t>La-seta Ta-pan</w:t>
       </w:r>
-      <w:proofErr w:type="gramStart"/>
       <w:r>
         <w:rPr>
           <w:rFonts w:ascii="Monotype Corsiva" w:hAnsi="Monotype Corsiva"/>
@@ -4481,17 +4178,7 @@
           <w:sz w:val="24"/>
           <w:highlight w:val="yellow"/>
         </w:rPr>
-        <w:t>(</w:t>
-      </w:r>
-      <w:proofErr w:type="gramEnd"/>
-      <w:r>
-        <w:rPr>
-          <w:rFonts w:ascii="Century Schoolbook" w:hAnsi="Century Schoolbook"/>
-          <w:i/>
-          <w:sz w:val="24"/>
-          <w:highlight w:val="yellow"/>
-        </w:rPr>
-        <w:t xml:space="preserve">La-see-ta) </w:t>
+        <w:t xml:space="preserve">(La-see-ta) </w:t>
       </w:r>
       <w:r>
         <w:rPr>
@@ -4610,7 +4297,6 @@
         <w:t>Lere’risfa</w:t>
       </w:r>
       <w:proofErr w:type="spellEnd"/>
-      <w:proofErr w:type="gramStart"/>
       <w:r>
         <w:rPr>
           <w:rFonts w:ascii="Monotype Corsiva" w:hAnsi="Monotype Corsiva"/>
@@ -4626,17 +4312,7 @@
           <w:sz w:val="24"/>
           <w:highlight w:val="yellow"/>
         </w:rPr>
-        <w:t>(</w:t>
-      </w:r>
-      <w:proofErr w:type="gramEnd"/>
-      <w:r>
-        <w:rPr>
-          <w:rFonts w:ascii="Century Schoolbook" w:hAnsi="Century Schoolbook"/>
-          <w:i/>
-          <w:sz w:val="24"/>
-          <w:highlight w:val="yellow"/>
-        </w:rPr>
-        <w:t>Lure-</w:t>
+        <w:t>(Lure-</w:t>
       </w:r>
       <w:proofErr w:type="spellStart"/>
       <w:r>
@@ -4705,7 +4381,6 @@
         <w:t>Lere’ymn</w:t>
       </w:r>
       <w:proofErr w:type="spellEnd"/>
-      <w:proofErr w:type="gramStart"/>
       <w:r>
         <w:rPr>
           <w:rFonts w:ascii="Monotype Corsiva" w:hAnsi="Monotype Corsiva"/>
@@ -4721,17 +4396,7 @@
           <w:sz w:val="24"/>
           <w:highlight w:val="yellow"/>
         </w:rPr>
-        <w:t>(</w:t>
-      </w:r>
-      <w:proofErr w:type="gramEnd"/>
-      <w:r>
-        <w:rPr>
-          <w:rFonts w:ascii="Century Schoolbook" w:hAnsi="Century Schoolbook"/>
-          <w:i/>
-          <w:sz w:val="24"/>
-          <w:highlight w:val="yellow"/>
-        </w:rPr>
-        <w:t>Lure-</w:t>
+        <w:t>(Lure-</w:t>
       </w:r>
       <w:proofErr w:type="spellStart"/>
       <w:r>
@@ -4817,7 +4482,6 @@
         <w:t>Elevou</w:t>
       </w:r>
       <w:proofErr w:type="spellEnd"/>
-      <w:proofErr w:type="gramStart"/>
       <w:r>
         <w:rPr>
           <w:rFonts w:ascii="Monotype Corsiva" w:hAnsi="Monotype Corsiva"/>
@@ -4833,17 +4497,7 @@
           <w:sz w:val="24"/>
           <w:highlight w:val="yellow"/>
         </w:rPr>
-        <w:t>(</w:t>
-      </w:r>
-      <w:proofErr w:type="gramEnd"/>
-      <w:r>
-        <w:rPr>
-          <w:rFonts w:ascii="Century Schoolbook" w:hAnsi="Century Schoolbook"/>
-          <w:i/>
-          <w:sz w:val="24"/>
-          <w:highlight w:val="yellow"/>
-        </w:rPr>
-        <w:t xml:space="preserve">Ma-rock Ra  El </w:t>
+        <w:t xml:space="preserve">(Ma-rock Ra  El </w:t>
       </w:r>
       <w:proofErr w:type="spellStart"/>
       <w:r>
@@ -5027,7 +4681,6 @@
         <w:t>Estavey</w:t>
       </w:r>
       <w:proofErr w:type="spellEnd"/>
-      <w:proofErr w:type="gramStart"/>
       <w:r>
         <w:rPr>
           <w:rFonts w:ascii="Monotype Corsiva" w:hAnsi="Monotype Corsiva"/>
@@ -5043,17 +4696,7 @@
           <w:sz w:val="24"/>
           <w:highlight w:val="yellow"/>
         </w:rPr>
-        <w:t>(</w:t>
-      </w:r>
-      <w:proofErr w:type="gramEnd"/>
-      <w:r>
-        <w:rPr>
-          <w:rFonts w:ascii="Century Schoolbook" w:hAnsi="Century Schoolbook"/>
-          <w:i/>
-          <w:sz w:val="24"/>
-          <w:highlight w:val="yellow"/>
-        </w:rPr>
-        <w:t>Mall-</w:t>
+        <w:t>(Mall-</w:t>
       </w:r>
       <w:proofErr w:type="spellStart"/>
       <w:r>
@@ -5274,7 +4917,6 @@
         <w:t>Ikbu</w:t>
       </w:r>
       <w:proofErr w:type="spellEnd"/>
-      <w:proofErr w:type="gramStart"/>
       <w:r>
         <w:rPr>
           <w:rFonts w:ascii="Monotype Corsiva" w:hAnsi="Monotype Corsiva"/>
@@ -5290,17 +4932,7 @@
           <w:sz w:val="24"/>
           <w:highlight w:val="yellow"/>
         </w:rPr>
-        <w:t>(</w:t>
-      </w:r>
-      <w:proofErr w:type="gramEnd"/>
-      <w:r>
-        <w:rPr>
-          <w:rFonts w:ascii="Century Schoolbook" w:hAnsi="Century Schoolbook"/>
-          <w:i/>
-          <w:sz w:val="24"/>
-          <w:highlight w:val="yellow"/>
-        </w:rPr>
-        <w:t>Mare-</w:t>
+        <w:t>(Mare-</w:t>
       </w:r>
       <w:proofErr w:type="spellStart"/>
       <w:r>
@@ -5449,7 +5081,6 @@
         <w:t>Nau</w:t>
       </w:r>
       <w:proofErr w:type="spellEnd"/>
-      <w:proofErr w:type="gramStart"/>
       <w:r>
         <w:rPr>
           <w:rFonts w:ascii="Monotype Corsiva" w:hAnsi="Monotype Corsiva"/>
@@ -5468,7 +5099,6 @@
         <w:t>(</w:t>
       </w:r>
       <w:proofErr w:type="spellStart"/>
-      <w:proofErr w:type="gramEnd"/>
       <w:r>
         <w:rPr>
           <w:rFonts w:ascii="Century Schoolbook" w:hAnsi="Century Schoolbook"/>
@@ -5544,7 +5174,6 @@
         <w:t>Masta-Sescue</w:t>
       </w:r>
       <w:proofErr w:type="spellEnd"/>
-      <w:proofErr w:type="gramStart"/>
       <w:r>
         <w:rPr>
           <w:rFonts w:ascii="Monotype Corsiva" w:hAnsi="Monotype Corsiva"/>
@@ -5560,17 +5189,7 @@
           <w:sz w:val="24"/>
           <w:highlight w:val="yellow"/>
         </w:rPr>
-        <w:t>(</w:t>
-      </w:r>
-      <w:proofErr w:type="gramEnd"/>
-      <w:r>
-        <w:rPr>
-          <w:rFonts w:ascii="Century Schoolbook" w:hAnsi="Century Schoolbook"/>
-          <w:i/>
-          <w:sz w:val="24"/>
-          <w:highlight w:val="yellow"/>
-        </w:rPr>
-        <w:t>Nay-again-</w:t>
+        <w:t>(Nay-again-</w:t>
       </w:r>
       <w:proofErr w:type="spellStart"/>
       <w:r>
@@ -5720,7 +5339,6 @@
         <w:t>Coosta</w:t>
       </w:r>
       <w:proofErr w:type="spellEnd"/>
-      <w:proofErr w:type="gramStart"/>
       <w:r>
         <w:rPr>
           <w:rFonts w:ascii="Monotype Corsiva" w:hAnsi="Monotype Corsiva"/>
@@ -5736,17 +5354,7 @@
           <w:sz w:val="24"/>
           <w:highlight w:val="yellow"/>
         </w:rPr>
-        <w:t>(</w:t>
-      </w:r>
-      <w:proofErr w:type="gramEnd"/>
-      <w:r>
-        <w:rPr>
-          <w:rFonts w:ascii="Century Schoolbook" w:hAnsi="Century Schoolbook"/>
-          <w:i/>
-          <w:sz w:val="24"/>
-          <w:highlight w:val="yellow"/>
-        </w:rPr>
-        <w:t xml:space="preserve">Na-you-bee-Costa) </w:t>
+        <w:t xml:space="preserve">(Na-you-bee-Costa) </w:t>
       </w:r>
       <w:r>
         <w:rPr>
@@ -5881,7 +5489,6 @@
         <w:t>Shoufa</w:t>
       </w:r>
       <w:proofErr w:type="spellEnd"/>
-      <w:proofErr w:type="gramStart"/>
       <w:r>
         <w:rPr>
           <w:rFonts w:ascii="Monotype Corsiva" w:hAnsi="Monotype Corsiva"/>
@@ -5897,17 +5504,7 @@
           <w:sz w:val="24"/>
           <w:highlight w:val="yellow"/>
         </w:rPr>
-        <w:t>(</w:t>
-      </w:r>
-      <w:proofErr w:type="gramEnd"/>
-      <w:r>
-        <w:rPr>
-          <w:rFonts w:ascii="Century Schoolbook" w:hAnsi="Century Schoolbook"/>
-          <w:i/>
-          <w:sz w:val="24"/>
-          <w:highlight w:val="yellow"/>
-        </w:rPr>
-        <w:t xml:space="preserve">…Show fa) </w:t>
+        <w:t xml:space="preserve">(…Show fa) </w:t>
       </w:r>
       <w:r>
         <w:rPr>
@@ -6293,7 +5890,6 @@
         <w:t>Sabata</w:t>
       </w:r>
       <w:proofErr w:type="spellEnd"/>
-      <w:proofErr w:type="gramStart"/>
       <w:r>
         <w:rPr>
           <w:rFonts w:ascii="Monotype Corsiva" w:hAnsi="Monotype Corsiva"/>
@@ -6309,17 +5905,7 @@
           <w:sz w:val="24"/>
           <w:highlight w:val="yellow"/>
         </w:rPr>
-        <w:t>(</w:t>
-      </w:r>
-      <w:proofErr w:type="gramEnd"/>
-      <w:r>
-        <w:rPr>
-          <w:rFonts w:ascii="Century Schoolbook" w:hAnsi="Century Schoolbook"/>
-          <w:i/>
-          <w:sz w:val="24"/>
-          <w:highlight w:val="yellow"/>
-        </w:rPr>
-        <w:t xml:space="preserve">Wren-Share-A) </w:t>
+        <w:t xml:space="preserve">(Wren-Share-A) </w:t>
       </w:r>
       <w:r>
         <w:rPr>
@@ -6399,25 +5985,7 @@
           <w:sz w:val="32"/>
           <w:highlight w:val="yellow"/>
         </w:rPr>
-        <w:t xml:space="preserve"> </w:t>
-      </w:r>
-      <w:proofErr w:type="gramStart"/>
-      <w:r>
-        <w:rPr>
-          <w:rFonts w:ascii="Lucida Calligraphy" w:hAnsi="Lucida Calligraphy"/>
-          <w:sz w:val="32"/>
-          <w:highlight w:val="yellow"/>
-        </w:rPr>
-        <w:t>Et</w:t>
-      </w:r>
-      <w:proofErr w:type="gramEnd"/>
-      <w:r>
-        <w:rPr>
-          <w:rFonts w:ascii="Lucida Calligraphy" w:hAnsi="Lucida Calligraphy"/>
-          <w:sz w:val="32"/>
-          <w:highlight w:val="yellow"/>
-        </w:rPr>
-        <w:t xml:space="preserve">’ </w:t>
+        <w:t xml:space="preserve"> Et’ </w:t>
       </w:r>
       <w:proofErr w:type="spellStart"/>
       <w:r>
@@ -6499,8 +6067,6 @@
         </w:rPr>
         <w:t xml:space="preserve"> was Tomas Fathers aide and took on the raising of his son on a deathbed request.</w:t>
       </w:r>
-      <w:bookmarkStart w:id="0" w:name="_GoBack"/>
-      <w:bookmarkEnd w:id="0"/>
     </w:p>
     <w:p>
       <w:pPr>
@@ -6525,15 +6091,16 @@
         <w:rPr>
           <w:rFonts w:ascii="Lucida Calligraphy" w:hAnsi="Lucida Calligraphy"/>
           <w:sz w:val="32"/>
+          <w:highlight w:val="yellow"/>
         </w:rPr>
         <w:t>Saycoris</w:t>
       </w:r>
       <w:proofErr w:type="spellEnd"/>
-      <w:proofErr w:type="gramStart"/>
       <w:r>
         <w:rPr>
           <w:rFonts w:ascii="Monotype Corsiva" w:hAnsi="Monotype Corsiva"/>
           <w:sz w:val="36"/>
+          <w:highlight w:val="yellow"/>
         </w:rPr>
         <w:t>...</w:t>
       </w:r>
@@ -6542,24 +6109,17 @@
           <w:rFonts w:ascii="Century Schoolbook" w:hAnsi="Century Schoolbook"/>
           <w:i/>
           <w:sz w:val="24"/>
-        </w:rPr>
-        <w:t>(</w:t>
-      </w:r>
-      <w:proofErr w:type="gramEnd"/>
-      <w:r>
-        <w:rPr>
-          <w:rFonts w:ascii="Century Schoolbook" w:hAnsi="Century Schoolbook"/>
-          <w:i/>
-          <w:sz w:val="24"/>
-        </w:rPr>
-        <w:t>say-</w:t>
-      </w:r>
-      <w:proofErr w:type="spellStart"/>
-      <w:r>
-        <w:rPr>
-          <w:rFonts w:ascii="Century Schoolbook" w:hAnsi="Century Schoolbook"/>
-          <w:i/>
-          <w:sz w:val="24"/>
+          <w:highlight w:val="yellow"/>
+        </w:rPr>
+        <w:t>(say-</w:t>
+      </w:r>
+      <w:proofErr w:type="spellStart"/>
+      <w:r>
+        <w:rPr>
+          <w:rFonts w:ascii="Century Schoolbook" w:hAnsi="Century Schoolbook"/>
+          <w:i/>
+          <w:sz w:val="24"/>
+          <w:highlight w:val="yellow"/>
         </w:rPr>
         <w:t>cory</w:t>
       </w:r>
@@ -6569,6 +6129,7 @@
           <w:rFonts w:ascii="Century Schoolbook" w:hAnsi="Century Schoolbook"/>
           <w:i/>
           <w:sz w:val="24"/>
+          <w:highlight w:val="yellow"/>
         </w:rPr>
         <w:t xml:space="preserve">) </w:t>
       </w:r>
@@ -6578,6 +6139,7 @@
           <w:rFonts w:ascii="Century Schoolbook" w:hAnsi="Century Schoolbook"/>
           <w:iCs/>
           <w:sz w:val="24"/>
+          <w:highlight w:val="yellow"/>
         </w:rPr>
         <w:t>Shoufa’s</w:t>
       </w:r>
@@ -6587,6 +6149,7 @@
           <w:rFonts w:ascii="Century Schoolbook" w:hAnsi="Century Schoolbook"/>
           <w:iCs/>
           <w:sz w:val="24"/>
+          <w:highlight w:val="yellow"/>
         </w:rPr>
         <w:t xml:space="preserve"> </w:t>
       </w:r>
@@ -6596,6 +6159,7 @@
           <w:rFonts w:ascii="Century Schoolbook" w:hAnsi="Century Schoolbook"/>
           <w:iCs/>
           <w:sz w:val="24"/>
+          <w:highlight w:val="yellow"/>
         </w:rPr>
         <w:t>worsha</w:t>
       </w:r>
@@ -6605,6 +6169,7 @@
           <w:rFonts w:ascii="Century Schoolbook" w:hAnsi="Century Schoolbook"/>
           <w:iCs/>
           <w:sz w:val="24"/>
+          <w:highlight w:val="yellow"/>
         </w:rPr>
         <w:t>(First wife) head of all wives and family.</w:t>
       </w:r>
@@ -6631,6 +6196,7 @@
         <w:rPr>
           <w:rFonts w:ascii="Lucida Calligraphy" w:hAnsi="Lucida Calligraphy"/>
           <w:sz w:val="32"/>
+          <w:highlight w:val="yellow"/>
         </w:rPr>
         <w:t>Sagof</w:t>
       </w:r>
@@ -6639,6 +6205,7 @@
         <w:rPr>
           <w:rFonts w:ascii="Lucida Calligraphy" w:hAnsi="Lucida Calligraphy"/>
           <w:sz w:val="32"/>
+          <w:highlight w:val="yellow"/>
         </w:rPr>
         <w:t xml:space="preserve"> </w:t>
       </w:r>
@@ -6647,15 +6214,16 @@
         <w:rPr>
           <w:rFonts w:ascii="Lucida Calligraphy" w:hAnsi="Lucida Calligraphy"/>
           <w:sz w:val="32"/>
+          <w:highlight w:val="yellow"/>
         </w:rPr>
         <w:t>Uosta</w:t>
       </w:r>
       <w:proofErr w:type="spellEnd"/>
-      <w:proofErr w:type="gramStart"/>
       <w:r>
         <w:rPr>
           <w:rFonts w:ascii="Monotype Corsiva" w:hAnsi="Monotype Corsiva"/>
           <w:sz w:val="36"/>
+          <w:highlight w:val="yellow"/>
         </w:rPr>
         <w:t>...</w:t>
       </w:r>
@@ -6664,16 +6232,17 @@
           <w:rFonts w:ascii="Century Schoolbook" w:hAnsi="Century Schoolbook"/>
           <w:i/>
           <w:sz w:val="24"/>
+          <w:highlight w:val="yellow"/>
         </w:rPr>
         <w:t>(</w:t>
       </w:r>
       <w:proofErr w:type="spellStart"/>
-      <w:proofErr w:type="gramEnd"/>
-      <w:r>
-        <w:rPr>
-          <w:rFonts w:ascii="Century Schoolbook" w:hAnsi="Century Schoolbook"/>
-          <w:i/>
-          <w:sz w:val="24"/>
+      <w:r>
+        <w:rPr>
+          <w:rFonts w:ascii="Century Schoolbook" w:hAnsi="Century Schoolbook"/>
+          <w:i/>
+          <w:sz w:val="24"/>
+          <w:highlight w:val="yellow"/>
         </w:rPr>
         <w:t>Sayg</w:t>
       </w:r>
@@ -6683,6 +6252,7 @@
           <w:rFonts w:ascii="Century Schoolbook" w:hAnsi="Century Schoolbook"/>
           <w:i/>
           <w:sz w:val="24"/>
+          <w:highlight w:val="yellow"/>
         </w:rPr>
         <w:t>-of U-</w:t>
       </w:r>
@@ -6692,6 +6262,7 @@
           <w:rFonts w:ascii="Century Schoolbook" w:hAnsi="Century Schoolbook"/>
           <w:i/>
           <w:sz w:val="24"/>
+          <w:highlight w:val="yellow"/>
         </w:rPr>
         <w:t>oos</w:t>
       </w:r>
@@ -6701,6 +6272,7 @@
           <w:rFonts w:ascii="Century Schoolbook" w:hAnsi="Century Schoolbook"/>
           <w:i/>
           <w:sz w:val="24"/>
+          <w:highlight w:val="yellow"/>
         </w:rPr>
         <w:t>-</w:t>
       </w:r>
@@ -6710,6 +6282,7 @@
           <w:rFonts w:ascii="Century Schoolbook" w:hAnsi="Century Schoolbook"/>
           <w:i/>
           <w:sz w:val="24"/>
+          <w:highlight w:val="yellow"/>
         </w:rPr>
         <w:t>tah</w:t>
       </w:r>
@@ -6719,6 +6292,7 @@
           <w:rFonts w:ascii="Century Schoolbook" w:hAnsi="Century Schoolbook"/>
           <w:i/>
           <w:sz w:val="24"/>
+          <w:highlight w:val="yellow"/>
         </w:rPr>
         <w:t xml:space="preserve"> ) </w:t>
       </w:r>
@@ -6726,6 +6300,7 @@
         <w:rPr>
           <w:rFonts w:ascii="Century Schoolbook" w:hAnsi="Century Schoolbook"/>
           <w:sz w:val="24"/>
+          <w:highlight w:val="yellow"/>
         </w:rPr>
         <w:t xml:space="preserve">Cabin boy on trade ship </w:t>
       </w:r>
@@ -6734,6 +6309,7 @@
         <w:rPr>
           <w:rFonts w:ascii="Century Schoolbook" w:hAnsi="Century Schoolbook"/>
           <w:sz w:val="24"/>
+          <w:highlight w:val="yellow"/>
         </w:rPr>
         <w:t>Ve-enesa</w:t>
       </w:r>
@@ -6742,6 +6318,7 @@
         <w:rPr>
           <w:rFonts w:ascii="Century Schoolbook" w:hAnsi="Century Schoolbook"/>
           <w:sz w:val="24"/>
+          <w:highlight w:val="yellow"/>
         </w:rPr>
         <w:t xml:space="preserve"> on </w:t>
       </w:r>
@@ -6750,6 +6327,7 @@
         <w:rPr>
           <w:rFonts w:ascii="Century Schoolbook" w:hAnsi="Century Schoolbook"/>
           <w:sz w:val="24"/>
+          <w:highlight w:val="yellow"/>
         </w:rPr>
         <w:t>Axtoph</w:t>
       </w:r>
@@ -6758,6 +6336,7 @@
         <w:rPr>
           <w:rFonts w:ascii="Century Schoolbook" w:hAnsi="Century Schoolbook"/>
           <w:sz w:val="24"/>
+          <w:highlight w:val="yellow"/>
         </w:rPr>
         <w:t>.</w:t>
       </w:r>
@@ -6783,6 +6362,7 @@
         <w:rPr>
           <w:rFonts w:ascii="Lucida Calligraphy" w:hAnsi="Lucida Calligraphy"/>
           <w:sz w:val="32"/>
+          <w:highlight w:val="yellow"/>
         </w:rPr>
         <w:t>Sa-</w:t>
       </w:r>
@@ -6791,6 +6371,7 @@
         <w:rPr>
           <w:rFonts w:ascii="Lucida Calligraphy" w:hAnsi="Lucida Calligraphy"/>
           <w:sz w:val="32"/>
+          <w:highlight w:val="yellow"/>
         </w:rPr>
         <w:t>hetra</w:t>
       </w:r>
@@ -6799,6 +6380,7 @@
         <w:rPr>
           <w:rFonts w:ascii="Monotype Corsiva" w:hAnsi="Monotype Corsiva"/>
           <w:sz w:val="36"/>
+          <w:highlight w:val="yellow"/>
         </w:rPr>
         <w:t>...</w:t>
       </w:r>
@@ -6806,6 +6388,7 @@
         <w:rPr>
           <w:rFonts w:ascii="Century Schoolbook" w:hAnsi="Century Schoolbook"/>
           <w:sz w:val="24"/>
+          <w:highlight w:val="yellow"/>
         </w:rPr>
         <w:t xml:space="preserve">A Persian type cat chosen at birth to be a Shi-kauti, keeper of Kylor.  Due to her breed she would most likely be assigned to the </w:t>
       </w:r>
@@ -6815,6 +6398,7 @@
             <w:rPr>
               <w:rFonts w:ascii="Century Schoolbook" w:hAnsi="Century Schoolbook"/>
               <w:sz w:val="24"/>
+              <w:highlight w:val="yellow"/>
             </w:rPr>
             <w:t>Province</w:t>
           </w:r>
@@ -6823,6 +6407,7 @@
           <w:rPr>
             <w:rFonts w:ascii="Century Schoolbook" w:hAnsi="Century Schoolbook"/>
             <w:sz w:val="24"/>
+            <w:highlight w:val="yellow"/>
           </w:rPr>
           <w:t xml:space="preserve"> of </w:t>
         </w:r>
@@ -6831,6 +6416,7 @@
             <w:rPr>
               <w:rFonts w:ascii="Century Schoolbook" w:hAnsi="Century Schoolbook"/>
               <w:sz w:val="24"/>
+              <w:highlight w:val="yellow"/>
             </w:rPr>
             <w:t>La-mor</w:t>
           </w:r>
@@ -6840,6 +6426,7 @@
         <w:rPr>
           <w:rFonts w:ascii="Century Schoolbook" w:hAnsi="Century Schoolbook"/>
           <w:sz w:val="24"/>
+          <w:highlight w:val="yellow"/>
         </w:rPr>
         <w:t xml:space="preserve"> to minister to the smaller breeds of cat.</w:t>
       </w:r>
@@ -6859,13 +6446,15 @@
         <w:rPr>
           <w:rFonts w:ascii="Century Schoolbook" w:hAnsi="Century Schoolbook"/>
           <w:sz w:val="24"/>
-        </w:rPr>
-      </w:pPr>
-      <w:proofErr w:type="spellStart"/>
-      <w:r>
-        <w:rPr>
-          <w:rFonts w:ascii="Lucida Calligraphy" w:hAnsi="Lucida Calligraphy"/>
-          <w:sz w:val="32"/>
+          <w:highlight w:val="yellow"/>
+        </w:rPr>
+      </w:pPr>
+      <w:proofErr w:type="spellStart"/>
+      <w:r>
+        <w:rPr>
+          <w:rFonts w:ascii="Lucida Calligraphy" w:hAnsi="Lucida Calligraphy"/>
+          <w:sz w:val="32"/>
+          <w:highlight w:val="yellow"/>
         </w:rPr>
         <w:t>Sandua</w:t>
       </w:r>
@@ -6874,6 +6463,7 @@
         <w:rPr>
           <w:rFonts w:ascii="Lucida Calligraphy" w:hAnsi="Lucida Calligraphy"/>
           <w:sz w:val="32"/>
+          <w:highlight w:val="yellow"/>
         </w:rPr>
         <w:t xml:space="preserve"> ‘Sa </w:t>
       </w:r>
@@ -6882,6 +6472,7 @@
         <w:rPr>
           <w:rFonts w:ascii="Lucida Calligraphy" w:hAnsi="Lucida Calligraphy"/>
           <w:sz w:val="32"/>
+          <w:highlight w:val="yellow"/>
         </w:rPr>
         <w:t>Estabon</w:t>
       </w:r>
@@ -6891,6 +6482,7 @@
         <w:rPr>
           <w:rFonts w:ascii="Monotype Corsiva" w:hAnsi="Monotype Corsiva"/>
           <w:sz w:val="36"/>
+          <w:highlight w:val="yellow"/>
         </w:rPr>
         <w:t>...</w:t>
       </w:r>
@@ -6899,6 +6491,7 @@
           <w:rFonts w:ascii="Century Schoolbook" w:hAnsi="Century Schoolbook"/>
           <w:i/>
           <w:sz w:val="24"/>
+          <w:highlight w:val="yellow"/>
         </w:rPr>
         <w:t>(</w:t>
       </w:r>
@@ -6908,6 +6501,7 @@
           <w:rFonts w:ascii="Century Schoolbook" w:hAnsi="Century Schoolbook"/>
           <w:i/>
           <w:sz w:val="24"/>
+          <w:highlight w:val="yellow"/>
         </w:rPr>
         <w:t xml:space="preserve">Sand </w:t>
       </w:r>
@@ -6917,6 +6511,7 @@
           <w:rFonts w:ascii="Century Schoolbook" w:hAnsi="Century Schoolbook"/>
           <w:i/>
           <w:sz w:val="24"/>
+          <w:highlight w:val="yellow"/>
         </w:rPr>
         <w:t>dow</w:t>
       </w:r>
@@ -6926,6 +6521,7 @@
           <w:rFonts w:ascii="Century Schoolbook" w:hAnsi="Century Schoolbook"/>
           <w:i/>
           <w:sz w:val="24"/>
+          <w:highlight w:val="yellow"/>
         </w:rPr>
         <w:t xml:space="preserve"> Sa </w:t>
       </w:r>
@@ -6935,6 +6531,7 @@
             <w:rFonts w:ascii="Century Schoolbook" w:hAnsi="Century Schoolbook"/>
             <w:i/>
             <w:sz w:val="24"/>
+            <w:highlight w:val="yellow"/>
           </w:rPr>
           <w:t xml:space="preserve">S </w:t>
         </w:r>
@@ -6944,6 +6541,7 @@
             <w:rFonts w:ascii="Century Schoolbook" w:hAnsi="Century Schoolbook"/>
             <w:i/>
             <w:sz w:val="24"/>
+            <w:highlight w:val="yellow"/>
           </w:rPr>
           <w:t>Tay</w:t>
         </w:r>
@@ -6954,6 +6552,7 @@
           <w:rFonts w:ascii="Century Schoolbook" w:hAnsi="Century Schoolbook"/>
           <w:i/>
           <w:sz w:val="24"/>
+          <w:highlight w:val="yellow"/>
         </w:rPr>
         <w:t xml:space="preserve"> bon) </w:t>
       </w:r>
@@ -6961,6 +6560,7 @@
         <w:rPr>
           <w:rFonts w:ascii="Century Schoolbook" w:hAnsi="Century Schoolbook"/>
           <w:sz w:val="24"/>
+          <w:highlight w:val="yellow"/>
         </w:rPr>
         <w:t xml:space="preserve">A rouge in the thieves guild second only to </w:t>
       </w:r>
@@ -6969,6 +6569,7 @@
         <w:rPr>
           <w:rFonts w:ascii="Century Schoolbook" w:hAnsi="Century Schoolbook"/>
           <w:sz w:val="24"/>
+          <w:highlight w:val="yellow"/>
         </w:rPr>
         <w:t>Anstue</w:t>
       </w:r>
@@ -6977,6 +6578,7 @@
         <w:rPr>
           <w:rFonts w:ascii="Century Schoolbook" w:hAnsi="Century Schoolbook"/>
           <w:sz w:val="24"/>
+          <w:highlight w:val="yellow"/>
         </w:rPr>
         <w:t xml:space="preserve"> </w:t>
       </w:r>
@@ -6985,6 +6587,7 @@
         <w:rPr>
           <w:rFonts w:ascii="Century Schoolbook" w:hAnsi="Century Schoolbook"/>
           <w:sz w:val="24"/>
+          <w:highlight w:val="yellow"/>
         </w:rPr>
         <w:t>Nayta</w:t>
       </w:r>
@@ -6993,6 +6596,7 @@
         <w:rPr>
           <w:rFonts w:ascii="Century Schoolbook" w:hAnsi="Century Schoolbook"/>
           <w:sz w:val="24"/>
+          <w:highlight w:val="yellow"/>
         </w:rPr>
         <w:t xml:space="preserve"> the godfather of sorts.</w:t>
       </w:r>
@@ -7003,6 +6607,7 @@
         <w:rPr>
           <w:rFonts w:ascii="Century Schoolbook" w:hAnsi="Century Schoolbook"/>
           <w:sz w:val="24"/>
+          <w:highlight w:val="yellow"/>
         </w:rPr>
       </w:pPr>
     </w:p>
@@ -7013,12 +6618,14 @@
           <w:rFonts w:ascii="Century Schoolbook" w:hAnsi="Century Schoolbook"/>
           <w:b/>
           <w:sz w:val="32"/>
-        </w:rPr>
-      </w:pPr>
-      <w:r>
-        <w:rPr>
-          <w:rFonts w:ascii="Lucida Calligraphy" w:hAnsi="Lucida Calligraphy"/>
-          <w:sz w:val="32"/>
+          <w:highlight w:val="yellow"/>
+        </w:rPr>
+      </w:pPr>
+      <w:r>
+        <w:rPr>
+          <w:rFonts w:ascii="Lucida Calligraphy" w:hAnsi="Lucida Calligraphy"/>
+          <w:sz w:val="32"/>
+          <w:highlight w:val="yellow"/>
         </w:rPr>
         <w:t>Sa-</w:t>
       </w:r>
@@ -7027,6 +6634,7 @@
         <w:rPr>
           <w:rFonts w:ascii="Lucida Calligraphy" w:hAnsi="Lucida Calligraphy"/>
           <w:sz w:val="32"/>
+          <w:highlight w:val="yellow"/>
         </w:rPr>
         <w:t>mabum</w:t>
       </w:r>
@@ -7035,6 +6643,7 @@
         <w:rPr>
           <w:rFonts w:ascii="Lucida Calligraphy" w:hAnsi="Lucida Calligraphy"/>
           <w:sz w:val="32"/>
+          <w:highlight w:val="yellow"/>
         </w:rPr>
         <w:t xml:space="preserve"> </w:t>
       </w:r>
@@ -7043,6 +6652,7 @@
         <w:rPr>
           <w:rFonts w:ascii="Lucida Calligraphy" w:hAnsi="Lucida Calligraphy"/>
           <w:sz w:val="32"/>
+          <w:highlight w:val="yellow"/>
         </w:rPr>
         <w:t>Makta</w:t>
       </w:r>
@@ -7051,6 +6661,7 @@
         <w:rPr>
           <w:rFonts w:ascii="Monotype Corsiva" w:hAnsi="Monotype Corsiva"/>
           <w:sz w:val="36"/>
+          <w:highlight w:val="yellow"/>
         </w:rPr>
         <w:t>...</w:t>
       </w:r>
@@ -7058,6 +6669,7 @@
         <w:rPr>
           <w:rFonts w:ascii="Century Schoolbook" w:hAnsi="Century Schoolbook"/>
           <w:sz w:val="24"/>
+          <w:highlight w:val="yellow"/>
         </w:rPr>
         <w:t>Second Shinghaut High Priest just under Aumerabi Istaer himself.</w:t>
       </w:r>
@@ -7068,22 +6680,24 @@
         <w:rPr>
           <w:rFonts w:ascii="Century Schoolbook" w:hAnsi="Century Schoolbook"/>
           <w:sz w:val="24"/>
-        </w:rPr>
-      </w:pPr>
-    </w:p>
-    <w:p>
-      <w:pPr>
-        <w:jc w:val="both"/>
-        <w:rPr>
-          <w:rFonts w:ascii="Century Schoolbook" w:hAnsi="Century Schoolbook"/>
-          <w:sz w:val="24"/>
-        </w:rPr>
-      </w:pPr>
-      <w:proofErr w:type="spellStart"/>
-      <w:r>
-        <w:rPr>
-          <w:rFonts w:ascii="Lucida Calligraphy" w:hAnsi="Lucida Calligraphy"/>
-          <w:sz w:val="32"/>
+          <w:highlight w:val="yellow"/>
+        </w:rPr>
+      </w:pPr>
+    </w:p>
+    <w:p>
+      <w:pPr>
+        <w:jc w:val="both"/>
+        <w:rPr>
+          <w:rFonts w:ascii="Century Schoolbook" w:hAnsi="Century Schoolbook"/>
+          <w:sz w:val="24"/>
+        </w:rPr>
+      </w:pPr>
+      <w:proofErr w:type="spellStart"/>
+      <w:r>
+        <w:rPr>
+          <w:rFonts w:ascii="Lucida Calligraphy" w:hAnsi="Lucida Calligraphy"/>
+          <w:sz w:val="32"/>
+          <w:highlight w:val="yellow"/>
         </w:rPr>
         <w:t>Samone</w:t>
       </w:r>
@@ -7093,6 +6707,7 @@
         <w:rPr>
           <w:rFonts w:ascii="Monotype Corsiva" w:hAnsi="Monotype Corsiva"/>
           <w:sz w:val="36"/>
+          <w:highlight w:val="yellow"/>
         </w:rPr>
         <w:t>...</w:t>
       </w:r>
@@ -7101,6 +6716,7 @@
           <w:rFonts w:ascii="Century Schoolbook" w:hAnsi="Century Schoolbook"/>
           <w:i/>
           <w:sz w:val="24"/>
+          <w:highlight w:val="yellow"/>
         </w:rPr>
         <w:t>(</w:t>
       </w:r>
@@ -7111,6 +6727,7 @@
           <w:rFonts w:ascii="Century Schoolbook" w:hAnsi="Century Schoolbook"/>
           <w:i/>
           <w:sz w:val="24"/>
+          <w:highlight w:val="yellow"/>
         </w:rPr>
         <w:t>Sa'moan</w:t>
       </w:r>
@@ -7120,6 +6737,7 @@
           <w:rFonts w:ascii="Century Schoolbook" w:hAnsi="Century Schoolbook"/>
           <w:i/>
           <w:sz w:val="24"/>
+          <w:highlight w:val="yellow"/>
         </w:rPr>
         <w:t xml:space="preserve">) </w:t>
       </w:r>
@@ -7128,6 +6746,7 @@
           <w:rFonts w:ascii="Century Schoolbook" w:hAnsi="Century Schoolbook"/>
           <w:iCs/>
           <w:sz w:val="24"/>
+          <w:highlight w:val="yellow"/>
         </w:rPr>
         <w:t>T</w:t>
       </w:r>
@@ -7135,6 +6754,7 @@
         <w:rPr>
           <w:rFonts w:ascii="Century Schoolbook" w:hAnsi="Century Schoolbook"/>
           <w:sz w:val="24"/>
+          <w:highlight w:val="yellow"/>
         </w:rPr>
         <w:t xml:space="preserve">he two hundred and fifty span old Dwarif wizard whose secret commits him to be the “magic’s” from the second world </w:t>
       </w:r>
@@ -7143,6 +6763,7 @@
         <w:rPr>
           <w:rFonts w:ascii="Century Schoolbook" w:hAnsi="Century Schoolbook"/>
           <w:sz w:val="24"/>
+          <w:highlight w:val="yellow"/>
         </w:rPr>
         <w:t>Axtoph</w:t>
       </w:r>
@@ -7151,6 +6772,7 @@
         <w:rPr>
           <w:rFonts w:ascii="Century Schoolbook" w:hAnsi="Century Schoolbook"/>
           <w:sz w:val="24"/>
+          <w:highlight w:val="yellow"/>
         </w:rPr>
         <w:t xml:space="preserve">, </w:t>
       </w:r>
@@ -7159,6 +6781,7 @@
         <w:rPr>
           <w:rFonts w:ascii="Century Schoolbook" w:hAnsi="Century Schoolbook"/>
           <w:sz w:val="24"/>
+          <w:highlight w:val="yellow"/>
         </w:rPr>
         <w:t>fullfilling</w:t>
       </w:r>
@@ -7167,6 +6790,7 @@
         <w:rPr>
           <w:rFonts w:ascii="Century Schoolbook" w:hAnsi="Century Schoolbook"/>
           <w:sz w:val="24"/>
+          <w:highlight w:val="yellow"/>
         </w:rPr>
         <w:t xml:space="preserve"> and taking his place among the prophesied nine. </w:t>
       </w:r>
@@ -7175,6 +6799,7 @@
         <w:rPr>
           <w:rFonts w:ascii="Century Schoolbook" w:hAnsi="Century Schoolbook"/>
           <w:sz w:val="24"/>
+          <w:highlight w:val="yellow"/>
         </w:rPr>
         <w:t>from</w:t>
       </w:r>
@@ -7183,6 +6808,7 @@
         <w:rPr>
           <w:rFonts w:ascii="Century Schoolbook" w:hAnsi="Century Schoolbook"/>
           <w:sz w:val="24"/>
+          <w:highlight w:val="yellow"/>
         </w:rPr>
         <w:t xml:space="preserve"> Axtoph.</w:t>
       </w:r>
@@ -7202,13 +6828,15 @@
         <w:rPr>
           <w:rFonts w:ascii="Century Schoolbook" w:hAnsi="Century Schoolbook"/>
           <w:sz w:val="24"/>
-        </w:rPr>
-      </w:pPr>
-      <w:proofErr w:type="spellStart"/>
-      <w:r>
-        <w:rPr>
-          <w:rFonts w:ascii="Lucida Calligraphy" w:hAnsi="Lucida Calligraphy"/>
-          <w:sz w:val="32"/>
+          <w:highlight w:val="yellow"/>
+        </w:rPr>
+      </w:pPr>
+      <w:proofErr w:type="spellStart"/>
+      <w:r>
+        <w:rPr>
+          <w:rFonts w:ascii="Lucida Calligraphy" w:hAnsi="Lucida Calligraphy"/>
+          <w:sz w:val="32"/>
+          <w:highlight w:val="yellow"/>
         </w:rPr>
         <w:t>Sere’rmn</w:t>
       </w:r>
@@ -7218,6 +6846,7 @@
         <w:rPr>
           <w:rFonts w:ascii="Monotype Corsiva" w:hAnsi="Monotype Corsiva"/>
           <w:sz w:val="36"/>
+          <w:highlight w:val="yellow"/>
         </w:rPr>
         <w:t>...</w:t>
       </w:r>
@@ -7226,6 +6855,7 @@
           <w:rFonts w:ascii="Century Schoolbook" w:hAnsi="Century Schoolbook"/>
           <w:i/>
           <w:sz w:val="24"/>
+          <w:highlight w:val="yellow"/>
         </w:rPr>
         <w:t>(</w:t>
       </w:r>
@@ -7235,6 +6865,7 @@
           <w:rFonts w:ascii="Century Schoolbook" w:hAnsi="Century Schoolbook"/>
           <w:i/>
           <w:sz w:val="24"/>
+          <w:highlight w:val="yellow"/>
         </w:rPr>
         <w:t xml:space="preserve">Sir- rim) </w:t>
       </w:r>
@@ -7243,6 +6874,7 @@
         <w:rPr>
           <w:rFonts w:ascii="Century Schoolbook" w:hAnsi="Century Schoolbook"/>
           <w:sz w:val="24"/>
+          <w:highlight w:val="yellow"/>
         </w:rPr>
         <w:t>Lere’yll’s</w:t>
       </w:r>
@@ -7251,6 +6883,7 @@
         <w:rPr>
           <w:rFonts w:ascii="Century Schoolbook" w:hAnsi="Century Schoolbook"/>
           <w:sz w:val="24"/>
+          <w:highlight w:val="yellow"/>
         </w:rPr>
         <w:t xml:space="preserve"> sister.</w:t>
       </w:r>
@@ -7261,22 +6894,24 @@
         <w:rPr>
           <w:rFonts w:ascii="Century Schoolbook" w:hAnsi="Century Schoolbook"/>
           <w:sz w:val="24"/>
-        </w:rPr>
-      </w:pPr>
-    </w:p>
-    <w:p>
-      <w:pPr>
-        <w:jc w:val="both"/>
-        <w:rPr>
-          <w:rFonts w:ascii="Century Schoolbook" w:hAnsi="Century Schoolbook"/>
-          <w:sz w:val="24"/>
-        </w:rPr>
-      </w:pPr>
-      <w:proofErr w:type="spellStart"/>
-      <w:r>
-        <w:rPr>
-          <w:rFonts w:ascii="Lucida Calligraphy" w:hAnsi="Lucida Calligraphy"/>
-          <w:sz w:val="32"/>
+          <w:highlight w:val="yellow"/>
+        </w:rPr>
+      </w:pPr>
+    </w:p>
+    <w:p>
+      <w:pPr>
+        <w:jc w:val="both"/>
+        <w:rPr>
+          <w:rFonts w:ascii="Century Schoolbook" w:hAnsi="Century Schoolbook"/>
+          <w:sz w:val="24"/>
+        </w:rPr>
+      </w:pPr>
+      <w:proofErr w:type="spellStart"/>
+      <w:r>
+        <w:rPr>
+          <w:rFonts w:ascii="Lucida Calligraphy" w:hAnsi="Lucida Calligraphy"/>
+          <w:sz w:val="32"/>
+          <w:highlight w:val="yellow"/>
         </w:rPr>
         <w:t>Sescua</w:t>
       </w:r>
@@ -7285,6 +6920,7 @@
         <w:rPr>
           <w:rFonts w:ascii="Lucida Calligraphy" w:hAnsi="Lucida Calligraphy"/>
           <w:sz w:val="32"/>
+          <w:highlight w:val="yellow"/>
         </w:rPr>
         <w:t xml:space="preserve"> </w:t>
       </w:r>
@@ -7293,6 +6929,7 @@
         <w:rPr>
           <w:rFonts w:ascii="Lucida Calligraphy" w:hAnsi="Lucida Calligraphy"/>
           <w:sz w:val="32"/>
+          <w:highlight w:val="yellow"/>
         </w:rPr>
         <w:t>Madawn</w:t>
       </w:r>
@@ -7301,6 +6938,7 @@
         <w:rPr>
           <w:rFonts w:ascii="Monotype Corsiva" w:hAnsi="Monotype Corsiva"/>
           <w:sz w:val="36"/>
+          <w:highlight w:val="yellow"/>
         </w:rPr>
         <w:t>...</w:t>
       </w:r>
@@ -7308,6 +6946,7 @@
         <w:rPr>
           <w:rFonts w:ascii="Century Schoolbook" w:hAnsi="Century Schoolbook"/>
           <w:sz w:val="24"/>
+          <w:highlight w:val="yellow"/>
         </w:rPr>
         <w:t xml:space="preserve">son of land owner, brother of </w:t>
       </w:r>
@@ -7316,6 +6955,7 @@
         <w:rPr>
           <w:rFonts w:ascii="Century Schoolbook" w:hAnsi="Century Schoolbook"/>
           <w:sz w:val="24"/>
+          <w:highlight w:val="yellow"/>
         </w:rPr>
         <w:t>Pro’tesna</w:t>
       </w:r>
@@ -7324,6 +6964,7 @@
         <w:rPr>
           <w:rFonts w:ascii="Century Schoolbook" w:hAnsi="Century Schoolbook"/>
           <w:sz w:val="24"/>
+          <w:highlight w:val="yellow"/>
         </w:rPr>
         <w:t xml:space="preserve"> </w:t>
       </w:r>
@@ -7332,6 +6973,7 @@
         <w:rPr>
           <w:rFonts w:ascii="Century Schoolbook" w:hAnsi="Century Schoolbook"/>
           <w:sz w:val="24"/>
+          <w:highlight w:val="yellow"/>
         </w:rPr>
         <w:t>Madawn</w:t>
       </w:r>
@@ -7340,6 +6982,7 @@
         <w:rPr>
           <w:rFonts w:ascii="Century Schoolbook" w:hAnsi="Century Schoolbook"/>
           <w:sz w:val="24"/>
+          <w:highlight w:val="yellow"/>
         </w:rPr>
         <w:t xml:space="preserve"> who caught the eye of Sa-</w:t>
       </w:r>
@@ -7348,6 +6991,7 @@
         <w:rPr>
           <w:rFonts w:ascii="Century Schoolbook" w:hAnsi="Century Schoolbook"/>
           <w:sz w:val="24"/>
+          <w:highlight w:val="yellow"/>
         </w:rPr>
         <w:t>mabum</w:t>
       </w:r>
@@ -7356,6 +7000,7 @@
         <w:rPr>
           <w:rFonts w:ascii="Century Schoolbook" w:hAnsi="Century Schoolbook"/>
           <w:sz w:val="24"/>
+          <w:highlight w:val="yellow"/>
         </w:rPr>
         <w:t xml:space="preserve"> </w:t>
       </w:r>
@@ -7364,6 +7009,7 @@
         <w:rPr>
           <w:rFonts w:ascii="Century Schoolbook" w:hAnsi="Century Schoolbook"/>
           <w:sz w:val="24"/>
+          <w:highlight w:val="yellow"/>
         </w:rPr>
         <w:t>Makta</w:t>
       </w:r>
@@ -7372,6 +7018,7 @@
         <w:rPr>
           <w:rFonts w:ascii="Century Schoolbook" w:hAnsi="Century Schoolbook"/>
           <w:sz w:val="24"/>
+          <w:highlight w:val="yellow"/>
         </w:rPr>
         <w:t>, second under Aumerabi Istaer.</w:t>
       </w:r>
@@ -7391,13 +7038,15 @@
         <w:rPr>
           <w:rFonts w:ascii="Century Schoolbook" w:hAnsi="Century Schoolbook"/>
           <w:sz w:val="24"/>
-        </w:rPr>
-      </w:pPr>
-      <w:proofErr w:type="spellStart"/>
-      <w:r>
-        <w:rPr>
-          <w:rFonts w:ascii="Lucida Calligraphy" w:hAnsi="Lucida Calligraphy"/>
-          <w:sz w:val="32"/>
+          <w:highlight w:val="yellow"/>
+        </w:rPr>
+      </w:pPr>
+      <w:proofErr w:type="spellStart"/>
+      <w:r>
+        <w:rPr>
+          <w:rFonts w:ascii="Lucida Calligraphy" w:hAnsi="Lucida Calligraphy"/>
+          <w:sz w:val="32"/>
+          <w:highlight w:val="yellow"/>
         </w:rPr>
         <w:t>Shanlo</w:t>
       </w:r>
@@ -7407,6 +7056,7 @@
         <w:rPr>
           <w:rFonts w:ascii="Monotype Corsiva" w:hAnsi="Monotype Corsiva"/>
           <w:sz w:val="36"/>
+          <w:highlight w:val="yellow"/>
         </w:rPr>
         <w:t>...</w:t>
       </w:r>
@@ -7415,6 +7065,7 @@
           <w:rFonts w:ascii="Century Schoolbook" w:hAnsi="Century Schoolbook"/>
           <w:i/>
           <w:sz w:val="24"/>
+          <w:highlight w:val="yellow"/>
         </w:rPr>
         <w:t>(</w:t>
       </w:r>
@@ -7424,6 +7075,7 @@
           <w:rFonts w:ascii="Century Schoolbook" w:hAnsi="Century Schoolbook"/>
           <w:i/>
           <w:sz w:val="24"/>
+          <w:highlight w:val="yellow"/>
         </w:rPr>
         <w:t xml:space="preserve">Shan-law) </w:t>
       </w:r>
@@ -7431,6 +7083,7 @@
         <w:rPr>
           <w:rFonts w:ascii="Century Schoolbook" w:hAnsi="Century Schoolbook"/>
           <w:sz w:val="24"/>
+          <w:highlight w:val="yellow"/>
         </w:rPr>
         <w:t xml:space="preserve">God of the </w:t>
       </w:r>
@@ -7439,6 +7092,7 @@
         <w:rPr>
           <w:rFonts w:ascii="Century Schoolbook" w:hAnsi="Century Schoolbook"/>
           <w:sz w:val="24"/>
+          <w:highlight w:val="yellow"/>
         </w:rPr>
         <w:t>Dragonlords</w:t>
       </w:r>
@@ -7447,6 +7101,7 @@
         <w:rPr>
           <w:rFonts w:ascii="Century Schoolbook" w:hAnsi="Century Schoolbook"/>
           <w:sz w:val="24"/>
+          <w:highlight w:val="yellow"/>
         </w:rPr>
         <w:t>. God of War and Conquest</w:t>
       </w:r>
@@ -7457,22 +7112,24 @@
         <w:rPr>
           <w:rFonts w:ascii="Century Schoolbook" w:hAnsi="Century Schoolbook"/>
           <w:sz w:val="24"/>
-        </w:rPr>
-      </w:pPr>
-    </w:p>
-    <w:p>
-      <w:pPr>
-        <w:jc w:val="both"/>
-        <w:rPr>
-          <w:rFonts w:ascii="Century Schoolbook" w:hAnsi="Century Schoolbook"/>
-          <w:sz w:val="24"/>
-        </w:rPr>
-      </w:pPr>
-      <w:proofErr w:type="spellStart"/>
-      <w:r>
-        <w:rPr>
-          <w:rFonts w:ascii="Lucida Calligraphy" w:hAnsi="Lucida Calligraphy"/>
-          <w:sz w:val="32"/>
+          <w:highlight w:val="yellow"/>
+        </w:rPr>
+      </w:pPr>
+    </w:p>
+    <w:p>
+      <w:pPr>
+        <w:jc w:val="both"/>
+        <w:rPr>
+          <w:rFonts w:ascii="Century Schoolbook" w:hAnsi="Century Schoolbook"/>
+          <w:sz w:val="24"/>
+        </w:rPr>
+      </w:pPr>
+      <w:proofErr w:type="spellStart"/>
+      <w:r>
+        <w:rPr>
+          <w:rFonts w:ascii="Lucida Calligraphy" w:hAnsi="Lucida Calligraphy"/>
+          <w:sz w:val="32"/>
+          <w:highlight w:val="yellow"/>
         </w:rPr>
         <w:t>Shalti</w:t>
       </w:r>
@@ -7481,6 +7138,7 @@
         <w:rPr>
           <w:rFonts w:ascii="Lucida Calligraphy" w:hAnsi="Lucida Calligraphy"/>
           <w:sz w:val="32"/>
+          <w:highlight w:val="yellow"/>
         </w:rPr>
         <w:t xml:space="preserve"> </w:t>
       </w:r>
@@ -7489,6 +7147,7 @@
         <w:rPr>
           <w:rFonts w:ascii="Monotype Corsiva" w:hAnsi="Monotype Corsiva"/>
           <w:sz w:val="36"/>
+          <w:highlight w:val="yellow"/>
         </w:rPr>
         <w:t>...</w:t>
       </w:r>
@@ -7497,6 +7156,7 @@
           <w:rFonts w:ascii="Century Schoolbook" w:hAnsi="Century Schoolbook"/>
           <w:i/>
           <w:sz w:val="24"/>
+          <w:highlight w:val="yellow"/>
         </w:rPr>
         <w:t>(</w:t>
       </w:r>
@@ -7506,6 +7166,7 @@
           <w:rFonts w:ascii="Century Schoolbook" w:hAnsi="Century Schoolbook"/>
           <w:i/>
           <w:sz w:val="24"/>
+          <w:highlight w:val="yellow"/>
         </w:rPr>
         <w:t>Pan-</w:t>
       </w:r>
@@ -7515,6 +7176,7 @@
           <w:rFonts w:ascii="Century Schoolbook" w:hAnsi="Century Schoolbook"/>
           <w:i/>
           <w:sz w:val="24"/>
+          <w:highlight w:val="yellow"/>
         </w:rPr>
         <w:t>dur</w:t>
       </w:r>
@@ -7524,6 +7186,7 @@
           <w:rFonts w:ascii="Century Schoolbook" w:hAnsi="Century Schoolbook"/>
           <w:i/>
           <w:sz w:val="24"/>
+          <w:highlight w:val="yellow"/>
         </w:rPr>
         <w:t xml:space="preserve">-in) </w:t>
       </w:r>
@@ -7531,6 +7194,7 @@
         <w:rPr>
           <w:rFonts w:ascii="Century Schoolbook" w:hAnsi="Century Schoolbook"/>
           <w:sz w:val="24"/>
+          <w:highlight w:val="yellow"/>
         </w:rPr>
         <w:t xml:space="preserve">A </w:t>
       </w:r>
@@ -7539,6 +7203,7 @@
         <w:rPr>
           <w:rFonts w:ascii="Century Schoolbook" w:hAnsi="Century Schoolbook"/>
           <w:sz w:val="24"/>
+          <w:highlight w:val="yellow"/>
         </w:rPr>
         <w:t>trolya</w:t>
       </w:r>
@@ -7547,6 +7212,7 @@
         <w:rPr>
           <w:rFonts w:ascii="Century Schoolbook" w:hAnsi="Century Schoolbook"/>
           <w:sz w:val="24"/>
+          <w:highlight w:val="yellow"/>
         </w:rPr>
         <w:t xml:space="preserve"> warrior without rank</w:t>
       </w:r>
@@ -7573,6 +7239,7 @@
         <w:rPr>
           <w:rFonts w:ascii="Lucida Calligraphy" w:hAnsi="Lucida Calligraphy"/>
           <w:sz w:val="32"/>
+          <w:highlight w:val="yellow"/>
         </w:rPr>
         <w:t>Sheshonk</w:t>
       </w:r>
@@ -7581,6 +7248,7 @@
         <w:rPr>
           <w:rFonts w:ascii="Lucida Calligraphy" w:hAnsi="Lucida Calligraphy"/>
           <w:sz w:val="32"/>
+          <w:highlight w:val="yellow"/>
         </w:rPr>
         <w:t xml:space="preserve"> IV</w:t>
       </w:r>
@@ -7589,6 +7257,7 @@
         <w:rPr>
           <w:rFonts w:ascii="Monotype Corsiva" w:hAnsi="Monotype Corsiva"/>
           <w:sz w:val="36"/>
+          <w:highlight w:val="yellow"/>
         </w:rPr>
         <w:t>...</w:t>
       </w:r>
@@ -7597,6 +7266,7 @@
           <w:rFonts w:ascii="Century Schoolbook" w:hAnsi="Century Schoolbook"/>
           <w:i/>
           <w:sz w:val="24"/>
+          <w:highlight w:val="yellow"/>
         </w:rPr>
         <w:t>(</w:t>
       </w:r>
@@ -7607,6 +7277,7 @@
           <w:rFonts w:ascii="Century Schoolbook" w:hAnsi="Century Schoolbook"/>
           <w:i/>
           <w:sz w:val="24"/>
+          <w:highlight w:val="yellow"/>
         </w:rPr>
         <w:t>Sheshonk</w:t>
       </w:r>
@@ -7616,6 +7287,7 @@
           <w:rFonts w:ascii="Century Schoolbook" w:hAnsi="Century Schoolbook"/>
           <w:i/>
           <w:sz w:val="24"/>
+          <w:highlight w:val="yellow"/>
         </w:rPr>
         <w:t xml:space="preserve"> the fourth) </w:t>
       </w:r>
@@ -7623,6 +7295,7 @@
         <w:rPr>
           <w:rFonts w:ascii="Century Schoolbook" w:hAnsi="Century Schoolbook"/>
           <w:sz w:val="24"/>
+          <w:highlight w:val="yellow"/>
         </w:rPr>
         <w:t>Egyptian Pharaoh 760 BC</w:t>
       </w:r>
@@ -7649,6 +7322,7 @@
         <w:rPr>
           <w:rFonts w:ascii="Lucida Calligraphy" w:hAnsi="Lucida Calligraphy"/>
           <w:sz w:val="32"/>
+          <w:highlight w:val="yellow"/>
         </w:rPr>
         <w:t>Ta-posh</w:t>
       </w:r>
@@ -7657,6 +7331,7 @@
         <w:rPr>
           <w:rFonts w:ascii="Monotype Corsiva" w:hAnsi="Monotype Corsiva"/>
           <w:sz w:val="36"/>
+          <w:highlight w:val="yellow"/>
         </w:rPr>
         <w:t>...</w:t>
       </w:r>
@@ -7665,6 +7340,7 @@
           <w:rFonts w:ascii="Century Schoolbook" w:hAnsi="Century Schoolbook"/>
           <w:i/>
           <w:sz w:val="24"/>
+          <w:highlight w:val="yellow"/>
         </w:rPr>
         <w:t>(</w:t>
       </w:r>
@@ -7674,6 +7350,7 @@
           <w:rFonts w:ascii="Century Schoolbook" w:hAnsi="Century Schoolbook"/>
           <w:i/>
           <w:sz w:val="24"/>
+          <w:highlight w:val="yellow"/>
         </w:rPr>
         <w:t xml:space="preserve">Taw-posh) </w:t>
       </w:r>
@@ -7681,8 +7358,16 @@
         <w:rPr>
           <w:rFonts w:ascii="Century Schoolbook" w:hAnsi="Century Schoolbook"/>
           <w:sz w:val="24"/>
-        </w:rPr>
-        <w:t>An Abyssinian cat..</w:t>
+          <w:highlight w:val="yellow"/>
+        </w:rPr>
+        <w:t>An Abyssinian cat</w:t>
+      </w:r>
+      <w:r>
+        <w:rPr>
+          <w:rFonts w:ascii="Century Schoolbook" w:hAnsi="Century Schoolbook"/>
+          <w:sz w:val="24"/>
+        </w:rPr>
+        <w:t>..</w:t>
       </w:r>
     </w:p>
     <w:p>
@@ -7701,13 +7386,15 @@
         <w:rPr>
           <w:rFonts w:ascii="Century Schoolbook" w:hAnsi="Century Schoolbook"/>
           <w:sz w:val="24"/>
-        </w:rPr>
-      </w:pPr>
-      <w:proofErr w:type="spellStart"/>
-      <w:r>
-        <w:rPr>
-          <w:rFonts w:ascii="Lucida Calligraphy" w:hAnsi="Lucida Calligraphy"/>
-          <w:sz w:val="32"/>
+          <w:highlight w:val="yellow"/>
+        </w:rPr>
+      </w:pPr>
+      <w:proofErr w:type="spellStart"/>
+      <w:r>
+        <w:rPr>
+          <w:rFonts w:ascii="Lucida Calligraphy" w:hAnsi="Lucida Calligraphy"/>
+          <w:sz w:val="32"/>
+          <w:highlight w:val="yellow"/>
         </w:rPr>
         <w:t>Tahel</w:t>
       </w:r>
@@ -7716,6 +7403,7 @@
         <w:rPr>
           <w:rFonts w:ascii="Lucida Calligraphy" w:hAnsi="Lucida Calligraphy"/>
           <w:sz w:val="32"/>
+          <w:highlight w:val="yellow"/>
         </w:rPr>
         <w:t xml:space="preserve"> </w:t>
       </w:r>
@@ -7724,6 +7412,7 @@
         <w:rPr>
           <w:rFonts w:ascii="Lucida Calligraphy" w:hAnsi="Lucida Calligraphy"/>
           <w:sz w:val="32"/>
+          <w:highlight w:val="yellow"/>
         </w:rPr>
         <w:t>Tibreen</w:t>
       </w:r>
@@ -7732,6 +7421,7 @@
         <w:rPr>
           <w:rFonts w:ascii="Monotype Corsiva" w:hAnsi="Monotype Corsiva"/>
           <w:sz w:val="36"/>
+          <w:highlight w:val="yellow"/>
         </w:rPr>
         <w:t>...</w:t>
       </w:r>
@@ -7739,6 +7429,7 @@
         <w:rPr>
           <w:rFonts w:ascii="Century Schoolbook" w:hAnsi="Century Schoolbook"/>
           <w:sz w:val="24"/>
+          <w:highlight w:val="yellow"/>
         </w:rPr>
         <w:t xml:space="preserve">Sibling to </w:t>
       </w:r>
@@ -7748,6 +7439,7 @@
         <w:rPr>
           <w:rFonts w:ascii="Century Schoolbook" w:hAnsi="Century Schoolbook"/>
           <w:sz w:val="24"/>
+          <w:highlight w:val="yellow"/>
         </w:rPr>
         <w:t>Tas</w:t>
       </w:r>
@@ -7757,6 +7449,7 @@
         <w:rPr>
           <w:rFonts w:ascii="Century Schoolbook" w:hAnsi="Century Schoolbook"/>
           <w:sz w:val="24"/>
+          <w:highlight w:val="yellow"/>
         </w:rPr>
         <w:t xml:space="preserve"> and confidant to Ra-vin </w:t>
       </w:r>
@@ -7765,6 +7458,7 @@
         <w:rPr>
           <w:rFonts w:ascii="Century Schoolbook" w:hAnsi="Century Schoolbook"/>
           <w:sz w:val="24"/>
+          <w:highlight w:val="yellow"/>
         </w:rPr>
         <w:t>Panduran</w:t>
       </w:r>
@@ -7773,6 +7467,7 @@
         <w:rPr>
           <w:rFonts w:ascii="Century Schoolbook" w:hAnsi="Century Schoolbook"/>
           <w:sz w:val="24"/>
+          <w:highlight w:val="yellow"/>
         </w:rPr>
         <w:t>.</w:t>
       </w:r>
@@ -7784,22 +7479,24 @@
         <w:rPr>
           <w:rFonts w:ascii="Century Schoolbook" w:hAnsi="Century Schoolbook"/>
           <w:sz w:val="24"/>
-        </w:rPr>
-      </w:pPr>
-    </w:p>
-    <w:p>
-      <w:pPr>
-        <w:jc w:val="both"/>
-        <w:rPr>
-          <w:rFonts w:ascii="Century Schoolbook" w:hAnsi="Century Schoolbook"/>
-          <w:sz w:val="24"/>
-        </w:rPr>
-      </w:pPr>
-      <w:proofErr w:type="spellStart"/>
-      <w:r>
-        <w:rPr>
-          <w:rFonts w:ascii="Lucida Calligraphy" w:hAnsi="Lucida Calligraphy"/>
-          <w:sz w:val="32"/>
+          <w:highlight w:val="yellow"/>
+        </w:rPr>
+      </w:pPr>
+    </w:p>
+    <w:p>
+      <w:pPr>
+        <w:jc w:val="both"/>
+        <w:rPr>
+          <w:rFonts w:ascii="Century Schoolbook" w:hAnsi="Century Schoolbook"/>
+          <w:sz w:val="24"/>
+        </w:rPr>
+      </w:pPr>
+      <w:proofErr w:type="spellStart"/>
+      <w:r>
+        <w:rPr>
+          <w:rFonts w:ascii="Lucida Calligraphy" w:hAnsi="Lucida Calligraphy"/>
+          <w:sz w:val="32"/>
+          <w:highlight w:val="yellow"/>
         </w:rPr>
         <w:t>Tas</w:t>
       </w:r>
@@ -7808,6 +7505,7 @@
         <w:rPr>
           <w:rFonts w:ascii="Lucida Calligraphy" w:hAnsi="Lucida Calligraphy"/>
           <w:sz w:val="32"/>
+          <w:highlight w:val="yellow"/>
         </w:rPr>
         <w:t xml:space="preserve"> </w:t>
       </w:r>
@@ -7816,6 +7514,7 @@
         <w:rPr>
           <w:rFonts w:ascii="Lucida Calligraphy" w:hAnsi="Lucida Calligraphy"/>
           <w:sz w:val="32"/>
+          <w:highlight w:val="yellow"/>
         </w:rPr>
         <w:t>Tibreen</w:t>
       </w:r>
@@ -7824,6 +7523,7 @@
         <w:rPr>
           <w:rFonts w:ascii="Monotype Corsiva" w:hAnsi="Monotype Corsiva"/>
           <w:sz w:val="36"/>
+          <w:highlight w:val="yellow"/>
         </w:rPr>
         <w:t>...</w:t>
       </w:r>
@@ -7832,6 +7532,7 @@
           <w:rFonts w:ascii="Century Schoolbook" w:hAnsi="Century Schoolbook"/>
           <w:b/>
           <w:sz w:val="32"/>
+          <w:highlight w:val="yellow"/>
         </w:rPr>
         <w:t xml:space="preserve"> </w:t>
       </w:r>
@@ -7840,6 +7541,7 @@
           <w:rFonts w:ascii="Century Schoolbook" w:hAnsi="Century Schoolbook"/>
           <w:i/>
           <w:sz w:val="24"/>
+          <w:highlight w:val="yellow"/>
         </w:rPr>
         <w:t>(</w:t>
       </w:r>
@@ -7849,6 +7551,7 @@
           <w:rFonts w:ascii="Century Schoolbook" w:hAnsi="Century Schoolbook"/>
           <w:i/>
           <w:sz w:val="24"/>
+          <w:highlight w:val="yellow"/>
         </w:rPr>
         <w:t>Tass</w:t>
       </w:r>
@@ -7858,6 +7561,7 @@
           <w:rFonts w:ascii="Century Schoolbook" w:hAnsi="Century Schoolbook"/>
           <w:i/>
           <w:sz w:val="24"/>
+          <w:highlight w:val="yellow"/>
         </w:rPr>
         <w:t xml:space="preserve"> Tie-</w:t>
       </w:r>
@@ -7867,6 +7571,7 @@
           <w:rFonts w:ascii="Century Schoolbook" w:hAnsi="Century Schoolbook"/>
           <w:i/>
           <w:sz w:val="24"/>
+          <w:highlight w:val="yellow"/>
         </w:rPr>
         <w:t>breen</w:t>
       </w:r>
@@ -7876,6 +7581,7 @@
           <w:rFonts w:ascii="Century Schoolbook" w:hAnsi="Century Schoolbook"/>
           <w:i/>
           <w:sz w:val="24"/>
+          <w:highlight w:val="yellow"/>
         </w:rPr>
         <w:t xml:space="preserve">) </w:t>
       </w:r>
@@ -7883,6 +7589,7 @@
         <w:rPr>
           <w:rFonts w:ascii="Century Schoolbook" w:hAnsi="Century Schoolbook"/>
           <w:sz w:val="24"/>
+          <w:highlight w:val="yellow"/>
         </w:rPr>
         <w:t xml:space="preserve">Any cat on Iftmus using their breed name after their given name is usually head of a pride of cats or in charge of a group. </w:t>
       </w:r>
@@ -7892,6 +7599,7 @@
         <w:rPr>
           <w:rFonts w:ascii="Century Schoolbook" w:hAnsi="Century Schoolbook"/>
           <w:sz w:val="24"/>
+          <w:highlight w:val="yellow"/>
         </w:rPr>
         <w:t>Tas</w:t>
       </w:r>
@@ -7901,6 +7609,7 @@
         <w:rPr>
           <w:rFonts w:ascii="Century Schoolbook" w:hAnsi="Century Schoolbook"/>
           <w:sz w:val="24"/>
+          <w:highlight w:val="yellow"/>
         </w:rPr>
         <w:t xml:space="preserve"> is confidant to Ra-col </w:t>
       </w:r>
@@ -7909,6 +7618,7 @@
         <w:rPr>
           <w:rFonts w:ascii="Century Schoolbook" w:hAnsi="Century Schoolbook"/>
           <w:sz w:val="24"/>
+          <w:highlight w:val="yellow"/>
         </w:rPr>
         <w:t>Panduran</w:t>
       </w:r>
@@ -7917,6 +7627,7 @@
         <w:rPr>
           <w:rFonts w:ascii="Century Schoolbook" w:hAnsi="Century Schoolbook"/>
           <w:sz w:val="24"/>
+          <w:highlight w:val="yellow"/>
         </w:rPr>
         <w:t xml:space="preserve"> sent to the Grasswater by the Guarded Ones that dwell in </w:t>
       </w:r>
@@ -7925,6 +7636,7 @@
         <w:rPr>
           <w:rFonts w:ascii="Century Schoolbook" w:hAnsi="Century Schoolbook"/>
           <w:sz w:val="24"/>
+          <w:highlight w:val="yellow"/>
         </w:rPr>
         <w:t>Ama’ska</w:t>
       </w:r>
@@ -7933,8 +7645,16 @@
         <w:rPr>
           <w:rFonts w:ascii="Century Schoolbook" w:hAnsi="Century Schoolbook"/>
           <w:sz w:val="24"/>
-        </w:rPr>
-        <w:t xml:space="preserve">. </w:t>
+          <w:highlight w:val="yellow"/>
+        </w:rPr>
+        <w:t>.</w:t>
+      </w:r>
+      <w:r>
+        <w:rPr>
+          <w:rFonts w:ascii="Century Schoolbook" w:hAnsi="Century Schoolbook"/>
+          <w:sz w:val="24"/>
+        </w:rPr>
+        <w:t xml:space="preserve"> </w:t>
       </w:r>
     </w:p>
     <w:p>
@@ -7960,6 +7680,7 @@
         <w:rPr>
           <w:rFonts w:ascii="Lucida Calligraphy" w:hAnsi="Lucida Calligraphy"/>
           <w:sz w:val="32"/>
+          <w:highlight w:val="yellow"/>
         </w:rPr>
         <w:t>Teeah</w:t>
       </w:r>
@@ -7967,6 +7688,7 @@
         <w:rPr>
           <w:rFonts w:ascii="Monotype Corsiva" w:hAnsi="Monotype Corsiva"/>
           <w:sz w:val="36"/>
+          <w:highlight w:val="yellow"/>
         </w:rPr>
         <w:t>...</w:t>
       </w:r>
@@ -7975,6 +7697,7 @@
           <w:rFonts w:ascii="Century Schoolbook" w:hAnsi="Century Schoolbook"/>
           <w:i/>
           <w:sz w:val="24"/>
+          <w:highlight w:val="yellow"/>
         </w:rPr>
         <w:t xml:space="preserve"> </w:t>
       </w:r>
@@ -7982,6 +7705,7 @@
         <w:rPr>
           <w:rFonts w:ascii="Century Schoolbook" w:hAnsi="Century Schoolbook"/>
           <w:sz w:val="24"/>
+          <w:highlight w:val="yellow"/>
         </w:rPr>
         <w:t>The Chaun cat who Josh befriended and named.</w:t>
       </w:r>
@@ -8008,6 +7732,7 @@
         <w:rPr>
           <w:rFonts w:ascii="Lucida Calligraphy" w:hAnsi="Lucida Calligraphy"/>
           <w:sz w:val="32"/>
+          <w:highlight w:val="yellow"/>
         </w:rPr>
         <w:lastRenderedPageBreak/>
         <w:t xml:space="preserve">T0ma Ra’ </w:t>
@@ -8017,6 +7742,7 @@
         <w:rPr>
           <w:rFonts w:ascii="Lucida Calligraphy" w:hAnsi="Lucida Calligraphy"/>
           <w:sz w:val="32"/>
+          <w:highlight w:val="yellow"/>
         </w:rPr>
         <w:t>Elevou</w:t>
       </w:r>
@@ -8025,6 +7751,7 @@
         <w:rPr>
           <w:rFonts w:ascii="Monotype Corsiva" w:hAnsi="Monotype Corsiva"/>
           <w:sz w:val="36"/>
+          <w:highlight w:val="yellow"/>
         </w:rPr>
         <w:t>...</w:t>
       </w:r>
@@ -8032,6 +7759,7 @@
         <w:rPr>
           <w:rFonts w:ascii="Century Schoolbook" w:hAnsi="Century Schoolbook"/>
           <w:sz w:val="24"/>
+          <w:highlight w:val="yellow"/>
         </w:rPr>
         <w:t xml:space="preserve">Young </w:t>
       </w:r>
@@ -8040,6 +7768,7 @@
         <w:rPr>
           <w:rFonts w:ascii="Century Schoolbook" w:hAnsi="Century Schoolbook"/>
           <w:sz w:val="24"/>
+          <w:highlight w:val="yellow"/>
         </w:rPr>
         <w:t>Elvon</w:t>
       </w:r>
@@ -8048,6 +7777,7 @@
         <w:rPr>
           <w:rFonts w:ascii="Century Schoolbook" w:hAnsi="Century Schoolbook"/>
           <w:sz w:val="24"/>
+          <w:highlight w:val="yellow"/>
         </w:rPr>
         <w:t xml:space="preserve"> Warlord, son of </w:t>
       </w:r>
@@ -8056,6 +7786,7 @@
         <w:rPr>
           <w:rFonts w:ascii="Century Schoolbook" w:hAnsi="Century Schoolbook"/>
           <w:sz w:val="24"/>
+          <w:highlight w:val="yellow"/>
         </w:rPr>
         <w:t>Marroc</w:t>
       </w:r>
@@ -8064,6 +7795,7 @@
         <w:rPr>
           <w:rFonts w:ascii="Century Schoolbook" w:hAnsi="Century Schoolbook"/>
           <w:sz w:val="24"/>
+          <w:highlight w:val="yellow"/>
         </w:rPr>
         <w:t xml:space="preserve"> who stood against the warlord code of “conquer by strength” and was outspoken at the methods used to bond the dragons to the Dragon-Lords.</w:t>
       </w:r>
@@ -8090,6 +7822,7 @@
         <w:rPr>
           <w:rFonts w:ascii="Lucida Calligraphy" w:hAnsi="Lucida Calligraphy"/>
           <w:sz w:val="32"/>
+          <w:highlight w:val="yellow"/>
         </w:rPr>
         <w:t>Urista</w:t>
       </w:r>
@@ -8098,6 +7831,7 @@
         <w:rPr>
           <w:rFonts w:ascii="Lucida Calligraphy" w:hAnsi="Lucida Calligraphy"/>
           <w:sz w:val="32"/>
+          <w:highlight w:val="yellow"/>
         </w:rPr>
         <w:t xml:space="preserve"> Se' Tem </w:t>
       </w:r>
@@ -8106,6 +7840,7 @@
         <w:rPr>
           <w:rFonts w:ascii="Lucida Calligraphy" w:hAnsi="Lucida Calligraphy"/>
           <w:sz w:val="32"/>
+          <w:highlight w:val="yellow"/>
         </w:rPr>
         <w:t>Armester</w:t>
       </w:r>
@@ -8114,6 +7849,7 @@
         <w:rPr>
           <w:rFonts w:ascii="Monotype Corsiva" w:hAnsi="Monotype Corsiva"/>
           <w:sz w:val="36"/>
+          <w:highlight w:val="yellow"/>
         </w:rPr>
         <w:t>...</w:t>
       </w:r>
@@ -8122,6 +7858,7 @@
           <w:rFonts w:ascii="Century Schoolbook" w:hAnsi="Century Schoolbook"/>
           <w:b/>
           <w:sz w:val="32"/>
+          <w:highlight w:val="yellow"/>
         </w:rPr>
         <w:t xml:space="preserve"> </w:t>
       </w:r>
@@ -8130,6 +7867,7 @@
           <w:rFonts w:ascii="Century Schoolbook" w:hAnsi="Century Schoolbook"/>
           <w:i/>
           <w:sz w:val="24"/>
+          <w:highlight w:val="yellow"/>
         </w:rPr>
         <w:t>(Your-</w:t>
       </w:r>
@@ -8139,6 +7877,7 @@
           <w:rFonts w:ascii="Century Schoolbook" w:hAnsi="Century Schoolbook"/>
           <w:i/>
           <w:sz w:val="24"/>
+          <w:highlight w:val="yellow"/>
         </w:rPr>
         <w:t>ista</w:t>
       </w:r>
@@ -8148,6 +7887,7 @@
           <w:rFonts w:ascii="Century Schoolbook" w:hAnsi="Century Schoolbook"/>
           <w:i/>
           <w:sz w:val="24"/>
+          <w:highlight w:val="yellow"/>
         </w:rPr>
         <w:t xml:space="preserve"> Sa Tem R-mess-tur) </w:t>
       </w:r>
@@ -8155,6 +7895,7 @@
         <w:rPr>
           <w:rFonts w:ascii="Century Schoolbook" w:hAnsi="Century Schoolbook"/>
           <w:sz w:val="24"/>
+          <w:highlight w:val="yellow"/>
         </w:rPr>
         <w:t xml:space="preserve">First Mage to the Wizards Council last living descendent of the </w:t>
       </w:r>
@@ -8163,6 +7904,7 @@
         <w:rPr>
           <w:rFonts w:ascii="Century Schoolbook" w:hAnsi="Century Schoolbook"/>
           <w:sz w:val="24"/>
+          <w:highlight w:val="yellow"/>
         </w:rPr>
         <w:t>Armester</w:t>
       </w:r>
@@ -8171,6 +7913,7 @@
         <w:rPr>
           <w:rFonts w:ascii="Century Schoolbook" w:hAnsi="Century Schoolbook"/>
           <w:sz w:val="24"/>
+          <w:highlight w:val="yellow"/>
         </w:rPr>
         <w:t xml:space="preserve"> Family, the longest ruling family of the Three Towers on Axtoph. Their family’s reign was only interrupted by Samone being raised to First Mage during a brief war where his power and Guild status over the element of water gave him the authority to speak for the council to </w:t>
       </w:r>
@@ -8179,6 +7922,7 @@
         <w:rPr>
           <w:rFonts w:ascii="Century Schoolbook" w:hAnsi="Century Schoolbook"/>
           <w:sz w:val="24"/>
+          <w:highlight w:val="yellow"/>
         </w:rPr>
         <w:t>placate  the</w:t>
       </w:r>
@@ -8187,6 +7931,7 @@
         <w:rPr>
           <w:rFonts w:ascii="Century Schoolbook" w:hAnsi="Century Schoolbook"/>
           <w:sz w:val="24"/>
+          <w:highlight w:val="yellow"/>
         </w:rPr>
         <w:t xml:space="preserve"> </w:t>
       </w:r>
@@ -8195,6 +7940,7 @@
         <w:rPr>
           <w:rFonts w:ascii="Century Schoolbook" w:hAnsi="Century Schoolbook"/>
           <w:sz w:val="24"/>
+          <w:highlight w:val="yellow"/>
         </w:rPr>
         <w:t>Syrans</w:t>
       </w:r>
@@ -8203,6 +7949,7 @@
         <w:rPr>
           <w:rFonts w:ascii="Century Schoolbook" w:hAnsi="Century Schoolbook"/>
           <w:sz w:val="24"/>
+          <w:highlight w:val="yellow"/>
         </w:rPr>
         <w:t xml:space="preserve">, an underwater race that briefly threatened the Straits Of </w:t>
       </w:r>
@@ -8211,6 +7958,7 @@
         <w:rPr>
           <w:rFonts w:ascii="Century Schoolbook" w:hAnsi="Century Schoolbook"/>
           <w:sz w:val="24"/>
+          <w:highlight w:val="yellow"/>
         </w:rPr>
         <w:t>Fe'tuer</w:t>
       </w:r>
@@ -8219,6 +7967,7 @@
         <w:rPr>
           <w:rFonts w:ascii="Century Schoolbook" w:hAnsi="Century Schoolbook"/>
           <w:sz w:val="24"/>
+          <w:highlight w:val="yellow"/>
         </w:rPr>
         <w:t>.</w:t>
       </w:r>
@@ -8239,13 +7988,15 @@
           <w:rFonts w:ascii="Century Schoolbook" w:hAnsi="Century Schoolbook"/>
           <w:b/>
           <w:sz w:val="44"/>
-        </w:rPr>
-      </w:pPr>
-      <w:proofErr w:type="spellStart"/>
-      <w:r>
-        <w:rPr>
-          <w:rFonts w:ascii="Lucida Calligraphy" w:hAnsi="Lucida Calligraphy"/>
-          <w:sz w:val="32"/>
+          <w:highlight w:val="yellow"/>
+        </w:rPr>
+      </w:pPr>
+      <w:proofErr w:type="spellStart"/>
+      <w:r>
+        <w:rPr>
+          <w:rFonts w:ascii="Lucida Calligraphy" w:hAnsi="Lucida Calligraphy"/>
+          <w:sz w:val="32"/>
+          <w:highlight w:val="yellow"/>
         </w:rPr>
         <w:t>Ya-siff</w:t>
       </w:r>
@@ -8254,6 +8005,7 @@
         <w:rPr>
           <w:rFonts w:ascii="Lucida Calligraphy" w:hAnsi="Lucida Calligraphy"/>
           <w:sz w:val="32"/>
+          <w:highlight w:val="yellow"/>
         </w:rPr>
         <w:t xml:space="preserve"> </w:t>
       </w:r>
@@ -8262,6 +8014,7 @@
         <w:rPr>
           <w:rFonts w:ascii="Lucida Calligraphy" w:hAnsi="Lucida Calligraphy"/>
           <w:sz w:val="32"/>
+          <w:highlight w:val="yellow"/>
         </w:rPr>
         <w:t>Amaur</w:t>
       </w:r>
@@ -8270,6 +8023,7 @@
         <w:rPr>
           <w:rFonts w:ascii="Monotype Corsiva" w:hAnsi="Monotype Corsiva"/>
           <w:sz w:val="36"/>
+          <w:highlight w:val="yellow"/>
         </w:rPr>
         <w:t>...</w:t>
       </w:r>
@@ -8277,6 +8031,7 @@
         <w:rPr>
           <w:rFonts w:ascii="Century Schoolbook" w:hAnsi="Century Schoolbook"/>
           <w:sz w:val="24"/>
+          <w:highlight w:val="yellow"/>
         </w:rPr>
         <w:t>A third level Shinghaut Priest used as a host body for Aumerabi to traverse to Iftmus.</w:t>
       </w:r>
@@ -8288,22 +8043,24 @@
           <w:rFonts w:ascii="Century Schoolbook" w:hAnsi="Century Schoolbook"/>
           <w:b/>
           <w:sz w:val="44"/>
-        </w:rPr>
-      </w:pPr>
-    </w:p>
-    <w:p>
-      <w:pPr>
-        <w:jc w:val="both"/>
-        <w:rPr>
-          <w:rFonts w:ascii="Century Schoolbook" w:hAnsi="Century Schoolbook"/>
-          <w:sz w:val="24"/>
-        </w:rPr>
-      </w:pPr>
-      <w:proofErr w:type="spellStart"/>
-      <w:r>
-        <w:rPr>
-          <w:rFonts w:ascii="Lucida Calligraphy" w:hAnsi="Lucida Calligraphy"/>
-          <w:sz w:val="32"/>
+          <w:highlight w:val="yellow"/>
+        </w:rPr>
+      </w:pPr>
+    </w:p>
+    <w:p>
+      <w:pPr>
+        <w:jc w:val="both"/>
+        <w:rPr>
+          <w:rFonts w:ascii="Century Schoolbook" w:hAnsi="Century Schoolbook"/>
+          <w:sz w:val="24"/>
+        </w:rPr>
+      </w:pPr>
+      <w:proofErr w:type="spellStart"/>
+      <w:r>
+        <w:rPr>
+          <w:rFonts w:ascii="Lucida Calligraphy" w:hAnsi="Lucida Calligraphy"/>
+          <w:sz w:val="32"/>
+          <w:highlight w:val="yellow"/>
         </w:rPr>
         <w:t>Yasta</w:t>
       </w:r>
@@ -8313,6 +8070,7 @@
         <w:rPr>
           <w:rFonts w:ascii="Monotype Corsiva" w:hAnsi="Monotype Corsiva"/>
           <w:sz w:val="36"/>
+          <w:highlight w:val="yellow"/>
         </w:rPr>
         <w:t>...</w:t>
       </w:r>
@@ -8321,6 +8079,7 @@
           <w:rFonts w:ascii="Century Schoolbook" w:hAnsi="Century Schoolbook"/>
           <w:i/>
           <w:sz w:val="24"/>
+          <w:highlight w:val="yellow"/>
         </w:rPr>
         <w:t>(</w:t>
       </w:r>
@@ -8331,6 +8090,7 @@
           <w:rFonts w:ascii="Century Schoolbook" w:hAnsi="Century Schoolbook"/>
           <w:i/>
           <w:sz w:val="24"/>
+          <w:highlight w:val="yellow"/>
         </w:rPr>
         <w:t>Yawsta</w:t>
       </w:r>
@@ -8340,6 +8100,7 @@
           <w:rFonts w:ascii="Century Schoolbook" w:hAnsi="Century Schoolbook"/>
           <w:i/>
           <w:sz w:val="24"/>
+          <w:highlight w:val="yellow"/>
         </w:rPr>
         <w:t xml:space="preserve">) </w:t>
       </w:r>
@@ -8347,6 +8108,7 @@
         <w:rPr>
           <w:rFonts w:ascii="Century Schoolbook" w:hAnsi="Century Schoolbook"/>
           <w:sz w:val="24"/>
+          <w:highlight w:val="yellow"/>
         </w:rPr>
         <w:t xml:space="preserve">The </w:t>
       </w:r>
@@ -8355,6 +8117,7 @@
         <w:rPr>
           <w:rFonts w:ascii="Century Schoolbook" w:hAnsi="Century Schoolbook"/>
           <w:sz w:val="24"/>
+          <w:highlight w:val="yellow"/>
         </w:rPr>
         <w:t>Chaun</w:t>
       </w:r>
@@ -8363,6 +8126,7 @@
         <w:rPr>
           <w:rFonts w:ascii="Century Schoolbook" w:hAnsi="Century Schoolbook"/>
           <w:sz w:val="24"/>
+          <w:highlight w:val="yellow"/>
         </w:rPr>
         <w:t xml:space="preserve"> cat witnessing the first intrusion and murder on the </w:t>
       </w:r>
@@ -8371,6 +8135,7 @@
         <w:rPr>
           <w:rFonts w:ascii="Century Schoolbook" w:hAnsi="Century Schoolbook"/>
           <w:sz w:val="24"/>
+          <w:highlight w:val="yellow"/>
         </w:rPr>
         <w:t>Grasswater</w:t>
       </w:r>
@@ -8379,6 +8144,7 @@
         <w:rPr>
           <w:rFonts w:ascii="Century Schoolbook" w:hAnsi="Century Schoolbook"/>
           <w:sz w:val="24"/>
+          <w:highlight w:val="yellow"/>
         </w:rPr>
         <w:t xml:space="preserve"> by the </w:t>
       </w:r>
@@ -8387,6 +8153,7 @@
         <w:rPr>
           <w:rFonts w:ascii="Century Schoolbook" w:hAnsi="Century Schoolbook"/>
           <w:sz w:val="24"/>
+          <w:highlight w:val="yellow"/>
         </w:rPr>
         <w:t>Panduran</w:t>
       </w:r>
@@ -8395,6 +8162,7 @@
         <w:rPr>
           <w:rFonts w:ascii="Century Schoolbook" w:hAnsi="Century Schoolbook"/>
           <w:sz w:val="24"/>
+          <w:highlight w:val="yellow"/>
         </w:rPr>
         <w:t xml:space="preserve"> cat.</w:t>
       </w:r>
@@ -8414,12 +8182,14 @@
         <w:rPr>
           <w:rFonts w:ascii="Century Schoolbook" w:hAnsi="Century Schoolbook"/>
           <w:sz w:val="24"/>
-        </w:rPr>
-      </w:pPr>
-      <w:r>
-        <w:rPr>
-          <w:rFonts w:ascii="Lucida Calligraphy" w:hAnsi="Lucida Calligraphy"/>
-          <w:sz w:val="32"/>
+          <w:highlight w:val="yellow"/>
+        </w:rPr>
+      </w:pPr>
+      <w:r>
+        <w:rPr>
+          <w:rFonts w:ascii="Lucida Calligraphy" w:hAnsi="Lucida Calligraphy"/>
+          <w:sz w:val="32"/>
+          <w:highlight w:val="yellow"/>
         </w:rPr>
         <w:t>Yoshef Saver-Ata</w:t>
       </w:r>
@@ -8428,6 +8198,7 @@
         <w:rPr>
           <w:rFonts w:ascii="Monotype Corsiva" w:hAnsi="Monotype Corsiva"/>
           <w:sz w:val="36"/>
+          <w:highlight w:val="yellow"/>
         </w:rPr>
         <w:t>...</w:t>
       </w:r>
@@ -8436,6 +8207,7 @@
           <w:rFonts w:ascii="Century Schoolbook" w:hAnsi="Century Schoolbook"/>
           <w:i/>
           <w:sz w:val="24"/>
+          <w:highlight w:val="yellow"/>
         </w:rPr>
         <w:t>(</w:t>
       </w:r>
@@ -8446,6 +8218,7 @@
           <w:rFonts w:ascii="Century Schoolbook" w:hAnsi="Century Schoolbook"/>
           <w:i/>
           <w:sz w:val="24"/>
+          <w:highlight w:val="yellow"/>
         </w:rPr>
         <w:t>Yo-shef</w:t>
       </w:r>
@@ -8455,6 +8228,7 @@
           <w:rFonts w:ascii="Century Schoolbook" w:hAnsi="Century Schoolbook"/>
           <w:i/>
           <w:sz w:val="24"/>
+          <w:highlight w:val="yellow"/>
         </w:rPr>
         <w:t xml:space="preserve"> </w:t>
       </w:r>
@@ -8464,6 +8238,7 @@
           <w:rFonts w:ascii="Century Schoolbook" w:hAnsi="Century Schoolbook"/>
           <w:i/>
           <w:sz w:val="24"/>
+          <w:highlight w:val="yellow"/>
         </w:rPr>
         <w:t>Sauv-ver-austa</w:t>
       </w:r>
@@ -8473,6 +8248,7 @@
           <w:rFonts w:ascii="Century Schoolbook" w:hAnsi="Century Schoolbook"/>
           <w:i/>
           <w:sz w:val="24"/>
+          <w:highlight w:val="yellow"/>
         </w:rPr>
         <w:t xml:space="preserve">) </w:t>
       </w:r>
@@ -8480,6 +8256,7 @@
         <w:rPr>
           <w:rFonts w:ascii="Century Schoolbook" w:hAnsi="Century Schoolbook"/>
           <w:sz w:val="24"/>
+          <w:highlight w:val="yellow"/>
         </w:rPr>
         <w:t xml:space="preserve">Second to Goston leader of the underground against the Shinghaut in </w:t>
       </w:r>
@@ -8489,6 +8266,7 @@
             <w:rPr>
               <w:rFonts w:ascii="Century Schoolbook" w:hAnsi="Century Schoolbook"/>
               <w:sz w:val="24"/>
+              <w:highlight w:val="yellow"/>
             </w:rPr>
             <w:t>Babylon</w:t>
           </w:r>
@@ -8498,6 +8276,7 @@
         <w:rPr>
           <w:rFonts w:ascii="Century Schoolbook" w:hAnsi="Century Schoolbook"/>
           <w:sz w:val="24"/>
+          <w:highlight w:val="yellow"/>
         </w:rPr>
         <w:t>.</w:t>
       </w:r>
@@ -8508,15 +8287,17 @@
         <w:rPr>
           <w:rFonts w:ascii="Century Schoolbook" w:hAnsi="Century Schoolbook"/>
           <w:sz w:val="24"/>
-        </w:rPr>
-      </w:pPr>
-    </w:p>
-    <w:p>
-      <w:proofErr w:type="spellStart"/>
-      <w:r>
-        <w:rPr>
-          <w:rFonts w:ascii="Lucida Calligraphy" w:hAnsi="Lucida Calligraphy"/>
-          <w:sz w:val="32"/>
+          <w:highlight w:val="yellow"/>
+        </w:rPr>
+      </w:pPr>
+    </w:p>
+    <w:p>
+      <w:proofErr w:type="spellStart"/>
+      <w:r>
+        <w:rPr>
+          <w:rFonts w:ascii="Lucida Calligraphy" w:hAnsi="Lucida Calligraphy"/>
+          <w:sz w:val="32"/>
+          <w:highlight w:val="yellow"/>
         </w:rPr>
         <w:t>Zacora</w:t>
       </w:r>
@@ -8525,6 +8306,7 @@
         <w:rPr>
           <w:rFonts w:ascii="Lucida Calligraphy" w:hAnsi="Lucida Calligraphy"/>
           <w:sz w:val="32"/>
+          <w:highlight w:val="yellow"/>
         </w:rPr>
         <w:t xml:space="preserve"> Tem’ </w:t>
       </w:r>
@@ -8533,6 +8315,7 @@
         <w:rPr>
           <w:rFonts w:ascii="Lucida Calligraphy" w:hAnsi="Lucida Calligraphy"/>
           <w:sz w:val="32"/>
+          <w:highlight w:val="yellow"/>
         </w:rPr>
         <w:t>Malua</w:t>
       </w:r>
@@ -8541,6 +8324,7 @@
         <w:rPr>
           <w:rFonts w:ascii="Monotype Corsiva" w:hAnsi="Monotype Corsiva"/>
           <w:sz w:val="36"/>
+          <w:highlight w:val="yellow"/>
         </w:rPr>
         <w:t>...</w:t>
       </w:r>
@@ -8549,6 +8333,7 @@
         <w:rPr>
           <w:rFonts w:ascii="Century Schoolbook" w:hAnsi="Century Schoolbook"/>
           <w:sz w:val="24"/>
+          <w:highlight w:val="yellow"/>
         </w:rPr>
         <w:t>Elvon</w:t>
       </w:r>
@@ -8557,6 +8342,7 @@
         <w:rPr>
           <w:rFonts w:ascii="Century Schoolbook" w:hAnsi="Century Schoolbook"/>
           <w:sz w:val="24"/>
+          <w:highlight w:val="yellow"/>
         </w:rPr>
         <w:t xml:space="preserve"> </w:t>
       </w:r>
@@ -8565,9 +8351,12 @@
         <w:rPr>
           <w:rFonts w:ascii="Century Schoolbook" w:hAnsi="Century Schoolbook"/>
           <w:sz w:val="24"/>
+          <w:highlight w:val="yellow"/>
         </w:rPr>
         <w:t>Dragonlord</w:t>
       </w:r>
+      <w:bookmarkStart w:id="0" w:name="_GoBack"/>
+      <w:bookmarkEnd w:id="0"/>
       <w:proofErr w:type="spellEnd"/>
     </w:p>
     <w:p/>

</xml_diff>